<commit_message>
Updated Iteration Plan 2 due to changes agreed on in the team meeting.
</commit_message>
<xml_diff>
--- a/documents/Iteration Plan/Inception Iteration Plan 2.docx
+++ b/documents/Iteration Plan/Inception Iteration Plan 2.docx
@@ -1,46 +1,25 @@
 
 <file path=word/document.xml><?xml version="1.0" encoding="utf-8"?>
-<w:document xmlns:wpc="http://schemas.microsoft.com/office/word/2010/wordprocessingCanvas" xmlns:mc="http://schemas.openxmlformats.org/markup-compatibility/2006" xmlns:o="urn:schemas-microsoft-com:office:office" xmlns:r="http://schemas.openxmlformats.org/officeDocument/2006/relationships" xmlns:m="http://schemas.openxmlformats.org/officeDocument/2006/math" xmlns:v="urn:schemas-microsoft-com:vml" xmlns:wp14="http://schemas.microsoft.com/office/word/2010/wordprocessingDrawing" xmlns:wp="http://schemas.openxmlformats.org/drawingml/2006/wordprocessingDrawing" xmlns:w10="urn:schemas-microsoft-com:office:word" xmlns:w="http://schemas.openxmlformats.org/wordprocessingml/2006/main" xmlns:w14="http://schemas.microsoft.com/office/word/2010/wordml" xmlns:w15="http://schemas.microsoft.com/office/word/2012/wordml" xmlns:wpg="http://schemas.microsoft.com/office/word/2010/wordprocessingGroup" xmlns:wpi="http://schemas.microsoft.com/office/word/2010/wordprocessingInk" xmlns:wne="http://schemas.microsoft.com/office/word/2006/wordml" xmlns:wps="http://schemas.microsoft.com/office/word/2010/wordprocessingShape" mc:Ignorable="w14 w15 wp14">
+<w:document xmlns:wpc="http://schemas.microsoft.com/office/word/2010/wordprocessingCanvas" xmlns:cx="http://schemas.microsoft.com/office/drawing/2014/chartex" xmlns:cx1="http://schemas.microsoft.com/office/drawing/2015/9/8/chartex" xmlns:cx2="http://schemas.microsoft.com/office/drawing/2015/10/21/chartex" xmlns:cx3="http://schemas.microsoft.com/office/drawing/2016/5/9/chartex" xmlns:cx4="http://schemas.microsoft.com/office/drawing/2016/5/10/chartex" xmlns:cx5="http://schemas.microsoft.com/office/drawing/2016/5/11/chartex" xmlns:cx6="http://schemas.microsoft.com/office/drawing/2016/5/12/chartex" xmlns:cx7="http://schemas.microsoft.com/office/drawing/2016/5/13/chartex" xmlns:cx8="http://schemas.microsoft.com/office/drawing/2016/5/14/chartex" xmlns:mc="http://schemas.openxmlformats.org/markup-compatibility/2006" xmlns:aink="http://schemas.microsoft.com/office/drawing/2016/ink" xmlns:am3d="http://schemas.microsoft.com/office/drawing/2017/model3d" xmlns:o="urn:schemas-microsoft-com:office:office" xmlns:r="http://schemas.openxmlformats.org/officeDocument/2006/relationships" xmlns:m="http://schemas.openxmlformats.org/officeDocument/2006/math" xmlns:v="urn:schemas-microsoft-com:vml" xmlns:wp14="http://schemas.microsoft.com/office/word/2010/wordprocessingDrawing" xmlns:wp="http://schemas.openxmlformats.org/drawingml/2006/wordprocessingDrawing" xmlns:w10="urn:schemas-microsoft-com:office:word" xmlns:w="http://schemas.openxmlformats.org/wordprocessingml/2006/main" xmlns:w14="http://schemas.microsoft.com/office/word/2010/wordml" xmlns:w15="http://schemas.microsoft.com/office/word/2012/wordml" xmlns:w16cid="http://schemas.microsoft.com/office/word/2016/wordml/cid" xmlns:w16se="http://schemas.microsoft.com/office/word/2015/wordml/symex" xmlns:wpg="http://schemas.microsoft.com/office/word/2010/wordprocessingGroup" xmlns:wpi="http://schemas.microsoft.com/office/word/2010/wordprocessingInk" xmlns:wne="http://schemas.microsoft.com/office/word/2006/wordml" xmlns:wps="http://schemas.microsoft.com/office/word/2010/wordprocessingShape" mc:Ignorable="w14 w15 w16se w16cid wp14">
   <w:body>
-    <w:p>
+    <w:p w14:noSpellErr="1">
       <w:pPr>
         <w:pStyle w:val="Title"/>
       </w:pPr>
       <w:r>
-        <w:fldChar w:fldCharType="begin"/>
-      </w:r>
-      <w:r>
-        <w:instrText xml:space="preserve"> SUBJECT  \* MERGEFORMAT </w:instrText>
-      </w:r>
-      <w:r>
-        <w:fldChar w:fldCharType="separate"/>
-      </w:r>
-      <w:r>
-        <w:t>&lt;Project Name&gt;</w:t>
-      </w:r>
-      <w:r>
-        <w:fldChar w:fldCharType="end"/>
+        <w:rPr/>
+        <w:t>Pharmacy Error Tracker</w:t>
       </w:r>
     </w:p>
     <w:p>
       <w:pPr>
         <w:pStyle w:val="Title"/>
       </w:pPr>
-      <w:r>
-        <w:fldChar w:fldCharType="begin"/>
-      </w:r>
-      <w:r>
-        <w:instrText xml:space="preserve"> TITLE  \* MERGEFORMAT </w:instrText>
-      </w:r>
-      <w:r>
-        <w:fldChar w:fldCharType="separate"/>
-      </w:r>
-      <w:r>
-        <w:t>Iteration Plan</w:t>
-      </w:r>
-      <w:r>
-        <w:fldChar w:fldCharType="end"/>
-      </w:r>
+      <w:fldSimple w:instr=" TITLE  \* MERGEFORMAT ">
+        <w:r>
+          <w:t>Iteration Plan</w:t>
+        </w:r>
+      </w:fldSimple>
     </w:p>
     <w:p>
       <w:pPr>
@@ -84,12 +63,12 @@
         <w:tblW w:w="6480" w:type="dxa"/>
         <w:tblInd w:w="468" w:type="dxa"/>
         <w:tblBorders>
-          <w:top w:val="single" w:sz="4" w:space="0" w:color="auto"/>
-          <w:left w:val="single" w:sz="4" w:space="0" w:color="auto"/>
-          <w:bottom w:val="single" w:sz="4" w:space="0" w:color="auto"/>
-          <w:right w:val="single" w:sz="4" w:space="0" w:color="auto"/>
-          <w:insideH w:val="single" w:sz="4" w:space="0" w:color="auto"/>
-          <w:insideV w:val="single" w:sz="4" w:space="0" w:color="auto"/>
+          <w:top w:val="single" w:color="auto" w:sz="4" w:space="0"/>
+          <w:left w:val="single" w:color="auto" w:sz="4" w:space="0"/>
+          <w:bottom w:val="single" w:color="auto" w:sz="4" w:space="0"/>
+          <w:right w:val="single" w:color="auto" w:sz="4" w:space="0"/>
+          <w:insideH w:val="single" w:color="auto" w:sz="4" w:space="0"/>
+          <w:insideV w:val="single" w:color="auto" w:sz="4" w:space="0"/>
         </w:tblBorders>
         <w:tblLook w:val="0000" w:firstRow="0" w:lastRow="0" w:firstColumn="0" w:lastColumn="0" w:noHBand="0" w:noVBand="0"/>
       </w:tblPr>
@@ -110,7 +89,7 @@
                 <w:bCs/>
               </w:rPr>
             </w:pPr>
-            <w:bookmarkStart w:id="0" w:name="OLE_LINK1"/>
+            <w:bookmarkStart w:name="OLE_LINK1" w:id="0"/>
             <w:r>
               <w:rPr>
                 <w:rFonts w:ascii="Arial" w:hAnsi="Arial" w:cs="Arial"/>
@@ -288,13 +267,15 @@
           </w:p>
         </w:tc>
       </w:tr>
-      <w:bookmarkEnd w:id="0"/>
     </w:tbl>
     <w:p>
       <w:pPr>
         <w:pStyle w:val="BodyText"/>
         <w:ind w:left="0"/>
       </w:pPr>
+      <w:bookmarkStart w:name="_GoBack" w:id="1"/>
+      <w:bookmarkEnd w:id="0"/>
+      <w:bookmarkEnd w:id="1"/>
     </w:p>
     <w:p>
       <w:pPr>
@@ -502,15 +483,15 @@
     </w:p>
     <w:tbl>
       <w:tblPr>
-        <w:tblW w:w="10961" w:type="dxa"/>
+        <w:tblW w:w="10958" w:type="dxa"/>
         <w:tblInd w:w="-740" w:type="dxa"/>
         <w:tblBorders>
-          <w:top w:val="single" w:sz="4" w:space="0" w:color="000000"/>
-          <w:left w:val="single" w:sz="4" w:space="0" w:color="000000"/>
-          <w:bottom w:val="single" w:sz="4" w:space="0" w:color="000000"/>
-          <w:right w:val="single" w:sz="4" w:space="0" w:color="000000"/>
-          <w:insideH w:val="single" w:sz="6" w:space="0" w:color="000000"/>
-          <w:insideV w:val="single" w:sz="6" w:space="0" w:color="000000"/>
+          <w:top w:val="single" w:color="000000" w:themeColor="text1" w:sz="4" w:space="0"/>
+          <w:left w:val="single" w:color="000000" w:themeColor="text1" w:sz="4" w:space="0"/>
+          <w:bottom w:val="single" w:color="000000" w:themeColor="text1" w:sz="4" w:space="0"/>
+          <w:right w:val="single" w:color="000000" w:themeColor="text1" w:sz="4" w:space="0"/>
+          <w:insideH w:val="single" w:color="000000" w:themeColor="text1" w:sz="6" w:space="0"/>
+          <w:insideV w:val="single" w:color="000000" w:themeColor="text1" w:sz="6" w:space="0"/>
         </w:tblBorders>
         <w:tblLayout w:type="fixed"/>
         <w:tblLook w:val="0000" w:firstRow="0" w:lastRow="0" w:firstColumn="0" w:lastColumn="0" w:noHBand="0" w:noVBand="0"/>
@@ -518,9 +499,9 @@
       <w:tblGrid>
         <w:gridCol w:w="710"/>
         <w:gridCol w:w="2152"/>
-        <w:gridCol w:w="2733"/>
-        <w:gridCol w:w="1170"/>
-        <w:gridCol w:w="1080"/>
+        <w:gridCol w:w="2310"/>
+        <w:gridCol w:w="975"/>
+        <w:gridCol w:w="1695"/>
         <w:gridCol w:w="1080"/>
         <w:gridCol w:w="900"/>
         <w:gridCol w:w="1136"/>
@@ -532,7 +513,8 @@
         <w:tc>
           <w:tcPr>
             <w:tcW w:w="710" w:type="dxa"/>
-            <w:shd w:val="clear" w:color="auto" w:fill="D9D9D9"/>
+            <w:shd w:val="clear" w:color="auto" w:fill="D9D9D9" w:themeFill="background1" w:themeFillShade="D9"/>
+            <w:tcMar/>
           </w:tcPr>
           <w:p>
             <w:pPr>
@@ -561,7 +543,8 @@
         <w:tc>
           <w:tcPr>
             <w:tcW w:w="2152" w:type="dxa"/>
-            <w:shd w:val="clear" w:color="auto" w:fill="D9D9D9"/>
+            <w:shd w:val="clear" w:color="auto" w:fill="D9D9D9" w:themeFill="background1" w:themeFillShade="D9"/>
+            <w:tcMar/>
           </w:tcPr>
           <w:p>
             <w:pPr>
@@ -609,8 +592,9 @@
         </w:tc>
         <w:tc>
           <w:tcPr>
-            <w:tcW w:w="2733" w:type="dxa"/>
-            <w:shd w:val="clear" w:color="auto" w:fill="D9D9D9"/>
+            <w:tcW w:w="2310" w:type="dxa"/>
+            <w:shd w:val="clear" w:color="auto" w:fill="D9D9D9" w:themeFill="background1" w:themeFillShade="D9"/>
+            <w:tcMar/>
           </w:tcPr>
           <w:p>
             <w:pPr>
@@ -638,8 +622,9 @@
         </w:tc>
         <w:tc>
           <w:tcPr>
-            <w:tcW w:w="1170" w:type="dxa"/>
-            <w:shd w:val="clear" w:color="auto" w:fill="D9D9D9"/>
+            <w:tcW w:w="975" w:type="dxa"/>
+            <w:shd w:val="clear" w:color="auto" w:fill="D9D9D9" w:themeFill="background1" w:themeFillShade="D9"/>
+            <w:tcMar/>
           </w:tcPr>
           <w:p>
             <w:pPr>
@@ -667,8 +652,9 @@
         </w:tc>
         <w:tc>
           <w:tcPr>
-            <w:tcW w:w="1080" w:type="dxa"/>
-            <w:shd w:val="clear" w:color="auto" w:fill="D9D9D9"/>
+            <w:tcW w:w="1695" w:type="dxa"/>
+            <w:shd w:val="clear" w:color="auto" w:fill="D9D9D9" w:themeFill="background1" w:themeFillShade="D9"/>
+            <w:tcMar/>
           </w:tcPr>
           <w:p>
             <w:pPr>
@@ -707,7 +693,8 @@
         <w:tc>
           <w:tcPr>
             <w:tcW w:w="1080" w:type="dxa"/>
-            <w:shd w:val="clear" w:color="auto" w:fill="D9D9D9"/>
+            <w:shd w:val="clear" w:color="auto" w:fill="D9D9D9" w:themeFill="background1" w:themeFillShade="D9"/>
+            <w:tcMar/>
           </w:tcPr>
           <w:p>
             <w:pPr>
@@ -736,7 +723,8 @@
         <w:tc>
           <w:tcPr>
             <w:tcW w:w="900" w:type="dxa"/>
-            <w:shd w:val="clear" w:color="auto" w:fill="D9D9D9"/>
+            <w:shd w:val="clear" w:color="auto" w:fill="D9D9D9" w:themeFill="background1" w:themeFillShade="D9"/>
+            <w:tcMar/>
           </w:tcPr>
           <w:p>
             <w:pPr>
@@ -775,7 +763,8 @@
         <w:tc>
           <w:tcPr>
             <w:tcW w:w="1136" w:type="dxa"/>
-            <w:shd w:val="clear" w:color="auto" w:fill="D9D9D9"/>
+            <w:shd w:val="clear" w:color="auto" w:fill="D9D9D9" w:themeFill="background1" w:themeFillShade="D9"/>
+            <w:tcMar/>
           </w:tcPr>
           <w:p>
             <w:pPr>
@@ -859,6 +848,7 @@
         <w:tc>
           <w:tcPr>
             <w:tcW w:w="710" w:type="dxa"/>
+            <w:tcMar/>
           </w:tcPr>
           <w:p>
             <w:pPr>
@@ -879,6 +869,7 @@
             <w:tcW w:w="2152" w:type="dxa"/>
             <w:shd w:val="clear" w:color="auto" w:fill="auto"/>
             <w:noWrap/>
+            <w:tcMar/>
           </w:tcPr>
           <w:p>
             <w:pPr>
@@ -896,7 +887,8 @@
         </w:tc>
         <w:tc>
           <w:tcPr>
-            <w:tcW w:w="2733" w:type="dxa"/>
+            <w:tcW w:w="2310" w:type="dxa"/>
+            <w:tcMar/>
           </w:tcPr>
           <w:p>
             <w:pPr>
@@ -910,9 +902,10 @@
         </w:tc>
         <w:tc>
           <w:tcPr>
-            <w:tcW w:w="1170" w:type="dxa"/>
+            <w:tcW w:w="975" w:type="dxa"/>
             <w:shd w:val="clear" w:color="auto" w:fill="auto"/>
             <w:noWrap/>
+            <w:tcMar/>
           </w:tcPr>
           <w:p>
             <w:pPr>
@@ -930,9 +923,10 @@
         </w:tc>
         <w:tc>
           <w:tcPr>
-            <w:tcW w:w="1080" w:type="dxa"/>
+            <w:tcW w:w="1695" w:type="dxa"/>
             <w:shd w:val="clear" w:color="auto" w:fill="auto"/>
             <w:noWrap/>
+            <w:tcMar/>
           </w:tcPr>
           <w:p>
             <w:pPr>
@@ -955,6 +949,36 @@
         <w:tc>
           <w:tcPr>
             <w:tcW w:w="1080" w:type="dxa"/>
+            <w:tcMar/>
+          </w:tcPr>
+          <w:p>
+            <w:pPr>
+              <w:pStyle w:val="Normal"/>
+              <w:widowControl/>
+              <w:bidi w:val="0"/>
+              <w:spacing w:before="0" w:beforeAutospacing="off" w:after="160" w:afterAutospacing="off" w:line="240" w:lineRule="auto"/>
+              <w:ind w:left="0" w:right="0"/>
+              <w:jc w:val="left"/>
+              <w:rPr>
+                <w:rFonts w:ascii="Arial" w:hAnsi="Arial" w:cs="Arial"/>
+                <w:lang w:eastAsia="ja-JP"/>
+              </w:rPr>
+            </w:pPr>
+            <w:r>
+              <w:rPr>
+                <w:rFonts w:ascii="Arial" w:hAnsi="Arial" w:cs="Arial"/>
+                <w:lang w:eastAsia="ja-JP"/>
+              </w:rPr>
+              <w:t>5</w:t>
+            </w:r>
+          </w:p>
+        </w:tc>
+        <w:tc>
+          <w:tcPr>
+            <w:tcW w:w="900" w:type="dxa"/>
+            <w:shd w:val="clear" w:color="auto" w:fill="auto"/>
+            <w:noWrap/>
+            <w:tcMar/>
           </w:tcPr>
           <w:p>
             <w:pPr>
@@ -965,30 +989,6 @@
                 <w:lang w:eastAsia="ja-JP"/>
               </w:rPr>
             </w:pPr>
-            <w:r>
-              <w:rPr>
-                <w:rFonts w:ascii="Arial" w:hAnsi="Arial" w:cs="Arial"/>
-                <w:lang w:eastAsia="ja-JP"/>
-              </w:rPr>
-              <w:t>8</w:t>
-            </w:r>
-          </w:p>
-        </w:tc>
-        <w:tc>
-          <w:tcPr>
-            <w:tcW w:w="900" w:type="dxa"/>
-            <w:shd w:val="clear" w:color="auto" w:fill="auto"/>
-            <w:noWrap/>
-          </w:tcPr>
-          <w:p>
-            <w:pPr>
-              <w:widowControl/>
-              <w:spacing w:line="240" w:lineRule="auto"/>
-              <w:rPr>
-                <w:rFonts w:ascii="Arial" w:hAnsi="Arial" w:cs="Arial"/>
-                <w:lang w:eastAsia="ja-JP"/>
-              </w:rPr>
-            </w:pPr>
           </w:p>
         </w:tc>
         <w:tc>
@@ -996,6 +996,7 @@
             <w:tcW w:w="1136" w:type="dxa"/>
             <w:shd w:val="clear" w:color="auto" w:fill="auto"/>
             <w:noWrap/>
+            <w:tcMar/>
           </w:tcPr>
           <w:p>
             <w:pPr>
@@ -1016,6 +1017,7 @@
         <w:tc>
           <w:tcPr>
             <w:tcW w:w="710" w:type="dxa"/>
+            <w:tcMar/>
           </w:tcPr>
           <w:p>
             <w:pPr>
@@ -1040,6 +1042,7 @@
             <w:tcW w:w="2152" w:type="dxa"/>
             <w:shd w:val="clear" w:color="auto" w:fill="auto"/>
             <w:noWrap/>
+            <w:tcMar/>
             <w:vAlign w:val="bottom"/>
           </w:tcPr>
           <w:p>
@@ -1056,13 +1059,28 @@
                 <w:rFonts w:ascii="Arial" w:hAnsi="Arial" w:cs="Arial"/>
                 <w:lang w:eastAsia="ja-JP"/>
               </w:rPr>
-              <w:t>Complete Risk List document.</w:t>
-            </w:r>
-          </w:p>
-        </w:tc>
-        <w:tc>
-          <w:tcPr>
-            <w:tcW w:w="2733" w:type="dxa"/>
+              <w:t>Develop initial</w:t>
+            </w:r>
+            <w:r>
+              <w:rPr>
+                <w:rFonts w:ascii="Arial" w:hAnsi="Arial" w:cs="Arial"/>
+                <w:lang w:eastAsia="ja-JP"/>
+              </w:rPr>
+              <w:t xml:space="preserve"> </w:t>
+            </w:r>
+            <w:r>
+              <w:rPr>
+                <w:rFonts w:ascii="Arial" w:hAnsi="Arial" w:cs="Arial"/>
+                <w:lang w:eastAsia="ja-JP"/>
+              </w:rPr>
+              <w:t>Risk List document.</w:t>
+            </w:r>
+          </w:p>
+        </w:tc>
+        <w:tc>
+          <w:tcPr>
+            <w:tcW w:w="2310" w:type="dxa"/>
+            <w:tcMar/>
           </w:tcPr>
           <w:p>
             <w:pPr>
@@ -1080,9 +1098,10 @@
         </w:tc>
         <w:tc>
           <w:tcPr>
-            <w:tcW w:w="1170" w:type="dxa"/>
+            <w:tcW w:w="975" w:type="dxa"/>
             <w:shd w:val="clear" w:color="auto" w:fill="auto"/>
             <w:noWrap/>
+            <w:tcMar/>
             <w:vAlign w:val="bottom"/>
           </w:tcPr>
           <w:p>
@@ -1094,16 +1113,28 @@
                 <w:lang w:eastAsia="ja-JP"/>
               </w:rPr>
             </w:pPr>
-            <w:r>
-              <w:t>Incomplete</w:t>
-            </w:r>
-          </w:p>
-        </w:tc>
-        <w:tc>
-          <w:tcPr>
-            <w:tcW w:w="1080" w:type="dxa"/>
+            <w:hyperlink r:id="R57485365bc604b3f">
+              <w:r>
+                <w:rPr>
+                  <w:rStyle w:val="Hyperlink"/>
+                </w:rPr>
+                <w:t>C</w:t>
+              </w:r>
+              <w:r>
+                <w:rPr>
+                  <w:rStyle w:val="Hyperlink"/>
+                </w:rPr>
+                <w:t>omplete</w:t>
+              </w:r>
+            </w:hyperlink>
+          </w:p>
+        </w:tc>
+        <w:tc>
+          <w:tcPr>
+            <w:tcW w:w="1695" w:type="dxa"/>
             <w:shd w:val="clear" w:color="auto" w:fill="auto"/>
             <w:noWrap/>
+            <w:tcMar/>
             <w:vAlign w:val="bottom"/>
           </w:tcPr>
           <w:p>
@@ -1127,6 +1158,37 @@
         <w:tc>
           <w:tcPr>
             <w:tcW w:w="1080" w:type="dxa"/>
+            <w:tcMar/>
+          </w:tcPr>
+          <w:p>
+            <w:pPr>
+              <w:pStyle w:val="Normal"/>
+              <w:widowControl/>
+              <w:bidi w:val="0"/>
+              <w:spacing w:before="0" w:beforeAutospacing="off" w:after="160" w:afterAutospacing="off" w:line="240" w:lineRule="auto"/>
+              <w:ind w:left="0" w:right="0"/>
+              <w:jc w:val="left"/>
+              <w:rPr>
+                <w:rFonts w:ascii="Arial" w:hAnsi="Arial" w:cs="Arial"/>
+                <w:lang w:eastAsia="ja-JP"/>
+              </w:rPr>
+            </w:pPr>
+            <w:r>
+              <w:rPr>
+                <w:rFonts w:ascii="Arial" w:hAnsi="Arial" w:cs="Arial"/>
+                <w:lang w:eastAsia="ja-JP"/>
+              </w:rPr>
+              <w:t>3</w:t>
+            </w:r>
+          </w:p>
+        </w:tc>
+        <w:tc>
+          <w:tcPr>
+            <w:tcW w:w="900" w:type="dxa"/>
+            <w:shd w:val="clear" w:color="auto" w:fill="auto"/>
+            <w:noWrap/>
+            <w:tcMar/>
+            <w:vAlign w:val="bottom"/>
           </w:tcPr>
           <w:p>
             <w:pPr>
@@ -1142,15 +1204,16 @@
                 <w:rFonts w:ascii="Arial" w:hAnsi="Arial" w:cs="Arial"/>
                 <w:lang w:eastAsia="ja-JP"/>
               </w:rPr>
-              <w:t>8</w:t>
-            </w:r>
-          </w:p>
-        </w:tc>
-        <w:tc>
-          <w:tcPr>
-            <w:tcW w:w="900" w:type="dxa"/>
+              <w:t>2.5</w:t>
+            </w:r>
+          </w:p>
+        </w:tc>
+        <w:tc>
+          <w:tcPr>
+            <w:tcW w:w="1136" w:type="dxa"/>
             <w:shd w:val="clear" w:color="auto" w:fill="auto"/>
             <w:noWrap/>
+            <w:tcMar/>
             <w:vAlign w:val="bottom"/>
           </w:tcPr>
           <w:p>
@@ -1162,24 +1225,13 @@
                 <w:lang w:eastAsia="ja-JP"/>
               </w:rPr>
             </w:pPr>
-          </w:p>
-        </w:tc>
-        <w:tc>
-          <w:tcPr>
-            <w:tcW w:w="1136" w:type="dxa"/>
-            <w:shd w:val="clear" w:color="auto" w:fill="auto"/>
-            <w:noWrap/>
-            <w:vAlign w:val="bottom"/>
-          </w:tcPr>
-          <w:p>
-            <w:pPr>
-              <w:widowControl/>
-              <w:spacing w:line="240" w:lineRule="auto"/>
-              <w:rPr>
-                <w:rFonts w:ascii="Arial" w:hAnsi="Arial" w:cs="Arial"/>
-                <w:lang w:eastAsia="ja-JP"/>
-              </w:rPr>
-            </w:pPr>
+            <w:r>
+              <w:rPr>
+                <w:rFonts w:ascii="Arial" w:hAnsi="Arial" w:cs="Arial"/>
+                <w:lang w:eastAsia="ja-JP"/>
+              </w:rPr>
+              <w:t>0</w:t>
+            </w:r>
           </w:p>
         </w:tc>
       </w:tr>
@@ -1190,6 +1242,7 @@
         <w:tc>
           <w:tcPr>
             <w:tcW w:w="710" w:type="dxa"/>
+            <w:tcMar/>
           </w:tcPr>
           <w:p>
             <w:pPr>
@@ -1214,6 +1267,7 @@
             <w:tcW w:w="2152" w:type="dxa"/>
             <w:shd w:val="clear" w:color="auto" w:fill="auto"/>
             <w:noWrap/>
+            <w:tcMar/>
             <w:vAlign w:val="bottom"/>
           </w:tcPr>
           <w:p>
@@ -1236,7 +1290,8 @@
         </w:tc>
         <w:tc>
           <w:tcPr>
-            <w:tcW w:w="2733" w:type="dxa"/>
+            <w:tcW w:w="2310" w:type="dxa"/>
+            <w:tcMar/>
           </w:tcPr>
           <w:p>
             <w:pPr>
@@ -1254,9 +1309,10 @@
         </w:tc>
         <w:tc>
           <w:tcPr>
-            <w:tcW w:w="1170" w:type="dxa"/>
+            <w:tcW w:w="975" w:type="dxa"/>
             <w:shd w:val="clear" w:color="auto" w:fill="auto"/>
             <w:noWrap/>
+            <w:tcMar/>
             <w:vAlign w:val="bottom"/>
           </w:tcPr>
           <w:p>
@@ -1275,9 +1331,10 @@
         </w:tc>
         <w:tc>
           <w:tcPr>
-            <w:tcW w:w="1080" w:type="dxa"/>
+            <w:tcW w:w="1695" w:type="dxa"/>
             <w:shd w:val="clear" w:color="auto" w:fill="auto"/>
             <w:noWrap/>
+            <w:tcMar/>
             <w:vAlign w:val="bottom"/>
           </w:tcPr>
           <w:p>
@@ -1301,6 +1358,37 @@
         <w:tc>
           <w:tcPr>
             <w:tcW w:w="1080" w:type="dxa"/>
+            <w:tcMar/>
+          </w:tcPr>
+          <w:p>
+            <w:pPr>
+              <w:pStyle w:val="Normal"/>
+              <w:widowControl/>
+              <w:bidi w:val="0"/>
+              <w:spacing w:before="0" w:beforeAutospacing="off" w:after="160" w:afterAutospacing="off" w:line="240" w:lineRule="auto"/>
+              <w:ind w:left="0" w:right="0"/>
+              <w:jc w:val="left"/>
+              <w:rPr>
+                <w:rFonts w:ascii="Arial" w:hAnsi="Arial" w:cs="Arial"/>
+                <w:lang w:eastAsia="ja-JP"/>
+              </w:rPr>
+            </w:pPr>
+            <w:r>
+              <w:rPr>
+                <w:rFonts w:ascii="Arial" w:hAnsi="Arial" w:cs="Arial"/>
+                <w:lang w:eastAsia="ja-JP"/>
+              </w:rPr>
+              <w:t>4</w:t>
+            </w:r>
+          </w:p>
+        </w:tc>
+        <w:tc>
+          <w:tcPr>
+            <w:tcW w:w="900" w:type="dxa"/>
+            <w:shd w:val="clear" w:color="auto" w:fill="auto"/>
+            <w:noWrap/>
+            <w:tcMar/>
+            <w:vAlign w:val="bottom"/>
           </w:tcPr>
           <w:p>
             <w:pPr>
@@ -1311,31 +1399,6 @@
                 <w:lang w:eastAsia="ja-JP"/>
               </w:rPr>
             </w:pPr>
-            <w:r>
-              <w:rPr>
-                <w:rFonts w:ascii="Arial" w:hAnsi="Arial" w:cs="Arial"/>
-                <w:lang w:eastAsia="ja-JP"/>
-              </w:rPr>
-              <w:t>8</w:t>
-            </w:r>
-          </w:p>
-        </w:tc>
-        <w:tc>
-          <w:tcPr>
-            <w:tcW w:w="900" w:type="dxa"/>
-            <w:shd w:val="clear" w:color="auto" w:fill="auto"/>
-            <w:noWrap/>
-            <w:vAlign w:val="bottom"/>
-          </w:tcPr>
-          <w:p>
-            <w:pPr>
-              <w:widowControl/>
-              <w:spacing w:line="240" w:lineRule="auto"/>
-              <w:rPr>
-                <w:rFonts w:ascii="Arial" w:hAnsi="Arial" w:cs="Arial"/>
-                <w:lang w:eastAsia="ja-JP"/>
-              </w:rPr>
-            </w:pPr>
           </w:p>
         </w:tc>
         <w:tc>
@@ -1343,6 +1406,7 @@
             <w:tcW w:w="1136" w:type="dxa"/>
             <w:shd w:val="clear" w:color="auto" w:fill="auto"/>
             <w:noWrap/>
+            <w:tcMar/>
             <w:vAlign w:val="bottom"/>
           </w:tcPr>
           <w:p>
@@ -1364,6 +1428,7 @@
         <w:tc>
           <w:tcPr>
             <w:tcW w:w="710" w:type="dxa"/>
+            <w:tcMar/>
           </w:tcPr>
           <w:p>
             <w:pPr>
@@ -1389,6 +1454,7 @@
             <w:tcW w:w="2152" w:type="dxa"/>
             <w:shd w:val="clear" w:color="auto" w:fill="auto"/>
             <w:noWrap/>
+            <w:tcMar/>
             <w:vAlign w:val="bottom"/>
           </w:tcPr>
           <w:p>
@@ -1411,7 +1477,8 @@
         </w:tc>
         <w:tc>
           <w:tcPr>
-            <w:tcW w:w="2733" w:type="dxa"/>
+            <w:tcW w:w="2310" w:type="dxa"/>
+            <w:tcMar/>
           </w:tcPr>
           <w:p>
             <w:pPr>
@@ -1429,9 +1496,10 @@
         </w:tc>
         <w:tc>
           <w:tcPr>
-            <w:tcW w:w="1170" w:type="dxa"/>
+            <w:tcW w:w="975" w:type="dxa"/>
             <w:shd w:val="clear" w:color="auto" w:fill="auto"/>
             <w:noWrap/>
+            <w:tcMar/>
             <w:vAlign w:val="bottom"/>
           </w:tcPr>
           <w:p>
@@ -1450,9 +1518,10 @@
         </w:tc>
         <w:tc>
           <w:tcPr>
-            <w:tcW w:w="1080" w:type="dxa"/>
+            <w:tcW w:w="1695" w:type="dxa"/>
             <w:shd w:val="clear" w:color="auto" w:fill="auto"/>
             <w:noWrap/>
+            <w:tcMar/>
             <w:vAlign w:val="bottom"/>
           </w:tcPr>
           <w:p>
@@ -1476,6 +1545,37 @@
         <w:tc>
           <w:tcPr>
             <w:tcW w:w="1080" w:type="dxa"/>
+            <w:tcMar/>
+          </w:tcPr>
+          <w:p>
+            <w:pPr>
+              <w:pStyle w:val="Normal"/>
+              <w:widowControl/>
+              <w:bidi w:val="0"/>
+              <w:spacing w:before="0" w:beforeAutospacing="off" w:after="160" w:afterAutospacing="off" w:line="240" w:lineRule="auto"/>
+              <w:ind w:left="0" w:right="0"/>
+              <w:jc w:val="left"/>
+              <w:rPr>
+                <w:rFonts w:ascii="Arial" w:hAnsi="Arial" w:cs="Arial"/>
+                <w:lang w:eastAsia="ja-JP"/>
+              </w:rPr>
+            </w:pPr>
+            <w:r>
+              <w:rPr>
+                <w:rFonts w:ascii="Arial" w:hAnsi="Arial" w:cs="Arial"/>
+                <w:lang w:eastAsia="ja-JP"/>
+              </w:rPr>
+              <w:t>6</w:t>
+            </w:r>
+          </w:p>
+        </w:tc>
+        <w:tc>
+          <w:tcPr>
+            <w:tcW w:w="900" w:type="dxa"/>
+            <w:shd w:val="clear" w:color="auto" w:fill="auto"/>
+            <w:noWrap/>
+            <w:tcMar/>
+            <w:vAlign w:val="bottom"/>
           </w:tcPr>
           <w:p>
             <w:pPr>
@@ -1486,31 +1586,6 @@
                 <w:lang w:eastAsia="ja-JP"/>
               </w:rPr>
             </w:pPr>
-            <w:r>
-              <w:rPr>
-                <w:rFonts w:ascii="Arial" w:hAnsi="Arial" w:cs="Arial"/>
-                <w:lang w:eastAsia="ja-JP"/>
-              </w:rPr>
-              <w:t>24</w:t>
-            </w:r>
-          </w:p>
-        </w:tc>
-        <w:tc>
-          <w:tcPr>
-            <w:tcW w:w="900" w:type="dxa"/>
-            <w:shd w:val="clear" w:color="auto" w:fill="auto"/>
-            <w:noWrap/>
-            <w:vAlign w:val="bottom"/>
-          </w:tcPr>
-          <w:p>
-            <w:pPr>
-              <w:widowControl/>
-              <w:spacing w:line="240" w:lineRule="auto"/>
-              <w:rPr>
-                <w:rFonts w:ascii="Arial" w:hAnsi="Arial" w:cs="Arial"/>
-                <w:lang w:eastAsia="ja-JP"/>
-              </w:rPr>
-            </w:pPr>
           </w:p>
         </w:tc>
         <w:tc>
@@ -1518,6 +1593,7 @@
             <w:tcW w:w="1136" w:type="dxa"/>
             <w:shd w:val="clear" w:color="auto" w:fill="auto"/>
             <w:noWrap/>
+            <w:tcMar/>
             <w:vAlign w:val="bottom"/>
           </w:tcPr>
           <w:p>
@@ -1539,6 +1615,7 @@
         <w:tc>
           <w:tcPr>
             <w:tcW w:w="710" w:type="dxa"/>
+            <w:tcMar/>
           </w:tcPr>
           <w:p>
             <w:pPr>
@@ -1563,6 +1640,7 @@
             <w:tcW w:w="2152" w:type="dxa"/>
             <w:shd w:val="clear" w:color="auto" w:fill="auto"/>
             <w:noWrap/>
+            <w:tcMar/>
             <w:vAlign w:val="bottom"/>
           </w:tcPr>
           <w:p>
@@ -1585,7 +1663,8 @@
         </w:tc>
         <w:tc>
           <w:tcPr>
-            <w:tcW w:w="2733" w:type="dxa"/>
+            <w:tcW w:w="2310" w:type="dxa"/>
+            <w:tcMar/>
           </w:tcPr>
           <w:p>
             <w:pPr>
@@ -1607,9 +1686,10 @@
         </w:tc>
         <w:tc>
           <w:tcPr>
-            <w:tcW w:w="1170" w:type="dxa"/>
+            <w:tcW w:w="975" w:type="dxa"/>
             <w:shd w:val="clear" w:color="auto" w:fill="auto"/>
             <w:noWrap/>
+            <w:tcMar/>
             <w:vAlign w:val="bottom"/>
           </w:tcPr>
           <w:p>
@@ -1628,9 +1708,10 @@
         </w:tc>
         <w:tc>
           <w:tcPr>
-            <w:tcW w:w="1080" w:type="dxa"/>
+            <w:tcW w:w="1695" w:type="dxa"/>
             <w:shd w:val="clear" w:color="auto" w:fill="auto"/>
             <w:noWrap/>
+            <w:tcMar/>
             <w:vAlign w:val="bottom"/>
           </w:tcPr>
           <w:p>
@@ -1647,13 +1728,132 @@
                 <w:rFonts w:ascii="Arial" w:hAnsi="Arial" w:cs="Arial"/>
                 <w:lang w:eastAsia="ja-JP"/>
               </w:rPr>
-              <w:t>Beau, Lenny, Jette, Ryan.</w:t>
+              <w:t>Beau</w:t>
+            </w:r>
+            <w:r>
+              <w:rPr>
+                <w:rFonts w:ascii="Arial" w:hAnsi="Arial" w:cs="Arial"/>
+                <w:lang w:eastAsia="ja-JP"/>
+              </w:rPr>
+              <w:t xml:space="preserve"> (Backend)</w:t>
+            </w:r>
+            <w:r>
+              <w:rPr>
+                <w:rFonts w:ascii="Arial" w:hAnsi="Arial" w:cs="Arial"/>
+                <w:lang w:eastAsia="ja-JP"/>
+              </w:rPr>
+              <w:t xml:space="preserve">, </w:t>
+            </w:r>
+            <w:proofErr w:type="gramStart"/>
+            <w:r>
+              <w:rPr>
+                <w:rFonts w:ascii="Arial" w:hAnsi="Arial" w:cs="Arial"/>
+                <w:lang w:eastAsia="ja-JP"/>
+              </w:rPr>
+              <w:t>Lenny</w:t>
+            </w:r>
+            <w:r>
+              <w:rPr>
+                <w:rFonts w:ascii="Arial" w:hAnsi="Arial" w:cs="Arial"/>
+                <w:lang w:eastAsia="ja-JP"/>
+              </w:rPr>
+              <w:t>(</w:t>
+            </w:r>
+            <w:proofErr w:type="gramEnd"/>
+            <w:r>
+              <w:rPr>
+                <w:rFonts w:ascii="Arial" w:hAnsi="Arial" w:cs="Arial"/>
+                <w:lang w:eastAsia="ja-JP"/>
+              </w:rPr>
+              <w:t>Web form)</w:t>
+            </w:r>
+            <w:r>
+              <w:rPr>
+                <w:rFonts w:ascii="Arial" w:hAnsi="Arial" w:cs="Arial"/>
+                <w:lang w:eastAsia="ja-JP"/>
+              </w:rPr>
+              <w:t>, Jette</w:t>
+            </w:r>
+            <w:r>
+              <w:rPr>
+                <w:rFonts w:ascii="Arial" w:hAnsi="Arial" w:cs="Arial"/>
+                <w:lang w:eastAsia="ja-JP"/>
+              </w:rPr>
+              <w:t>(Database)</w:t>
+            </w:r>
+            <w:r>
+              <w:rPr>
+                <w:rFonts w:ascii="Arial" w:hAnsi="Arial" w:cs="Arial"/>
+                <w:lang w:eastAsia="ja-JP"/>
+              </w:rPr>
+              <w:t xml:space="preserve"> Ryan</w:t>
+            </w:r>
+            <w:r>
+              <w:rPr>
+                <w:rFonts w:ascii="Arial" w:hAnsi="Arial" w:cs="Arial"/>
+                <w:lang w:eastAsia="ja-JP"/>
+              </w:rPr>
+              <w:t>(</w:t>
+            </w:r>
+            <w:proofErr w:type="spellStart"/>
+            <w:r>
+              <w:rPr>
+                <w:rFonts w:ascii="Arial" w:hAnsi="Arial" w:cs="Arial"/>
+                <w:lang w:eastAsia="ja-JP"/>
+              </w:rPr>
+              <w:t>Metabase</w:t>
+            </w:r>
+            <w:proofErr w:type="spellEnd"/>
+            <w:r>
+              <w:rPr>
+                <w:rFonts w:ascii="Arial" w:hAnsi="Arial" w:cs="Arial"/>
+                <w:lang w:eastAsia="ja-JP"/>
+              </w:rPr>
+              <w:t xml:space="preserve"> integration)</w:t>
+            </w:r>
+            <w:r>
+              <w:rPr>
+                <w:rFonts w:ascii="Arial" w:hAnsi="Arial" w:cs="Arial"/>
+                <w:lang w:eastAsia="ja-JP"/>
+              </w:rPr>
+              <w:t>.</w:t>
             </w:r>
           </w:p>
         </w:tc>
         <w:tc>
           <w:tcPr>
             <w:tcW w:w="1080" w:type="dxa"/>
+            <w:tcMar/>
+          </w:tcPr>
+          <w:p>
+            <w:pPr>
+              <w:pStyle w:val="Normal"/>
+              <w:widowControl/>
+              <w:bidi w:val="0"/>
+              <w:spacing w:before="0" w:beforeAutospacing="off" w:after="160" w:afterAutospacing="off" w:line="240" w:lineRule="auto"/>
+              <w:ind w:left="0" w:right="0"/>
+              <w:jc w:val="left"/>
+              <w:rPr>
+                <w:rFonts w:ascii="Arial" w:hAnsi="Arial" w:cs="Arial"/>
+                <w:lang w:eastAsia="ja-JP"/>
+              </w:rPr>
+            </w:pPr>
+            <w:r>
+              <w:rPr>
+                <w:rFonts w:ascii="Arial" w:hAnsi="Arial" w:cs="Arial"/>
+                <w:lang w:eastAsia="ja-JP"/>
+              </w:rPr>
+              <w:t>32</w:t>
+            </w:r>
+          </w:p>
+        </w:tc>
+        <w:tc>
+          <w:tcPr>
+            <w:tcW w:w="900" w:type="dxa"/>
+            <w:shd w:val="clear" w:color="auto" w:fill="auto"/>
+            <w:noWrap/>
+            <w:tcMar/>
+            <w:vAlign w:val="bottom"/>
           </w:tcPr>
           <w:p>
             <w:pPr>
@@ -1664,33 +1864,6 @@
                 <w:lang w:eastAsia="ja-JP"/>
               </w:rPr>
             </w:pPr>
-            <w:r>
-              <w:rPr>
-                <w:rFonts w:ascii="Arial" w:hAnsi="Arial" w:cs="Arial"/>
-                <w:lang w:eastAsia="ja-JP"/>
-              </w:rPr>
-              <w:t>16</w:t>
-            </w:r>
-            <w:bookmarkStart w:id="1" w:name="_GoBack"/>
-            <w:bookmarkEnd w:id="1"/>
-          </w:p>
-        </w:tc>
-        <w:tc>
-          <w:tcPr>
-            <w:tcW w:w="900" w:type="dxa"/>
-            <w:shd w:val="clear" w:color="auto" w:fill="auto"/>
-            <w:noWrap/>
-            <w:vAlign w:val="bottom"/>
-          </w:tcPr>
-          <w:p>
-            <w:pPr>
-              <w:widowControl/>
-              <w:spacing w:line="240" w:lineRule="auto"/>
-              <w:rPr>
-                <w:rFonts w:ascii="Arial" w:hAnsi="Arial" w:cs="Arial"/>
-                <w:lang w:eastAsia="ja-JP"/>
-              </w:rPr>
-            </w:pPr>
           </w:p>
         </w:tc>
         <w:tc>
@@ -1698,6 +1871,7 @@
             <w:tcW w:w="1136" w:type="dxa"/>
             <w:shd w:val="clear" w:color="auto" w:fill="auto"/>
             <w:noWrap/>
+            <w:tcMar/>
             <w:vAlign w:val="bottom"/>
           </w:tcPr>
           <w:p>
@@ -1723,7 +1897,7 @@
         <w:sectPr>
           <w:headerReference w:type="default" r:id="rId7"/>
           <w:footerReference w:type="default" r:id="rId8"/>
-          <w:pgSz w:w="12240" w:h="15840" w:code="1"/>
+          <w:pgSz w:w="12240" w:h="15840" w:orient="portrait" w:code="1"/>
           <w:pgMar w:top="1440" w:right="1440" w:bottom="1440" w:left="1440" w:header="720" w:footer="720" w:gutter="0"/>
           <w:cols w:space="720"/>
         </w:sectPr>
@@ -1782,10 +1956,10 @@
           <w:tcPr>
             <w:tcW w:w="3192" w:type="dxa"/>
             <w:tcBorders>
-              <w:top w:val="single" w:sz="4" w:space="0" w:color="auto"/>
-              <w:left w:val="single" w:sz="4" w:space="0" w:color="auto"/>
-              <w:bottom w:val="single" w:sz="4" w:space="0" w:color="auto"/>
-              <w:right w:val="single" w:sz="4" w:space="0" w:color="auto"/>
+              <w:top w:val="single" w:color="auto" w:sz="4" w:space="0"/>
+              <w:left w:val="single" w:color="auto" w:sz="4" w:space="0"/>
+              <w:bottom w:val="single" w:color="auto" w:sz="4" w:space="0"/>
+              <w:right w:val="single" w:color="auto" w:sz="4" w:space="0"/>
             </w:tcBorders>
             <w:shd w:val="clear" w:color="auto" w:fill="C0C0C0"/>
           </w:tcPr>
@@ -1817,10 +1991,10 @@
           <w:tcPr>
             <w:tcW w:w="1452" w:type="dxa"/>
             <w:tcBorders>
-              <w:top w:val="single" w:sz="4" w:space="0" w:color="auto"/>
-              <w:left w:val="single" w:sz="4" w:space="0" w:color="auto"/>
-              <w:bottom w:val="single" w:sz="4" w:space="0" w:color="auto"/>
-              <w:right w:val="single" w:sz="4" w:space="0" w:color="auto"/>
+              <w:top w:val="single" w:color="auto" w:sz="4" w:space="0"/>
+              <w:left w:val="single" w:color="auto" w:sz="4" w:space="0"/>
+              <w:bottom w:val="single" w:color="auto" w:sz="4" w:space="0"/>
+              <w:right w:val="single" w:color="auto" w:sz="4" w:space="0"/>
             </w:tcBorders>
             <w:shd w:val="clear" w:color="auto" w:fill="C0C0C0"/>
           </w:tcPr>
@@ -1852,10 +2026,10 @@
           <w:tcPr>
             <w:tcW w:w="4932" w:type="dxa"/>
             <w:tcBorders>
-              <w:top w:val="single" w:sz="4" w:space="0" w:color="auto"/>
-              <w:left w:val="single" w:sz="4" w:space="0" w:color="auto"/>
-              <w:bottom w:val="single" w:sz="4" w:space="0" w:color="auto"/>
-              <w:right w:val="single" w:sz="4" w:space="0" w:color="auto"/>
+              <w:top w:val="single" w:color="auto" w:sz="4" w:space="0"/>
+              <w:left w:val="single" w:color="auto" w:sz="4" w:space="0"/>
+              <w:bottom w:val="single" w:color="auto" w:sz="4" w:space="0"/>
+              <w:right w:val="single" w:color="auto" w:sz="4" w:space="0"/>
             </w:tcBorders>
             <w:shd w:val="clear" w:color="auto" w:fill="C0C0C0"/>
           </w:tcPr>
@@ -1889,10 +2063,10 @@
           <w:tcPr>
             <w:tcW w:w="3192" w:type="dxa"/>
             <w:tcBorders>
-              <w:top w:val="single" w:sz="4" w:space="0" w:color="auto"/>
-              <w:left w:val="single" w:sz="4" w:space="0" w:color="auto"/>
-              <w:bottom w:val="single" w:sz="4" w:space="0" w:color="auto"/>
-              <w:right w:val="single" w:sz="4" w:space="0" w:color="auto"/>
+              <w:top w:val="single" w:color="auto" w:sz="4" w:space="0"/>
+              <w:left w:val="single" w:color="auto" w:sz="4" w:space="0"/>
+              <w:bottom w:val="single" w:color="auto" w:sz="4" w:space="0"/>
+              <w:right w:val="single" w:color="auto" w:sz="4" w:space="0"/>
             </w:tcBorders>
           </w:tcPr>
           <w:p>
@@ -1906,10 +2080,10 @@
           <w:tcPr>
             <w:tcW w:w="1452" w:type="dxa"/>
             <w:tcBorders>
-              <w:top w:val="single" w:sz="4" w:space="0" w:color="auto"/>
-              <w:left w:val="single" w:sz="4" w:space="0" w:color="auto"/>
-              <w:bottom w:val="single" w:sz="4" w:space="0" w:color="auto"/>
-              <w:right w:val="single" w:sz="4" w:space="0" w:color="auto"/>
+              <w:top w:val="single" w:color="auto" w:sz="4" w:space="0"/>
+              <w:left w:val="single" w:color="auto" w:sz="4" w:space="0"/>
+              <w:bottom w:val="single" w:color="auto" w:sz="4" w:space="0"/>
+              <w:right w:val="single" w:color="auto" w:sz="4" w:space="0"/>
             </w:tcBorders>
           </w:tcPr>
           <w:p>
@@ -1923,10 +2097,10 @@
           <w:tcPr>
             <w:tcW w:w="4932" w:type="dxa"/>
             <w:tcBorders>
-              <w:top w:val="single" w:sz="4" w:space="0" w:color="auto"/>
-              <w:left w:val="single" w:sz="4" w:space="0" w:color="auto"/>
-              <w:bottom w:val="single" w:sz="4" w:space="0" w:color="auto"/>
-              <w:right w:val="single" w:sz="4" w:space="0" w:color="auto"/>
+              <w:top w:val="single" w:color="auto" w:sz="4" w:space="0"/>
+              <w:left w:val="single" w:color="auto" w:sz="4" w:space="0"/>
+              <w:bottom w:val="single" w:color="auto" w:sz="4" w:space="0"/>
+              <w:right w:val="single" w:color="auto" w:sz="4" w:space="0"/>
             </w:tcBorders>
           </w:tcPr>
           <w:p>
@@ -2029,12 +2203,12 @@
         <w:tblW w:w="5543" w:type="dxa"/>
         <w:tblInd w:w="720" w:type="dxa"/>
         <w:tblBorders>
-          <w:top w:val="single" w:sz="4" w:space="0" w:color="auto"/>
-          <w:left w:val="single" w:sz="4" w:space="0" w:color="auto"/>
-          <w:bottom w:val="single" w:sz="4" w:space="0" w:color="auto"/>
-          <w:right w:val="single" w:sz="4" w:space="0" w:color="auto"/>
-          <w:insideH w:val="single" w:sz="4" w:space="0" w:color="auto"/>
-          <w:insideV w:val="single" w:sz="4" w:space="0" w:color="auto"/>
+          <w:top w:val="single" w:color="auto" w:sz="4" w:space="0"/>
+          <w:left w:val="single" w:color="auto" w:sz="4" w:space="0"/>
+          <w:bottom w:val="single" w:color="auto" w:sz="4" w:space="0"/>
+          <w:right w:val="single" w:color="auto" w:sz="4" w:space="0"/>
+          <w:insideH w:val="single" w:color="auto" w:sz="4" w:space="0"/>
+          <w:insideV w:val="single" w:color="auto" w:sz="4" w:space="0"/>
         </w:tblBorders>
         <w:tblLook w:val="0000" w:firstRow="0" w:lastRow="0" w:firstColumn="0" w:lastColumn="0" w:noHBand="0" w:noVBand="0"/>
       </w:tblPr>
@@ -2477,7 +2651,7 @@
       </w:r>
     </w:p>
     <w:sectPr>
-      <w:pgSz w:w="12240" w:h="15840" w:code="1"/>
+      <w:pgSz w:w="12240" w:h="15840" w:orient="portrait" w:code="1"/>
       <w:pgMar w:top="1440" w:right="1440" w:bottom="1440" w:left="1440" w:header="720" w:footer="720" w:gutter="0"/>
       <w:cols w:space="720"/>
     </w:sectPr>
@@ -2486,7 +2660,7 @@
 </file>
 
 <file path=word/endnotes.xml><?xml version="1.0" encoding="utf-8"?>
-<w:endnotes xmlns:wpc="http://schemas.microsoft.com/office/word/2010/wordprocessingCanvas" xmlns:mc="http://schemas.openxmlformats.org/markup-compatibility/2006" xmlns:o="urn:schemas-microsoft-com:office:office" xmlns:r="http://schemas.openxmlformats.org/officeDocument/2006/relationships" xmlns:m="http://schemas.openxmlformats.org/officeDocument/2006/math" xmlns:v="urn:schemas-microsoft-com:vml" xmlns:wp14="http://schemas.microsoft.com/office/word/2010/wordprocessingDrawing" xmlns:wp="http://schemas.openxmlformats.org/drawingml/2006/wordprocessingDrawing" xmlns:w10="urn:schemas-microsoft-com:office:word" xmlns:w="http://schemas.openxmlformats.org/wordprocessingml/2006/main" xmlns:w14="http://schemas.microsoft.com/office/word/2010/wordml" xmlns:w15="http://schemas.microsoft.com/office/word/2012/wordml" xmlns:wpg="http://schemas.microsoft.com/office/word/2010/wordprocessingGroup" xmlns:wpi="http://schemas.microsoft.com/office/word/2010/wordprocessingInk" xmlns:wne="http://schemas.microsoft.com/office/word/2006/wordml" xmlns:wps="http://schemas.microsoft.com/office/word/2010/wordprocessingShape" mc:Ignorable="w14 w15 wp14">
+<w:endnotes xmlns:wpc="http://schemas.microsoft.com/office/word/2010/wordprocessingCanvas" xmlns:cx="http://schemas.microsoft.com/office/drawing/2014/chartex" xmlns:cx1="http://schemas.microsoft.com/office/drawing/2015/9/8/chartex" xmlns:cx2="http://schemas.microsoft.com/office/drawing/2015/10/21/chartex" xmlns:cx3="http://schemas.microsoft.com/office/drawing/2016/5/9/chartex" xmlns:cx4="http://schemas.microsoft.com/office/drawing/2016/5/10/chartex" xmlns:cx5="http://schemas.microsoft.com/office/drawing/2016/5/11/chartex" xmlns:cx6="http://schemas.microsoft.com/office/drawing/2016/5/12/chartex" xmlns:cx7="http://schemas.microsoft.com/office/drawing/2016/5/13/chartex" xmlns:cx8="http://schemas.microsoft.com/office/drawing/2016/5/14/chartex" xmlns:mc="http://schemas.openxmlformats.org/markup-compatibility/2006" xmlns:aink="http://schemas.microsoft.com/office/drawing/2016/ink" xmlns:am3d="http://schemas.microsoft.com/office/drawing/2017/model3d" xmlns:o="urn:schemas-microsoft-com:office:office" xmlns:r="http://schemas.openxmlformats.org/officeDocument/2006/relationships" xmlns:m="http://schemas.openxmlformats.org/officeDocument/2006/math" xmlns:v="urn:schemas-microsoft-com:vml" xmlns:wp14="http://schemas.microsoft.com/office/word/2010/wordprocessingDrawing" xmlns:wp="http://schemas.openxmlformats.org/drawingml/2006/wordprocessingDrawing" xmlns:w10="urn:schemas-microsoft-com:office:word" xmlns:w="http://schemas.openxmlformats.org/wordprocessingml/2006/main" xmlns:w14="http://schemas.microsoft.com/office/word/2010/wordml" xmlns:w15="http://schemas.microsoft.com/office/word/2012/wordml" xmlns:w16cid="http://schemas.microsoft.com/office/word/2016/wordml/cid" xmlns:w16se="http://schemas.microsoft.com/office/word/2015/wordml/symex" xmlns:wpg="http://schemas.microsoft.com/office/word/2010/wordprocessingGroup" xmlns:wpi="http://schemas.microsoft.com/office/word/2010/wordprocessingInk" xmlns:wne="http://schemas.microsoft.com/office/word/2006/wordml" xmlns:wps="http://schemas.microsoft.com/office/word/2010/wordprocessingShape" mc:Ignorable="w14 w15 w16se w16cid wp14">
   <w:endnote w:type="separator" w:id="-1">
     <w:p>
       <w:r>
@@ -2499,23 +2673,30 @@
       <w:r>
         <w:continuationSeparator/>
       </w:r>
+    </w:p>
+  </w:endnote>
+  <w:endnote w:type="continuationNotice" w:id="1">
+    <w:p>
+      <w:pPr>
+        <w:spacing w:line="240" w:lineRule="auto"/>
+      </w:pPr>
     </w:p>
   </w:endnote>
 </w:endnotes>
 </file>
 
 <file path=word/footer1.xml><?xml version="1.0" encoding="utf-8"?>
-<w:ftr xmlns:wpc="http://schemas.microsoft.com/office/word/2010/wordprocessingCanvas" xmlns:mc="http://schemas.openxmlformats.org/markup-compatibility/2006" xmlns:o="urn:schemas-microsoft-com:office:office" xmlns:r="http://schemas.openxmlformats.org/officeDocument/2006/relationships" xmlns:m="http://schemas.openxmlformats.org/officeDocument/2006/math" xmlns:v="urn:schemas-microsoft-com:vml" xmlns:wp14="http://schemas.microsoft.com/office/word/2010/wordprocessingDrawing" xmlns:wp="http://schemas.openxmlformats.org/drawingml/2006/wordprocessingDrawing" xmlns:w10="urn:schemas-microsoft-com:office:word" xmlns:w="http://schemas.openxmlformats.org/wordprocessingml/2006/main" xmlns:w14="http://schemas.microsoft.com/office/word/2010/wordml" xmlns:w15="http://schemas.microsoft.com/office/word/2012/wordml" xmlns:wpg="http://schemas.microsoft.com/office/word/2010/wordprocessingGroup" xmlns:wpi="http://schemas.microsoft.com/office/word/2010/wordprocessingInk" xmlns:wne="http://schemas.microsoft.com/office/word/2006/wordml" xmlns:wps="http://schemas.microsoft.com/office/word/2010/wordprocessingShape" mc:Ignorable="w14 w15 wp14">
+<w:ftr xmlns:wpc="http://schemas.microsoft.com/office/word/2010/wordprocessingCanvas" xmlns:cx="http://schemas.microsoft.com/office/drawing/2014/chartex" xmlns:cx1="http://schemas.microsoft.com/office/drawing/2015/9/8/chartex" xmlns:cx2="http://schemas.microsoft.com/office/drawing/2015/10/21/chartex" xmlns:cx3="http://schemas.microsoft.com/office/drawing/2016/5/9/chartex" xmlns:cx4="http://schemas.microsoft.com/office/drawing/2016/5/10/chartex" xmlns:cx5="http://schemas.microsoft.com/office/drawing/2016/5/11/chartex" xmlns:cx6="http://schemas.microsoft.com/office/drawing/2016/5/12/chartex" xmlns:cx7="http://schemas.microsoft.com/office/drawing/2016/5/13/chartex" xmlns:cx8="http://schemas.microsoft.com/office/drawing/2016/5/14/chartex" xmlns:mc="http://schemas.openxmlformats.org/markup-compatibility/2006" xmlns:aink="http://schemas.microsoft.com/office/drawing/2016/ink" xmlns:am3d="http://schemas.microsoft.com/office/drawing/2017/model3d" xmlns:o="urn:schemas-microsoft-com:office:office" xmlns:r="http://schemas.openxmlformats.org/officeDocument/2006/relationships" xmlns:m="http://schemas.openxmlformats.org/officeDocument/2006/math" xmlns:v="urn:schemas-microsoft-com:vml" xmlns:wp14="http://schemas.microsoft.com/office/word/2010/wordprocessingDrawing" xmlns:wp="http://schemas.openxmlformats.org/drawingml/2006/wordprocessingDrawing" xmlns:w10="urn:schemas-microsoft-com:office:word" xmlns:w="http://schemas.openxmlformats.org/wordprocessingml/2006/main" xmlns:w14="http://schemas.microsoft.com/office/word/2010/wordml" xmlns:w15="http://schemas.microsoft.com/office/word/2012/wordml" xmlns:w16cid="http://schemas.microsoft.com/office/word/2016/wordml/cid" xmlns:w16se="http://schemas.microsoft.com/office/word/2015/wordml/symex" xmlns:wpg="http://schemas.microsoft.com/office/word/2010/wordprocessingGroup" xmlns:wpi="http://schemas.microsoft.com/office/word/2010/wordprocessingInk" xmlns:wne="http://schemas.microsoft.com/office/word/2006/wordml" xmlns:wps="http://schemas.microsoft.com/office/word/2010/wordprocessingShape" mc:Ignorable="w14 w15 w16se w16cid wp14">
   <w:tbl>
     <w:tblPr>
       <w:tblW w:w="0" w:type="auto"/>
       <w:tblBorders>
-        <w:top w:val="single" w:sz="6" w:space="0" w:color="auto"/>
-        <w:left w:val="single" w:sz="6" w:space="0" w:color="auto"/>
-        <w:bottom w:val="single" w:sz="6" w:space="0" w:color="auto"/>
-        <w:right w:val="single" w:sz="6" w:space="0" w:color="auto"/>
-        <w:insideH w:val="single" w:sz="6" w:space="0" w:color="auto"/>
-        <w:insideV w:val="single" w:sz="6" w:space="0" w:color="auto"/>
+        <w:top w:val="single" w:color="auto" w:sz="6" w:space="0"/>
+        <w:left w:val="single" w:color="auto" w:sz="6" w:space="0"/>
+        <w:bottom w:val="single" w:color="auto" w:sz="6" w:space="0"/>
+        <w:right w:val="single" w:color="auto" w:sz="6" w:space="0"/>
+        <w:insideH w:val="single" w:color="auto" w:sz="6" w:space="0"/>
+        <w:insideV w:val="single" w:color="auto" w:sz="6" w:space="0"/>
       </w:tblBorders>
       <w:tblLayout w:type="fixed"/>
       <w:tblLook w:val="0000" w:firstRow="0" w:lastRow="0" w:firstColumn="0" w:lastColumn="0" w:noHBand="0" w:noVBand="0"/>
@@ -2562,21 +2743,11 @@
           <w:r>
             <w:sym w:font="Symbol" w:char="F0D3"/>
           </w:r>
-          <w:r>
-            <w:fldChar w:fldCharType="begin"/>
-          </w:r>
-          <w:r>
-            <w:instrText xml:space="preserve"> DOCPROPERTY "Company"  \* MERGEFORMAT </w:instrText>
-          </w:r>
-          <w:r>
-            <w:fldChar w:fldCharType="separate"/>
-          </w:r>
-          <w:r>
-            <w:t>&lt;Company Name&gt;</w:t>
-          </w:r>
-          <w:r>
-            <w:fldChar w:fldCharType="end"/>
-          </w:r>
+          <w:fldSimple w:instr=" DOCPROPERTY &quot;Company&quot;  \* MERGEFORMAT ">
+            <w:r>
+              <w:t>&lt;Company Name&gt;</w:t>
+            </w:r>
+          </w:fldSimple>
           <w:r>
             <w:t xml:space="preserve">, </w:t>
           </w:r>
@@ -2698,7 +2869,7 @@
 </file>
 
 <file path=word/footnotes.xml><?xml version="1.0" encoding="utf-8"?>
-<w:footnotes xmlns:wpc="http://schemas.microsoft.com/office/word/2010/wordprocessingCanvas" xmlns:mc="http://schemas.openxmlformats.org/markup-compatibility/2006" xmlns:o="urn:schemas-microsoft-com:office:office" xmlns:r="http://schemas.openxmlformats.org/officeDocument/2006/relationships" xmlns:m="http://schemas.openxmlformats.org/officeDocument/2006/math" xmlns:v="urn:schemas-microsoft-com:vml" xmlns:wp14="http://schemas.microsoft.com/office/word/2010/wordprocessingDrawing" xmlns:wp="http://schemas.openxmlformats.org/drawingml/2006/wordprocessingDrawing" xmlns:w10="urn:schemas-microsoft-com:office:word" xmlns:w="http://schemas.openxmlformats.org/wordprocessingml/2006/main" xmlns:w14="http://schemas.microsoft.com/office/word/2010/wordml" xmlns:w15="http://schemas.microsoft.com/office/word/2012/wordml" xmlns:wpg="http://schemas.microsoft.com/office/word/2010/wordprocessingGroup" xmlns:wpi="http://schemas.microsoft.com/office/word/2010/wordprocessingInk" xmlns:wne="http://schemas.microsoft.com/office/word/2006/wordml" xmlns:wps="http://schemas.microsoft.com/office/word/2010/wordprocessingShape" mc:Ignorable="w14 w15 wp14">
+<w:footnotes xmlns:wpc="http://schemas.microsoft.com/office/word/2010/wordprocessingCanvas" xmlns:cx="http://schemas.microsoft.com/office/drawing/2014/chartex" xmlns:cx1="http://schemas.microsoft.com/office/drawing/2015/9/8/chartex" xmlns:cx2="http://schemas.microsoft.com/office/drawing/2015/10/21/chartex" xmlns:cx3="http://schemas.microsoft.com/office/drawing/2016/5/9/chartex" xmlns:cx4="http://schemas.microsoft.com/office/drawing/2016/5/10/chartex" xmlns:cx5="http://schemas.microsoft.com/office/drawing/2016/5/11/chartex" xmlns:cx6="http://schemas.microsoft.com/office/drawing/2016/5/12/chartex" xmlns:cx7="http://schemas.microsoft.com/office/drawing/2016/5/13/chartex" xmlns:cx8="http://schemas.microsoft.com/office/drawing/2016/5/14/chartex" xmlns:mc="http://schemas.openxmlformats.org/markup-compatibility/2006" xmlns:aink="http://schemas.microsoft.com/office/drawing/2016/ink" xmlns:am3d="http://schemas.microsoft.com/office/drawing/2017/model3d" xmlns:o="urn:schemas-microsoft-com:office:office" xmlns:r="http://schemas.openxmlformats.org/officeDocument/2006/relationships" xmlns:m="http://schemas.openxmlformats.org/officeDocument/2006/math" xmlns:v="urn:schemas-microsoft-com:vml" xmlns:wp14="http://schemas.microsoft.com/office/word/2010/wordprocessingDrawing" xmlns:wp="http://schemas.openxmlformats.org/drawingml/2006/wordprocessingDrawing" xmlns:w10="urn:schemas-microsoft-com:office:word" xmlns:w="http://schemas.openxmlformats.org/wordprocessingml/2006/main" xmlns:w14="http://schemas.microsoft.com/office/word/2010/wordml" xmlns:w15="http://schemas.microsoft.com/office/word/2012/wordml" xmlns:w16cid="http://schemas.microsoft.com/office/word/2016/wordml/cid" xmlns:w16se="http://schemas.microsoft.com/office/word/2015/wordml/symex" xmlns:wpg="http://schemas.microsoft.com/office/word/2010/wordprocessingGroup" xmlns:wpi="http://schemas.microsoft.com/office/word/2010/wordprocessingInk" xmlns:wne="http://schemas.microsoft.com/office/word/2006/wordml" xmlns:wps="http://schemas.microsoft.com/office/word/2010/wordprocessingShape" mc:Ignorable="w14 w15 w16se w16cid wp14">
   <w:footnote w:type="separator" w:id="-1">
     <w:p>
       <w:r>
@@ -2711,23 +2882,30 @@
       <w:r>
         <w:continuationSeparator/>
       </w:r>
+    </w:p>
+  </w:footnote>
+  <w:footnote w:type="continuationNotice" w:id="1">
+    <w:p>
+      <w:pPr>
+        <w:spacing w:line="240" w:lineRule="auto"/>
+      </w:pPr>
     </w:p>
   </w:footnote>
 </w:footnotes>
 </file>
 
 <file path=word/header1.xml><?xml version="1.0" encoding="utf-8"?>
-<w:hdr xmlns:wpc="http://schemas.microsoft.com/office/word/2010/wordprocessingCanvas" xmlns:mc="http://schemas.openxmlformats.org/markup-compatibility/2006" xmlns:o="urn:schemas-microsoft-com:office:office" xmlns:r="http://schemas.openxmlformats.org/officeDocument/2006/relationships" xmlns:m="http://schemas.openxmlformats.org/officeDocument/2006/math" xmlns:v="urn:schemas-microsoft-com:vml" xmlns:wp14="http://schemas.microsoft.com/office/word/2010/wordprocessingDrawing" xmlns:wp="http://schemas.openxmlformats.org/drawingml/2006/wordprocessingDrawing" xmlns:w10="urn:schemas-microsoft-com:office:word" xmlns:w="http://schemas.openxmlformats.org/wordprocessingml/2006/main" xmlns:w14="http://schemas.microsoft.com/office/word/2010/wordml" xmlns:w15="http://schemas.microsoft.com/office/word/2012/wordml" xmlns:wpg="http://schemas.microsoft.com/office/word/2010/wordprocessingGroup" xmlns:wpi="http://schemas.microsoft.com/office/word/2010/wordprocessingInk" xmlns:wne="http://schemas.microsoft.com/office/word/2006/wordml" xmlns:wps="http://schemas.microsoft.com/office/word/2010/wordprocessingShape" mc:Ignorable="w14 w15 wp14">
+<w:hdr xmlns:wpc="http://schemas.microsoft.com/office/word/2010/wordprocessingCanvas" xmlns:cx="http://schemas.microsoft.com/office/drawing/2014/chartex" xmlns:cx1="http://schemas.microsoft.com/office/drawing/2015/9/8/chartex" xmlns:cx2="http://schemas.microsoft.com/office/drawing/2015/10/21/chartex" xmlns:cx3="http://schemas.microsoft.com/office/drawing/2016/5/9/chartex" xmlns:cx4="http://schemas.microsoft.com/office/drawing/2016/5/10/chartex" xmlns:cx5="http://schemas.microsoft.com/office/drawing/2016/5/11/chartex" xmlns:cx6="http://schemas.microsoft.com/office/drawing/2016/5/12/chartex" xmlns:cx7="http://schemas.microsoft.com/office/drawing/2016/5/13/chartex" xmlns:cx8="http://schemas.microsoft.com/office/drawing/2016/5/14/chartex" xmlns:mc="http://schemas.openxmlformats.org/markup-compatibility/2006" xmlns:aink="http://schemas.microsoft.com/office/drawing/2016/ink" xmlns:am3d="http://schemas.microsoft.com/office/drawing/2017/model3d" xmlns:o="urn:schemas-microsoft-com:office:office" xmlns:r="http://schemas.openxmlformats.org/officeDocument/2006/relationships" xmlns:m="http://schemas.openxmlformats.org/officeDocument/2006/math" xmlns:v="urn:schemas-microsoft-com:vml" xmlns:wp14="http://schemas.microsoft.com/office/word/2010/wordprocessingDrawing" xmlns:wp="http://schemas.openxmlformats.org/drawingml/2006/wordprocessingDrawing" xmlns:w10="urn:schemas-microsoft-com:office:word" xmlns:w="http://schemas.openxmlformats.org/wordprocessingml/2006/main" xmlns:w14="http://schemas.microsoft.com/office/word/2010/wordml" xmlns:w15="http://schemas.microsoft.com/office/word/2012/wordml" xmlns:w16cid="http://schemas.microsoft.com/office/word/2016/wordml/cid" xmlns:w16se="http://schemas.microsoft.com/office/word/2015/wordml/symex" xmlns:wpg="http://schemas.microsoft.com/office/word/2010/wordprocessingGroup" xmlns:wpi="http://schemas.microsoft.com/office/word/2010/wordprocessingInk" xmlns:wne="http://schemas.microsoft.com/office/word/2006/wordml" xmlns:wps="http://schemas.microsoft.com/office/word/2010/wordprocessingShape" mc:Ignorable="w14 w15 w16se w16cid wp14">
   <w:tbl>
     <w:tblPr>
       <w:tblW w:w="0" w:type="auto"/>
       <w:tblBorders>
-        <w:top w:val="single" w:sz="6" w:space="0" w:color="auto"/>
-        <w:left w:val="single" w:sz="6" w:space="0" w:color="auto"/>
-        <w:bottom w:val="single" w:sz="6" w:space="0" w:color="auto"/>
-        <w:right w:val="single" w:sz="6" w:space="0" w:color="auto"/>
-        <w:insideH w:val="single" w:sz="6" w:space="0" w:color="auto"/>
-        <w:insideV w:val="single" w:sz="6" w:space="0" w:color="auto"/>
+        <w:top w:val="single" w:color="auto" w:sz="6" w:space="0"/>
+        <w:left w:val="single" w:color="auto" w:sz="6" w:space="0"/>
+        <w:bottom w:val="single" w:color="auto" w:sz="6" w:space="0"/>
+        <w:right w:val="single" w:color="auto" w:sz="6" w:space="0"/>
+        <w:insideH w:val="single" w:color="auto" w:sz="6" w:space="0"/>
+        <w:insideV w:val="single" w:color="auto" w:sz="6" w:space="0"/>
       </w:tblBorders>
       <w:tblLayout w:type="fixed"/>
       <w:tblLook w:val="0000" w:firstRow="0" w:lastRow="0" w:firstColumn="0" w:lastColumn="0" w:noHBand="0" w:noVBand="0"/>
@@ -2747,13 +2925,12 @@
             <w:tabs>
               <w:tab w:val="clear" w:pos="4320"/>
               <w:tab w:val="clear" w:pos="8640"/>
+              <w:tab w:val="left" w:pos="3660"/>
             </w:tabs>
           </w:pPr>
-          <w:fldSimple w:instr=" SUBJECT  \* MERGEFORMAT ">
-            <w:r>
-              <w:t>&lt;Project Name&gt;</w:t>
-            </w:r>
-          </w:fldSimple>
+          <w:r>
+            <w:t>Pharmacy Error Tracker</w:t>
+          </w:r>
         </w:p>
       </w:tc>
       <w:tc>
@@ -2777,21 +2954,11 @@
           <w:tcW w:w="6379" w:type="dxa"/>
         </w:tcPr>
         <w:p>
-          <w:r>
-            <w:fldChar w:fldCharType="begin"/>
-          </w:r>
-          <w:r>
-            <w:instrText xml:space="preserve"> TITLE  \* MERGEFORMAT </w:instrText>
-          </w:r>
-          <w:r>
-            <w:fldChar w:fldCharType="separate"/>
-          </w:r>
-          <w:r>
-            <w:t>Iteration Plan</w:t>
-          </w:r>
-          <w:r>
-            <w:fldChar w:fldCharType="end"/>
-          </w:r>
+          <w:fldSimple w:instr=" TITLE  \* MERGEFORMAT ">
+            <w:r>
+              <w:t>Iteration Plan</w:t>
+            </w:r>
+          </w:fldSimple>
         </w:p>
       </w:tc>
       <w:tc>
@@ -2800,7 +2967,10 @@
         </w:tcPr>
         <w:p>
           <w:r>
-            <w:t xml:space="preserve">  Date:  &lt;dd/mmm/yy&gt;</w:t>
+            <w:t xml:space="preserve">  Date:  </w:t>
+          </w:r>
+          <w:r>
+            <w:t>29/03/2018</w:t>
           </w:r>
         </w:p>
       </w:tc>
@@ -2815,7 +2985,7 @@
 </file>
 
 <file path=word/numbering.xml><?xml version="1.0" encoding="utf-8"?>
-<w:numbering xmlns:wpc="http://schemas.microsoft.com/office/word/2010/wordprocessingCanvas" xmlns:mc="http://schemas.openxmlformats.org/markup-compatibility/2006" xmlns:o="urn:schemas-microsoft-com:office:office" xmlns:r="http://schemas.openxmlformats.org/officeDocument/2006/relationships" xmlns:m="http://schemas.openxmlformats.org/officeDocument/2006/math" xmlns:v="urn:schemas-microsoft-com:vml" xmlns:wp14="http://schemas.microsoft.com/office/word/2010/wordprocessingDrawing" xmlns:wp="http://schemas.openxmlformats.org/drawingml/2006/wordprocessingDrawing" xmlns:w10="urn:schemas-microsoft-com:office:word" xmlns:w="http://schemas.openxmlformats.org/wordprocessingml/2006/main" xmlns:w14="http://schemas.microsoft.com/office/word/2010/wordml" xmlns:w15="http://schemas.microsoft.com/office/word/2012/wordml" xmlns:wpg="http://schemas.microsoft.com/office/word/2010/wordprocessingGroup" xmlns:wpi="http://schemas.microsoft.com/office/word/2010/wordprocessingInk" xmlns:wne="http://schemas.microsoft.com/office/word/2006/wordml" xmlns:wps="http://schemas.microsoft.com/office/word/2010/wordprocessingShape" mc:Ignorable="w14 w15 wp14">
+<w:numbering xmlns:wpc="http://schemas.microsoft.com/office/word/2010/wordprocessingCanvas" xmlns:cx="http://schemas.microsoft.com/office/drawing/2014/chartex" xmlns:cx1="http://schemas.microsoft.com/office/drawing/2015/9/8/chartex" xmlns:cx2="http://schemas.microsoft.com/office/drawing/2015/10/21/chartex" xmlns:cx3="http://schemas.microsoft.com/office/drawing/2016/5/9/chartex" xmlns:cx4="http://schemas.microsoft.com/office/drawing/2016/5/10/chartex" xmlns:cx5="http://schemas.microsoft.com/office/drawing/2016/5/11/chartex" xmlns:cx6="http://schemas.microsoft.com/office/drawing/2016/5/12/chartex" xmlns:cx7="http://schemas.microsoft.com/office/drawing/2016/5/13/chartex" xmlns:cx8="http://schemas.microsoft.com/office/drawing/2016/5/14/chartex" xmlns:mc="http://schemas.openxmlformats.org/markup-compatibility/2006" xmlns:aink="http://schemas.microsoft.com/office/drawing/2016/ink" xmlns:am3d="http://schemas.microsoft.com/office/drawing/2017/model3d" xmlns:o="urn:schemas-microsoft-com:office:office" xmlns:r="http://schemas.openxmlformats.org/officeDocument/2006/relationships" xmlns:m="http://schemas.openxmlformats.org/officeDocument/2006/math" xmlns:v="urn:schemas-microsoft-com:vml" xmlns:wp14="http://schemas.microsoft.com/office/word/2010/wordprocessingDrawing" xmlns:wp="http://schemas.openxmlformats.org/drawingml/2006/wordprocessingDrawing" xmlns:w10="urn:schemas-microsoft-com:office:word" xmlns:w="http://schemas.openxmlformats.org/wordprocessingml/2006/main" xmlns:w14="http://schemas.microsoft.com/office/word/2010/wordml" xmlns:w15="http://schemas.microsoft.com/office/word/2012/wordml" xmlns:w16cid="http://schemas.microsoft.com/office/word/2016/wordml/cid" xmlns:w16se="http://schemas.microsoft.com/office/word/2015/wordml/symex" xmlns:wpg="http://schemas.microsoft.com/office/word/2010/wordprocessingGroup" xmlns:wpi="http://schemas.microsoft.com/office/word/2010/wordprocessingInk" xmlns:wne="http://schemas.microsoft.com/office/word/2006/wordml" xmlns:wps="http://schemas.microsoft.com/office/word/2010/wordprocessingShape" mc:Ignorable="w14 w15 w16se w16cid wp14">
   <w:abstractNum w:abstractNumId="0" w15:restartNumberingAfterBreak="0">
     <w:nsid w:val="FFFFFFFB"/>
     <w:multiLevelType w:val="multilevel"/>
@@ -2832,7 +3002,7 @@
         <w:ind w:left="1080" w:hanging="360"/>
       </w:pPr>
       <w:rPr>
-        <w:rFonts w:ascii="Symbol" w:hAnsi="Symbol" w:hint="default"/>
+        <w:rFonts w:hint="default" w:ascii="Symbol" w:hAnsi="Symbol"/>
       </w:rPr>
     </w:lvl>
     <w:lvl w:ilvl="1">
@@ -2925,7 +3095,7 @@
         <w:ind w:left="360" w:hanging="360"/>
       </w:pPr>
       <w:rPr>
-        <w:rFonts w:ascii="Symbol" w:hAnsi="Symbol" w:hint="default"/>
+        <w:rFonts w:hint="default" w:ascii="Symbol" w:hAnsi="Symbol"/>
       </w:rPr>
     </w:lvl>
   </w:abstractNum>
@@ -2945,7 +3115,7 @@
         <w:ind w:left="360" w:hanging="360"/>
       </w:pPr>
       <w:rPr>
-        <w:rFonts w:ascii="Symbol" w:hAnsi="Symbol" w:hint="default"/>
+        <w:rFonts w:hint="default" w:ascii="Symbol" w:hAnsi="Symbol"/>
       </w:rPr>
     </w:lvl>
   </w:abstractNum>
@@ -3078,7 +3248,7 @@
         <w:ind w:left="360" w:hanging="360"/>
       </w:pPr>
       <w:rPr>
-        <w:rFonts w:ascii="Symbol" w:hAnsi="Symbol" w:hint="default"/>
+        <w:rFonts w:hint="default" w:ascii="Symbol" w:hAnsi="Symbol"/>
       </w:rPr>
     </w:lvl>
   </w:abstractNum>
@@ -3098,7 +3268,7 @@
         <w:ind w:left="1440" w:hanging="360"/>
       </w:pPr>
       <w:rPr>
-        <w:rFonts w:ascii="Wingdings" w:hAnsi="Wingdings" w:hint="default"/>
+        <w:rFonts w:hint="default" w:ascii="Wingdings" w:hAnsi="Wingdings"/>
       </w:rPr>
     </w:lvl>
     <w:lvl w:ilvl="1">
@@ -3113,7 +3283,7 @@
         <w:ind w:left="2160" w:hanging="360"/>
       </w:pPr>
       <w:rPr>
-        <w:rFonts w:ascii="Courier New" w:hAnsi="Courier New" w:cs="Courier New" w:hint="default"/>
+        <w:rFonts w:hint="default" w:ascii="Courier New" w:hAnsi="Courier New" w:cs="Courier New"/>
       </w:rPr>
     </w:lvl>
     <w:lvl w:ilvl="2">
@@ -3128,7 +3298,7 @@
         <w:ind w:left="2880" w:hanging="360"/>
       </w:pPr>
       <w:rPr>
-        <w:rFonts w:ascii="Wingdings" w:hAnsi="Wingdings" w:hint="default"/>
+        <w:rFonts w:hint="default" w:ascii="Wingdings" w:hAnsi="Wingdings"/>
       </w:rPr>
     </w:lvl>
     <w:lvl w:ilvl="3">
@@ -3143,7 +3313,7 @@
         <w:ind w:left="3600" w:hanging="360"/>
       </w:pPr>
       <w:rPr>
-        <w:rFonts w:ascii="Symbol" w:hAnsi="Symbol" w:hint="default"/>
+        <w:rFonts w:hint="default" w:ascii="Symbol" w:hAnsi="Symbol"/>
       </w:rPr>
     </w:lvl>
     <w:lvl w:ilvl="4">
@@ -3158,7 +3328,7 @@
         <w:ind w:left="4320" w:hanging="360"/>
       </w:pPr>
       <w:rPr>
-        <w:rFonts w:ascii="Courier New" w:hAnsi="Courier New" w:cs="Courier New" w:hint="default"/>
+        <w:rFonts w:hint="default" w:ascii="Courier New" w:hAnsi="Courier New" w:cs="Courier New"/>
       </w:rPr>
     </w:lvl>
     <w:lvl w:ilvl="5">
@@ -3173,7 +3343,7 @@
         <w:ind w:left="5040" w:hanging="360"/>
       </w:pPr>
       <w:rPr>
-        <w:rFonts w:ascii="Wingdings" w:hAnsi="Wingdings" w:hint="default"/>
+        <w:rFonts w:hint="default" w:ascii="Wingdings" w:hAnsi="Wingdings"/>
       </w:rPr>
     </w:lvl>
     <w:lvl w:ilvl="6">
@@ -3188,7 +3358,7 @@
         <w:ind w:left="5760" w:hanging="360"/>
       </w:pPr>
       <w:rPr>
-        <w:rFonts w:ascii="Symbol" w:hAnsi="Symbol" w:hint="default"/>
+        <w:rFonts w:hint="default" w:ascii="Symbol" w:hAnsi="Symbol"/>
       </w:rPr>
     </w:lvl>
     <w:lvl w:ilvl="7">
@@ -3203,7 +3373,7 @@
         <w:ind w:left="6480" w:hanging="360"/>
       </w:pPr>
       <w:rPr>
-        <w:rFonts w:ascii="Courier New" w:hAnsi="Courier New" w:cs="Courier New" w:hint="default"/>
+        <w:rFonts w:hint="default" w:ascii="Courier New" w:hAnsi="Courier New" w:cs="Courier New"/>
       </w:rPr>
     </w:lvl>
     <w:lvl w:ilvl="8">
@@ -3218,7 +3388,7 @@
         <w:ind w:left="7200" w:hanging="360"/>
       </w:pPr>
       <w:rPr>
-        <w:rFonts w:ascii="Wingdings" w:hAnsi="Wingdings" w:hint="default"/>
+        <w:rFonts w:hint="default" w:ascii="Wingdings" w:hAnsi="Wingdings"/>
       </w:rPr>
     </w:lvl>
   </w:abstractNum>
@@ -3352,7 +3522,7 @@
         <w:ind w:left="360" w:hanging="360"/>
       </w:pPr>
       <w:rPr>
-        <w:rFonts w:ascii="Symbol" w:hAnsi="Symbol" w:hint="default"/>
+        <w:rFonts w:hint="default" w:ascii="Symbol" w:hAnsi="Symbol"/>
       </w:rPr>
     </w:lvl>
   </w:abstractNum>
@@ -3485,7 +3655,7 @@
         <w:ind w:left="360" w:hanging="360"/>
       </w:pPr>
       <w:rPr>
-        <w:rFonts w:ascii="Symbol" w:hAnsi="Symbol" w:hint="default"/>
+        <w:rFonts w:hint="default" w:ascii="Symbol" w:hAnsi="Symbol"/>
       </w:rPr>
     </w:lvl>
   </w:abstractNum>
@@ -3505,7 +3675,7 @@
         <w:ind w:left="360" w:hanging="360"/>
       </w:pPr>
       <w:rPr>
-        <w:rFonts w:ascii="Symbol" w:hAnsi="Symbol" w:hint="default"/>
+        <w:rFonts w:hint="default" w:ascii="Symbol" w:hAnsi="Symbol"/>
       </w:rPr>
     </w:lvl>
   </w:abstractNum>
@@ -3525,7 +3695,7 @@
         <w:ind w:left="360" w:hanging="360"/>
       </w:pPr>
       <w:rPr>
-        <w:rFonts w:ascii="Symbol" w:hAnsi="Symbol" w:hint="default"/>
+        <w:rFonts w:hint="default" w:ascii="Symbol" w:hAnsi="Symbol"/>
       </w:rPr>
     </w:lvl>
   </w:abstractNum>
@@ -3545,7 +3715,7 @@
         <w:ind w:left="360" w:hanging="360"/>
       </w:pPr>
       <w:rPr>
-        <w:rFonts w:ascii="Symbol" w:hAnsi="Symbol" w:hint="default"/>
+        <w:rFonts w:hint="default" w:ascii="Symbol" w:hAnsi="Symbol"/>
       </w:rPr>
     </w:lvl>
   </w:abstractNum>
@@ -3565,7 +3735,7 @@
         <w:ind w:left="360" w:hanging="360"/>
       </w:pPr>
       <w:rPr>
-        <w:rFonts w:ascii="Symbol" w:hAnsi="Symbol" w:hint="default"/>
+        <w:rFonts w:hint="default" w:ascii="Symbol" w:hAnsi="Symbol"/>
       </w:rPr>
     </w:lvl>
   </w:abstractNum>
@@ -3698,7 +3868,7 @@
         <w:ind w:left="360" w:hanging="360"/>
       </w:pPr>
       <w:rPr>
-        <w:rFonts w:ascii="Symbol" w:hAnsi="Symbol" w:hint="default"/>
+        <w:rFonts w:hint="default" w:ascii="Symbol" w:hAnsi="Symbol"/>
       </w:rPr>
     </w:lvl>
   </w:abstractNum>
@@ -3719,7 +3889,7 @@
         <w:ind w:left="720" w:hanging="360"/>
       </w:pPr>
       <w:rPr>
-        <w:rFonts w:ascii="Symbol" w:hAnsi="Symbol" w:hint="default"/>
+        <w:rFonts w:hint="default" w:ascii="Symbol" w:hAnsi="Symbol"/>
       </w:rPr>
     </w:lvl>
     <w:lvl w:ilvl="1" w:tplc="04090003" w:tentative="1">
@@ -3734,7 +3904,7 @@
         <w:ind w:left="1440" w:hanging="360"/>
       </w:pPr>
       <w:rPr>
-        <w:rFonts w:ascii="Courier New" w:hAnsi="Courier New" w:cs="Courier New" w:hint="default"/>
+        <w:rFonts w:hint="default" w:ascii="Courier New" w:hAnsi="Courier New" w:cs="Courier New"/>
       </w:rPr>
     </w:lvl>
     <w:lvl w:ilvl="2" w:tplc="04090005" w:tentative="1">
@@ -3749,7 +3919,7 @@
         <w:ind w:left="2160" w:hanging="360"/>
       </w:pPr>
       <w:rPr>
-        <w:rFonts w:ascii="Wingdings" w:hAnsi="Wingdings" w:hint="default"/>
+        <w:rFonts w:hint="default" w:ascii="Wingdings" w:hAnsi="Wingdings"/>
       </w:rPr>
     </w:lvl>
     <w:lvl w:ilvl="3" w:tplc="04090001" w:tentative="1">
@@ -3764,7 +3934,7 @@
         <w:ind w:left="2880" w:hanging="360"/>
       </w:pPr>
       <w:rPr>
-        <w:rFonts w:ascii="Symbol" w:hAnsi="Symbol" w:hint="default"/>
+        <w:rFonts w:hint="default" w:ascii="Symbol" w:hAnsi="Symbol"/>
       </w:rPr>
     </w:lvl>
     <w:lvl w:ilvl="4" w:tplc="04090003" w:tentative="1">
@@ -3779,7 +3949,7 @@
         <w:ind w:left="3600" w:hanging="360"/>
       </w:pPr>
       <w:rPr>
-        <w:rFonts w:ascii="Courier New" w:hAnsi="Courier New" w:cs="Courier New" w:hint="default"/>
+        <w:rFonts w:hint="default" w:ascii="Courier New" w:hAnsi="Courier New" w:cs="Courier New"/>
       </w:rPr>
     </w:lvl>
     <w:lvl w:ilvl="5" w:tplc="04090005" w:tentative="1">
@@ -3794,7 +3964,7 @@
         <w:ind w:left="4320" w:hanging="360"/>
       </w:pPr>
       <w:rPr>
-        <w:rFonts w:ascii="Wingdings" w:hAnsi="Wingdings" w:hint="default"/>
+        <w:rFonts w:hint="default" w:ascii="Wingdings" w:hAnsi="Wingdings"/>
       </w:rPr>
     </w:lvl>
     <w:lvl w:ilvl="6" w:tplc="04090001" w:tentative="1">
@@ -3809,7 +3979,7 @@
         <w:ind w:left="5040" w:hanging="360"/>
       </w:pPr>
       <w:rPr>
-        <w:rFonts w:ascii="Symbol" w:hAnsi="Symbol" w:hint="default"/>
+        <w:rFonts w:hint="default" w:ascii="Symbol" w:hAnsi="Symbol"/>
       </w:rPr>
     </w:lvl>
     <w:lvl w:ilvl="7" w:tplc="04090003" w:tentative="1">
@@ -3824,7 +3994,7 @@
         <w:ind w:left="5760" w:hanging="360"/>
       </w:pPr>
       <w:rPr>
-        <w:rFonts w:ascii="Courier New" w:hAnsi="Courier New" w:cs="Courier New" w:hint="default"/>
+        <w:rFonts w:hint="default" w:ascii="Courier New" w:hAnsi="Courier New" w:cs="Courier New"/>
       </w:rPr>
     </w:lvl>
     <w:lvl w:ilvl="8" w:tplc="04090005" w:tentative="1">
@@ -3839,7 +4009,7 @@
         <w:ind w:left="6480" w:hanging="360"/>
       </w:pPr>
       <w:rPr>
-        <w:rFonts w:ascii="Wingdings" w:hAnsi="Wingdings" w:hint="default"/>
+        <w:rFonts w:hint="default" w:ascii="Wingdings" w:hAnsi="Wingdings"/>
       </w:rPr>
     </w:lvl>
   </w:abstractNum>
@@ -3859,7 +4029,7 @@
         <w:ind w:left="720" w:hanging="360"/>
       </w:pPr>
       <w:rPr>
-        <w:rFonts w:ascii="Symbol" w:hAnsi="Symbol" w:hint="default"/>
+        <w:rFonts w:hint="default" w:ascii="Symbol" w:hAnsi="Symbol"/>
       </w:rPr>
     </w:lvl>
     <w:lvl w:ilvl="1" w:tplc="04090003" w:tentative="1">
@@ -3874,7 +4044,7 @@
         <w:ind w:left="1440" w:hanging="360"/>
       </w:pPr>
       <w:rPr>
-        <w:rFonts w:ascii="Courier New" w:hAnsi="Courier New" w:hint="default"/>
+        <w:rFonts w:hint="default" w:ascii="Courier New" w:hAnsi="Courier New"/>
       </w:rPr>
     </w:lvl>
     <w:lvl w:ilvl="2" w:tplc="04090005" w:tentative="1">
@@ -3889,7 +4059,7 @@
         <w:ind w:left="2160" w:hanging="360"/>
       </w:pPr>
       <w:rPr>
-        <w:rFonts w:ascii="Wingdings" w:hAnsi="Wingdings" w:hint="default"/>
+        <w:rFonts w:hint="default" w:ascii="Wingdings" w:hAnsi="Wingdings"/>
       </w:rPr>
     </w:lvl>
     <w:lvl w:ilvl="3" w:tplc="04090001" w:tentative="1">
@@ -3904,7 +4074,7 @@
         <w:ind w:left="2880" w:hanging="360"/>
       </w:pPr>
       <w:rPr>
-        <w:rFonts w:ascii="Symbol" w:hAnsi="Symbol" w:hint="default"/>
+        <w:rFonts w:hint="default" w:ascii="Symbol" w:hAnsi="Symbol"/>
       </w:rPr>
     </w:lvl>
     <w:lvl w:ilvl="4" w:tplc="04090003" w:tentative="1">
@@ -3919,7 +4089,7 @@
         <w:ind w:left="3600" w:hanging="360"/>
       </w:pPr>
       <w:rPr>
-        <w:rFonts w:ascii="Courier New" w:hAnsi="Courier New" w:hint="default"/>
+        <w:rFonts w:hint="default" w:ascii="Courier New" w:hAnsi="Courier New"/>
       </w:rPr>
     </w:lvl>
     <w:lvl w:ilvl="5" w:tplc="04090005" w:tentative="1">
@@ -3934,7 +4104,7 @@
         <w:ind w:left="4320" w:hanging="360"/>
       </w:pPr>
       <w:rPr>
-        <w:rFonts w:ascii="Wingdings" w:hAnsi="Wingdings" w:hint="default"/>
+        <w:rFonts w:hint="default" w:ascii="Wingdings" w:hAnsi="Wingdings"/>
       </w:rPr>
     </w:lvl>
     <w:lvl w:ilvl="6" w:tplc="04090001" w:tentative="1">
@@ -3949,7 +4119,7 @@
         <w:ind w:left="5040" w:hanging="360"/>
       </w:pPr>
       <w:rPr>
-        <w:rFonts w:ascii="Symbol" w:hAnsi="Symbol" w:hint="default"/>
+        <w:rFonts w:hint="default" w:ascii="Symbol" w:hAnsi="Symbol"/>
       </w:rPr>
     </w:lvl>
     <w:lvl w:ilvl="7" w:tplc="04090003" w:tentative="1">
@@ -3964,7 +4134,7 @@
         <w:ind w:left="5760" w:hanging="360"/>
       </w:pPr>
       <w:rPr>
-        <w:rFonts w:ascii="Courier New" w:hAnsi="Courier New" w:hint="default"/>
+        <w:rFonts w:hint="default" w:ascii="Courier New" w:hAnsi="Courier New"/>
       </w:rPr>
     </w:lvl>
     <w:lvl w:ilvl="8" w:tplc="04090005" w:tentative="1">
@@ -3979,7 +4149,7 @@
         <w:ind w:left="6480" w:hanging="360"/>
       </w:pPr>
       <w:rPr>
-        <w:rFonts w:ascii="Wingdings" w:hAnsi="Wingdings" w:hint="default"/>
+        <w:rFonts w:hint="default" w:ascii="Wingdings" w:hAnsi="Wingdings"/>
       </w:rPr>
     </w:lvl>
   </w:abstractNum>
@@ -3999,7 +4169,7 @@
         <w:ind w:left="720" w:hanging="360"/>
       </w:pPr>
       <w:rPr>
-        <w:rFonts w:ascii="Symbol" w:hAnsi="Symbol" w:hint="default"/>
+        <w:rFonts w:hint="default" w:ascii="Symbol" w:hAnsi="Symbol"/>
       </w:rPr>
     </w:lvl>
     <w:lvl w:ilvl="1" w:tplc="04090003" w:tentative="1">
@@ -4014,7 +4184,7 @@
         <w:ind w:left="1440" w:hanging="360"/>
       </w:pPr>
       <w:rPr>
-        <w:rFonts w:ascii="Courier New" w:hAnsi="Courier New" w:cs="Courier New" w:hint="default"/>
+        <w:rFonts w:hint="default" w:ascii="Courier New" w:hAnsi="Courier New" w:cs="Courier New"/>
       </w:rPr>
     </w:lvl>
     <w:lvl w:ilvl="2" w:tplc="04090005" w:tentative="1">
@@ -4029,7 +4199,7 @@
         <w:ind w:left="2160" w:hanging="360"/>
       </w:pPr>
       <w:rPr>
-        <w:rFonts w:ascii="Wingdings" w:hAnsi="Wingdings" w:hint="default"/>
+        <w:rFonts w:hint="default" w:ascii="Wingdings" w:hAnsi="Wingdings"/>
       </w:rPr>
     </w:lvl>
     <w:lvl w:ilvl="3" w:tplc="04090001" w:tentative="1">
@@ -4044,7 +4214,7 @@
         <w:ind w:left="2880" w:hanging="360"/>
       </w:pPr>
       <w:rPr>
-        <w:rFonts w:ascii="Symbol" w:hAnsi="Symbol" w:hint="default"/>
+        <w:rFonts w:hint="default" w:ascii="Symbol" w:hAnsi="Symbol"/>
       </w:rPr>
     </w:lvl>
     <w:lvl w:ilvl="4" w:tplc="04090003" w:tentative="1">
@@ -4059,7 +4229,7 @@
         <w:ind w:left="3600" w:hanging="360"/>
       </w:pPr>
       <w:rPr>
-        <w:rFonts w:ascii="Courier New" w:hAnsi="Courier New" w:cs="Courier New" w:hint="default"/>
+        <w:rFonts w:hint="default" w:ascii="Courier New" w:hAnsi="Courier New" w:cs="Courier New"/>
       </w:rPr>
     </w:lvl>
     <w:lvl w:ilvl="5" w:tplc="04090005" w:tentative="1">
@@ -4074,7 +4244,7 @@
         <w:ind w:left="4320" w:hanging="360"/>
       </w:pPr>
       <w:rPr>
-        <w:rFonts w:ascii="Wingdings" w:hAnsi="Wingdings" w:hint="default"/>
+        <w:rFonts w:hint="default" w:ascii="Wingdings" w:hAnsi="Wingdings"/>
       </w:rPr>
     </w:lvl>
     <w:lvl w:ilvl="6" w:tplc="04090001" w:tentative="1">
@@ -4089,7 +4259,7 @@
         <w:ind w:left="5040" w:hanging="360"/>
       </w:pPr>
       <w:rPr>
-        <w:rFonts w:ascii="Symbol" w:hAnsi="Symbol" w:hint="default"/>
+        <w:rFonts w:hint="default" w:ascii="Symbol" w:hAnsi="Symbol"/>
       </w:rPr>
     </w:lvl>
     <w:lvl w:ilvl="7" w:tplc="04090003" w:tentative="1">
@@ -4104,7 +4274,7 @@
         <w:ind w:left="5760" w:hanging="360"/>
       </w:pPr>
       <w:rPr>
-        <w:rFonts w:ascii="Courier New" w:hAnsi="Courier New" w:cs="Courier New" w:hint="default"/>
+        <w:rFonts w:hint="default" w:ascii="Courier New" w:hAnsi="Courier New" w:cs="Courier New"/>
       </w:rPr>
     </w:lvl>
     <w:lvl w:ilvl="8" w:tplc="04090005" w:tentative="1">
@@ -4119,7 +4289,7 @@
         <w:ind w:left="6480" w:hanging="360"/>
       </w:pPr>
       <w:rPr>
-        <w:rFonts w:ascii="Wingdings" w:hAnsi="Wingdings" w:hint="default"/>
+        <w:rFonts w:hint="default" w:ascii="Wingdings" w:hAnsi="Wingdings"/>
       </w:rPr>
     </w:lvl>
   </w:abstractNum>
@@ -4139,7 +4309,7 @@
         <w:ind w:left="360" w:hanging="360"/>
       </w:pPr>
       <w:rPr>
-        <w:rFonts w:ascii="Symbol" w:hAnsi="Symbol" w:hint="default"/>
+        <w:rFonts w:hint="default" w:ascii="Symbol" w:hAnsi="Symbol"/>
       </w:rPr>
     </w:lvl>
   </w:abstractNum>
@@ -4159,7 +4329,7 @@
         <w:ind w:left="720" w:hanging="360"/>
       </w:pPr>
       <w:rPr>
-        <w:rFonts w:ascii="Symbol" w:hAnsi="Symbol" w:hint="default"/>
+        <w:rFonts w:hint="default" w:ascii="Symbol" w:hAnsi="Symbol"/>
       </w:rPr>
     </w:lvl>
     <w:lvl w:ilvl="1">
@@ -4174,7 +4344,7 @@
         <w:ind w:left="1440" w:hanging="360"/>
       </w:pPr>
       <w:rPr>
-        <w:rFonts w:ascii="Courier New" w:hAnsi="Courier New" w:cs="Courier New" w:hint="default"/>
+        <w:rFonts w:hint="default" w:ascii="Courier New" w:hAnsi="Courier New" w:cs="Courier New"/>
       </w:rPr>
     </w:lvl>
     <w:lvl w:ilvl="2">
@@ -4189,7 +4359,7 @@
         <w:ind w:left="2160" w:hanging="360"/>
       </w:pPr>
       <w:rPr>
-        <w:rFonts w:ascii="Wingdings" w:hAnsi="Wingdings" w:hint="default"/>
+        <w:rFonts w:hint="default" w:ascii="Wingdings" w:hAnsi="Wingdings"/>
       </w:rPr>
     </w:lvl>
     <w:lvl w:ilvl="3">
@@ -4204,7 +4374,7 @@
         <w:ind w:left="2880" w:hanging="360"/>
       </w:pPr>
       <w:rPr>
-        <w:rFonts w:ascii="Symbol" w:hAnsi="Symbol" w:hint="default"/>
+        <w:rFonts w:hint="default" w:ascii="Symbol" w:hAnsi="Symbol"/>
       </w:rPr>
     </w:lvl>
     <w:lvl w:ilvl="4">
@@ -4219,7 +4389,7 @@
         <w:ind w:left="3600" w:hanging="360"/>
       </w:pPr>
       <w:rPr>
-        <w:rFonts w:ascii="Courier New" w:hAnsi="Courier New" w:cs="Courier New" w:hint="default"/>
+        <w:rFonts w:hint="default" w:ascii="Courier New" w:hAnsi="Courier New" w:cs="Courier New"/>
       </w:rPr>
     </w:lvl>
     <w:lvl w:ilvl="5">
@@ -4234,7 +4404,7 @@
         <w:ind w:left="4320" w:hanging="360"/>
       </w:pPr>
       <w:rPr>
-        <w:rFonts w:ascii="Wingdings" w:hAnsi="Wingdings" w:hint="default"/>
+        <w:rFonts w:hint="default" w:ascii="Wingdings" w:hAnsi="Wingdings"/>
       </w:rPr>
     </w:lvl>
     <w:lvl w:ilvl="6">
@@ -4249,7 +4419,7 @@
         <w:ind w:left="5040" w:hanging="360"/>
       </w:pPr>
       <w:rPr>
-        <w:rFonts w:ascii="Symbol" w:hAnsi="Symbol" w:hint="default"/>
+        <w:rFonts w:hint="default" w:ascii="Symbol" w:hAnsi="Symbol"/>
       </w:rPr>
     </w:lvl>
     <w:lvl w:ilvl="7">
@@ -4264,7 +4434,7 @@
         <w:ind w:left="5760" w:hanging="360"/>
       </w:pPr>
       <w:rPr>
-        <w:rFonts w:ascii="Courier New" w:hAnsi="Courier New" w:cs="Courier New" w:hint="default"/>
+        <w:rFonts w:hint="default" w:ascii="Courier New" w:hAnsi="Courier New" w:cs="Courier New"/>
       </w:rPr>
     </w:lvl>
     <w:lvl w:ilvl="8">
@@ -4279,7 +4449,7 @@
         <w:ind w:left="6480" w:hanging="360"/>
       </w:pPr>
       <w:rPr>
-        <w:rFonts w:ascii="Wingdings" w:hAnsi="Wingdings" w:hint="default"/>
+        <w:rFonts w:hint="default" w:ascii="Wingdings" w:hAnsi="Wingdings"/>
       </w:rPr>
     </w:lvl>
   </w:abstractNum>
@@ -4299,7 +4469,7 @@
         <w:ind w:left="360" w:hanging="360"/>
       </w:pPr>
       <w:rPr>
-        <w:rFonts w:ascii="Symbol" w:hAnsi="Symbol" w:hint="default"/>
+        <w:rFonts w:hint="default" w:ascii="Symbol" w:hAnsi="Symbol"/>
       </w:rPr>
     </w:lvl>
   </w:abstractNum>
@@ -4319,7 +4489,7 @@
         <w:ind w:left="1440" w:hanging="360"/>
       </w:pPr>
       <w:rPr>
-        <w:rFonts w:ascii="Wingdings" w:hAnsi="Wingdings" w:hint="default"/>
+        <w:rFonts w:hint="default" w:ascii="Wingdings" w:hAnsi="Wingdings"/>
       </w:rPr>
     </w:lvl>
     <w:lvl w:ilvl="1" w:tplc="04090003" w:tentative="1">
@@ -4334,7 +4504,7 @@
         <w:ind w:left="2160" w:hanging="360"/>
       </w:pPr>
       <w:rPr>
-        <w:rFonts w:ascii="Courier New" w:hAnsi="Courier New" w:cs="Courier New" w:hint="default"/>
+        <w:rFonts w:hint="default" w:ascii="Courier New" w:hAnsi="Courier New" w:cs="Courier New"/>
       </w:rPr>
     </w:lvl>
     <w:lvl w:ilvl="2" w:tplc="04090005" w:tentative="1">
@@ -4349,7 +4519,7 @@
         <w:ind w:left="2880" w:hanging="360"/>
       </w:pPr>
       <w:rPr>
-        <w:rFonts w:ascii="Wingdings" w:hAnsi="Wingdings" w:hint="default"/>
+        <w:rFonts w:hint="default" w:ascii="Wingdings" w:hAnsi="Wingdings"/>
       </w:rPr>
     </w:lvl>
     <w:lvl w:ilvl="3" w:tplc="04090001" w:tentative="1">
@@ -4364,7 +4534,7 @@
         <w:ind w:left="3600" w:hanging="360"/>
       </w:pPr>
       <w:rPr>
-        <w:rFonts w:ascii="Symbol" w:hAnsi="Symbol" w:hint="default"/>
+        <w:rFonts w:hint="default" w:ascii="Symbol" w:hAnsi="Symbol"/>
       </w:rPr>
     </w:lvl>
     <w:lvl w:ilvl="4" w:tplc="04090003" w:tentative="1">
@@ -4379,7 +4549,7 @@
         <w:ind w:left="4320" w:hanging="360"/>
       </w:pPr>
       <w:rPr>
-        <w:rFonts w:ascii="Courier New" w:hAnsi="Courier New" w:cs="Courier New" w:hint="default"/>
+        <w:rFonts w:hint="default" w:ascii="Courier New" w:hAnsi="Courier New" w:cs="Courier New"/>
       </w:rPr>
     </w:lvl>
     <w:lvl w:ilvl="5" w:tplc="04090005" w:tentative="1">
@@ -4394,7 +4564,7 @@
         <w:ind w:left="5040" w:hanging="360"/>
       </w:pPr>
       <w:rPr>
-        <w:rFonts w:ascii="Wingdings" w:hAnsi="Wingdings" w:hint="default"/>
+        <w:rFonts w:hint="default" w:ascii="Wingdings" w:hAnsi="Wingdings"/>
       </w:rPr>
     </w:lvl>
     <w:lvl w:ilvl="6" w:tplc="04090001" w:tentative="1">
@@ -4409,7 +4579,7 @@
         <w:ind w:left="5760" w:hanging="360"/>
       </w:pPr>
       <w:rPr>
-        <w:rFonts w:ascii="Symbol" w:hAnsi="Symbol" w:hint="default"/>
+        <w:rFonts w:hint="default" w:ascii="Symbol" w:hAnsi="Symbol"/>
       </w:rPr>
     </w:lvl>
     <w:lvl w:ilvl="7" w:tplc="04090003" w:tentative="1">
@@ -4424,7 +4594,7 @@
         <w:ind w:left="6480" w:hanging="360"/>
       </w:pPr>
       <w:rPr>
-        <w:rFonts w:ascii="Courier New" w:hAnsi="Courier New" w:cs="Courier New" w:hint="default"/>
+        <w:rFonts w:hint="default" w:ascii="Courier New" w:hAnsi="Courier New" w:cs="Courier New"/>
       </w:rPr>
     </w:lvl>
     <w:lvl w:ilvl="8" w:tplc="04090005" w:tentative="1">
@@ -4439,7 +4609,7 @@
         <w:ind w:left="7200" w:hanging="360"/>
       </w:pPr>
       <w:rPr>
-        <w:rFonts w:ascii="Wingdings" w:hAnsi="Wingdings" w:hint="default"/>
+        <w:rFonts w:hint="default" w:ascii="Wingdings" w:hAnsi="Wingdings"/>
       </w:rPr>
     </w:lvl>
   </w:abstractNum>
@@ -4459,7 +4629,7 @@
         <w:ind w:left="360" w:hanging="360"/>
       </w:pPr>
       <w:rPr>
-        <w:rFonts w:ascii="Symbol" w:hAnsi="Symbol" w:hint="default"/>
+        <w:rFonts w:hint="default" w:ascii="Symbol" w:hAnsi="Symbol"/>
       </w:rPr>
     </w:lvl>
   </w:abstractNum>
@@ -4479,7 +4649,7 @@
         <w:ind w:left="720" w:hanging="360"/>
       </w:pPr>
       <w:rPr>
-        <w:rFonts w:ascii="Symbol" w:hAnsi="Symbol" w:hint="default"/>
+        <w:rFonts w:hint="default" w:ascii="Symbol" w:hAnsi="Symbol"/>
       </w:rPr>
     </w:lvl>
     <w:lvl w:ilvl="1" w:tplc="04090003">
@@ -4494,7 +4664,7 @@
         <w:ind w:left="1440" w:hanging="360"/>
       </w:pPr>
       <w:rPr>
-        <w:rFonts w:ascii="Courier New" w:hAnsi="Courier New" w:cs="Courier New" w:hint="default"/>
+        <w:rFonts w:hint="default" w:ascii="Courier New" w:hAnsi="Courier New" w:cs="Courier New"/>
       </w:rPr>
     </w:lvl>
     <w:lvl w:ilvl="2" w:tplc="04090005" w:tentative="1">
@@ -4509,7 +4679,7 @@
         <w:ind w:left="2160" w:hanging="360"/>
       </w:pPr>
       <w:rPr>
-        <w:rFonts w:ascii="Wingdings" w:hAnsi="Wingdings" w:hint="default"/>
+        <w:rFonts w:hint="default" w:ascii="Wingdings" w:hAnsi="Wingdings"/>
       </w:rPr>
     </w:lvl>
     <w:lvl w:ilvl="3" w:tplc="04090001" w:tentative="1">
@@ -4524,7 +4694,7 @@
         <w:ind w:left="2880" w:hanging="360"/>
       </w:pPr>
       <w:rPr>
-        <w:rFonts w:ascii="Symbol" w:hAnsi="Symbol" w:hint="default"/>
+        <w:rFonts w:hint="default" w:ascii="Symbol" w:hAnsi="Symbol"/>
       </w:rPr>
     </w:lvl>
     <w:lvl w:ilvl="4" w:tplc="04090003" w:tentative="1">
@@ -4539,7 +4709,7 @@
         <w:ind w:left="3600" w:hanging="360"/>
       </w:pPr>
       <w:rPr>
-        <w:rFonts w:ascii="Courier New" w:hAnsi="Courier New" w:cs="Courier New" w:hint="default"/>
+        <w:rFonts w:hint="default" w:ascii="Courier New" w:hAnsi="Courier New" w:cs="Courier New"/>
       </w:rPr>
     </w:lvl>
     <w:lvl w:ilvl="5" w:tplc="04090005" w:tentative="1">
@@ -4554,7 +4724,7 @@
         <w:ind w:left="4320" w:hanging="360"/>
       </w:pPr>
       <w:rPr>
-        <w:rFonts w:ascii="Wingdings" w:hAnsi="Wingdings" w:hint="default"/>
+        <w:rFonts w:hint="default" w:ascii="Wingdings" w:hAnsi="Wingdings"/>
       </w:rPr>
     </w:lvl>
     <w:lvl w:ilvl="6" w:tplc="04090001" w:tentative="1">
@@ -4569,7 +4739,7 @@
         <w:ind w:left="5040" w:hanging="360"/>
       </w:pPr>
       <w:rPr>
-        <w:rFonts w:ascii="Symbol" w:hAnsi="Symbol" w:hint="default"/>
+        <w:rFonts w:hint="default" w:ascii="Symbol" w:hAnsi="Symbol"/>
       </w:rPr>
     </w:lvl>
     <w:lvl w:ilvl="7" w:tplc="04090003" w:tentative="1">
@@ -4584,7 +4754,7 @@
         <w:ind w:left="5760" w:hanging="360"/>
       </w:pPr>
       <w:rPr>
-        <w:rFonts w:ascii="Courier New" w:hAnsi="Courier New" w:cs="Courier New" w:hint="default"/>
+        <w:rFonts w:hint="default" w:ascii="Courier New" w:hAnsi="Courier New" w:cs="Courier New"/>
       </w:rPr>
     </w:lvl>
     <w:lvl w:ilvl="8" w:tplc="04090005" w:tentative="1">
@@ -4599,7 +4769,7 @@
         <w:ind w:left="6480" w:hanging="360"/>
       </w:pPr>
       <w:rPr>
-        <w:rFonts w:ascii="Wingdings" w:hAnsi="Wingdings" w:hint="default"/>
+        <w:rFonts w:hint="default" w:ascii="Wingdings" w:hAnsi="Wingdings"/>
       </w:rPr>
     </w:lvl>
   </w:abstractNum>
@@ -4634,7 +4804,7 @@
         <w:ind w:left="1350" w:hanging="360"/>
       </w:pPr>
       <w:rPr>
-        <w:rFonts w:ascii="Courier New" w:hAnsi="Courier New" w:cs="Courier New" w:hint="default"/>
+        <w:rFonts w:hint="default" w:ascii="Courier New" w:hAnsi="Courier New" w:cs="Courier New"/>
       </w:rPr>
     </w:lvl>
     <w:lvl w:ilvl="2" w:tplc="04090005" w:tentative="1">
@@ -4649,7 +4819,7 @@
         <w:ind w:left="2070" w:hanging="360"/>
       </w:pPr>
       <w:rPr>
-        <w:rFonts w:ascii="Wingdings" w:hAnsi="Wingdings" w:hint="default"/>
+        <w:rFonts w:hint="default" w:ascii="Wingdings" w:hAnsi="Wingdings"/>
       </w:rPr>
     </w:lvl>
     <w:lvl w:ilvl="3" w:tplc="04090001" w:tentative="1">
@@ -4664,7 +4834,7 @@
         <w:ind w:left="2790" w:hanging="360"/>
       </w:pPr>
       <w:rPr>
-        <w:rFonts w:ascii="Symbol" w:hAnsi="Symbol" w:hint="default"/>
+        <w:rFonts w:hint="default" w:ascii="Symbol" w:hAnsi="Symbol"/>
       </w:rPr>
     </w:lvl>
     <w:lvl w:ilvl="4" w:tplc="04090003" w:tentative="1">
@@ -4679,7 +4849,7 @@
         <w:ind w:left="3510" w:hanging="360"/>
       </w:pPr>
       <w:rPr>
-        <w:rFonts w:ascii="Courier New" w:hAnsi="Courier New" w:cs="Courier New" w:hint="default"/>
+        <w:rFonts w:hint="default" w:ascii="Courier New" w:hAnsi="Courier New" w:cs="Courier New"/>
       </w:rPr>
     </w:lvl>
     <w:lvl w:ilvl="5" w:tplc="04090005" w:tentative="1">
@@ -4694,7 +4864,7 @@
         <w:ind w:left="4230" w:hanging="360"/>
       </w:pPr>
       <w:rPr>
-        <w:rFonts w:ascii="Wingdings" w:hAnsi="Wingdings" w:hint="default"/>
+        <w:rFonts w:hint="default" w:ascii="Wingdings" w:hAnsi="Wingdings"/>
       </w:rPr>
     </w:lvl>
     <w:lvl w:ilvl="6" w:tplc="04090001" w:tentative="1">
@@ -4709,7 +4879,7 @@
         <w:ind w:left="4950" w:hanging="360"/>
       </w:pPr>
       <w:rPr>
-        <w:rFonts w:ascii="Symbol" w:hAnsi="Symbol" w:hint="default"/>
+        <w:rFonts w:hint="default" w:ascii="Symbol" w:hAnsi="Symbol"/>
       </w:rPr>
     </w:lvl>
     <w:lvl w:ilvl="7" w:tplc="04090003" w:tentative="1">
@@ -4724,7 +4894,7 @@
         <w:ind w:left="5670" w:hanging="360"/>
       </w:pPr>
       <w:rPr>
-        <w:rFonts w:ascii="Courier New" w:hAnsi="Courier New" w:cs="Courier New" w:hint="default"/>
+        <w:rFonts w:hint="default" w:ascii="Courier New" w:hAnsi="Courier New" w:cs="Courier New"/>
       </w:rPr>
     </w:lvl>
     <w:lvl w:ilvl="8" w:tplc="04090005" w:tentative="1">
@@ -4739,7 +4909,7 @@
         <w:ind w:left="6390" w:hanging="360"/>
       </w:pPr>
       <w:rPr>
-        <w:rFonts w:ascii="Wingdings" w:hAnsi="Wingdings" w:hint="default"/>
+        <w:rFonts w:hint="default" w:ascii="Wingdings" w:hAnsi="Wingdings"/>
       </w:rPr>
     </w:lvl>
   </w:abstractNum>
@@ -4774,7 +4944,7 @@
         <w:ind w:left="1080" w:hanging="360"/>
       </w:pPr>
       <w:rPr>
-        <w:rFonts w:ascii="Courier New" w:hAnsi="Courier New" w:cs="Courier New" w:hint="default"/>
+        <w:rFonts w:hint="default" w:ascii="Courier New" w:hAnsi="Courier New" w:cs="Courier New"/>
       </w:rPr>
     </w:lvl>
     <w:lvl w:ilvl="2" w:tplc="04090005" w:tentative="1">
@@ -4789,7 +4959,7 @@
         <w:ind w:left="1800" w:hanging="360"/>
       </w:pPr>
       <w:rPr>
-        <w:rFonts w:ascii="Wingdings" w:hAnsi="Wingdings" w:hint="default"/>
+        <w:rFonts w:hint="default" w:ascii="Wingdings" w:hAnsi="Wingdings"/>
       </w:rPr>
     </w:lvl>
     <w:lvl w:ilvl="3" w:tplc="04090001" w:tentative="1">
@@ -4804,7 +4974,7 @@
         <w:ind w:left="2520" w:hanging="360"/>
       </w:pPr>
       <w:rPr>
-        <w:rFonts w:ascii="Symbol" w:hAnsi="Symbol" w:hint="default"/>
+        <w:rFonts w:hint="default" w:ascii="Symbol" w:hAnsi="Symbol"/>
       </w:rPr>
     </w:lvl>
     <w:lvl w:ilvl="4" w:tplc="04090003" w:tentative="1">
@@ -4819,7 +4989,7 @@
         <w:ind w:left="3240" w:hanging="360"/>
       </w:pPr>
       <w:rPr>
-        <w:rFonts w:ascii="Courier New" w:hAnsi="Courier New" w:cs="Courier New" w:hint="default"/>
+        <w:rFonts w:hint="default" w:ascii="Courier New" w:hAnsi="Courier New" w:cs="Courier New"/>
       </w:rPr>
     </w:lvl>
     <w:lvl w:ilvl="5" w:tplc="04090005" w:tentative="1">
@@ -4834,7 +5004,7 @@
         <w:ind w:left="3960" w:hanging="360"/>
       </w:pPr>
       <w:rPr>
-        <w:rFonts w:ascii="Wingdings" w:hAnsi="Wingdings" w:hint="default"/>
+        <w:rFonts w:hint="default" w:ascii="Wingdings" w:hAnsi="Wingdings"/>
       </w:rPr>
     </w:lvl>
     <w:lvl w:ilvl="6" w:tplc="04090001" w:tentative="1">
@@ -4849,7 +5019,7 @@
         <w:ind w:left="4680" w:hanging="360"/>
       </w:pPr>
       <w:rPr>
-        <w:rFonts w:ascii="Symbol" w:hAnsi="Symbol" w:hint="default"/>
+        <w:rFonts w:hint="default" w:ascii="Symbol" w:hAnsi="Symbol"/>
       </w:rPr>
     </w:lvl>
     <w:lvl w:ilvl="7" w:tplc="04090003" w:tentative="1">
@@ -4864,7 +5034,7 @@
         <w:ind w:left="5400" w:hanging="360"/>
       </w:pPr>
       <w:rPr>
-        <w:rFonts w:ascii="Courier New" w:hAnsi="Courier New" w:cs="Courier New" w:hint="default"/>
+        <w:rFonts w:hint="default" w:ascii="Courier New" w:hAnsi="Courier New" w:cs="Courier New"/>
       </w:rPr>
     </w:lvl>
     <w:lvl w:ilvl="8" w:tplc="04090005" w:tentative="1">
@@ -4879,7 +5049,7 @@
         <w:ind w:left="6120" w:hanging="360"/>
       </w:pPr>
       <w:rPr>
-        <w:rFonts w:ascii="Wingdings" w:hAnsi="Wingdings" w:hint="default"/>
+        <w:rFonts w:hint="default" w:ascii="Wingdings" w:hAnsi="Wingdings"/>
       </w:rPr>
     </w:lvl>
   </w:abstractNum>
@@ -5012,7 +5182,7 @@
         <w:ind w:left="720" w:hanging="360"/>
       </w:pPr>
       <w:rPr>
-        <w:rFonts w:ascii="Symbol" w:hAnsi="Symbol" w:hint="default"/>
+        <w:rFonts w:hint="default" w:ascii="Symbol" w:hAnsi="Symbol"/>
       </w:rPr>
     </w:lvl>
     <w:lvl w:ilvl="1" w:tplc="04090003" w:tentative="1">
@@ -5027,7 +5197,7 @@
         <w:ind w:left="1440" w:hanging="360"/>
       </w:pPr>
       <w:rPr>
-        <w:rFonts w:ascii="Courier New" w:hAnsi="Courier New" w:cs="Courier New" w:hint="default"/>
+        <w:rFonts w:hint="default" w:ascii="Courier New" w:hAnsi="Courier New" w:cs="Courier New"/>
       </w:rPr>
     </w:lvl>
     <w:lvl w:ilvl="2" w:tplc="04090005" w:tentative="1">
@@ -5042,7 +5212,7 @@
         <w:ind w:left="2160" w:hanging="360"/>
       </w:pPr>
       <w:rPr>
-        <w:rFonts w:ascii="Wingdings" w:hAnsi="Wingdings" w:hint="default"/>
+        <w:rFonts w:hint="default" w:ascii="Wingdings" w:hAnsi="Wingdings"/>
       </w:rPr>
     </w:lvl>
     <w:lvl w:ilvl="3" w:tplc="04090001" w:tentative="1">
@@ -5057,7 +5227,7 @@
         <w:ind w:left="2880" w:hanging="360"/>
       </w:pPr>
       <w:rPr>
-        <w:rFonts w:ascii="Symbol" w:hAnsi="Symbol" w:hint="default"/>
+        <w:rFonts w:hint="default" w:ascii="Symbol" w:hAnsi="Symbol"/>
       </w:rPr>
     </w:lvl>
     <w:lvl w:ilvl="4" w:tplc="04090003" w:tentative="1">
@@ -5072,7 +5242,7 @@
         <w:ind w:left="3600" w:hanging="360"/>
       </w:pPr>
       <w:rPr>
-        <w:rFonts w:ascii="Courier New" w:hAnsi="Courier New" w:cs="Courier New" w:hint="default"/>
+        <w:rFonts w:hint="default" w:ascii="Courier New" w:hAnsi="Courier New" w:cs="Courier New"/>
       </w:rPr>
     </w:lvl>
     <w:lvl w:ilvl="5" w:tplc="04090005" w:tentative="1">
@@ -5087,7 +5257,7 @@
         <w:ind w:left="4320" w:hanging="360"/>
       </w:pPr>
       <w:rPr>
-        <w:rFonts w:ascii="Wingdings" w:hAnsi="Wingdings" w:hint="default"/>
+        <w:rFonts w:hint="default" w:ascii="Wingdings" w:hAnsi="Wingdings"/>
       </w:rPr>
     </w:lvl>
     <w:lvl w:ilvl="6" w:tplc="04090001" w:tentative="1">
@@ -5102,7 +5272,7 @@
         <w:ind w:left="5040" w:hanging="360"/>
       </w:pPr>
       <w:rPr>
-        <w:rFonts w:ascii="Symbol" w:hAnsi="Symbol" w:hint="default"/>
+        <w:rFonts w:hint="default" w:ascii="Symbol" w:hAnsi="Symbol"/>
       </w:rPr>
     </w:lvl>
     <w:lvl w:ilvl="7" w:tplc="04090003" w:tentative="1">
@@ -5117,7 +5287,7 @@
         <w:ind w:left="5760" w:hanging="360"/>
       </w:pPr>
       <w:rPr>
-        <w:rFonts w:ascii="Courier New" w:hAnsi="Courier New" w:cs="Courier New" w:hint="default"/>
+        <w:rFonts w:hint="default" w:ascii="Courier New" w:hAnsi="Courier New" w:cs="Courier New"/>
       </w:rPr>
     </w:lvl>
     <w:lvl w:ilvl="8" w:tplc="04090005" w:tentative="1">
@@ -5132,7 +5302,7 @@
         <w:ind w:left="6480" w:hanging="360"/>
       </w:pPr>
       <w:rPr>
-        <w:rFonts w:ascii="Wingdings" w:hAnsi="Wingdings" w:hint="default"/>
+        <w:rFonts w:hint="default" w:ascii="Wingdings" w:hAnsi="Wingdings"/>
       </w:rPr>
     </w:lvl>
   </w:abstractNum>
@@ -5152,7 +5322,7 @@
         <w:ind w:left="360" w:hanging="360"/>
       </w:pPr>
       <w:rPr>
-        <w:rFonts w:ascii="Symbol" w:hAnsi="Symbol" w:hint="default"/>
+        <w:rFonts w:hint="default" w:ascii="Symbol" w:hAnsi="Symbol"/>
       </w:rPr>
     </w:lvl>
   </w:abstractNum>
@@ -5172,7 +5342,7 @@
         <w:ind w:left="360" w:hanging="360"/>
       </w:pPr>
       <w:rPr>
-        <w:rFonts w:ascii="Symbol" w:hAnsi="Symbol" w:hint="default"/>
+        <w:rFonts w:hint="default" w:ascii="Symbol" w:hAnsi="Symbol"/>
       </w:rPr>
     </w:lvl>
   </w:abstractNum>
@@ -5192,7 +5362,7 @@
         <w:ind w:left="360" w:hanging="360"/>
       </w:pPr>
       <w:rPr>
-        <w:rFonts w:ascii="Symbol" w:hAnsi="Symbol" w:hint="default"/>
+        <w:rFonts w:hint="default" w:ascii="Symbol" w:hAnsi="Symbol"/>
       </w:rPr>
     </w:lvl>
   </w:abstractNum>
@@ -5212,7 +5382,7 @@
         <w:ind w:left="360" w:hanging="360"/>
       </w:pPr>
       <w:rPr>
-        <w:rFonts w:ascii="Symbol" w:hAnsi="Symbol" w:hint="default"/>
+        <w:rFonts w:hint="default" w:ascii="Symbol" w:hAnsi="Symbol"/>
       </w:rPr>
     </w:lvl>
   </w:abstractNum>
@@ -5232,7 +5402,7 @@
         <w:ind w:left="360" w:hanging="360"/>
       </w:pPr>
       <w:rPr>
-        <w:rFonts w:ascii="Symbol" w:hAnsi="Symbol" w:hint="default"/>
+        <w:rFonts w:hint="default" w:ascii="Symbol" w:hAnsi="Symbol"/>
       </w:rPr>
     </w:lvl>
   </w:abstractNum>
@@ -5252,7 +5422,7 @@
           <w:ind w:left="1080" w:hanging="360"/>
         </w:pPr>
         <w:rPr>
-          <w:rFonts w:ascii="Symbol" w:hAnsi="Symbol" w:hint="default"/>
+          <w:rFonts w:hint="default" w:ascii="Symbol" w:hAnsi="Symbol"/>
         </w:rPr>
       </w:lvl>
     </w:lvlOverride>
@@ -5281,7 +5451,7 @@
           <w:ind w:left="720" w:hanging="360"/>
         </w:pPr>
         <w:rPr>
-          <w:rFonts w:ascii="Symbol" w:hAnsi="Symbol" w:hint="default"/>
+          <w:rFonts w:hint="default" w:ascii="Symbol" w:hAnsi="Symbol"/>
         </w:rPr>
       </w:lvl>
     </w:lvlOverride>
@@ -5416,27 +5586,27 @@
 </file>
 
 <file path=word/styles.xml><?xml version="1.0" encoding="utf-8"?>
-<w:styles xmlns:mc="http://schemas.openxmlformats.org/markup-compatibility/2006" xmlns:r="http://schemas.openxmlformats.org/officeDocument/2006/relationships" xmlns:w="http://schemas.openxmlformats.org/wordprocessingml/2006/main" xmlns:w14="http://schemas.microsoft.com/office/word/2010/wordml" xmlns:w15="http://schemas.microsoft.com/office/word/2012/wordml" mc:Ignorable="w14 w15">
+<w:styles xmlns:mc="http://schemas.openxmlformats.org/markup-compatibility/2006" xmlns:r="http://schemas.openxmlformats.org/officeDocument/2006/relationships" xmlns:w="http://schemas.openxmlformats.org/wordprocessingml/2006/main" xmlns:w14="http://schemas.microsoft.com/office/word/2010/wordml" xmlns:w15="http://schemas.microsoft.com/office/word/2012/wordml" xmlns:w16cid="http://schemas.microsoft.com/office/word/2016/wordml/cid" xmlns:w16se="http://schemas.microsoft.com/office/word/2015/wordml/symex" mc:Ignorable="w14 w15 w16se w16cid">
   <w:docDefaults>
     <w:rPrDefault>
       <w:rPr>
-        <w:rFonts w:ascii="Times New Roman" w:eastAsia="Times New Roman" w:hAnsi="Times New Roman" w:cs="Times New Roman"/>
+        <w:rFonts w:ascii="Times New Roman" w:hAnsi="Times New Roman" w:eastAsia="Times New Roman" w:cs="Times New Roman"/>
         <w:lang w:val="en-AU" w:eastAsia="en-AU" w:bidi="ar-SA"/>
       </w:rPr>
     </w:rPrDefault>
     <w:pPrDefault/>
   </w:docDefaults>
-  <w:latentStyles w:defLockedState="0" w:defUIPriority="99" w:defSemiHidden="0" w:defUnhideWhenUsed="0" w:defQFormat="0" w:count="371">
+  <w:latentStyles w:defLockedState="0" w:defUIPriority="99" w:defSemiHidden="0" w:defUnhideWhenUsed="0" w:defQFormat="0" w:count="375">
     <w:lsdException w:name="Normal" w:uiPriority="0" w:qFormat="1"/>
-    <w:lsdException w:name="heading 1" w:uiPriority="9" w:qFormat="1"/>
-    <w:lsdException w:name="heading 2" w:uiPriority="9" w:qFormat="1"/>
-    <w:lsdException w:name="heading 3" w:uiPriority="9" w:qFormat="1"/>
-    <w:lsdException w:name="heading 4" w:uiPriority="9" w:qFormat="1"/>
-    <w:lsdException w:name="heading 5" w:uiPriority="9" w:qFormat="1"/>
-    <w:lsdException w:name="heading 6" w:uiPriority="9" w:qFormat="1"/>
-    <w:lsdException w:name="heading 7" w:uiPriority="9" w:qFormat="1"/>
-    <w:lsdException w:name="heading 8" w:uiPriority="9" w:qFormat="1"/>
-    <w:lsdException w:name="heading 9" w:uiPriority="9" w:qFormat="1"/>
+    <w:lsdException w:name="heading 1" w:uiPriority="0" w:qFormat="1"/>
+    <w:lsdException w:name="heading 2" w:uiPriority="0" w:qFormat="1"/>
+    <w:lsdException w:name="heading 3" w:uiPriority="0" w:qFormat="1"/>
+    <w:lsdException w:name="heading 4" w:uiPriority="0" w:qFormat="1"/>
+    <w:lsdException w:name="heading 5" w:uiPriority="0" w:qFormat="1"/>
+    <w:lsdException w:name="heading 6" w:uiPriority="0" w:qFormat="1"/>
+    <w:lsdException w:name="heading 7" w:uiPriority="0" w:qFormat="1"/>
+    <w:lsdException w:name="heading 8" w:uiPriority="0" w:qFormat="1"/>
+    <w:lsdException w:name="heading 9" w:uiPriority="0" w:qFormat="1"/>
     <w:lsdException w:name="index 1" w:semiHidden="1" w:unhideWhenUsed="1"/>
     <w:lsdException w:name="index 2" w:semiHidden="1" w:unhideWhenUsed="1"/>
     <w:lsdException w:name="index 3" w:semiHidden="1" w:unhideWhenUsed="1"/>
@@ -5446,29 +5616,29 @@
     <w:lsdException w:name="index 7" w:semiHidden="1" w:unhideWhenUsed="1"/>
     <w:lsdException w:name="index 8" w:semiHidden="1" w:unhideWhenUsed="1"/>
     <w:lsdException w:name="index 9" w:semiHidden="1" w:unhideWhenUsed="1"/>
-    <w:lsdException w:name="toc 1" w:semiHidden="1" w:uiPriority="39" w:unhideWhenUsed="1"/>
-    <w:lsdException w:name="toc 2" w:semiHidden="1" w:uiPriority="39" w:unhideWhenUsed="1"/>
-    <w:lsdException w:name="toc 3" w:semiHidden="1" w:uiPriority="39" w:unhideWhenUsed="1"/>
-    <w:lsdException w:name="toc 4" w:semiHidden="1" w:uiPriority="39" w:unhideWhenUsed="1"/>
-    <w:lsdException w:name="toc 5" w:semiHidden="1" w:uiPriority="39" w:unhideWhenUsed="1"/>
-    <w:lsdException w:name="toc 6" w:semiHidden="1" w:uiPriority="39" w:unhideWhenUsed="1"/>
-    <w:lsdException w:name="toc 7" w:semiHidden="1" w:uiPriority="39" w:unhideWhenUsed="1"/>
-    <w:lsdException w:name="toc 8" w:semiHidden="1" w:uiPriority="39" w:unhideWhenUsed="1"/>
-    <w:lsdException w:name="toc 9" w:semiHidden="1" w:uiPriority="39" w:unhideWhenUsed="1"/>
-    <w:lsdException w:name="Normal Indent" w:semiHidden="1" w:unhideWhenUsed="1"/>
-    <w:lsdException w:name="footnote text" w:semiHidden="1" w:unhideWhenUsed="1"/>
-    <w:lsdException w:name="annotation text" w:semiHidden="1" w:unhideWhenUsed="1"/>
-    <w:lsdException w:name="header" w:semiHidden="1" w:unhideWhenUsed="1"/>
-    <w:lsdException w:name="footer" w:semiHidden="1" w:unhideWhenUsed="1"/>
+    <w:lsdException w:name="toc 1" w:uiPriority="0" w:semiHidden="1" w:unhideWhenUsed="1"/>
+    <w:lsdException w:name="toc 2" w:uiPriority="0" w:semiHidden="1" w:unhideWhenUsed="1"/>
+    <w:lsdException w:name="toc 3" w:uiPriority="0" w:semiHidden="1" w:unhideWhenUsed="1"/>
+    <w:lsdException w:name="toc 4" w:uiPriority="0" w:semiHidden="1" w:unhideWhenUsed="1"/>
+    <w:lsdException w:name="toc 5" w:uiPriority="0" w:semiHidden="1" w:unhideWhenUsed="1"/>
+    <w:lsdException w:name="toc 6" w:uiPriority="0" w:semiHidden="1" w:unhideWhenUsed="1"/>
+    <w:lsdException w:name="toc 7" w:uiPriority="0" w:semiHidden="1" w:unhideWhenUsed="1"/>
+    <w:lsdException w:name="toc 8" w:uiPriority="0" w:semiHidden="1" w:unhideWhenUsed="1"/>
+    <w:lsdException w:name="toc 9" w:uiPriority="0" w:semiHidden="1" w:unhideWhenUsed="1"/>
+    <w:lsdException w:name="Normal Indent" w:uiPriority="0" w:semiHidden="1" w:unhideWhenUsed="1"/>
+    <w:lsdException w:name="footnote text" w:uiPriority="0" w:semiHidden="1" w:unhideWhenUsed="1"/>
+    <w:lsdException w:name="annotation text" w:uiPriority="0" w:semiHidden="1" w:unhideWhenUsed="1"/>
+    <w:lsdException w:name="header" w:uiPriority="0" w:semiHidden="1" w:unhideWhenUsed="1"/>
+    <w:lsdException w:name="footer" w:uiPriority="0" w:semiHidden="1" w:unhideWhenUsed="1"/>
     <w:lsdException w:name="index heading" w:semiHidden="1" w:unhideWhenUsed="1"/>
-    <w:lsdException w:name="caption" w:semiHidden="1" w:uiPriority="35" w:unhideWhenUsed="1" w:qFormat="1"/>
+    <w:lsdException w:name="caption" w:uiPriority="35" w:semiHidden="1" w:unhideWhenUsed="1" w:qFormat="1"/>
     <w:lsdException w:name="table of figures" w:semiHidden="1" w:unhideWhenUsed="1"/>
     <w:lsdException w:name="envelope address" w:semiHidden="1" w:unhideWhenUsed="1"/>
     <w:lsdException w:name="envelope return" w:semiHidden="1" w:unhideWhenUsed="1"/>
-    <w:lsdException w:name="footnote reference" w:semiHidden="1" w:unhideWhenUsed="1"/>
-    <w:lsdException w:name="annotation reference" w:semiHidden="1" w:unhideWhenUsed="1"/>
+    <w:lsdException w:name="footnote reference" w:uiPriority="0" w:semiHidden="1" w:unhideWhenUsed="1"/>
+    <w:lsdException w:name="annotation reference" w:uiPriority="0" w:semiHidden="1" w:unhideWhenUsed="1"/>
     <w:lsdException w:name="line number" w:semiHidden="1" w:unhideWhenUsed="1"/>
-    <w:lsdException w:name="page number" w:semiHidden="1" w:unhideWhenUsed="1"/>
+    <w:lsdException w:name="page number" w:uiPriority="0" w:semiHidden="1" w:unhideWhenUsed="1"/>
     <w:lsdException w:name="endnote reference" w:semiHidden="1" w:unhideWhenUsed="1"/>
     <w:lsdException w:name="endnote text" w:semiHidden="1" w:unhideWhenUsed="1"/>
     <w:lsdException w:name="table of authorities" w:semiHidden="1" w:unhideWhenUsed="1"/>
@@ -5489,34 +5659,34 @@
     <w:lsdException w:name="List Number 3" w:semiHidden="1" w:unhideWhenUsed="1"/>
     <w:lsdException w:name="List Number 4" w:semiHidden="1" w:unhideWhenUsed="1"/>
     <w:lsdException w:name="List Number 5" w:semiHidden="1" w:unhideWhenUsed="1"/>
-    <w:lsdException w:name="Title" w:uiPriority="10" w:qFormat="1"/>
+    <w:lsdException w:name="Title" w:uiPriority="0" w:qFormat="1"/>
     <w:lsdException w:name="Closing" w:semiHidden="1" w:unhideWhenUsed="1"/>
     <w:lsdException w:name="Signature" w:semiHidden="1" w:unhideWhenUsed="1"/>
-    <w:lsdException w:name="Default Paragraph Font" w:semiHidden="1" w:uiPriority="1" w:unhideWhenUsed="1"/>
-    <w:lsdException w:name="Body Text" w:semiHidden="1" w:unhideWhenUsed="1"/>
-    <w:lsdException w:name="Body Text Indent" w:semiHidden="1" w:unhideWhenUsed="1"/>
+    <w:lsdException w:name="Default Paragraph Font" w:uiPriority="1" w:semiHidden="1" w:unhideWhenUsed="1"/>
+    <w:lsdException w:name="Body Text" w:uiPriority="0" w:semiHidden="1" w:unhideWhenUsed="1"/>
+    <w:lsdException w:name="Body Text Indent" w:uiPriority="0" w:semiHidden="1" w:unhideWhenUsed="1"/>
     <w:lsdException w:name="List Continue" w:semiHidden="1" w:unhideWhenUsed="1"/>
     <w:lsdException w:name="List Continue 2" w:semiHidden="1" w:unhideWhenUsed="1"/>
     <w:lsdException w:name="List Continue 3" w:semiHidden="1" w:unhideWhenUsed="1"/>
     <w:lsdException w:name="List Continue 4" w:semiHidden="1" w:unhideWhenUsed="1"/>
     <w:lsdException w:name="List Continue 5" w:semiHidden="1" w:unhideWhenUsed="1"/>
     <w:lsdException w:name="Message Header" w:semiHidden="1" w:unhideWhenUsed="1"/>
-    <w:lsdException w:name="Subtitle" w:uiPriority="11" w:qFormat="1"/>
+    <w:lsdException w:name="Subtitle" w:uiPriority="0" w:qFormat="1"/>
     <w:lsdException w:name="Salutation" w:semiHidden="1" w:unhideWhenUsed="1"/>
     <w:lsdException w:name="Date" w:semiHidden="1" w:unhideWhenUsed="1"/>
     <w:lsdException w:name="Body Text First Indent" w:semiHidden="1" w:unhideWhenUsed="1"/>
     <w:lsdException w:name="Body Text First Indent 2" w:semiHidden="1" w:unhideWhenUsed="1"/>
     <w:lsdException w:name="Note Heading" w:semiHidden="1" w:unhideWhenUsed="1"/>
-    <w:lsdException w:name="Body Text 2" w:semiHidden="1" w:unhideWhenUsed="1"/>
+    <w:lsdException w:name="Body Text 2" w:uiPriority="0" w:semiHidden="1" w:unhideWhenUsed="1"/>
     <w:lsdException w:name="Body Text 3" w:semiHidden="1" w:unhideWhenUsed="1"/>
     <w:lsdException w:name="Body Text Indent 2" w:semiHidden="1" w:unhideWhenUsed="1"/>
     <w:lsdException w:name="Body Text Indent 3" w:semiHidden="1" w:unhideWhenUsed="1"/>
     <w:lsdException w:name="Block Text" w:semiHidden="1" w:unhideWhenUsed="1"/>
-    <w:lsdException w:name="Hyperlink" w:semiHidden="1" w:unhideWhenUsed="1"/>
+    <w:lsdException w:name="Hyperlink" w:uiPriority="0" w:semiHidden="1" w:unhideWhenUsed="1"/>
     <w:lsdException w:name="FollowedHyperlink" w:semiHidden="1" w:unhideWhenUsed="1"/>
     <w:lsdException w:name="Strong" w:uiPriority="22" w:qFormat="1"/>
     <w:lsdException w:name="Emphasis" w:uiPriority="20" w:qFormat="1"/>
-    <w:lsdException w:name="Document Map" w:semiHidden="1" w:unhideWhenUsed="1"/>
+    <w:lsdException w:name="Document Map" w:uiPriority="0" w:semiHidden="1" w:unhideWhenUsed="1"/>
     <w:lsdException w:name="Plain Text" w:semiHidden="1" w:unhideWhenUsed="1"/>
     <w:lsdException w:name="E-mail Signature" w:semiHidden="1" w:unhideWhenUsed="1"/>
     <w:lsdException w:name="HTML Top of Form" w:semiHidden="1" w:unhideWhenUsed="1"/>
@@ -5532,8 +5702,7 @@
     <w:lsdException w:name="HTML Sample" w:semiHidden="1" w:unhideWhenUsed="1"/>
     <w:lsdException w:name="HTML Typewriter" w:semiHidden="1" w:unhideWhenUsed="1"/>
     <w:lsdException w:name="HTML Variable" w:semiHidden="1" w:unhideWhenUsed="1"/>
-    <w:lsdException w:name="Normal Table" w:semiHidden="1" w:unhideWhenUsed="1"/>
-    <w:lsdException w:name="annotation subject" w:semiHidden="1" w:unhideWhenUsed="1"/>
+    <w:lsdException w:name="annotation subject" w:uiPriority="0" w:semiHidden="1" w:unhideWhenUsed="1"/>
     <w:lsdException w:name="No List" w:semiHidden="1" w:unhideWhenUsed="1"/>
     <w:lsdException w:name="Outline List 1" w:semiHidden="1" w:unhideWhenUsed="1"/>
     <w:lsdException w:name="Outline List 2" w:semiHidden="1" w:unhideWhenUsed="1"/>
@@ -5576,12 +5745,10 @@
     <w:lsdException w:name="Table Elegant" w:semiHidden="1" w:unhideWhenUsed="1"/>
     <w:lsdException w:name="Table Professional" w:semiHidden="1" w:unhideWhenUsed="1"/>
     <w:lsdException w:name="Table Subtle 1" w:semiHidden="1" w:unhideWhenUsed="1"/>
-    <w:lsdException w:name="Table Subtle 2" w:semiHidden="1" w:unhideWhenUsed="1"/>
     <w:lsdException w:name="Table Web 1" w:semiHidden="1" w:unhideWhenUsed="1"/>
     <w:lsdException w:name="Table Web 2" w:semiHidden="1" w:unhideWhenUsed="1"/>
-    <w:lsdException w:name="Table Web 3" w:semiHidden="1" w:unhideWhenUsed="1"/>
-    <w:lsdException w:name="Balloon Text" w:semiHidden="1" w:unhideWhenUsed="1"/>
-    <w:lsdException w:name="Table Grid" w:uiPriority="39"/>
+    <w:lsdException w:name="Balloon Text" w:uiPriority="0" w:semiHidden="1" w:unhideWhenUsed="1"/>
+    <w:lsdException w:name="Table Grid" w:uiPriority="0"/>
     <w:lsdException w:name="Table Theme" w:semiHidden="1" w:unhideWhenUsed="1"/>
     <w:lsdException w:name="Placeholder Text" w:semiHidden="1"/>
     <w:lsdException w:name="No Spacing" w:uiPriority="1" w:qFormat="1"/>
@@ -5692,8 +5859,8 @@
     <w:lsdException w:name="Subtle Reference" w:uiPriority="31" w:qFormat="1"/>
     <w:lsdException w:name="Intense Reference" w:uiPriority="32" w:qFormat="1"/>
     <w:lsdException w:name="Book Title" w:uiPriority="33" w:qFormat="1"/>
-    <w:lsdException w:name="Bibliography" w:semiHidden="1" w:uiPriority="37" w:unhideWhenUsed="1"/>
-    <w:lsdException w:name="TOC Heading" w:semiHidden="1" w:uiPriority="39" w:unhideWhenUsed="1" w:qFormat="1"/>
+    <w:lsdException w:name="Bibliography" w:uiPriority="37" w:semiHidden="1" w:unhideWhenUsed="1"/>
+    <w:lsdException w:name="TOC Heading" w:uiPriority="39" w:semiHidden="1" w:unhideWhenUsed="1" w:qFormat="1"/>
     <w:lsdException w:name="Plain Table 1" w:uiPriority="41"/>
     <w:lsdException w:name="Plain Table 2" w:uiPriority="42"/>
     <w:lsdException w:name="Plain Table 3" w:uiPriority="43"/>
@@ -5798,8 +5965,12 @@
     <w:lsdException w:name="List Table 5 Dark Accent 6" w:uiPriority="50"/>
     <w:lsdException w:name="List Table 6 Colorful Accent 6" w:uiPriority="51"/>
     <w:lsdException w:name="List Table 7 Colorful Accent 6" w:uiPriority="52"/>
+    <w:lsdException w:name="Mention" w:semiHidden="1" w:unhideWhenUsed="1"/>
+    <w:lsdException w:name="Smart Hyperlink" w:semiHidden="1" w:unhideWhenUsed="1"/>
+    <w:lsdException w:name="Hashtag" w:semiHidden="1" w:unhideWhenUsed="1"/>
+    <w:lsdException w:name="Unresolved Mention" w:semiHidden="1" w:unhideWhenUsed="1"/>
   </w:latentStyles>
-  <w:style w:type="paragraph" w:default="1" w:styleId="Normal">
+  <w:style w:type="paragraph" w:styleId="Normal" w:default="1">
     <w:name w:val="Normal"/>
     <w:qFormat/>
     <w:pPr>
@@ -5968,13 +6139,13 @@
       <w:sz w:val="18"/>
     </w:rPr>
   </w:style>
-  <w:style w:type="character" w:default="1" w:styleId="DefaultParagraphFont">
+  <w:style w:type="character" w:styleId="DefaultParagraphFont" w:default="1">
     <w:name w:val="Default Paragraph Font"/>
     <w:uiPriority w:val="1"/>
     <w:semiHidden/>
     <w:unhideWhenUsed/>
   </w:style>
-  <w:style w:type="table" w:default="1" w:styleId="TableNormal">
+  <w:style w:type="table" w:styleId="TableNormal" w:default="1">
     <w:name w:val="Normal Table"/>
     <w:uiPriority w:val="99"/>
     <w:semiHidden/>
@@ -5989,13 +6160,13 @@
       </w:tblCellMar>
     </w:tblPr>
   </w:style>
-  <w:style w:type="numbering" w:default="1" w:styleId="NoList">
+  <w:style w:type="numbering" w:styleId="NoList" w:default="1">
     <w:name w:val="No List"/>
     <w:uiPriority w:val="99"/>
     <w:semiHidden/>
     <w:unhideWhenUsed/>
   </w:style>
-  <w:style w:type="paragraph" w:customStyle="1" w:styleId="Paragraph2">
+  <w:style w:type="paragraph" w:styleId="Paragraph2" w:customStyle="1">
     <w:name w:val="Paragraph2"/>
     <w:basedOn w:val="Normal"/>
     <w:pPr>
@@ -6107,14 +6278,14 @@
     <w:name w:val="page number"/>
     <w:basedOn w:val="DefaultParagraphFont"/>
   </w:style>
-  <w:style w:type="paragraph" w:customStyle="1" w:styleId="Bullet1">
+  <w:style w:type="paragraph" w:styleId="Bullet1" w:customStyle="1">
     <w:name w:val="Bullet1"/>
     <w:basedOn w:val="Normal"/>
     <w:pPr>
       <w:ind w:left="720" w:hanging="432"/>
     </w:pPr>
   </w:style>
-  <w:style w:type="paragraph" w:customStyle="1" w:styleId="Bullet2">
+  <w:style w:type="paragraph" w:styleId="Bullet2" w:customStyle="1">
     <w:name w:val="Bullet2"/>
     <w:basedOn w:val="Normal"/>
     <w:pPr>
@@ -6124,7 +6295,7 @@
       <w:color w:val="000080"/>
     </w:rPr>
   </w:style>
-  <w:style w:type="paragraph" w:customStyle="1" w:styleId="Tabletext">
+  <w:style w:type="paragraph" w:styleId="Tabletext" w:customStyle="1">
     <w:name w:val="Tabletext"/>
     <w:basedOn w:val="Normal"/>
     <w:pPr>
@@ -6169,7 +6340,7 @@
       <w:keepNext/>
       <w:keepLines/>
       <w:pBdr>
-        <w:bottom w:val="single" w:sz="6" w:space="0" w:color="000000"/>
+        <w:bottom w:val="single" w:color="000000" w:sz="6" w:space="0"/>
       </w:pBdr>
       <w:spacing w:before="40" w:after="40"/>
       <w:ind w:left="360" w:hanging="360"/>
@@ -6179,7 +6350,7 @@
       <w:sz w:val="16"/>
     </w:rPr>
   </w:style>
-  <w:style w:type="paragraph" w:customStyle="1" w:styleId="MainTitle">
+  <w:style w:type="paragraph" w:styleId="MainTitle" w:customStyle="1">
     <w:name w:val="Main Title"/>
     <w:basedOn w:val="Normal"/>
     <w:pPr>
@@ -6193,7 +6364,7 @@
       <w:sz w:val="32"/>
     </w:rPr>
   </w:style>
-  <w:style w:type="paragraph" w:customStyle="1" w:styleId="Paragraph1">
+  <w:style w:type="paragraph" w:styleId="Paragraph1" w:customStyle="1">
     <w:name w:val="Paragraph1"/>
     <w:basedOn w:val="Normal"/>
     <w:pPr>
@@ -6201,7 +6372,7 @@
       <w:jc w:val="both"/>
     </w:pPr>
   </w:style>
-  <w:style w:type="paragraph" w:customStyle="1" w:styleId="Paragraph3">
+  <w:style w:type="paragraph" w:styleId="Paragraph3" w:customStyle="1">
     <w:name w:val="Paragraph3"/>
     <w:basedOn w:val="Normal"/>
     <w:pPr>
@@ -6210,7 +6381,7 @@
       <w:jc w:val="both"/>
     </w:pPr>
   </w:style>
-  <w:style w:type="paragraph" w:customStyle="1" w:styleId="Paragraph4">
+  <w:style w:type="paragraph" w:styleId="Paragraph4" w:customStyle="1">
     <w:name w:val="Paragraph4"/>
     <w:basedOn w:val="Normal"/>
     <w:pPr>
@@ -6299,7 +6470,7 @@
       <w:u w:val="single"/>
     </w:rPr>
   </w:style>
-  <w:style w:type="paragraph" w:customStyle="1" w:styleId="Body">
+  <w:style w:type="paragraph" w:styleId="Body" w:customStyle="1">
     <w:name w:val="Body"/>
     <w:basedOn w:val="Normal"/>
     <w:pPr>
@@ -6311,7 +6482,7 @@
       <w:rFonts w:ascii="Book Antiqua" w:hAnsi="Book Antiqua"/>
     </w:rPr>
   </w:style>
-  <w:style w:type="paragraph" w:customStyle="1" w:styleId="Bullet">
+  <w:style w:type="paragraph" w:styleId="Bullet" w:customStyle="1">
     <w:name w:val="Bullet"/>
     <w:basedOn w:val="Normal"/>
     <w:pPr>
@@ -6330,7 +6501,7 @@
       <w:rFonts w:ascii="Book Antiqua" w:hAnsi="Book Antiqua"/>
     </w:rPr>
   </w:style>
-  <w:style w:type="paragraph" w:customStyle="1" w:styleId="InfoBlue">
+  <w:style w:type="paragraph" w:styleId="InfoBlue" w:customStyle="1">
     <w:name w:val="InfoBlue"/>
     <w:basedOn w:val="Normal"/>
     <w:next w:val="BodyText"/>
@@ -6352,7 +6523,7 @@
       <w:u w:val="single"/>
     </w:rPr>
   </w:style>
-  <w:style w:type="paragraph" w:customStyle="1" w:styleId="infoblue0">
+  <w:style w:type="paragraph" w:styleId="infoblue0" w:customStyle="1">
     <w:name w:val="infoblue"/>
     <w:basedOn w:val="Normal"/>
     <w:pPr>
@@ -6404,7 +6575,7 @@
       <w:bCs/>
     </w:rPr>
   </w:style>
-  <w:style w:type="paragraph" w:customStyle="1" w:styleId="InfoBluelistitem">
+  <w:style w:type="paragraph" w:styleId="InfoBluelistitem" w:customStyle="1">
     <w:name w:val="InfoBlue list item"/>
     <w:basedOn w:val="InfoBlue"/>
     <w:rsid w:val="00B7002B"/>
@@ -6426,12 +6597,12 @@
     <w:tblPr>
       <w:tblInd w:w="0" w:type="nil"/>
       <w:tblBorders>
-        <w:top w:val="single" w:sz="4" w:space="0" w:color="auto"/>
-        <w:left w:val="single" w:sz="4" w:space="0" w:color="auto"/>
-        <w:bottom w:val="single" w:sz="4" w:space="0" w:color="auto"/>
-        <w:right w:val="single" w:sz="4" w:space="0" w:color="auto"/>
-        <w:insideH w:val="single" w:sz="4" w:space="0" w:color="auto"/>
-        <w:insideV w:val="single" w:sz="4" w:space="0" w:color="auto"/>
+        <w:top w:val="single" w:color="auto" w:sz="4" w:space="0"/>
+        <w:left w:val="single" w:color="auto" w:sz="4" w:space="0"/>
+        <w:bottom w:val="single" w:color="auto" w:sz="4" w:space="0"/>
+        <w:right w:val="single" w:color="auto" w:sz="4" w:space="0"/>
+        <w:insideH w:val="single" w:color="auto" w:sz="4" w:space="0"/>
+        <w:insideV w:val="single" w:color="auto" w:sz="4" w:space="0"/>
       </w:tblBorders>
     </w:tblPr>
   </w:style>

</xml_diff>

<commit_message>
Updated Iteration Plan with "Complete" marker for Architecture Documentation.
</commit_message>
<xml_diff>
--- a/documents/Iteration Plan/Inception Iteration Plan 2.docx
+++ b/documents/Iteration Plan/Inception Iteration Plan 2.docx
@@ -1,13 +1,12 @@
 
 <file path=word/document.xml><?xml version="1.0" encoding="utf-8"?>
-<w:document xmlns:wpc="http://schemas.microsoft.com/office/word/2010/wordprocessingCanvas" xmlns:cx="http://schemas.microsoft.com/office/drawing/2014/chartex" xmlns:cx1="http://schemas.microsoft.com/office/drawing/2015/9/8/chartex" xmlns:cx2="http://schemas.microsoft.com/office/drawing/2015/10/21/chartex" xmlns:cx3="http://schemas.microsoft.com/office/drawing/2016/5/9/chartex" xmlns:cx4="http://schemas.microsoft.com/office/drawing/2016/5/10/chartex" xmlns:cx5="http://schemas.microsoft.com/office/drawing/2016/5/11/chartex" xmlns:cx6="http://schemas.microsoft.com/office/drawing/2016/5/12/chartex" xmlns:cx7="http://schemas.microsoft.com/office/drawing/2016/5/13/chartex" xmlns:cx8="http://schemas.microsoft.com/office/drawing/2016/5/14/chartex" xmlns:mc="http://schemas.openxmlformats.org/markup-compatibility/2006" xmlns:aink="http://schemas.microsoft.com/office/drawing/2016/ink" xmlns:am3d="http://schemas.microsoft.com/office/drawing/2017/model3d" xmlns:o="urn:schemas-microsoft-com:office:office" xmlns:r="http://schemas.openxmlformats.org/officeDocument/2006/relationships" xmlns:m="http://schemas.openxmlformats.org/officeDocument/2006/math" xmlns:v="urn:schemas-microsoft-com:vml" xmlns:wp14="http://schemas.microsoft.com/office/word/2010/wordprocessingDrawing" xmlns:wp="http://schemas.openxmlformats.org/drawingml/2006/wordprocessingDrawing" xmlns:w10="urn:schemas-microsoft-com:office:word" xmlns:w="http://schemas.openxmlformats.org/wordprocessingml/2006/main" xmlns:w14="http://schemas.microsoft.com/office/word/2010/wordml" xmlns:w15="http://schemas.microsoft.com/office/word/2012/wordml" xmlns:w16cid="http://schemas.microsoft.com/office/word/2016/wordml/cid" xmlns:w16se="http://schemas.microsoft.com/office/word/2015/wordml/symex" xmlns:wpg="http://schemas.microsoft.com/office/word/2010/wordprocessingGroup" xmlns:wpi="http://schemas.microsoft.com/office/word/2010/wordprocessingInk" xmlns:wne="http://schemas.microsoft.com/office/word/2006/wordml" xmlns:wps="http://schemas.microsoft.com/office/word/2010/wordprocessingShape" mc:Ignorable="w14 w15 w16se w16cid wp14">
+<w:document xmlns:wpc="http://schemas.microsoft.com/office/word/2010/wordprocessingCanvas" xmlns:mc="http://schemas.openxmlformats.org/markup-compatibility/2006" xmlns:o="urn:schemas-microsoft-com:office:office" xmlns:r="http://schemas.openxmlformats.org/officeDocument/2006/relationships" xmlns:m="http://schemas.openxmlformats.org/officeDocument/2006/math" xmlns:v="urn:schemas-microsoft-com:vml" xmlns:wp14="http://schemas.microsoft.com/office/word/2010/wordprocessingDrawing" xmlns:wp="http://schemas.openxmlformats.org/drawingml/2006/wordprocessingDrawing" xmlns:w10="urn:schemas-microsoft-com:office:word" xmlns:w="http://schemas.openxmlformats.org/wordprocessingml/2006/main" xmlns:w14="http://schemas.microsoft.com/office/word/2010/wordml" xmlns:w15="http://schemas.microsoft.com/office/word/2012/wordml" xmlns:wpg="http://schemas.microsoft.com/office/word/2010/wordprocessingGroup" xmlns:wpi="http://schemas.microsoft.com/office/word/2010/wordprocessingInk" xmlns:wne="http://schemas.microsoft.com/office/word/2006/wordml" xmlns:wps="http://schemas.microsoft.com/office/word/2010/wordprocessingShape" mc:Ignorable="w14 w15 wp14">
   <w:body>
-    <w:p w14:noSpellErr="1">
+    <w:p>
       <w:pPr>
         <w:pStyle w:val="Title"/>
       </w:pPr>
       <w:r>
-        <w:rPr/>
         <w:t>Pharmacy Error Tracker</w:t>
       </w:r>
     </w:p>
@@ -15,11 +14,21 @@
       <w:pPr>
         <w:pStyle w:val="Title"/>
       </w:pPr>
-      <w:fldSimple w:instr=" TITLE  \* MERGEFORMAT ">
-        <w:r>
-          <w:t>Iteration Plan</w:t>
-        </w:r>
-      </w:fldSimple>
+      <w:r>
+        <w:fldChar w:fldCharType="begin"/>
+      </w:r>
+      <w:r>
+        <w:instrText xml:space="preserve"> TITLE  \* MERGEFORMAT </w:instrText>
+      </w:r>
+      <w:r>
+        <w:fldChar w:fldCharType="separate"/>
+      </w:r>
+      <w:r>
+        <w:t>Iteration Plan</w:t>
+      </w:r>
+      <w:r>
+        <w:fldChar w:fldCharType="end"/>
+      </w:r>
     </w:p>
     <w:p>
       <w:pPr>
@@ -63,12 +72,12 @@
         <w:tblW w:w="6480" w:type="dxa"/>
         <w:tblInd w:w="468" w:type="dxa"/>
         <w:tblBorders>
-          <w:top w:val="single" w:color="auto" w:sz="4" w:space="0"/>
-          <w:left w:val="single" w:color="auto" w:sz="4" w:space="0"/>
-          <w:bottom w:val="single" w:color="auto" w:sz="4" w:space="0"/>
-          <w:right w:val="single" w:color="auto" w:sz="4" w:space="0"/>
-          <w:insideH w:val="single" w:color="auto" w:sz="4" w:space="0"/>
-          <w:insideV w:val="single" w:color="auto" w:sz="4" w:space="0"/>
+          <w:top w:val="single" w:sz="4" w:space="0" w:color="auto"/>
+          <w:left w:val="single" w:sz="4" w:space="0" w:color="auto"/>
+          <w:bottom w:val="single" w:sz="4" w:space="0" w:color="auto"/>
+          <w:right w:val="single" w:sz="4" w:space="0" w:color="auto"/>
+          <w:insideH w:val="single" w:sz="4" w:space="0" w:color="auto"/>
+          <w:insideV w:val="single" w:sz="4" w:space="0" w:color="auto"/>
         </w:tblBorders>
         <w:tblLook w:val="0000" w:firstRow="0" w:lastRow="0" w:firstColumn="0" w:lastColumn="0" w:noHBand="0" w:noVBand="0"/>
       </w:tblPr>
@@ -89,7 +98,7 @@
                 <w:bCs/>
               </w:rPr>
             </w:pPr>
-            <w:bookmarkStart w:name="OLE_LINK1" w:id="0"/>
+            <w:bookmarkStart w:id="0" w:name="OLE_LINK1"/>
             <w:r>
               <w:rPr>
                 <w:rFonts w:ascii="Arial" w:hAnsi="Arial" w:cs="Arial"/>
@@ -267,15 +276,13 @@
           </w:p>
         </w:tc>
       </w:tr>
+      <w:bookmarkEnd w:id="0"/>
     </w:tbl>
     <w:p>
       <w:pPr>
         <w:pStyle w:val="BodyText"/>
         <w:ind w:left="0"/>
       </w:pPr>
-      <w:bookmarkStart w:name="_GoBack" w:id="1"/>
-      <w:bookmarkEnd w:id="0"/>
-      <w:bookmarkEnd w:id="1"/>
     </w:p>
     <w:p>
       <w:pPr>
@@ -486,12 +493,12 @@
         <w:tblW w:w="10958" w:type="dxa"/>
         <w:tblInd w:w="-740" w:type="dxa"/>
         <w:tblBorders>
-          <w:top w:val="single" w:color="000000" w:themeColor="text1" w:sz="4" w:space="0"/>
-          <w:left w:val="single" w:color="000000" w:themeColor="text1" w:sz="4" w:space="0"/>
-          <w:bottom w:val="single" w:color="000000" w:themeColor="text1" w:sz="4" w:space="0"/>
-          <w:right w:val="single" w:color="000000" w:themeColor="text1" w:sz="4" w:space="0"/>
-          <w:insideH w:val="single" w:color="000000" w:themeColor="text1" w:sz="6" w:space="0"/>
-          <w:insideV w:val="single" w:color="000000" w:themeColor="text1" w:sz="6" w:space="0"/>
+          <w:top w:val="single" w:sz="4" w:space="0" w:color="000000" w:themeColor="text1"/>
+          <w:left w:val="single" w:sz="4" w:space="0" w:color="000000" w:themeColor="text1"/>
+          <w:bottom w:val="single" w:sz="4" w:space="0" w:color="000000" w:themeColor="text1"/>
+          <w:right w:val="single" w:sz="4" w:space="0" w:color="000000" w:themeColor="text1"/>
+          <w:insideH w:val="single" w:sz="6" w:space="0" w:color="000000" w:themeColor="text1"/>
+          <w:insideV w:val="single" w:sz="6" w:space="0" w:color="000000" w:themeColor="text1"/>
         </w:tblBorders>
         <w:tblLayout w:type="fixed"/>
         <w:tblLook w:val="0000" w:firstRow="0" w:lastRow="0" w:firstColumn="0" w:lastColumn="0" w:noHBand="0" w:noVBand="0"/>
@@ -514,7 +521,6 @@
           <w:tcPr>
             <w:tcW w:w="710" w:type="dxa"/>
             <w:shd w:val="clear" w:color="auto" w:fill="D9D9D9" w:themeFill="background1" w:themeFillShade="D9"/>
-            <w:tcMar/>
           </w:tcPr>
           <w:p>
             <w:pPr>
@@ -544,7 +550,6 @@
           <w:tcPr>
             <w:tcW w:w="2152" w:type="dxa"/>
             <w:shd w:val="clear" w:color="auto" w:fill="D9D9D9" w:themeFill="background1" w:themeFillShade="D9"/>
-            <w:tcMar/>
           </w:tcPr>
           <w:p>
             <w:pPr>
@@ -594,7 +599,6 @@
           <w:tcPr>
             <w:tcW w:w="2310" w:type="dxa"/>
             <w:shd w:val="clear" w:color="auto" w:fill="D9D9D9" w:themeFill="background1" w:themeFillShade="D9"/>
-            <w:tcMar/>
           </w:tcPr>
           <w:p>
             <w:pPr>
@@ -624,7 +628,6 @@
           <w:tcPr>
             <w:tcW w:w="975" w:type="dxa"/>
             <w:shd w:val="clear" w:color="auto" w:fill="D9D9D9" w:themeFill="background1" w:themeFillShade="D9"/>
-            <w:tcMar/>
           </w:tcPr>
           <w:p>
             <w:pPr>
@@ -654,7 +657,6 @@
           <w:tcPr>
             <w:tcW w:w="1695" w:type="dxa"/>
             <w:shd w:val="clear" w:color="auto" w:fill="D9D9D9" w:themeFill="background1" w:themeFillShade="D9"/>
-            <w:tcMar/>
           </w:tcPr>
           <w:p>
             <w:pPr>
@@ -694,7 +696,6 @@
           <w:tcPr>
             <w:tcW w:w="1080" w:type="dxa"/>
             <w:shd w:val="clear" w:color="auto" w:fill="D9D9D9" w:themeFill="background1" w:themeFillShade="D9"/>
-            <w:tcMar/>
           </w:tcPr>
           <w:p>
             <w:pPr>
@@ -724,7 +725,6 @@
           <w:tcPr>
             <w:tcW w:w="900" w:type="dxa"/>
             <w:shd w:val="clear" w:color="auto" w:fill="D9D9D9" w:themeFill="background1" w:themeFillShade="D9"/>
-            <w:tcMar/>
           </w:tcPr>
           <w:p>
             <w:pPr>
@@ -764,7 +764,6 @@
           <w:tcPr>
             <w:tcW w:w="1136" w:type="dxa"/>
             <w:shd w:val="clear" w:color="auto" w:fill="D9D9D9" w:themeFill="background1" w:themeFillShade="D9"/>
-            <w:tcMar/>
           </w:tcPr>
           <w:p>
             <w:pPr>
@@ -848,7 +847,6 @@
         <w:tc>
           <w:tcPr>
             <w:tcW w:w="710" w:type="dxa"/>
-            <w:tcMar/>
           </w:tcPr>
           <w:p>
             <w:pPr>
@@ -869,7 +867,6 @@
             <w:tcW w:w="2152" w:type="dxa"/>
             <w:shd w:val="clear" w:color="auto" w:fill="auto"/>
             <w:noWrap/>
-            <w:tcMar/>
           </w:tcPr>
           <w:p>
             <w:pPr>
@@ -888,7 +885,6 @@
         <w:tc>
           <w:tcPr>
             <w:tcW w:w="2310" w:type="dxa"/>
-            <w:tcMar/>
           </w:tcPr>
           <w:p>
             <w:pPr>
@@ -905,7 +901,6 @@
             <w:tcW w:w="975" w:type="dxa"/>
             <w:shd w:val="clear" w:color="auto" w:fill="auto"/>
             <w:noWrap/>
-            <w:tcMar/>
           </w:tcPr>
           <w:p>
             <w:pPr>
@@ -916,9 +911,14 @@
                 <w:lang w:eastAsia="ja-JP"/>
               </w:rPr>
             </w:pPr>
-            <w:r>
-              <w:t>Incomplete</w:t>
-            </w:r>
+            <w:hyperlink r:id="rId7" w:history="1">
+              <w:r>
+                <w:rPr>
+                  <w:rStyle w:val="Hyperlink"/>
+                </w:rPr>
+                <w:t>Complete</w:t>
+              </w:r>
+            </w:hyperlink>
           </w:p>
         </w:tc>
         <w:tc>
@@ -926,7 +926,6 @@
             <w:tcW w:w="1695" w:type="dxa"/>
             <w:shd w:val="clear" w:color="auto" w:fill="auto"/>
             <w:noWrap/>
-            <w:tcMar/>
           </w:tcPr>
           <w:p>
             <w:pPr>
@@ -949,16 +948,11 @@
         <w:tc>
           <w:tcPr>
             <w:tcW w:w="1080" w:type="dxa"/>
-            <w:tcMar/>
           </w:tcPr>
           <w:p>
             <w:pPr>
-              <w:pStyle w:val="Normal"/>
               <w:widowControl/>
-              <w:bidi w:val="0"/>
-              <w:spacing w:before="0" w:beforeAutospacing="off" w:after="160" w:afterAutospacing="off" w:line="240" w:lineRule="auto"/>
-              <w:ind w:left="0" w:right="0"/>
-              <w:jc w:val="left"/>
+              <w:spacing w:after="160" w:line="240" w:lineRule="auto"/>
               <w:rPr>
                 <w:rFonts w:ascii="Arial" w:hAnsi="Arial" w:cs="Arial"/>
                 <w:lang w:eastAsia="ja-JP"/>
@@ -978,7 +972,6 @@
             <w:tcW w:w="900" w:type="dxa"/>
             <w:shd w:val="clear" w:color="auto" w:fill="auto"/>
             <w:noWrap/>
-            <w:tcMar/>
           </w:tcPr>
           <w:p>
             <w:pPr>
@@ -989,6 +982,13 @@
                 <w:lang w:eastAsia="ja-JP"/>
               </w:rPr>
             </w:pPr>
+            <w:r>
+              <w:rPr>
+                <w:rFonts w:ascii="Arial" w:hAnsi="Arial" w:cs="Arial"/>
+                <w:lang w:eastAsia="ja-JP"/>
+              </w:rPr>
+              <w:t>4</w:t>
+            </w:r>
           </w:p>
         </w:tc>
         <w:tc>
@@ -996,7 +996,6 @@
             <w:tcW w:w="1136" w:type="dxa"/>
             <w:shd w:val="clear" w:color="auto" w:fill="auto"/>
             <w:noWrap/>
-            <w:tcMar/>
           </w:tcPr>
           <w:p>
             <w:pPr>
@@ -1007,6 +1006,15 @@
                 <w:lang w:eastAsia="ja-JP"/>
               </w:rPr>
             </w:pPr>
+            <w:r>
+              <w:rPr>
+                <w:rFonts w:ascii="Arial" w:hAnsi="Arial" w:cs="Arial"/>
+                <w:lang w:eastAsia="ja-JP"/>
+              </w:rPr>
+              <w:t>0</w:t>
+            </w:r>
+            <w:bookmarkStart w:id="1" w:name="_GoBack"/>
+            <w:bookmarkEnd w:id="1"/>
           </w:p>
         </w:tc>
       </w:tr>
@@ -1017,7 +1025,6 @@
         <w:tc>
           <w:tcPr>
             <w:tcW w:w="710" w:type="dxa"/>
-            <w:tcMar/>
           </w:tcPr>
           <w:p>
             <w:pPr>
@@ -1042,7 +1049,6 @@
             <w:tcW w:w="2152" w:type="dxa"/>
             <w:shd w:val="clear" w:color="auto" w:fill="auto"/>
             <w:noWrap/>
-            <w:tcMar/>
             <w:vAlign w:val="bottom"/>
           </w:tcPr>
           <w:p>
@@ -1066,21 +1072,13 @@
                 <w:rFonts w:ascii="Arial" w:hAnsi="Arial" w:cs="Arial"/>
                 <w:lang w:eastAsia="ja-JP"/>
               </w:rPr>
-              <w:t xml:space="preserve"> </w:t>
-            </w:r>
-            <w:r>
-              <w:rPr>
-                <w:rFonts w:ascii="Arial" w:hAnsi="Arial" w:cs="Arial"/>
-                <w:lang w:eastAsia="ja-JP"/>
-              </w:rPr>
-              <w:t>Risk List document.</w:t>
+              <w:t xml:space="preserve"> Risk List document.</w:t>
             </w:r>
           </w:p>
         </w:tc>
         <w:tc>
           <w:tcPr>
             <w:tcW w:w="2310" w:type="dxa"/>
-            <w:tcMar/>
           </w:tcPr>
           <w:p>
             <w:pPr>
@@ -1101,7 +1099,6 @@
             <w:tcW w:w="975" w:type="dxa"/>
             <w:shd w:val="clear" w:color="auto" w:fill="auto"/>
             <w:noWrap/>
-            <w:tcMar/>
             <w:vAlign w:val="bottom"/>
           </w:tcPr>
           <w:p>
@@ -1113,18 +1110,12 @@
                 <w:lang w:eastAsia="ja-JP"/>
               </w:rPr>
             </w:pPr>
-            <w:hyperlink r:id="R57485365bc604b3f">
+            <w:hyperlink r:id="rId8">
               <w:r>
                 <w:rPr>
                   <w:rStyle w:val="Hyperlink"/>
                 </w:rPr>
-                <w:t>C</w:t>
-              </w:r>
-              <w:r>
-                <w:rPr>
-                  <w:rStyle w:val="Hyperlink"/>
-                </w:rPr>
-                <w:t>omplete</w:t>
+                <w:t>Complete</w:t>
               </w:r>
             </w:hyperlink>
           </w:p>
@@ -1134,7 +1125,6 @@
             <w:tcW w:w="1695" w:type="dxa"/>
             <w:shd w:val="clear" w:color="auto" w:fill="auto"/>
             <w:noWrap/>
-            <w:tcMar/>
             <w:vAlign w:val="bottom"/>
           </w:tcPr>
           <w:p>
@@ -1146,6 +1136,7 @@
                 <w:lang w:eastAsia="ja-JP"/>
               </w:rPr>
             </w:pPr>
+            <w:proofErr w:type="spellStart"/>
             <w:r>
               <w:rPr>
                 <w:rFonts w:ascii="Arial" w:hAnsi="Arial" w:cs="Arial"/>
@@ -1153,21 +1144,17 @@
               </w:rPr>
               <w:t>Jette</w:t>
             </w:r>
+            <w:proofErr w:type="spellEnd"/>
           </w:p>
         </w:tc>
         <w:tc>
           <w:tcPr>
             <w:tcW w:w="1080" w:type="dxa"/>
-            <w:tcMar/>
           </w:tcPr>
           <w:p>
             <w:pPr>
-              <w:pStyle w:val="Normal"/>
               <w:widowControl/>
-              <w:bidi w:val="0"/>
-              <w:spacing w:before="0" w:beforeAutospacing="off" w:after="160" w:afterAutospacing="off" w:line="240" w:lineRule="auto"/>
-              <w:ind w:left="0" w:right="0"/>
-              <w:jc w:val="left"/>
+              <w:spacing w:after="160" w:line="240" w:lineRule="auto"/>
               <w:rPr>
                 <w:rFonts w:ascii="Arial" w:hAnsi="Arial" w:cs="Arial"/>
                 <w:lang w:eastAsia="ja-JP"/>
@@ -1187,7 +1174,6 @@
             <w:tcW w:w="900" w:type="dxa"/>
             <w:shd w:val="clear" w:color="auto" w:fill="auto"/>
             <w:noWrap/>
-            <w:tcMar/>
             <w:vAlign w:val="bottom"/>
           </w:tcPr>
           <w:p>
@@ -1213,7 +1199,6 @@
             <w:tcW w:w="1136" w:type="dxa"/>
             <w:shd w:val="clear" w:color="auto" w:fill="auto"/>
             <w:noWrap/>
-            <w:tcMar/>
             <w:vAlign w:val="bottom"/>
           </w:tcPr>
           <w:p>
@@ -1242,7 +1227,6 @@
         <w:tc>
           <w:tcPr>
             <w:tcW w:w="710" w:type="dxa"/>
-            <w:tcMar/>
           </w:tcPr>
           <w:p>
             <w:pPr>
@@ -1258,6 +1242,7 @@
                 <w:rFonts w:ascii="Arial" w:hAnsi="Arial" w:cs="Arial"/>
                 <w:lang w:eastAsia="ja-JP"/>
               </w:rPr>
+              <w:lastRenderedPageBreak/>
               <w:t>2.3</w:t>
             </w:r>
           </w:p>
@@ -1267,7 +1252,6 @@
             <w:tcW w:w="2152" w:type="dxa"/>
             <w:shd w:val="clear" w:color="auto" w:fill="auto"/>
             <w:noWrap/>
-            <w:tcMar/>
             <w:vAlign w:val="bottom"/>
           </w:tcPr>
           <w:p>
@@ -1291,7 +1275,6 @@
         <w:tc>
           <w:tcPr>
             <w:tcW w:w="2310" w:type="dxa"/>
-            <w:tcMar/>
           </w:tcPr>
           <w:p>
             <w:pPr>
@@ -1312,7 +1295,6 @@
             <w:tcW w:w="975" w:type="dxa"/>
             <w:shd w:val="clear" w:color="auto" w:fill="auto"/>
             <w:noWrap/>
-            <w:tcMar/>
             <w:vAlign w:val="bottom"/>
           </w:tcPr>
           <w:p>
@@ -1334,7 +1316,6 @@
             <w:tcW w:w="1695" w:type="dxa"/>
             <w:shd w:val="clear" w:color="auto" w:fill="auto"/>
             <w:noWrap/>
-            <w:tcMar/>
             <w:vAlign w:val="bottom"/>
           </w:tcPr>
           <w:p>
@@ -1351,23 +1332,27 @@
                 <w:rFonts w:ascii="Arial" w:hAnsi="Arial" w:cs="Arial"/>
                 <w:lang w:eastAsia="ja-JP"/>
               </w:rPr>
-              <w:t>Ryan &amp; Jette</w:t>
-            </w:r>
+              <w:t xml:space="preserve">Ryan &amp; </w:t>
+            </w:r>
+            <w:proofErr w:type="spellStart"/>
+            <w:r>
+              <w:rPr>
+                <w:rFonts w:ascii="Arial" w:hAnsi="Arial" w:cs="Arial"/>
+                <w:lang w:eastAsia="ja-JP"/>
+              </w:rPr>
+              <w:t>Jette</w:t>
+            </w:r>
+            <w:proofErr w:type="spellEnd"/>
           </w:p>
         </w:tc>
         <w:tc>
           <w:tcPr>
             <w:tcW w:w="1080" w:type="dxa"/>
-            <w:tcMar/>
           </w:tcPr>
           <w:p>
             <w:pPr>
-              <w:pStyle w:val="Normal"/>
               <w:widowControl/>
-              <w:bidi w:val="0"/>
-              <w:spacing w:before="0" w:beforeAutospacing="off" w:after="160" w:afterAutospacing="off" w:line="240" w:lineRule="auto"/>
-              <w:ind w:left="0" w:right="0"/>
-              <w:jc w:val="left"/>
+              <w:spacing w:after="160" w:line="240" w:lineRule="auto"/>
               <w:rPr>
                 <w:rFonts w:ascii="Arial" w:hAnsi="Arial" w:cs="Arial"/>
                 <w:lang w:eastAsia="ja-JP"/>
@@ -1387,7 +1372,6 @@
             <w:tcW w:w="900" w:type="dxa"/>
             <w:shd w:val="clear" w:color="auto" w:fill="auto"/>
             <w:noWrap/>
-            <w:tcMar/>
             <w:vAlign w:val="bottom"/>
           </w:tcPr>
           <w:p>
@@ -1406,7 +1390,6 @@
             <w:tcW w:w="1136" w:type="dxa"/>
             <w:shd w:val="clear" w:color="auto" w:fill="auto"/>
             <w:noWrap/>
-            <w:tcMar/>
             <w:vAlign w:val="bottom"/>
           </w:tcPr>
           <w:p>
@@ -1428,7 +1411,6 @@
         <w:tc>
           <w:tcPr>
             <w:tcW w:w="710" w:type="dxa"/>
-            <w:tcMar/>
           </w:tcPr>
           <w:p>
             <w:pPr>
@@ -1444,7 +1426,6 @@
                 <w:rFonts w:ascii="Arial" w:hAnsi="Arial" w:cs="Arial"/>
                 <w:lang w:eastAsia="ja-JP"/>
               </w:rPr>
-              <w:lastRenderedPageBreak/>
               <w:t>2.4</w:t>
             </w:r>
           </w:p>
@@ -1454,7 +1435,6 @@
             <w:tcW w:w="2152" w:type="dxa"/>
             <w:shd w:val="clear" w:color="auto" w:fill="auto"/>
             <w:noWrap/>
-            <w:tcMar/>
             <w:vAlign w:val="bottom"/>
           </w:tcPr>
           <w:p>
@@ -1478,7 +1458,6 @@
         <w:tc>
           <w:tcPr>
             <w:tcW w:w="2310" w:type="dxa"/>
-            <w:tcMar/>
           </w:tcPr>
           <w:p>
             <w:pPr>
@@ -1499,7 +1478,6 @@
             <w:tcW w:w="975" w:type="dxa"/>
             <w:shd w:val="clear" w:color="auto" w:fill="auto"/>
             <w:noWrap/>
-            <w:tcMar/>
             <w:vAlign w:val="bottom"/>
           </w:tcPr>
           <w:p>
@@ -1521,7 +1499,6 @@
             <w:tcW w:w="1695" w:type="dxa"/>
             <w:shd w:val="clear" w:color="auto" w:fill="auto"/>
             <w:noWrap/>
-            <w:tcMar/>
             <w:vAlign w:val="bottom"/>
           </w:tcPr>
           <w:p>
@@ -1545,16 +1522,11 @@
         <w:tc>
           <w:tcPr>
             <w:tcW w:w="1080" w:type="dxa"/>
-            <w:tcMar/>
           </w:tcPr>
           <w:p>
             <w:pPr>
-              <w:pStyle w:val="Normal"/>
               <w:widowControl/>
-              <w:bidi w:val="0"/>
-              <w:spacing w:before="0" w:beforeAutospacing="off" w:after="160" w:afterAutospacing="off" w:line="240" w:lineRule="auto"/>
-              <w:ind w:left="0" w:right="0"/>
-              <w:jc w:val="left"/>
+              <w:spacing w:after="160" w:line="240" w:lineRule="auto"/>
               <w:rPr>
                 <w:rFonts w:ascii="Arial" w:hAnsi="Arial" w:cs="Arial"/>
                 <w:lang w:eastAsia="ja-JP"/>
@@ -1574,7 +1546,6 @@
             <w:tcW w:w="900" w:type="dxa"/>
             <w:shd w:val="clear" w:color="auto" w:fill="auto"/>
             <w:noWrap/>
-            <w:tcMar/>
             <w:vAlign w:val="bottom"/>
           </w:tcPr>
           <w:p>
@@ -1593,7 +1564,6 @@
             <w:tcW w:w="1136" w:type="dxa"/>
             <w:shd w:val="clear" w:color="auto" w:fill="auto"/>
             <w:noWrap/>
-            <w:tcMar/>
             <w:vAlign w:val="bottom"/>
           </w:tcPr>
           <w:p>
@@ -1615,7 +1585,6 @@
         <w:tc>
           <w:tcPr>
             <w:tcW w:w="710" w:type="dxa"/>
-            <w:tcMar/>
           </w:tcPr>
           <w:p>
             <w:pPr>
@@ -1640,7 +1609,6 @@
             <w:tcW w:w="2152" w:type="dxa"/>
             <w:shd w:val="clear" w:color="auto" w:fill="auto"/>
             <w:noWrap/>
-            <w:tcMar/>
             <w:vAlign w:val="bottom"/>
           </w:tcPr>
           <w:p>
@@ -1664,7 +1632,6 @@
         <w:tc>
           <w:tcPr>
             <w:tcW w:w="2310" w:type="dxa"/>
-            <w:tcMar/>
           </w:tcPr>
           <w:p>
             <w:pPr>
@@ -1689,7 +1656,6 @@
             <w:tcW w:w="975" w:type="dxa"/>
             <w:shd w:val="clear" w:color="auto" w:fill="auto"/>
             <w:noWrap/>
-            <w:tcMar/>
             <w:vAlign w:val="bottom"/>
           </w:tcPr>
           <w:p>
@@ -1711,7 +1677,6 @@
             <w:tcW w:w="1695" w:type="dxa"/>
             <w:shd w:val="clear" w:color="auto" w:fill="auto"/>
             <w:noWrap/>
-            <w:tcMar/>
             <w:vAlign w:val="bottom"/>
           </w:tcPr>
           <w:p>
@@ -1728,21 +1693,7 @@
                 <w:rFonts w:ascii="Arial" w:hAnsi="Arial" w:cs="Arial"/>
                 <w:lang w:eastAsia="ja-JP"/>
               </w:rPr>
-              <w:t>Beau</w:t>
-            </w:r>
-            <w:r>
-              <w:rPr>
-                <w:rFonts w:ascii="Arial" w:hAnsi="Arial" w:cs="Arial"/>
-                <w:lang w:eastAsia="ja-JP"/>
-              </w:rPr>
-              <w:t xml:space="preserve"> (Backend)</w:t>
-            </w:r>
-            <w:r>
-              <w:rPr>
-                <w:rFonts w:ascii="Arial" w:hAnsi="Arial" w:cs="Arial"/>
-                <w:lang w:eastAsia="ja-JP"/>
-              </w:rPr>
-              <w:t xml:space="preserve">, </w:t>
+              <w:t xml:space="preserve">Beau (Backend), </w:t>
             </w:r>
             <w:proofErr w:type="gramStart"/>
             <w:r>
@@ -1750,14 +1701,7 @@
                 <w:rFonts w:ascii="Arial" w:hAnsi="Arial" w:cs="Arial"/>
                 <w:lang w:eastAsia="ja-JP"/>
               </w:rPr>
-              <w:t>Lenny</w:t>
-            </w:r>
-            <w:r>
-              <w:rPr>
-                <w:rFonts w:ascii="Arial" w:hAnsi="Arial" w:cs="Arial"/>
-                <w:lang w:eastAsia="ja-JP"/>
-              </w:rPr>
-              <w:t>(</w:t>
+              <w:t>Lenny(</w:t>
             </w:r>
             <w:proofErr w:type="gramEnd"/>
             <w:r>
@@ -1765,35 +1709,7 @@
                 <w:rFonts w:ascii="Arial" w:hAnsi="Arial" w:cs="Arial"/>
                 <w:lang w:eastAsia="ja-JP"/>
               </w:rPr>
-              <w:t>Web form)</w:t>
-            </w:r>
-            <w:r>
-              <w:rPr>
-                <w:rFonts w:ascii="Arial" w:hAnsi="Arial" w:cs="Arial"/>
-                <w:lang w:eastAsia="ja-JP"/>
-              </w:rPr>
-              <w:t>, Jette</w:t>
-            </w:r>
-            <w:r>
-              <w:rPr>
-                <w:rFonts w:ascii="Arial" w:hAnsi="Arial" w:cs="Arial"/>
-                <w:lang w:eastAsia="ja-JP"/>
-              </w:rPr>
-              <w:t>(Database)</w:t>
-            </w:r>
-            <w:r>
-              <w:rPr>
-                <w:rFonts w:ascii="Arial" w:hAnsi="Arial" w:cs="Arial"/>
-                <w:lang w:eastAsia="ja-JP"/>
-              </w:rPr>
-              <w:t xml:space="preserve"> Ryan</w:t>
-            </w:r>
-            <w:r>
-              <w:rPr>
-                <w:rFonts w:ascii="Arial" w:hAnsi="Arial" w:cs="Arial"/>
-                <w:lang w:eastAsia="ja-JP"/>
-              </w:rPr>
-              <w:t>(</w:t>
+              <w:t xml:space="preserve">Web form), </w:t>
             </w:r>
             <w:proofErr w:type="spellStart"/>
             <w:r>
@@ -1801,7 +1717,7 @@
                 <w:rFonts w:ascii="Arial" w:hAnsi="Arial" w:cs="Arial"/>
                 <w:lang w:eastAsia="ja-JP"/>
               </w:rPr>
-              <w:t>Metabase</w:t>
+              <w:t>Jette</w:t>
             </w:r>
             <w:proofErr w:type="spellEnd"/>
             <w:r>
@@ -1809,30 +1725,18 @@
                 <w:rFonts w:ascii="Arial" w:hAnsi="Arial" w:cs="Arial"/>
                 <w:lang w:eastAsia="ja-JP"/>
               </w:rPr>
-              <w:t xml:space="preserve"> integration)</w:t>
-            </w:r>
-            <w:r>
-              <w:rPr>
-                <w:rFonts w:ascii="Arial" w:hAnsi="Arial" w:cs="Arial"/>
-                <w:lang w:eastAsia="ja-JP"/>
-              </w:rPr>
-              <w:t>.</w:t>
+              <w:t>(Database) Ryan(Metabase integration).</w:t>
             </w:r>
           </w:p>
         </w:tc>
         <w:tc>
           <w:tcPr>
             <w:tcW w:w="1080" w:type="dxa"/>
-            <w:tcMar/>
           </w:tcPr>
           <w:p>
             <w:pPr>
-              <w:pStyle w:val="Normal"/>
               <w:widowControl/>
-              <w:bidi w:val="0"/>
-              <w:spacing w:before="0" w:beforeAutospacing="off" w:after="160" w:afterAutospacing="off" w:line="240" w:lineRule="auto"/>
-              <w:ind w:left="0" w:right="0"/>
-              <w:jc w:val="left"/>
+              <w:spacing w:after="160" w:line="240" w:lineRule="auto"/>
               <w:rPr>
                 <w:rFonts w:ascii="Arial" w:hAnsi="Arial" w:cs="Arial"/>
                 <w:lang w:eastAsia="ja-JP"/>
@@ -1852,7 +1756,6 @@
             <w:tcW w:w="900" w:type="dxa"/>
             <w:shd w:val="clear" w:color="auto" w:fill="auto"/>
             <w:noWrap/>
-            <w:tcMar/>
             <w:vAlign w:val="bottom"/>
           </w:tcPr>
           <w:p>
@@ -1871,7 +1774,6 @@
             <w:tcW w:w="1136" w:type="dxa"/>
             <w:shd w:val="clear" w:color="auto" w:fill="auto"/>
             <w:noWrap/>
-            <w:tcMar/>
             <w:vAlign w:val="bottom"/>
           </w:tcPr>
           <w:p>
@@ -1895,9 +1797,9 @@
           <w:numId w:val="36"/>
         </w:numPr>
         <w:sectPr>
-          <w:headerReference w:type="default" r:id="rId7"/>
-          <w:footerReference w:type="default" r:id="rId8"/>
-          <w:pgSz w:w="12240" w:h="15840" w:orient="portrait" w:code="1"/>
+          <w:headerReference w:type="default" r:id="rId9"/>
+          <w:footerReference w:type="default" r:id="rId10"/>
+          <w:pgSz w:w="12240" w:h="15840" w:code="1"/>
           <w:pgMar w:top="1440" w:right="1440" w:bottom="1440" w:left="1440" w:header="720" w:footer="720" w:gutter="0"/>
           <w:cols w:space="720"/>
         </w:sectPr>
@@ -1956,10 +1858,10 @@
           <w:tcPr>
             <w:tcW w:w="3192" w:type="dxa"/>
             <w:tcBorders>
-              <w:top w:val="single" w:color="auto" w:sz="4" w:space="0"/>
-              <w:left w:val="single" w:color="auto" w:sz="4" w:space="0"/>
-              <w:bottom w:val="single" w:color="auto" w:sz="4" w:space="0"/>
-              <w:right w:val="single" w:color="auto" w:sz="4" w:space="0"/>
+              <w:top w:val="single" w:sz="4" w:space="0" w:color="auto"/>
+              <w:left w:val="single" w:sz="4" w:space="0" w:color="auto"/>
+              <w:bottom w:val="single" w:sz="4" w:space="0" w:color="auto"/>
+              <w:right w:val="single" w:sz="4" w:space="0" w:color="auto"/>
             </w:tcBorders>
             <w:shd w:val="clear" w:color="auto" w:fill="C0C0C0"/>
           </w:tcPr>
@@ -1991,10 +1893,10 @@
           <w:tcPr>
             <w:tcW w:w="1452" w:type="dxa"/>
             <w:tcBorders>
-              <w:top w:val="single" w:color="auto" w:sz="4" w:space="0"/>
-              <w:left w:val="single" w:color="auto" w:sz="4" w:space="0"/>
-              <w:bottom w:val="single" w:color="auto" w:sz="4" w:space="0"/>
-              <w:right w:val="single" w:color="auto" w:sz="4" w:space="0"/>
+              <w:top w:val="single" w:sz="4" w:space="0" w:color="auto"/>
+              <w:left w:val="single" w:sz="4" w:space="0" w:color="auto"/>
+              <w:bottom w:val="single" w:sz="4" w:space="0" w:color="auto"/>
+              <w:right w:val="single" w:sz="4" w:space="0" w:color="auto"/>
             </w:tcBorders>
             <w:shd w:val="clear" w:color="auto" w:fill="C0C0C0"/>
           </w:tcPr>
@@ -2026,10 +1928,10 @@
           <w:tcPr>
             <w:tcW w:w="4932" w:type="dxa"/>
             <w:tcBorders>
-              <w:top w:val="single" w:color="auto" w:sz="4" w:space="0"/>
-              <w:left w:val="single" w:color="auto" w:sz="4" w:space="0"/>
-              <w:bottom w:val="single" w:color="auto" w:sz="4" w:space="0"/>
-              <w:right w:val="single" w:color="auto" w:sz="4" w:space="0"/>
+              <w:top w:val="single" w:sz="4" w:space="0" w:color="auto"/>
+              <w:left w:val="single" w:sz="4" w:space="0" w:color="auto"/>
+              <w:bottom w:val="single" w:sz="4" w:space="0" w:color="auto"/>
+              <w:right w:val="single" w:sz="4" w:space="0" w:color="auto"/>
             </w:tcBorders>
             <w:shd w:val="clear" w:color="auto" w:fill="C0C0C0"/>
           </w:tcPr>
@@ -2063,10 +1965,10 @@
           <w:tcPr>
             <w:tcW w:w="3192" w:type="dxa"/>
             <w:tcBorders>
-              <w:top w:val="single" w:color="auto" w:sz="4" w:space="0"/>
-              <w:left w:val="single" w:color="auto" w:sz="4" w:space="0"/>
-              <w:bottom w:val="single" w:color="auto" w:sz="4" w:space="0"/>
-              <w:right w:val="single" w:color="auto" w:sz="4" w:space="0"/>
+              <w:top w:val="single" w:sz="4" w:space="0" w:color="auto"/>
+              <w:left w:val="single" w:sz="4" w:space="0" w:color="auto"/>
+              <w:bottom w:val="single" w:sz="4" w:space="0" w:color="auto"/>
+              <w:right w:val="single" w:sz="4" w:space="0" w:color="auto"/>
             </w:tcBorders>
           </w:tcPr>
           <w:p>
@@ -2080,10 +1982,10 @@
           <w:tcPr>
             <w:tcW w:w="1452" w:type="dxa"/>
             <w:tcBorders>
-              <w:top w:val="single" w:color="auto" w:sz="4" w:space="0"/>
-              <w:left w:val="single" w:color="auto" w:sz="4" w:space="0"/>
-              <w:bottom w:val="single" w:color="auto" w:sz="4" w:space="0"/>
-              <w:right w:val="single" w:color="auto" w:sz="4" w:space="0"/>
+              <w:top w:val="single" w:sz="4" w:space="0" w:color="auto"/>
+              <w:left w:val="single" w:sz="4" w:space="0" w:color="auto"/>
+              <w:bottom w:val="single" w:sz="4" w:space="0" w:color="auto"/>
+              <w:right w:val="single" w:sz="4" w:space="0" w:color="auto"/>
             </w:tcBorders>
           </w:tcPr>
           <w:p>
@@ -2097,10 +1999,10 @@
           <w:tcPr>
             <w:tcW w:w="4932" w:type="dxa"/>
             <w:tcBorders>
-              <w:top w:val="single" w:color="auto" w:sz="4" w:space="0"/>
-              <w:left w:val="single" w:color="auto" w:sz="4" w:space="0"/>
-              <w:bottom w:val="single" w:color="auto" w:sz="4" w:space="0"/>
-              <w:right w:val="single" w:color="auto" w:sz="4" w:space="0"/>
+              <w:top w:val="single" w:sz="4" w:space="0" w:color="auto"/>
+              <w:left w:val="single" w:sz="4" w:space="0" w:color="auto"/>
+              <w:bottom w:val="single" w:sz="4" w:space="0" w:color="auto"/>
+              <w:right w:val="single" w:sz="4" w:space="0" w:color="auto"/>
             </w:tcBorders>
           </w:tcPr>
           <w:p>
@@ -2203,12 +2105,12 @@
         <w:tblW w:w="5543" w:type="dxa"/>
         <w:tblInd w:w="720" w:type="dxa"/>
         <w:tblBorders>
-          <w:top w:val="single" w:color="auto" w:sz="4" w:space="0"/>
-          <w:left w:val="single" w:color="auto" w:sz="4" w:space="0"/>
-          <w:bottom w:val="single" w:color="auto" w:sz="4" w:space="0"/>
-          <w:right w:val="single" w:color="auto" w:sz="4" w:space="0"/>
-          <w:insideH w:val="single" w:color="auto" w:sz="4" w:space="0"/>
-          <w:insideV w:val="single" w:color="auto" w:sz="4" w:space="0"/>
+          <w:top w:val="single" w:sz="4" w:space="0" w:color="auto"/>
+          <w:left w:val="single" w:sz="4" w:space="0" w:color="auto"/>
+          <w:bottom w:val="single" w:sz="4" w:space="0" w:color="auto"/>
+          <w:right w:val="single" w:sz="4" w:space="0" w:color="auto"/>
+          <w:insideH w:val="single" w:sz="4" w:space="0" w:color="auto"/>
+          <w:insideV w:val="single" w:sz="4" w:space="0" w:color="auto"/>
         </w:tblBorders>
         <w:tblLook w:val="0000" w:firstRow="0" w:lastRow="0" w:firstColumn="0" w:lastColumn="0" w:noHBand="0" w:noVBand="0"/>
       </w:tblPr>
@@ -2600,11 +2502,16 @@
         <w:pStyle w:val="InfoBluelistitem"/>
       </w:pPr>
       <w:r>
-        <w:t xml:space="preserve">The most important guideline here is that although satisfactorily completed items may summarily mentioned, incomplete items require a more comprehensive explanation </w:t>
+        <w:t xml:space="preserve">The most important guideline here is that although satisfactorily completed items may summarily mentioned, incomplete items require a more comprehensive </w:t>
+      </w:r>
+      <w:proofErr w:type="gramStart"/>
+      <w:r>
+        <w:t xml:space="preserve">explanation </w:t>
       </w:r>
       <w:r>
         <w:t>]</w:t>
       </w:r>
+      <w:proofErr w:type="gramEnd"/>
     </w:p>
     <w:p>
       <w:pPr>
@@ -2651,7 +2558,7 @@
       </w:r>
     </w:p>
     <w:sectPr>
-      <w:pgSz w:w="12240" w:h="15840" w:orient="portrait" w:code="1"/>
+      <w:pgSz w:w="12240" w:h="15840" w:code="1"/>
       <w:pgMar w:top="1440" w:right="1440" w:bottom="1440" w:left="1440" w:header="720" w:footer="720" w:gutter="0"/>
       <w:cols w:space="720"/>
     </w:sectPr>
@@ -2660,7 +2567,7 @@
 </file>
 
 <file path=word/endnotes.xml><?xml version="1.0" encoding="utf-8"?>
-<w:endnotes xmlns:wpc="http://schemas.microsoft.com/office/word/2010/wordprocessingCanvas" xmlns:cx="http://schemas.microsoft.com/office/drawing/2014/chartex" xmlns:cx1="http://schemas.microsoft.com/office/drawing/2015/9/8/chartex" xmlns:cx2="http://schemas.microsoft.com/office/drawing/2015/10/21/chartex" xmlns:cx3="http://schemas.microsoft.com/office/drawing/2016/5/9/chartex" xmlns:cx4="http://schemas.microsoft.com/office/drawing/2016/5/10/chartex" xmlns:cx5="http://schemas.microsoft.com/office/drawing/2016/5/11/chartex" xmlns:cx6="http://schemas.microsoft.com/office/drawing/2016/5/12/chartex" xmlns:cx7="http://schemas.microsoft.com/office/drawing/2016/5/13/chartex" xmlns:cx8="http://schemas.microsoft.com/office/drawing/2016/5/14/chartex" xmlns:mc="http://schemas.openxmlformats.org/markup-compatibility/2006" xmlns:aink="http://schemas.microsoft.com/office/drawing/2016/ink" xmlns:am3d="http://schemas.microsoft.com/office/drawing/2017/model3d" xmlns:o="urn:schemas-microsoft-com:office:office" xmlns:r="http://schemas.openxmlformats.org/officeDocument/2006/relationships" xmlns:m="http://schemas.openxmlformats.org/officeDocument/2006/math" xmlns:v="urn:schemas-microsoft-com:vml" xmlns:wp14="http://schemas.microsoft.com/office/word/2010/wordprocessingDrawing" xmlns:wp="http://schemas.openxmlformats.org/drawingml/2006/wordprocessingDrawing" xmlns:w10="urn:schemas-microsoft-com:office:word" xmlns:w="http://schemas.openxmlformats.org/wordprocessingml/2006/main" xmlns:w14="http://schemas.microsoft.com/office/word/2010/wordml" xmlns:w15="http://schemas.microsoft.com/office/word/2012/wordml" xmlns:w16cid="http://schemas.microsoft.com/office/word/2016/wordml/cid" xmlns:w16se="http://schemas.microsoft.com/office/word/2015/wordml/symex" xmlns:wpg="http://schemas.microsoft.com/office/word/2010/wordprocessingGroup" xmlns:wpi="http://schemas.microsoft.com/office/word/2010/wordprocessingInk" xmlns:wne="http://schemas.microsoft.com/office/word/2006/wordml" xmlns:wps="http://schemas.microsoft.com/office/word/2010/wordprocessingShape" mc:Ignorable="w14 w15 w16se w16cid wp14">
+<w:endnotes xmlns:wpc="http://schemas.microsoft.com/office/word/2010/wordprocessingCanvas" xmlns:mc="http://schemas.openxmlformats.org/markup-compatibility/2006" xmlns:o="urn:schemas-microsoft-com:office:office" xmlns:r="http://schemas.openxmlformats.org/officeDocument/2006/relationships" xmlns:m="http://schemas.openxmlformats.org/officeDocument/2006/math" xmlns:v="urn:schemas-microsoft-com:vml" xmlns:wp14="http://schemas.microsoft.com/office/word/2010/wordprocessingDrawing" xmlns:wp="http://schemas.openxmlformats.org/drawingml/2006/wordprocessingDrawing" xmlns:w10="urn:schemas-microsoft-com:office:word" xmlns:w="http://schemas.openxmlformats.org/wordprocessingml/2006/main" xmlns:w14="http://schemas.microsoft.com/office/word/2010/wordml" xmlns:w15="http://schemas.microsoft.com/office/word/2012/wordml" xmlns:wpg="http://schemas.microsoft.com/office/word/2010/wordprocessingGroup" xmlns:wpi="http://schemas.microsoft.com/office/word/2010/wordprocessingInk" xmlns:wne="http://schemas.microsoft.com/office/word/2006/wordml" xmlns:wps="http://schemas.microsoft.com/office/word/2010/wordprocessingShape" mc:Ignorable="w14 w15 wp14">
   <w:endnote w:type="separator" w:id="-1">
     <w:p>
       <w:r>
@@ -2686,17 +2593,17 @@
 </file>
 
 <file path=word/footer1.xml><?xml version="1.0" encoding="utf-8"?>
-<w:ftr xmlns:wpc="http://schemas.microsoft.com/office/word/2010/wordprocessingCanvas" xmlns:cx="http://schemas.microsoft.com/office/drawing/2014/chartex" xmlns:cx1="http://schemas.microsoft.com/office/drawing/2015/9/8/chartex" xmlns:cx2="http://schemas.microsoft.com/office/drawing/2015/10/21/chartex" xmlns:cx3="http://schemas.microsoft.com/office/drawing/2016/5/9/chartex" xmlns:cx4="http://schemas.microsoft.com/office/drawing/2016/5/10/chartex" xmlns:cx5="http://schemas.microsoft.com/office/drawing/2016/5/11/chartex" xmlns:cx6="http://schemas.microsoft.com/office/drawing/2016/5/12/chartex" xmlns:cx7="http://schemas.microsoft.com/office/drawing/2016/5/13/chartex" xmlns:cx8="http://schemas.microsoft.com/office/drawing/2016/5/14/chartex" xmlns:mc="http://schemas.openxmlformats.org/markup-compatibility/2006" xmlns:aink="http://schemas.microsoft.com/office/drawing/2016/ink" xmlns:am3d="http://schemas.microsoft.com/office/drawing/2017/model3d" xmlns:o="urn:schemas-microsoft-com:office:office" xmlns:r="http://schemas.openxmlformats.org/officeDocument/2006/relationships" xmlns:m="http://schemas.openxmlformats.org/officeDocument/2006/math" xmlns:v="urn:schemas-microsoft-com:vml" xmlns:wp14="http://schemas.microsoft.com/office/word/2010/wordprocessingDrawing" xmlns:wp="http://schemas.openxmlformats.org/drawingml/2006/wordprocessingDrawing" xmlns:w10="urn:schemas-microsoft-com:office:word" xmlns:w="http://schemas.openxmlformats.org/wordprocessingml/2006/main" xmlns:w14="http://schemas.microsoft.com/office/word/2010/wordml" xmlns:w15="http://schemas.microsoft.com/office/word/2012/wordml" xmlns:w16cid="http://schemas.microsoft.com/office/word/2016/wordml/cid" xmlns:w16se="http://schemas.microsoft.com/office/word/2015/wordml/symex" xmlns:wpg="http://schemas.microsoft.com/office/word/2010/wordprocessingGroup" xmlns:wpi="http://schemas.microsoft.com/office/word/2010/wordprocessingInk" xmlns:wne="http://schemas.microsoft.com/office/word/2006/wordml" xmlns:wps="http://schemas.microsoft.com/office/word/2010/wordprocessingShape" mc:Ignorable="w14 w15 w16se w16cid wp14">
+<w:ftr xmlns:wpc="http://schemas.microsoft.com/office/word/2010/wordprocessingCanvas" xmlns:mc="http://schemas.openxmlformats.org/markup-compatibility/2006" xmlns:o="urn:schemas-microsoft-com:office:office" xmlns:r="http://schemas.openxmlformats.org/officeDocument/2006/relationships" xmlns:m="http://schemas.openxmlformats.org/officeDocument/2006/math" xmlns:v="urn:schemas-microsoft-com:vml" xmlns:wp14="http://schemas.microsoft.com/office/word/2010/wordprocessingDrawing" xmlns:wp="http://schemas.openxmlformats.org/drawingml/2006/wordprocessingDrawing" xmlns:w10="urn:schemas-microsoft-com:office:word" xmlns:w="http://schemas.openxmlformats.org/wordprocessingml/2006/main" xmlns:w14="http://schemas.microsoft.com/office/word/2010/wordml" xmlns:w15="http://schemas.microsoft.com/office/word/2012/wordml" xmlns:wpg="http://schemas.microsoft.com/office/word/2010/wordprocessingGroup" xmlns:wpi="http://schemas.microsoft.com/office/word/2010/wordprocessingInk" xmlns:wne="http://schemas.microsoft.com/office/word/2006/wordml" xmlns:wps="http://schemas.microsoft.com/office/word/2010/wordprocessingShape" mc:Ignorable="w14 w15 wp14">
   <w:tbl>
     <w:tblPr>
       <w:tblW w:w="0" w:type="auto"/>
       <w:tblBorders>
-        <w:top w:val="single" w:color="auto" w:sz="6" w:space="0"/>
-        <w:left w:val="single" w:color="auto" w:sz="6" w:space="0"/>
-        <w:bottom w:val="single" w:color="auto" w:sz="6" w:space="0"/>
-        <w:right w:val="single" w:color="auto" w:sz="6" w:space="0"/>
-        <w:insideH w:val="single" w:color="auto" w:sz="6" w:space="0"/>
-        <w:insideV w:val="single" w:color="auto" w:sz="6" w:space="0"/>
+        <w:top w:val="single" w:sz="6" w:space="0" w:color="auto"/>
+        <w:left w:val="single" w:sz="6" w:space="0" w:color="auto"/>
+        <w:bottom w:val="single" w:sz="6" w:space="0" w:color="auto"/>
+        <w:right w:val="single" w:sz="6" w:space="0" w:color="auto"/>
+        <w:insideH w:val="single" w:sz="6" w:space="0" w:color="auto"/>
+        <w:insideV w:val="single" w:sz="6" w:space="0" w:color="auto"/>
       </w:tblBorders>
       <w:tblLayout w:type="fixed"/>
       <w:tblLook w:val="0000" w:firstRow="0" w:lastRow="0" w:firstColumn="0" w:lastColumn="0" w:noHBand="0" w:noVBand="0"/>
@@ -2743,11 +2650,21 @@
           <w:r>
             <w:sym w:font="Symbol" w:char="F0D3"/>
           </w:r>
-          <w:fldSimple w:instr=" DOCPROPERTY &quot;Company&quot;  \* MERGEFORMAT ">
-            <w:r>
-              <w:t>&lt;Company Name&gt;</w:t>
-            </w:r>
-          </w:fldSimple>
+          <w:r>
+            <w:fldChar w:fldCharType="begin"/>
+          </w:r>
+          <w:r>
+            <w:instrText xml:space="preserve"> DOCPROPERTY "Company"  \* MERGEFORMAT </w:instrText>
+          </w:r>
+          <w:r>
+            <w:fldChar w:fldCharType="separate"/>
+          </w:r>
+          <w:r>
+            <w:t>&lt;Company Name&gt;</w:t>
+          </w:r>
+          <w:r>
+            <w:fldChar w:fldCharType="end"/>
+          </w:r>
           <w:r>
             <w:t xml:space="preserve">, </w:t>
           </w:r>
@@ -2811,7 +2728,7 @@
               <w:rStyle w:val="PageNumber"/>
               <w:noProof/>
             </w:rPr>
-            <w:t>2</w:t>
+            <w:t>3</w:t>
           </w:r>
           <w:r>
             <w:rPr>
@@ -2869,7 +2786,7 @@
 </file>
 
 <file path=word/footnotes.xml><?xml version="1.0" encoding="utf-8"?>
-<w:footnotes xmlns:wpc="http://schemas.microsoft.com/office/word/2010/wordprocessingCanvas" xmlns:cx="http://schemas.microsoft.com/office/drawing/2014/chartex" xmlns:cx1="http://schemas.microsoft.com/office/drawing/2015/9/8/chartex" xmlns:cx2="http://schemas.microsoft.com/office/drawing/2015/10/21/chartex" xmlns:cx3="http://schemas.microsoft.com/office/drawing/2016/5/9/chartex" xmlns:cx4="http://schemas.microsoft.com/office/drawing/2016/5/10/chartex" xmlns:cx5="http://schemas.microsoft.com/office/drawing/2016/5/11/chartex" xmlns:cx6="http://schemas.microsoft.com/office/drawing/2016/5/12/chartex" xmlns:cx7="http://schemas.microsoft.com/office/drawing/2016/5/13/chartex" xmlns:cx8="http://schemas.microsoft.com/office/drawing/2016/5/14/chartex" xmlns:mc="http://schemas.openxmlformats.org/markup-compatibility/2006" xmlns:aink="http://schemas.microsoft.com/office/drawing/2016/ink" xmlns:am3d="http://schemas.microsoft.com/office/drawing/2017/model3d" xmlns:o="urn:schemas-microsoft-com:office:office" xmlns:r="http://schemas.openxmlformats.org/officeDocument/2006/relationships" xmlns:m="http://schemas.openxmlformats.org/officeDocument/2006/math" xmlns:v="urn:schemas-microsoft-com:vml" xmlns:wp14="http://schemas.microsoft.com/office/word/2010/wordprocessingDrawing" xmlns:wp="http://schemas.openxmlformats.org/drawingml/2006/wordprocessingDrawing" xmlns:w10="urn:schemas-microsoft-com:office:word" xmlns:w="http://schemas.openxmlformats.org/wordprocessingml/2006/main" xmlns:w14="http://schemas.microsoft.com/office/word/2010/wordml" xmlns:w15="http://schemas.microsoft.com/office/word/2012/wordml" xmlns:w16cid="http://schemas.microsoft.com/office/word/2016/wordml/cid" xmlns:w16se="http://schemas.microsoft.com/office/word/2015/wordml/symex" xmlns:wpg="http://schemas.microsoft.com/office/word/2010/wordprocessingGroup" xmlns:wpi="http://schemas.microsoft.com/office/word/2010/wordprocessingInk" xmlns:wne="http://schemas.microsoft.com/office/word/2006/wordml" xmlns:wps="http://schemas.microsoft.com/office/word/2010/wordprocessingShape" mc:Ignorable="w14 w15 w16se w16cid wp14">
+<w:footnotes xmlns:wpc="http://schemas.microsoft.com/office/word/2010/wordprocessingCanvas" xmlns:mc="http://schemas.openxmlformats.org/markup-compatibility/2006" xmlns:o="urn:schemas-microsoft-com:office:office" xmlns:r="http://schemas.openxmlformats.org/officeDocument/2006/relationships" xmlns:m="http://schemas.openxmlformats.org/officeDocument/2006/math" xmlns:v="urn:schemas-microsoft-com:vml" xmlns:wp14="http://schemas.microsoft.com/office/word/2010/wordprocessingDrawing" xmlns:wp="http://schemas.openxmlformats.org/drawingml/2006/wordprocessingDrawing" xmlns:w10="urn:schemas-microsoft-com:office:word" xmlns:w="http://schemas.openxmlformats.org/wordprocessingml/2006/main" xmlns:w14="http://schemas.microsoft.com/office/word/2010/wordml" xmlns:w15="http://schemas.microsoft.com/office/word/2012/wordml" xmlns:wpg="http://schemas.microsoft.com/office/word/2010/wordprocessingGroup" xmlns:wpi="http://schemas.microsoft.com/office/word/2010/wordprocessingInk" xmlns:wne="http://schemas.microsoft.com/office/word/2006/wordml" xmlns:wps="http://schemas.microsoft.com/office/word/2010/wordprocessingShape" mc:Ignorable="w14 w15 wp14">
   <w:footnote w:type="separator" w:id="-1">
     <w:p>
       <w:r>
@@ -2895,17 +2812,17 @@
 </file>
 
 <file path=word/header1.xml><?xml version="1.0" encoding="utf-8"?>
-<w:hdr xmlns:wpc="http://schemas.microsoft.com/office/word/2010/wordprocessingCanvas" xmlns:cx="http://schemas.microsoft.com/office/drawing/2014/chartex" xmlns:cx1="http://schemas.microsoft.com/office/drawing/2015/9/8/chartex" xmlns:cx2="http://schemas.microsoft.com/office/drawing/2015/10/21/chartex" xmlns:cx3="http://schemas.microsoft.com/office/drawing/2016/5/9/chartex" xmlns:cx4="http://schemas.microsoft.com/office/drawing/2016/5/10/chartex" xmlns:cx5="http://schemas.microsoft.com/office/drawing/2016/5/11/chartex" xmlns:cx6="http://schemas.microsoft.com/office/drawing/2016/5/12/chartex" xmlns:cx7="http://schemas.microsoft.com/office/drawing/2016/5/13/chartex" xmlns:cx8="http://schemas.microsoft.com/office/drawing/2016/5/14/chartex" xmlns:mc="http://schemas.openxmlformats.org/markup-compatibility/2006" xmlns:aink="http://schemas.microsoft.com/office/drawing/2016/ink" xmlns:am3d="http://schemas.microsoft.com/office/drawing/2017/model3d" xmlns:o="urn:schemas-microsoft-com:office:office" xmlns:r="http://schemas.openxmlformats.org/officeDocument/2006/relationships" xmlns:m="http://schemas.openxmlformats.org/officeDocument/2006/math" xmlns:v="urn:schemas-microsoft-com:vml" xmlns:wp14="http://schemas.microsoft.com/office/word/2010/wordprocessingDrawing" xmlns:wp="http://schemas.openxmlformats.org/drawingml/2006/wordprocessingDrawing" xmlns:w10="urn:schemas-microsoft-com:office:word" xmlns:w="http://schemas.openxmlformats.org/wordprocessingml/2006/main" xmlns:w14="http://schemas.microsoft.com/office/word/2010/wordml" xmlns:w15="http://schemas.microsoft.com/office/word/2012/wordml" xmlns:w16cid="http://schemas.microsoft.com/office/word/2016/wordml/cid" xmlns:w16se="http://schemas.microsoft.com/office/word/2015/wordml/symex" xmlns:wpg="http://schemas.microsoft.com/office/word/2010/wordprocessingGroup" xmlns:wpi="http://schemas.microsoft.com/office/word/2010/wordprocessingInk" xmlns:wne="http://schemas.microsoft.com/office/word/2006/wordml" xmlns:wps="http://schemas.microsoft.com/office/word/2010/wordprocessingShape" mc:Ignorable="w14 w15 w16se w16cid wp14">
+<w:hdr xmlns:wpc="http://schemas.microsoft.com/office/word/2010/wordprocessingCanvas" xmlns:mc="http://schemas.openxmlformats.org/markup-compatibility/2006" xmlns:o="urn:schemas-microsoft-com:office:office" xmlns:r="http://schemas.openxmlformats.org/officeDocument/2006/relationships" xmlns:m="http://schemas.openxmlformats.org/officeDocument/2006/math" xmlns:v="urn:schemas-microsoft-com:vml" xmlns:wp14="http://schemas.microsoft.com/office/word/2010/wordprocessingDrawing" xmlns:wp="http://schemas.openxmlformats.org/drawingml/2006/wordprocessingDrawing" xmlns:w10="urn:schemas-microsoft-com:office:word" xmlns:w="http://schemas.openxmlformats.org/wordprocessingml/2006/main" xmlns:w14="http://schemas.microsoft.com/office/word/2010/wordml" xmlns:w15="http://schemas.microsoft.com/office/word/2012/wordml" xmlns:wpg="http://schemas.microsoft.com/office/word/2010/wordprocessingGroup" xmlns:wpi="http://schemas.microsoft.com/office/word/2010/wordprocessingInk" xmlns:wne="http://schemas.microsoft.com/office/word/2006/wordml" xmlns:wps="http://schemas.microsoft.com/office/word/2010/wordprocessingShape" mc:Ignorable="w14 w15 wp14">
   <w:tbl>
     <w:tblPr>
       <w:tblW w:w="0" w:type="auto"/>
       <w:tblBorders>
-        <w:top w:val="single" w:color="auto" w:sz="6" w:space="0"/>
-        <w:left w:val="single" w:color="auto" w:sz="6" w:space="0"/>
-        <w:bottom w:val="single" w:color="auto" w:sz="6" w:space="0"/>
-        <w:right w:val="single" w:color="auto" w:sz="6" w:space="0"/>
-        <w:insideH w:val="single" w:color="auto" w:sz="6" w:space="0"/>
-        <w:insideV w:val="single" w:color="auto" w:sz="6" w:space="0"/>
+        <w:top w:val="single" w:sz="6" w:space="0" w:color="auto"/>
+        <w:left w:val="single" w:sz="6" w:space="0" w:color="auto"/>
+        <w:bottom w:val="single" w:sz="6" w:space="0" w:color="auto"/>
+        <w:right w:val="single" w:sz="6" w:space="0" w:color="auto"/>
+        <w:insideH w:val="single" w:sz="6" w:space="0" w:color="auto"/>
+        <w:insideV w:val="single" w:sz="6" w:space="0" w:color="auto"/>
       </w:tblBorders>
       <w:tblLayout w:type="fixed"/>
       <w:tblLook w:val="0000" w:firstRow="0" w:lastRow="0" w:firstColumn="0" w:lastColumn="0" w:noHBand="0" w:noVBand="0"/>
@@ -2954,11 +2871,21 @@
           <w:tcW w:w="6379" w:type="dxa"/>
         </w:tcPr>
         <w:p>
-          <w:fldSimple w:instr=" TITLE  \* MERGEFORMAT ">
-            <w:r>
-              <w:t>Iteration Plan</w:t>
-            </w:r>
-          </w:fldSimple>
+          <w:r>
+            <w:fldChar w:fldCharType="begin"/>
+          </w:r>
+          <w:r>
+            <w:instrText xml:space="preserve"> TITLE  \* MERGEFORMAT </w:instrText>
+          </w:r>
+          <w:r>
+            <w:fldChar w:fldCharType="separate"/>
+          </w:r>
+          <w:r>
+            <w:t>Iteration Plan</w:t>
+          </w:r>
+          <w:r>
+            <w:fldChar w:fldCharType="end"/>
+          </w:r>
         </w:p>
       </w:tc>
       <w:tc>
@@ -2985,7 +2912,7 @@
 </file>
 
 <file path=word/numbering.xml><?xml version="1.0" encoding="utf-8"?>
-<w:numbering xmlns:wpc="http://schemas.microsoft.com/office/word/2010/wordprocessingCanvas" xmlns:cx="http://schemas.microsoft.com/office/drawing/2014/chartex" xmlns:cx1="http://schemas.microsoft.com/office/drawing/2015/9/8/chartex" xmlns:cx2="http://schemas.microsoft.com/office/drawing/2015/10/21/chartex" xmlns:cx3="http://schemas.microsoft.com/office/drawing/2016/5/9/chartex" xmlns:cx4="http://schemas.microsoft.com/office/drawing/2016/5/10/chartex" xmlns:cx5="http://schemas.microsoft.com/office/drawing/2016/5/11/chartex" xmlns:cx6="http://schemas.microsoft.com/office/drawing/2016/5/12/chartex" xmlns:cx7="http://schemas.microsoft.com/office/drawing/2016/5/13/chartex" xmlns:cx8="http://schemas.microsoft.com/office/drawing/2016/5/14/chartex" xmlns:mc="http://schemas.openxmlformats.org/markup-compatibility/2006" xmlns:aink="http://schemas.microsoft.com/office/drawing/2016/ink" xmlns:am3d="http://schemas.microsoft.com/office/drawing/2017/model3d" xmlns:o="urn:schemas-microsoft-com:office:office" xmlns:r="http://schemas.openxmlformats.org/officeDocument/2006/relationships" xmlns:m="http://schemas.openxmlformats.org/officeDocument/2006/math" xmlns:v="urn:schemas-microsoft-com:vml" xmlns:wp14="http://schemas.microsoft.com/office/word/2010/wordprocessingDrawing" xmlns:wp="http://schemas.openxmlformats.org/drawingml/2006/wordprocessingDrawing" xmlns:w10="urn:schemas-microsoft-com:office:word" xmlns:w="http://schemas.openxmlformats.org/wordprocessingml/2006/main" xmlns:w14="http://schemas.microsoft.com/office/word/2010/wordml" xmlns:w15="http://schemas.microsoft.com/office/word/2012/wordml" xmlns:w16cid="http://schemas.microsoft.com/office/word/2016/wordml/cid" xmlns:w16se="http://schemas.microsoft.com/office/word/2015/wordml/symex" xmlns:wpg="http://schemas.microsoft.com/office/word/2010/wordprocessingGroup" xmlns:wpi="http://schemas.microsoft.com/office/word/2010/wordprocessingInk" xmlns:wne="http://schemas.microsoft.com/office/word/2006/wordml" xmlns:wps="http://schemas.microsoft.com/office/word/2010/wordprocessingShape" mc:Ignorable="w14 w15 w16se w16cid wp14">
+<w:numbering xmlns:wpc="http://schemas.microsoft.com/office/word/2010/wordprocessingCanvas" xmlns:mc="http://schemas.openxmlformats.org/markup-compatibility/2006" xmlns:o="urn:schemas-microsoft-com:office:office" xmlns:r="http://schemas.openxmlformats.org/officeDocument/2006/relationships" xmlns:m="http://schemas.openxmlformats.org/officeDocument/2006/math" xmlns:v="urn:schemas-microsoft-com:vml" xmlns:wp14="http://schemas.microsoft.com/office/word/2010/wordprocessingDrawing" xmlns:wp="http://schemas.openxmlformats.org/drawingml/2006/wordprocessingDrawing" xmlns:w10="urn:schemas-microsoft-com:office:word" xmlns:w="http://schemas.openxmlformats.org/wordprocessingml/2006/main" xmlns:w14="http://schemas.microsoft.com/office/word/2010/wordml" xmlns:w15="http://schemas.microsoft.com/office/word/2012/wordml" xmlns:wpg="http://schemas.microsoft.com/office/word/2010/wordprocessingGroup" xmlns:wpi="http://schemas.microsoft.com/office/word/2010/wordprocessingInk" xmlns:wne="http://schemas.microsoft.com/office/word/2006/wordml" xmlns:wps="http://schemas.microsoft.com/office/word/2010/wordprocessingShape" mc:Ignorable="w14 w15 wp14">
   <w:abstractNum w:abstractNumId="0" w15:restartNumberingAfterBreak="0">
     <w:nsid w:val="FFFFFFFB"/>
     <w:multiLevelType w:val="multilevel"/>
@@ -3002,7 +2929,7 @@
         <w:ind w:left="1080" w:hanging="360"/>
       </w:pPr>
       <w:rPr>
-        <w:rFonts w:hint="default" w:ascii="Symbol" w:hAnsi="Symbol"/>
+        <w:rFonts w:ascii="Symbol" w:hAnsi="Symbol" w:hint="default"/>
       </w:rPr>
     </w:lvl>
     <w:lvl w:ilvl="1">
@@ -3095,7 +3022,7 @@
         <w:ind w:left="360" w:hanging="360"/>
       </w:pPr>
       <w:rPr>
-        <w:rFonts w:hint="default" w:ascii="Symbol" w:hAnsi="Symbol"/>
+        <w:rFonts w:ascii="Symbol" w:hAnsi="Symbol" w:hint="default"/>
       </w:rPr>
     </w:lvl>
   </w:abstractNum>
@@ -3115,7 +3042,7 @@
         <w:ind w:left="360" w:hanging="360"/>
       </w:pPr>
       <w:rPr>
-        <w:rFonts w:hint="default" w:ascii="Symbol" w:hAnsi="Symbol"/>
+        <w:rFonts w:ascii="Symbol" w:hAnsi="Symbol" w:hint="default"/>
       </w:rPr>
     </w:lvl>
   </w:abstractNum>
@@ -3248,7 +3175,7 @@
         <w:ind w:left="360" w:hanging="360"/>
       </w:pPr>
       <w:rPr>
-        <w:rFonts w:hint="default" w:ascii="Symbol" w:hAnsi="Symbol"/>
+        <w:rFonts w:ascii="Symbol" w:hAnsi="Symbol" w:hint="default"/>
       </w:rPr>
     </w:lvl>
   </w:abstractNum>
@@ -3268,7 +3195,7 @@
         <w:ind w:left="1440" w:hanging="360"/>
       </w:pPr>
       <w:rPr>
-        <w:rFonts w:hint="default" w:ascii="Wingdings" w:hAnsi="Wingdings"/>
+        <w:rFonts w:ascii="Wingdings" w:hAnsi="Wingdings" w:hint="default"/>
       </w:rPr>
     </w:lvl>
     <w:lvl w:ilvl="1">
@@ -3283,7 +3210,7 @@
         <w:ind w:left="2160" w:hanging="360"/>
       </w:pPr>
       <w:rPr>
-        <w:rFonts w:hint="default" w:ascii="Courier New" w:hAnsi="Courier New" w:cs="Courier New"/>
+        <w:rFonts w:ascii="Courier New" w:hAnsi="Courier New" w:cs="Courier New" w:hint="default"/>
       </w:rPr>
     </w:lvl>
     <w:lvl w:ilvl="2">
@@ -3298,7 +3225,7 @@
         <w:ind w:left="2880" w:hanging="360"/>
       </w:pPr>
       <w:rPr>
-        <w:rFonts w:hint="default" w:ascii="Wingdings" w:hAnsi="Wingdings"/>
+        <w:rFonts w:ascii="Wingdings" w:hAnsi="Wingdings" w:hint="default"/>
       </w:rPr>
     </w:lvl>
     <w:lvl w:ilvl="3">
@@ -3313,7 +3240,7 @@
         <w:ind w:left="3600" w:hanging="360"/>
       </w:pPr>
       <w:rPr>
-        <w:rFonts w:hint="default" w:ascii="Symbol" w:hAnsi="Symbol"/>
+        <w:rFonts w:ascii="Symbol" w:hAnsi="Symbol" w:hint="default"/>
       </w:rPr>
     </w:lvl>
     <w:lvl w:ilvl="4">
@@ -3328,7 +3255,7 @@
         <w:ind w:left="4320" w:hanging="360"/>
       </w:pPr>
       <w:rPr>
-        <w:rFonts w:hint="default" w:ascii="Courier New" w:hAnsi="Courier New" w:cs="Courier New"/>
+        <w:rFonts w:ascii="Courier New" w:hAnsi="Courier New" w:cs="Courier New" w:hint="default"/>
       </w:rPr>
     </w:lvl>
     <w:lvl w:ilvl="5">
@@ -3343,7 +3270,7 @@
         <w:ind w:left="5040" w:hanging="360"/>
       </w:pPr>
       <w:rPr>
-        <w:rFonts w:hint="default" w:ascii="Wingdings" w:hAnsi="Wingdings"/>
+        <w:rFonts w:ascii="Wingdings" w:hAnsi="Wingdings" w:hint="default"/>
       </w:rPr>
     </w:lvl>
     <w:lvl w:ilvl="6">
@@ -3358,7 +3285,7 @@
         <w:ind w:left="5760" w:hanging="360"/>
       </w:pPr>
       <w:rPr>
-        <w:rFonts w:hint="default" w:ascii="Symbol" w:hAnsi="Symbol"/>
+        <w:rFonts w:ascii="Symbol" w:hAnsi="Symbol" w:hint="default"/>
       </w:rPr>
     </w:lvl>
     <w:lvl w:ilvl="7">
@@ -3373,7 +3300,7 @@
         <w:ind w:left="6480" w:hanging="360"/>
       </w:pPr>
       <w:rPr>
-        <w:rFonts w:hint="default" w:ascii="Courier New" w:hAnsi="Courier New" w:cs="Courier New"/>
+        <w:rFonts w:ascii="Courier New" w:hAnsi="Courier New" w:cs="Courier New" w:hint="default"/>
       </w:rPr>
     </w:lvl>
     <w:lvl w:ilvl="8">
@@ -3388,7 +3315,7 @@
         <w:ind w:left="7200" w:hanging="360"/>
       </w:pPr>
       <w:rPr>
-        <w:rFonts w:hint="default" w:ascii="Wingdings" w:hAnsi="Wingdings"/>
+        <w:rFonts w:ascii="Wingdings" w:hAnsi="Wingdings" w:hint="default"/>
       </w:rPr>
     </w:lvl>
   </w:abstractNum>
@@ -3522,7 +3449,7 @@
         <w:ind w:left="360" w:hanging="360"/>
       </w:pPr>
       <w:rPr>
-        <w:rFonts w:hint="default" w:ascii="Symbol" w:hAnsi="Symbol"/>
+        <w:rFonts w:ascii="Symbol" w:hAnsi="Symbol" w:hint="default"/>
       </w:rPr>
     </w:lvl>
   </w:abstractNum>
@@ -3655,7 +3582,7 @@
         <w:ind w:left="360" w:hanging="360"/>
       </w:pPr>
       <w:rPr>
-        <w:rFonts w:hint="default" w:ascii="Symbol" w:hAnsi="Symbol"/>
+        <w:rFonts w:ascii="Symbol" w:hAnsi="Symbol" w:hint="default"/>
       </w:rPr>
     </w:lvl>
   </w:abstractNum>
@@ -3675,7 +3602,7 @@
         <w:ind w:left="360" w:hanging="360"/>
       </w:pPr>
       <w:rPr>
-        <w:rFonts w:hint="default" w:ascii="Symbol" w:hAnsi="Symbol"/>
+        <w:rFonts w:ascii="Symbol" w:hAnsi="Symbol" w:hint="default"/>
       </w:rPr>
     </w:lvl>
   </w:abstractNum>
@@ -3695,7 +3622,7 @@
         <w:ind w:left="360" w:hanging="360"/>
       </w:pPr>
       <w:rPr>
-        <w:rFonts w:hint="default" w:ascii="Symbol" w:hAnsi="Symbol"/>
+        <w:rFonts w:ascii="Symbol" w:hAnsi="Symbol" w:hint="default"/>
       </w:rPr>
     </w:lvl>
   </w:abstractNum>
@@ -3715,7 +3642,7 @@
         <w:ind w:left="360" w:hanging="360"/>
       </w:pPr>
       <w:rPr>
-        <w:rFonts w:hint="default" w:ascii="Symbol" w:hAnsi="Symbol"/>
+        <w:rFonts w:ascii="Symbol" w:hAnsi="Symbol" w:hint="default"/>
       </w:rPr>
     </w:lvl>
   </w:abstractNum>
@@ -3735,7 +3662,7 @@
         <w:ind w:left="360" w:hanging="360"/>
       </w:pPr>
       <w:rPr>
-        <w:rFonts w:hint="default" w:ascii="Symbol" w:hAnsi="Symbol"/>
+        <w:rFonts w:ascii="Symbol" w:hAnsi="Symbol" w:hint="default"/>
       </w:rPr>
     </w:lvl>
   </w:abstractNum>
@@ -3868,7 +3795,7 @@
         <w:ind w:left="360" w:hanging="360"/>
       </w:pPr>
       <w:rPr>
-        <w:rFonts w:hint="default" w:ascii="Symbol" w:hAnsi="Symbol"/>
+        <w:rFonts w:ascii="Symbol" w:hAnsi="Symbol" w:hint="default"/>
       </w:rPr>
     </w:lvl>
   </w:abstractNum>
@@ -3889,7 +3816,7 @@
         <w:ind w:left="720" w:hanging="360"/>
       </w:pPr>
       <w:rPr>
-        <w:rFonts w:hint="default" w:ascii="Symbol" w:hAnsi="Symbol"/>
+        <w:rFonts w:ascii="Symbol" w:hAnsi="Symbol" w:hint="default"/>
       </w:rPr>
     </w:lvl>
     <w:lvl w:ilvl="1" w:tplc="04090003" w:tentative="1">
@@ -3904,7 +3831,7 @@
         <w:ind w:left="1440" w:hanging="360"/>
       </w:pPr>
       <w:rPr>
-        <w:rFonts w:hint="default" w:ascii="Courier New" w:hAnsi="Courier New" w:cs="Courier New"/>
+        <w:rFonts w:ascii="Courier New" w:hAnsi="Courier New" w:cs="Courier New" w:hint="default"/>
       </w:rPr>
     </w:lvl>
     <w:lvl w:ilvl="2" w:tplc="04090005" w:tentative="1">
@@ -3919,7 +3846,7 @@
         <w:ind w:left="2160" w:hanging="360"/>
       </w:pPr>
       <w:rPr>
-        <w:rFonts w:hint="default" w:ascii="Wingdings" w:hAnsi="Wingdings"/>
+        <w:rFonts w:ascii="Wingdings" w:hAnsi="Wingdings" w:hint="default"/>
       </w:rPr>
     </w:lvl>
     <w:lvl w:ilvl="3" w:tplc="04090001" w:tentative="1">
@@ -3934,7 +3861,7 @@
         <w:ind w:left="2880" w:hanging="360"/>
       </w:pPr>
       <w:rPr>
-        <w:rFonts w:hint="default" w:ascii="Symbol" w:hAnsi="Symbol"/>
+        <w:rFonts w:ascii="Symbol" w:hAnsi="Symbol" w:hint="default"/>
       </w:rPr>
     </w:lvl>
     <w:lvl w:ilvl="4" w:tplc="04090003" w:tentative="1">
@@ -3949,7 +3876,7 @@
         <w:ind w:left="3600" w:hanging="360"/>
       </w:pPr>
       <w:rPr>
-        <w:rFonts w:hint="default" w:ascii="Courier New" w:hAnsi="Courier New" w:cs="Courier New"/>
+        <w:rFonts w:ascii="Courier New" w:hAnsi="Courier New" w:cs="Courier New" w:hint="default"/>
       </w:rPr>
     </w:lvl>
     <w:lvl w:ilvl="5" w:tplc="04090005" w:tentative="1">
@@ -3964,7 +3891,7 @@
         <w:ind w:left="4320" w:hanging="360"/>
       </w:pPr>
       <w:rPr>
-        <w:rFonts w:hint="default" w:ascii="Wingdings" w:hAnsi="Wingdings"/>
+        <w:rFonts w:ascii="Wingdings" w:hAnsi="Wingdings" w:hint="default"/>
       </w:rPr>
     </w:lvl>
     <w:lvl w:ilvl="6" w:tplc="04090001" w:tentative="1">
@@ -3979,7 +3906,7 @@
         <w:ind w:left="5040" w:hanging="360"/>
       </w:pPr>
       <w:rPr>
-        <w:rFonts w:hint="default" w:ascii="Symbol" w:hAnsi="Symbol"/>
+        <w:rFonts w:ascii="Symbol" w:hAnsi="Symbol" w:hint="default"/>
       </w:rPr>
     </w:lvl>
     <w:lvl w:ilvl="7" w:tplc="04090003" w:tentative="1">
@@ -3994,7 +3921,7 @@
         <w:ind w:left="5760" w:hanging="360"/>
       </w:pPr>
       <w:rPr>
-        <w:rFonts w:hint="default" w:ascii="Courier New" w:hAnsi="Courier New" w:cs="Courier New"/>
+        <w:rFonts w:ascii="Courier New" w:hAnsi="Courier New" w:cs="Courier New" w:hint="default"/>
       </w:rPr>
     </w:lvl>
     <w:lvl w:ilvl="8" w:tplc="04090005" w:tentative="1">
@@ -4009,7 +3936,7 @@
         <w:ind w:left="6480" w:hanging="360"/>
       </w:pPr>
       <w:rPr>
-        <w:rFonts w:hint="default" w:ascii="Wingdings" w:hAnsi="Wingdings"/>
+        <w:rFonts w:ascii="Wingdings" w:hAnsi="Wingdings" w:hint="default"/>
       </w:rPr>
     </w:lvl>
   </w:abstractNum>
@@ -4029,7 +3956,7 @@
         <w:ind w:left="720" w:hanging="360"/>
       </w:pPr>
       <w:rPr>
-        <w:rFonts w:hint="default" w:ascii="Symbol" w:hAnsi="Symbol"/>
+        <w:rFonts w:ascii="Symbol" w:hAnsi="Symbol" w:hint="default"/>
       </w:rPr>
     </w:lvl>
     <w:lvl w:ilvl="1" w:tplc="04090003" w:tentative="1">
@@ -4044,7 +3971,7 @@
         <w:ind w:left="1440" w:hanging="360"/>
       </w:pPr>
       <w:rPr>
-        <w:rFonts w:hint="default" w:ascii="Courier New" w:hAnsi="Courier New"/>
+        <w:rFonts w:ascii="Courier New" w:hAnsi="Courier New" w:hint="default"/>
       </w:rPr>
     </w:lvl>
     <w:lvl w:ilvl="2" w:tplc="04090005" w:tentative="1">
@@ -4059,7 +3986,7 @@
         <w:ind w:left="2160" w:hanging="360"/>
       </w:pPr>
       <w:rPr>
-        <w:rFonts w:hint="default" w:ascii="Wingdings" w:hAnsi="Wingdings"/>
+        <w:rFonts w:ascii="Wingdings" w:hAnsi="Wingdings" w:hint="default"/>
       </w:rPr>
     </w:lvl>
     <w:lvl w:ilvl="3" w:tplc="04090001" w:tentative="1">
@@ -4074,7 +4001,7 @@
         <w:ind w:left="2880" w:hanging="360"/>
       </w:pPr>
       <w:rPr>
-        <w:rFonts w:hint="default" w:ascii="Symbol" w:hAnsi="Symbol"/>
+        <w:rFonts w:ascii="Symbol" w:hAnsi="Symbol" w:hint="default"/>
       </w:rPr>
     </w:lvl>
     <w:lvl w:ilvl="4" w:tplc="04090003" w:tentative="1">
@@ -4089,7 +4016,7 @@
         <w:ind w:left="3600" w:hanging="360"/>
       </w:pPr>
       <w:rPr>
-        <w:rFonts w:hint="default" w:ascii="Courier New" w:hAnsi="Courier New"/>
+        <w:rFonts w:ascii="Courier New" w:hAnsi="Courier New" w:hint="default"/>
       </w:rPr>
     </w:lvl>
     <w:lvl w:ilvl="5" w:tplc="04090005" w:tentative="1">
@@ -4104,7 +4031,7 @@
         <w:ind w:left="4320" w:hanging="360"/>
       </w:pPr>
       <w:rPr>
-        <w:rFonts w:hint="default" w:ascii="Wingdings" w:hAnsi="Wingdings"/>
+        <w:rFonts w:ascii="Wingdings" w:hAnsi="Wingdings" w:hint="default"/>
       </w:rPr>
     </w:lvl>
     <w:lvl w:ilvl="6" w:tplc="04090001" w:tentative="1">
@@ -4119,7 +4046,7 @@
         <w:ind w:left="5040" w:hanging="360"/>
       </w:pPr>
       <w:rPr>
-        <w:rFonts w:hint="default" w:ascii="Symbol" w:hAnsi="Symbol"/>
+        <w:rFonts w:ascii="Symbol" w:hAnsi="Symbol" w:hint="default"/>
       </w:rPr>
     </w:lvl>
     <w:lvl w:ilvl="7" w:tplc="04090003" w:tentative="1">
@@ -4134,7 +4061,7 @@
         <w:ind w:left="5760" w:hanging="360"/>
       </w:pPr>
       <w:rPr>
-        <w:rFonts w:hint="default" w:ascii="Courier New" w:hAnsi="Courier New"/>
+        <w:rFonts w:ascii="Courier New" w:hAnsi="Courier New" w:hint="default"/>
       </w:rPr>
     </w:lvl>
     <w:lvl w:ilvl="8" w:tplc="04090005" w:tentative="1">
@@ -4149,7 +4076,7 @@
         <w:ind w:left="6480" w:hanging="360"/>
       </w:pPr>
       <w:rPr>
-        <w:rFonts w:hint="default" w:ascii="Wingdings" w:hAnsi="Wingdings"/>
+        <w:rFonts w:ascii="Wingdings" w:hAnsi="Wingdings" w:hint="default"/>
       </w:rPr>
     </w:lvl>
   </w:abstractNum>
@@ -4169,7 +4096,7 @@
         <w:ind w:left="720" w:hanging="360"/>
       </w:pPr>
       <w:rPr>
-        <w:rFonts w:hint="default" w:ascii="Symbol" w:hAnsi="Symbol"/>
+        <w:rFonts w:ascii="Symbol" w:hAnsi="Symbol" w:hint="default"/>
       </w:rPr>
     </w:lvl>
     <w:lvl w:ilvl="1" w:tplc="04090003" w:tentative="1">
@@ -4184,7 +4111,7 @@
         <w:ind w:left="1440" w:hanging="360"/>
       </w:pPr>
       <w:rPr>
-        <w:rFonts w:hint="default" w:ascii="Courier New" w:hAnsi="Courier New" w:cs="Courier New"/>
+        <w:rFonts w:ascii="Courier New" w:hAnsi="Courier New" w:cs="Courier New" w:hint="default"/>
       </w:rPr>
     </w:lvl>
     <w:lvl w:ilvl="2" w:tplc="04090005" w:tentative="1">
@@ -4199,7 +4126,7 @@
         <w:ind w:left="2160" w:hanging="360"/>
       </w:pPr>
       <w:rPr>
-        <w:rFonts w:hint="default" w:ascii="Wingdings" w:hAnsi="Wingdings"/>
+        <w:rFonts w:ascii="Wingdings" w:hAnsi="Wingdings" w:hint="default"/>
       </w:rPr>
     </w:lvl>
     <w:lvl w:ilvl="3" w:tplc="04090001" w:tentative="1">
@@ -4214,7 +4141,7 @@
         <w:ind w:left="2880" w:hanging="360"/>
       </w:pPr>
       <w:rPr>
-        <w:rFonts w:hint="default" w:ascii="Symbol" w:hAnsi="Symbol"/>
+        <w:rFonts w:ascii="Symbol" w:hAnsi="Symbol" w:hint="default"/>
       </w:rPr>
     </w:lvl>
     <w:lvl w:ilvl="4" w:tplc="04090003" w:tentative="1">
@@ -4229,7 +4156,7 @@
         <w:ind w:left="3600" w:hanging="360"/>
       </w:pPr>
       <w:rPr>
-        <w:rFonts w:hint="default" w:ascii="Courier New" w:hAnsi="Courier New" w:cs="Courier New"/>
+        <w:rFonts w:ascii="Courier New" w:hAnsi="Courier New" w:cs="Courier New" w:hint="default"/>
       </w:rPr>
     </w:lvl>
     <w:lvl w:ilvl="5" w:tplc="04090005" w:tentative="1">
@@ -4244,7 +4171,7 @@
         <w:ind w:left="4320" w:hanging="360"/>
       </w:pPr>
       <w:rPr>
-        <w:rFonts w:hint="default" w:ascii="Wingdings" w:hAnsi="Wingdings"/>
+        <w:rFonts w:ascii="Wingdings" w:hAnsi="Wingdings" w:hint="default"/>
       </w:rPr>
     </w:lvl>
     <w:lvl w:ilvl="6" w:tplc="04090001" w:tentative="1">
@@ -4259,7 +4186,7 @@
         <w:ind w:left="5040" w:hanging="360"/>
       </w:pPr>
       <w:rPr>
-        <w:rFonts w:hint="default" w:ascii="Symbol" w:hAnsi="Symbol"/>
+        <w:rFonts w:ascii="Symbol" w:hAnsi="Symbol" w:hint="default"/>
       </w:rPr>
     </w:lvl>
     <w:lvl w:ilvl="7" w:tplc="04090003" w:tentative="1">
@@ -4274,7 +4201,7 @@
         <w:ind w:left="5760" w:hanging="360"/>
       </w:pPr>
       <w:rPr>
-        <w:rFonts w:hint="default" w:ascii="Courier New" w:hAnsi="Courier New" w:cs="Courier New"/>
+        <w:rFonts w:ascii="Courier New" w:hAnsi="Courier New" w:cs="Courier New" w:hint="default"/>
       </w:rPr>
     </w:lvl>
     <w:lvl w:ilvl="8" w:tplc="04090005" w:tentative="1">
@@ -4289,7 +4216,7 @@
         <w:ind w:left="6480" w:hanging="360"/>
       </w:pPr>
       <w:rPr>
-        <w:rFonts w:hint="default" w:ascii="Wingdings" w:hAnsi="Wingdings"/>
+        <w:rFonts w:ascii="Wingdings" w:hAnsi="Wingdings" w:hint="default"/>
       </w:rPr>
     </w:lvl>
   </w:abstractNum>
@@ -4309,7 +4236,7 @@
         <w:ind w:left="360" w:hanging="360"/>
       </w:pPr>
       <w:rPr>
-        <w:rFonts w:hint="default" w:ascii="Symbol" w:hAnsi="Symbol"/>
+        <w:rFonts w:ascii="Symbol" w:hAnsi="Symbol" w:hint="default"/>
       </w:rPr>
     </w:lvl>
   </w:abstractNum>
@@ -4329,7 +4256,7 @@
         <w:ind w:left="720" w:hanging="360"/>
       </w:pPr>
       <w:rPr>
-        <w:rFonts w:hint="default" w:ascii="Symbol" w:hAnsi="Symbol"/>
+        <w:rFonts w:ascii="Symbol" w:hAnsi="Symbol" w:hint="default"/>
       </w:rPr>
     </w:lvl>
     <w:lvl w:ilvl="1">
@@ -4344,7 +4271,7 @@
         <w:ind w:left="1440" w:hanging="360"/>
       </w:pPr>
       <w:rPr>
-        <w:rFonts w:hint="default" w:ascii="Courier New" w:hAnsi="Courier New" w:cs="Courier New"/>
+        <w:rFonts w:ascii="Courier New" w:hAnsi="Courier New" w:cs="Courier New" w:hint="default"/>
       </w:rPr>
     </w:lvl>
     <w:lvl w:ilvl="2">
@@ -4359,7 +4286,7 @@
         <w:ind w:left="2160" w:hanging="360"/>
       </w:pPr>
       <w:rPr>
-        <w:rFonts w:hint="default" w:ascii="Wingdings" w:hAnsi="Wingdings"/>
+        <w:rFonts w:ascii="Wingdings" w:hAnsi="Wingdings" w:hint="default"/>
       </w:rPr>
     </w:lvl>
     <w:lvl w:ilvl="3">
@@ -4374,7 +4301,7 @@
         <w:ind w:left="2880" w:hanging="360"/>
       </w:pPr>
       <w:rPr>
-        <w:rFonts w:hint="default" w:ascii="Symbol" w:hAnsi="Symbol"/>
+        <w:rFonts w:ascii="Symbol" w:hAnsi="Symbol" w:hint="default"/>
       </w:rPr>
     </w:lvl>
     <w:lvl w:ilvl="4">
@@ -4389,7 +4316,7 @@
         <w:ind w:left="3600" w:hanging="360"/>
       </w:pPr>
       <w:rPr>
-        <w:rFonts w:hint="default" w:ascii="Courier New" w:hAnsi="Courier New" w:cs="Courier New"/>
+        <w:rFonts w:ascii="Courier New" w:hAnsi="Courier New" w:cs="Courier New" w:hint="default"/>
       </w:rPr>
     </w:lvl>
     <w:lvl w:ilvl="5">
@@ -4404,7 +4331,7 @@
         <w:ind w:left="4320" w:hanging="360"/>
       </w:pPr>
       <w:rPr>
-        <w:rFonts w:hint="default" w:ascii="Wingdings" w:hAnsi="Wingdings"/>
+        <w:rFonts w:ascii="Wingdings" w:hAnsi="Wingdings" w:hint="default"/>
       </w:rPr>
     </w:lvl>
     <w:lvl w:ilvl="6">
@@ -4419,7 +4346,7 @@
         <w:ind w:left="5040" w:hanging="360"/>
       </w:pPr>
       <w:rPr>
-        <w:rFonts w:hint="default" w:ascii="Symbol" w:hAnsi="Symbol"/>
+        <w:rFonts w:ascii="Symbol" w:hAnsi="Symbol" w:hint="default"/>
       </w:rPr>
     </w:lvl>
     <w:lvl w:ilvl="7">
@@ -4434,7 +4361,7 @@
         <w:ind w:left="5760" w:hanging="360"/>
       </w:pPr>
       <w:rPr>
-        <w:rFonts w:hint="default" w:ascii="Courier New" w:hAnsi="Courier New" w:cs="Courier New"/>
+        <w:rFonts w:ascii="Courier New" w:hAnsi="Courier New" w:cs="Courier New" w:hint="default"/>
       </w:rPr>
     </w:lvl>
     <w:lvl w:ilvl="8">
@@ -4449,7 +4376,7 @@
         <w:ind w:left="6480" w:hanging="360"/>
       </w:pPr>
       <w:rPr>
-        <w:rFonts w:hint="default" w:ascii="Wingdings" w:hAnsi="Wingdings"/>
+        <w:rFonts w:ascii="Wingdings" w:hAnsi="Wingdings" w:hint="default"/>
       </w:rPr>
     </w:lvl>
   </w:abstractNum>
@@ -4469,7 +4396,7 @@
         <w:ind w:left="360" w:hanging="360"/>
       </w:pPr>
       <w:rPr>
-        <w:rFonts w:hint="default" w:ascii="Symbol" w:hAnsi="Symbol"/>
+        <w:rFonts w:ascii="Symbol" w:hAnsi="Symbol" w:hint="default"/>
       </w:rPr>
     </w:lvl>
   </w:abstractNum>
@@ -4489,7 +4416,7 @@
         <w:ind w:left="1440" w:hanging="360"/>
       </w:pPr>
       <w:rPr>
-        <w:rFonts w:hint="default" w:ascii="Wingdings" w:hAnsi="Wingdings"/>
+        <w:rFonts w:ascii="Wingdings" w:hAnsi="Wingdings" w:hint="default"/>
       </w:rPr>
     </w:lvl>
     <w:lvl w:ilvl="1" w:tplc="04090003" w:tentative="1">
@@ -4504,7 +4431,7 @@
         <w:ind w:left="2160" w:hanging="360"/>
       </w:pPr>
       <w:rPr>
-        <w:rFonts w:hint="default" w:ascii="Courier New" w:hAnsi="Courier New" w:cs="Courier New"/>
+        <w:rFonts w:ascii="Courier New" w:hAnsi="Courier New" w:cs="Courier New" w:hint="default"/>
       </w:rPr>
     </w:lvl>
     <w:lvl w:ilvl="2" w:tplc="04090005" w:tentative="1">
@@ -4519,7 +4446,7 @@
         <w:ind w:left="2880" w:hanging="360"/>
       </w:pPr>
       <w:rPr>
-        <w:rFonts w:hint="default" w:ascii="Wingdings" w:hAnsi="Wingdings"/>
+        <w:rFonts w:ascii="Wingdings" w:hAnsi="Wingdings" w:hint="default"/>
       </w:rPr>
     </w:lvl>
     <w:lvl w:ilvl="3" w:tplc="04090001" w:tentative="1">
@@ -4534,7 +4461,7 @@
         <w:ind w:left="3600" w:hanging="360"/>
       </w:pPr>
       <w:rPr>
-        <w:rFonts w:hint="default" w:ascii="Symbol" w:hAnsi="Symbol"/>
+        <w:rFonts w:ascii="Symbol" w:hAnsi="Symbol" w:hint="default"/>
       </w:rPr>
     </w:lvl>
     <w:lvl w:ilvl="4" w:tplc="04090003" w:tentative="1">
@@ -4549,7 +4476,7 @@
         <w:ind w:left="4320" w:hanging="360"/>
       </w:pPr>
       <w:rPr>
-        <w:rFonts w:hint="default" w:ascii="Courier New" w:hAnsi="Courier New" w:cs="Courier New"/>
+        <w:rFonts w:ascii="Courier New" w:hAnsi="Courier New" w:cs="Courier New" w:hint="default"/>
       </w:rPr>
     </w:lvl>
     <w:lvl w:ilvl="5" w:tplc="04090005" w:tentative="1">
@@ -4564,7 +4491,7 @@
         <w:ind w:left="5040" w:hanging="360"/>
       </w:pPr>
       <w:rPr>
-        <w:rFonts w:hint="default" w:ascii="Wingdings" w:hAnsi="Wingdings"/>
+        <w:rFonts w:ascii="Wingdings" w:hAnsi="Wingdings" w:hint="default"/>
       </w:rPr>
     </w:lvl>
     <w:lvl w:ilvl="6" w:tplc="04090001" w:tentative="1">
@@ -4579,7 +4506,7 @@
         <w:ind w:left="5760" w:hanging="360"/>
       </w:pPr>
       <w:rPr>
-        <w:rFonts w:hint="default" w:ascii="Symbol" w:hAnsi="Symbol"/>
+        <w:rFonts w:ascii="Symbol" w:hAnsi="Symbol" w:hint="default"/>
       </w:rPr>
     </w:lvl>
     <w:lvl w:ilvl="7" w:tplc="04090003" w:tentative="1">
@@ -4594,7 +4521,7 @@
         <w:ind w:left="6480" w:hanging="360"/>
       </w:pPr>
       <w:rPr>
-        <w:rFonts w:hint="default" w:ascii="Courier New" w:hAnsi="Courier New" w:cs="Courier New"/>
+        <w:rFonts w:ascii="Courier New" w:hAnsi="Courier New" w:cs="Courier New" w:hint="default"/>
       </w:rPr>
     </w:lvl>
     <w:lvl w:ilvl="8" w:tplc="04090005" w:tentative="1">
@@ -4609,7 +4536,7 @@
         <w:ind w:left="7200" w:hanging="360"/>
       </w:pPr>
       <w:rPr>
-        <w:rFonts w:hint="default" w:ascii="Wingdings" w:hAnsi="Wingdings"/>
+        <w:rFonts w:ascii="Wingdings" w:hAnsi="Wingdings" w:hint="default"/>
       </w:rPr>
     </w:lvl>
   </w:abstractNum>
@@ -4629,7 +4556,7 @@
         <w:ind w:left="360" w:hanging="360"/>
       </w:pPr>
       <w:rPr>
-        <w:rFonts w:hint="default" w:ascii="Symbol" w:hAnsi="Symbol"/>
+        <w:rFonts w:ascii="Symbol" w:hAnsi="Symbol" w:hint="default"/>
       </w:rPr>
     </w:lvl>
   </w:abstractNum>
@@ -4649,7 +4576,7 @@
         <w:ind w:left="720" w:hanging="360"/>
       </w:pPr>
       <w:rPr>
-        <w:rFonts w:hint="default" w:ascii="Symbol" w:hAnsi="Symbol"/>
+        <w:rFonts w:ascii="Symbol" w:hAnsi="Symbol" w:hint="default"/>
       </w:rPr>
     </w:lvl>
     <w:lvl w:ilvl="1" w:tplc="04090003">
@@ -4664,7 +4591,7 @@
         <w:ind w:left="1440" w:hanging="360"/>
       </w:pPr>
       <w:rPr>
-        <w:rFonts w:hint="default" w:ascii="Courier New" w:hAnsi="Courier New" w:cs="Courier New"/>
+        <w:rFonts w:ascii="Courier New" w:hAnsi="Courier New" w:cs="Courier New" w:hint="default"/>
       </w:rPr>
     </w:lvl>
     <w:lvl w:ilvl="2" w:tplc="04090005" w:tentative="1">
@@ -4679,7 +4606,7 @@
         <w:ind w:left="2160" w:hanging="360"/>
       </w:pPr>
       <w:rPr>
-        <w:rFonts w:hint="default" w:ascii="Wingdings" w:hAnsi="Wingdings"/>
+        <w:rFonts w:ascii="Wingdings" w:hAnsi="Wingdings" w:hint="default"/>
       </w:rPr>
     </w:lvl>
     <w:lvl w:ilvl="3" w:tplc="04090001" w:tentative="1">
@@ -4694,7 +4621,7 @@
         <w:ind w:left="2880" w:hanging="360"/>
       </w:pPr>
       <w:rPr>
-        <w:rFonts w:hint="default" w:ascii="Symbol" w:hAnsi="Symbol"/>
+        <w:rFonts w:ascii="Symbol" w:hAnsi="Symbol" w:hint="default"/>
       </w:rPr>
     </w:lvl>
     <w:lvl w:ilvl="4" w:tplc="04090003" w:tentative="1">
@@ -4709,7 +4636,7 @@
         <w:ind w:left="3600" w:hanging="360"/>
       </w:pPr>
       <w:rPr>
-        <w:rFonts w:hint="default" w:ascii="Courier New" w:hAnsi="Courier New" w:cs="Courier New"/>
+        <w:rFonts w:ascii="Courier New" w:hAnsi="Courier New" w:cs="Courier New" w:hint="default"/>
       </w:rPr>
     </w:lvl>
     <w:lvl w:ilvl="5" w:tplc="04090005" w:tentative="1">
@@ -4724,7 +4651,7 @@
         <w:ind w:left="4320" w:hanging="360"/>
       </w:pPr>
       <w:rPr>
-        <w:rFonts w:hint="default" w:ascii="Wingdings" w:hAnsi="Wingdings"/>
+        <w:rFonts w:ascii="Wingdings" w:hAnsi="Wingdings" w:hint="default"/>
       </w:rPr>
     </w:lvl>
     <w:lvl w:ilvl="6" w:tplc="04090001" w:tentative="1">
@@ -4739,7 +4666,7 @@
         <w:ind w:left="5040" w:hanging="360"/>
       </w:pPr>
       <w:rPr>
-        <w:rFonts w:hint="default" w:ascii="Symbol" w:hAnsi="Symbol"/>
+        <w:rFonts w:ascii="Symbol" w:hAnsi="Symbol" w:hint="default"/>
       </w:rPr>
     </w:lvl>
     <w:lvl w:ilvl="7" w:tplc="04090003" w:tentative="1">
@@ -4754,7 +4681,7 @@
         <w:ind w:left="5760" w:hanging="360"/>
       </w:pPr>
       <w:rPr>
-        <w:rFonts w:hint="default" w:ascii="Courier New" w:hAnsi="Courier New" w:cs="Courier New"/>
+        <w:rFonts w:ascii="Courier New" w:hAnsi="Courier New" w:cs="Courier New" w:hint="default"/>
       </w:rPr>
     </w:lvl>
     <w:lvl w:ilvl="8" w:tplc="04090005" w:tentative="1">
@@ -4769,7 +4696,7 @@
         <w:ind w:left="6480" w:hanging="360"/>
       </w:pPr>
       <w:rPr>
-        <w:rFonts w:hint="default" w:ascii="Wingdings" w:hAnsi="Wingdings"/>
+        <w:rFonts w:ascii="Wingdings" w:hAnsi="Wingdings" w:hint="default"/>
       </w:rPr>
     </w:lvl>
   </w:abstractNum>
@@ -4804,7 +4731,7 @@
         <w:ind w:left="1350" w:hanging="360"/>
       </w:pPr>
       <w:rPr>
-        <w:rFonts w:hint="default" w:ascii="Courier New" w:hAnsi="Courier New" w:cs="Courier New"/>
+        <w:rFonts w:ascii="Courier New" w:hAnsi="Courier New" w:cs="Courier New" w:hint="default"/>
       </w:rPr>
     </w:lvl>
     <w:lvl w:ilvl="2" w:tplc="04090005" w:tentative="1">
@@ -4819,7 +4746,7 @@
         <w:ind w:left="2070" w:hanging="360"/>
       </w:pPr>
       <w:rPr>
-        <w:rFonts w:hint="default" w:ascii="Wingdings" w:hAnsi="Wingdings"/>
+        <w:rFonts w:ascii="Wingdings" w:hAnsi="Wingdings" w:hint="default"/>
       </w:rPr>
     </w:lvl>
     <w:lvl w:ilvl="3" w:tplc="04090001" w:tentative="1">
@@ -4834,7 +4761,7 @@
         <w:ind w:left="2790" w:hanging="360"/>
       </w:pPr>
       <w:rPr>
-        <w:rFonts w:hint="default" w:ascii="Symbol" w:hAnsi="Symbol"/>
+        <w:rFonts w:ascii="Symbol" w:hAnsi="Symbol" w:hint="default"/>
       </w:rPr>
     </w:lvl>
     <w:lvl w:ilvl="4" w:tplc="04090003" w:tentative="1">
@@ -4849,7 +4776,7 @@
         <w:ind w:left="3510" w:hanging="360"/>
       </w:pPr>
       <w:rPr>
-        <w:rFonts w:hint="default" w:ascii="Courier New" w:hAnsi="Courier New" w:cs="Courier New"/>
+        <w:rFonts w:ascii="Courier New" w:hAnsi="Courier New" w:cs="Courier New" w:hint="default"/>
       </w:rPr>
     </w:lvl>
     <w:lvl w:ilvl="5" w:tplc="04090005" w:tentative="1">
@@ -4864,7 +4791,7 @@
         <w:ind w:left="4230" w:hanging="360"/>
       </w:pPr>
       <w:rPr>
-        <w:rFonts w:hint="default" w:ascii="Wingdings" w:hAnsi="Wingdings"/>
+        <w:rFonts w:ascii="Wingdings" w:hAnsi="Wingdings" w:hint="default"/>
       </w:rPr>
     </w:lvl>
     <w:lvl w:ilvl="6" w:tplc="04090001" w:tentative="1">
@@ -4879,7 +4806,7 @@
         <w:ind w:left="4950" w:hanging="360"/>
       </w:pPr>
       <w:rPr>
-        <w:rFonts w:hint="default" w:ascii="Symbol" w:hAnsi="Symbol"/>
+        <w:rFonts w:ascii="Symbol" w:hAnsi="Symbol" w:hint="default"/>
       </w:rPr>
     </w:lvl>
     <w:lvl w:ilvl="7" w:tplc="04090003" w:tentative="1">
@@ -4894,7 +4821,7 @@
         <w:ind w:left="5670" w:hanging="360"/>
       </w:pPr>
       <w:rPr>
-        <w:rFonts w:hint="default" w:ascii="Courier New" w:hAnsi="Courier New" w:cs="Courier New"/>
+        <w:rFonts w:ascii="Courier New" w:hAnsi="Courier New" w:cs="Courier New" w:hint="default"/>
       </w:rPr>
     </w:lvl>
     <w:lvl w:ilvl="8" w:tplc="04090005" w:tentative="1">
@@ -4909,7 +4836,7 @@
         <w:ind w:left="6390" w:hanging="360"/>
       </w:pPr>
       <w:rPr>
-        <w:rFonts w:hint="default" w:ascii="Wingdings" w:hAnsi="Wingdings"/>
+        <w:rFonts w:ascii="Wingdings" w:hAnsi="Wingdings" w:hint="default"/>
       </w:rPr>
     </w:lvl>
   </w:abstractNum>
@@ -4944,7 +4871,7 @@
         <w:ind w:left="1080" w:hanging="360"/>
       </w:pPr>
       <w:rPr>
-        <w:rFonts w:hint="default" w:ascii="Courier New" w:hAnsi="Courier New" w:cs="Courier New"/>
+        <w:rFonts w:ascii="Courier New" w:hAnsi="Courier New" w:cs="Courier New" w:hint="default"/>
       </w:rPr>
     </w:lvl>
     <w:lvl w:ilvl="2" w:tplc="04090005" w:tentative="1">
@@ -4959,7 +4886,7 @@
         <w:ind w:left="1800" w:hanging="360"/>
       </w:pPr>
       <w:rPr>
-        <w:rFonts w:hint="default" w:ascii="Wingdings" w:hAnsi="Wingdings"/>
+        <w:rFonts w:ascii="Wingdings" w:hAnsi="Wingdings" w:hint="default"/>
       </w:rPr>
     </w:lvl>
     <w:lvl w:ilvl="3" w:tplc="04090001" w:tentative="1">
@@ -4974,7 +4901,7 @@
         <w:ind w:left="2520" w:hanging="360"/>
       </w:pPr>
       <w:rPr>
-        <w:rFonts w:hint="default" w:ascii="Symbol" w:hAnsi="Symbol"/>
+        <w:rFonts w:ascii="Symbol" w:hAnsi="Symbol" w:hint="default"/>
       </w:rPr>
     </w:lvl>
     <w:lvl w:ilvl="4" w:tplc="04090003" w:tentative="1">
@@ -4989,7 +4916,7 @@
         <w:ind w:left="3240" w:hanging="360"/>
       </w:pPr>
       <w:rPr>
-        <w:rFonts w:hint="default" w:ascii="Courier New" w:hAnsi="Courier New" w:cs="Courier New"/>
+        <w:rFonts w:ascii="Courier New" w:hAnsi="Courier New" w:cs="Courier New" w:hint="default"/>
       </w:rPr>
     </w:lvl>
     <w:lvl w:ilvl="5" w:tplc="04090005" w:tentative="1">
@@ -5004,7 +4931,7 @@
         <w:ind w:left="3960" w:hanging="360"/>
       </w:pPr>
       <w:rPr>
-        <w:rFonts w:hint="default" w:ascii="Wingdings" w:hAnsi="Wingdings"/>
+        <w:rFonts w:ascii="Wingdings" w:hAnsi="Wingdings" w:hint="default"/>
       </w:rPr>
     </w:lvl>
     <w:lvl w:ilvl="6" w:tplc="04090001" w:tentative="1">
@@ -5019,7 +4946,7 @@
         <w:ind w:left="4680" w:hanging="360"/>
       </w:pPr>
       <w:rPr>
-        <w:rFonts w:hint="default" w:ascii="Symbol" w:hAnsi="Symbol"/>
+        <w:rFonts w:ascii="Symbol" w:hAnsi="Symbol" w:hint="default"/>
       </w:rPr>
     </w:lvl>
     <w:lvl w:ilvl="7" w:tplc="04090003" w:tentative="1">
@@ -5034,7 +4961,7 @@
         <w:ind w:left="5400" w:hanging="360"/>
       </w:pPr>
       <w:rPr>
-        <w:rFonts w:hint="default" w:ascii="Courier New" w:hAnsi="Courier New" w:cs="Courier New"/>
+        <w:rFonts w:ascii="Courier New" w:hAnsi="Courier New" w:cs="Courier New" w:hint="default"/>
       </w:rPr>
     </w:lvl>
     <w:lvl w:ilvl="8" w:tplc="04090005" w:tentative="1">
@@ -5049,7 +4976,7 @@
         <w:ind w:left="6120" w:hanging="360"/>
       </w:pPr>
       <w:rPr>
-        <w:rFonts w:hint="default" w:ascii="Wingdings" w:hAnsi="Wingdings"/>
+        <w:rFonts w:ascii="Wingdings" w:hAnsi="Wingdings" w:hint="default"/>
       </w:rPr>
     </w:lvl>
   </w:abstractNum>
@@ -5182,7 +5109,7 @@
         <w:ind w:left="720" w:hanging="360"/>
       </w:pPr>
       <w:rPr>
-        <w:rFonts w:hint="default" w:ascii="Symbol" w:hAnsi="Symbol"/>
+        <w:rFonts w:ascii="Symbol" w:hAnsi="Symbol" w:hint="default"/>
       </w:rPr>
     </w:lvl>
     <w:lvl w:ilvl="1" w:tplc="04090003" w:tentative="1">
@@ -5197,7 +5124,7 @@
         <w:ind w:left="1440" w:hanging="360"/>
       </w:pPr>
       <w:rPr>
-        <w:rFonts w:hint="default" w:ascii="Courier New" w:hAnsi="Courier New" w:cs="Courier New"/>
+        <w:rFonts w:ascii="Courier New" w:hAnsi="Courier New" w:cs="Courier New" w:hint="default"/>
       </w:rPr>
     </w:lvl>
     <w:lvl w:ilvl="2" w:tplc="04090005" w:tentative="1">
@@ -5212,7 +5139,7 @@
         <w:ind w:left="2160" w:hanging="360"/>
       </w:pPr>
       <w:rPr>
-        <w:rFonts w:hint="default" w:ascii="Wingdings" w:hAnsi="Wingdings"/>
+        <w:rFonts w:ascii="Wingdings" w:hAnsi="Wingdings" w:hint="default"/>
       </w:rPr>
     </w:lvl>
     <w:lvl w:ilvl="3" w:tplc="04090001" w:tentative="1">
@@ -5227,7 +5154,7 @@
         <w:ind w:left="2880" w:hanging="360"/>
       </w:pPr>
       <w:rPr>
-        <w:rFonts w:hint="default" w:ascii="Symbol" w:hAnsi="Symbol"/>
+        <w:rFonts w:ascii="Symbol" w:hAnsi="Symbol" w:hint="default"/>
       </w:rPr>
     </w:lvl>
     <w:lvl w:ilvl="4" w:tplc="04090003" w:tentative="1">
@@ -5242,7 +5169,7 @@
         <w:ind w:left="3600" w:hanging="360"/>
       </w:pPr>
       <w:rPr>
-        <w:rFonts w:hint="default" w:ascii="Courier New" w:hAnsi="Courier New" w:cs="Courier New"/>
+        <w:rFonts w:ascii="Courier New" w:hAnsi="Courier New" w:cs="Courier New" w:hint="default"/>
       </w:rPr>
     </w:lvl>
     <w:lvl w:ilvl="5" w:tplc="04090005" w:tentative="1">
@@ -5257,7 +5184,7 @@
         <w:ind w:left="4320" w:hanging="360"/>
       </w:pPr>
       <w:rPr>
-        <w:rFonts w:hint="default" w:ascii="Wingdings" w:hAnsi="Wingdings"/>
+        <w:rFonts w:ascii="Wingdings" w:hAnsi="Wingdings" w:hint="default"/>
       </w:rPr>
     </w:lvl>
     <w:lvl w:ilvl="6" w:tplc="04090001" w:tentative="1">
@@ -5272,7 +5199,7 @@
         <w:ind w:left="5040" w:hanging="360"/>
       </w:pPr>
       <w:rPr>
-        <w:rFonts w:hint="default" w:ascii="Symbol" w:hAnsi="Symbol"/>
+        <w:rFonts w:ascii="Symbol" w:hAnsi="Symbol" w:hint="default"/>
       </w:rPr>
     </w:lvl>
     <w:lvl w:ilvl="7" w:tplc="04090003" w:tentative="1">
@@ -5287,7 +5214,7 @@
         <w:ind w:left="5760" w:hanging="360"/>
       </w:pPr>
       <w:rPr>
-        <w:rFonts w:hint="default" w:ascii="Courier New" w:hAnsi="Courier New" w:cs="Courier New"/>
+        <w:rFonts w:ascii="Courier New" w:hAnsi="Courier New" w:cs="Courier New" w:hint="default"/>
       </w:rPr>
     </w:lvl>
     <w:lvl w:ilvl="8" w:tplc="04090005" w:tentative="1">
@@ -5302,7 +5229,7 @@
         <w:ind w:left="6480" w:hanging="360"/>
       </w:pPr>
       <w:rPr>
-        <w:rFonts w:hint="default" w:ascii="Wingdings" w:hAnsi="Wingdings"/>
+        <w:rFonts w:ascii="Wingdings" w:hAnsi="Wingdings" w:hint="default"/>
       </w:rPr>
     </w:lvl>
   </w:abstractNum>
@@ -5322,7 +5249,7 @@
         <w:ind w:left="360" w:hanging="360"/>
       </w:pPr>
       <w:rPr>
-        <w:rFonts w:hint="default" w:ascii="Symbol" w:hAnsi="Symbol"/>
+        <w:rFonts w:ascii="Symbol" w:hAnsi="Symbol" w:hint="default"/>
       </w:rPr>
     </w:lvl>
   </w:abstractNum>
@@ -5342,7 +5269,7 @@
         <w:ind w:left="360" w:hanging="360"/>
       </w:pPr>
       <w:rPr>
-        <w:rFonts w:hint="default" w:ascii="Symbol" w:hAnsi="Symbol"/>
+        <w:rFonts w:ascii="Symbol" w:hAnsi="Symbol" w:hint="default"/>
       </w:rPr>
     </w:lvl>
   </w:abstractNum>
@@ -5362,7 +5289,7 @@
         <w:ind w:left="360" w:hanging="360"/>
       </w:pPr>
       <w:rPr>
-        <w:rFonts w:hint="default" w:ascii="Symbol" w:hAnsi="Symbol"/>
+        <w:rFonts w:ascii="Symbol" w:hAnsi="Symbol" w:hint="default"/>
       </w:rPr>
     </w:lvl>
   </w:abstractNum>
@@ -5382,7 +5309,7 @@
         <w:ind w:left="360" w:hanging="360"/>
       </w:pPr>
       <w:rPr>
-        <w:rFonts w:hint="default" w:ascii="Symbol" w:hAnsi="Symbol"/>
+        <w:rFonts w:ascii="Symbol" w:hAnsi="Symbol" w:hint="default"/>
       </w:rPr>
     </w:lvl>
   </w:abstractNum>
@@ -5402,7 +5329,7 @@
         <w:ind w:left="360" w:hanging="360"/>
       </w:pPr>
       <w:rPr>
-        <w:rFonts w:hint="default" w:ascii="Symbol" w:hAnsi="Symbol"/>
+        <w:rFonts w:ascii="Symbol" w:hAnsi="Symbol" w:hint="default"/>
       </w:rPr>
     </w:lvl>
   </w:abstractNum>
@@ -5422,7 +5349,7 @@
           <w:ind w:left="1080" w:hanging="360"/>
         </w:pPr>
         <w:rPr>
-          <w:rFonts w:hint="default" w:ascii="Symbol" w:hAnsi="Symbol"/>
+          <w:rFonts w:ascii="Symbol" w:hAnsi="Symbol" w:hint="default"/>
         </w:rPr>
       </w:lvl>
     </w:lvlOverride>
@@ -5451,7 +5378,7 @@
           <w:ind w:left="720" w:hanging="360"/>
         </w:pPr>
         <w:rPr>
-          <w:rFonts w:hint="default" w:ascii="Symbol" w:hAnsi="Symbol"/>
+          <w:rFonts w:ascii="Symbol" w:hAnsi="Symbol" w:hint="default"/>
         </w:rPr>
       </w:lvl>
     </w:lvlOverride>
@@ -5586,17 +5513,17 @@
 </file>
 
 <file path=word/styles.xml><?xml version="1.0" encoding="utf-8"?>
-<w:styles xmlns:mc="http://schemas.openxmlformats.org/markup-compatibility/2006" xmlns:r="http://schemas.openxmlformats.org/officeDocument/2006/relationships" xmlns:w="http://schemas.openxmlformats.org/wordprocessingml/2006/main" xmlns:w14="http://schemas.microsoft.com/office/word/2010/wordml" xmlns:w15="http://schemas.microsoft.com/office/word/2012/wordml" xmlns:w16cid="http://schemas.microsoft.com/office/word/2016/wordml/cid" xmlns:w16se="http://schemas.microsoft.com/office/word/2015/wordml/symex" mc:Ignorable="w14 w15 w16se w16cid">
+<w:styles xmlns:mc="http://schemas.openxmlformats.org/markup-compatibility/2006" xmlns:r="http://schemas.openxmlformats.org/officeDocument/2006/relationships" xmlns:w="http://schemas.openxmlformats.org/wordprocessingml/2006/main" xmlns:w14="http://schemas.microsoft.com/office/word/2010/wordml" xmlns:w15="http://schemas.microsoft.com/office/word/2012/wordml" mc:Ignorable="w14 w15">
   <w:docDefaults>
     <w:rPrDefault>
       <w:rPr>
-        <w:rFonts w:ascii="Times New Roman" w:hAnsi="Times New Roman" w:eastAsia="Times New Roman" w:cs="Times New Roman"/>
+        <w:rFonts w:ascii="Times New Roman" w:eastAsia="Times New Roman" w:hAnsi="Times New Roman" w:cs="Times New Roman"/>
         <w:lang w:val="en-AU" w:eastAsia="en-AU" w:bidi="ar-SA"/>
       </w:rPr>
     </w:rPrDefault>
     <w:pPrDefault/>
   </w:docDefaults>
-  <w:latentStyles w:defLockedState="0" w:defUIPriority="99" w:defSemiHidden="0" w:defUnhideWhenUsed="0" w:defQFormat="0" w:count="375">
+  <w:latentStyles w:defLockedState="0" w:defUIPriority="99" w:defSemiHidden="0" w:defUnhideWhenUsed="0" w:defQFormat="0" w:count="371">
     <w:lsdException w:name="Normal" w:uiPriority="0" w:qFormat="1"/>
     <w:lsdException w:name="heading 1" w:uiPriority="0" w:qFormat="1"/>
     <w:lsdException w:name="heading 2" w:uiPriority="0" w:qFormat="1"/>
@@ -5616,29 +5543,29 @@
     <w:lsdException w:name="index 7" w:semiHidden="1" w:unhideWhenUsed="1"/>
     <w:lsdException w:name="index 8" w:semiHidden="1" w:unhideWhenUsed="1"/>
     <w:lsdException w:name="index 9" w:semiHidden="1" w:unhideWhenUsed="1"/>
-    <w:lsdException w:name="toc 1" w:uiPriority="0" w:semiHidden="1" w:unhideWhenUsed="1"/>
-    <w:lsdException w:name="toc 2" w:uiPriority="0" w:semiHidden="1" w:unhideWhenUsed="1"/>
-    <w:lsdException w:name="toc 3" w:uiPriority="0" w:semiHidden="1" w:unhideWhenUsed="1"/>
-    <w:lsdException w:name="toc 4" w:uiPriority="0" w:semiHidden="1" w:unhideWhenUsed="1"/>
-    <w:lsdException w:name="toc 5" w:uiPriority="0" w:semiHidden="1" w:unhideWhenUsed="1"/>
-    <w:lsdException w:name="toc 6" w:uiPriority="0" w:semiHidden="1" w:unhideWhenUsed="1"/>
-    <w:lsdException w:name="toc 7" w:uiPriority="0" w:semiHidden="1" w:unhideWhenUsed="1"/>
-    <w:lsdException w:name="toc 8" w:uiPriority="0" w:semiHidden="1" w:unhideWhenUsed="1"/>
-    <w:lsdException w:name="toc 9" w:uiPriority="0" w:semiHidden="1" w:unhideWhenUsed="1"/>
-    <w:lsdException w:name="Normal Indent" w:uiPriority="0" w:semiHidden="1" w:unhideWhenUsed="1"/>
-    <w:lsdException w:name="footnote text" w:uiPriority="0" w:semiHidden="1" w:unhideWhenUsed="1"/>
-    <w:lsdException w:name="annotation text" w:uiPriority="0" w:semiHidden="1" w:unhideWhenUsed="1"/>
-    <w:lsdException w:name="header" w:uiPriority="0" w:semiHidden="1" w:unhideWhenUsed="1"/>
-    <w:lsdException w:name="footer" w:uiPriority="0" w:semiHidden="1" w:unhideWhenUsed="1"/>
+    <w:lsdException w:name="toc 1" w:semiHidden="1" w:uiPriority="0" w:unhideWhenUsed="1"/>
+    <w:lsdException w:name="toc 2" w:semiHidden="1" w:uiPriority="0" w:unhideWhenUsed="1"/>
+    <w:lsdException w:name="toc 3" w:semiHidden="1" w:uiPriority="0" w:unhideWhenUsed="1"/>
+    <w:lsdException w:name="toc 4" w:semiHidden="1" w:uiPriority="0" w:unhideWhenUsed="1"/>
+    <w:lsdException w:name="toc 5" w:semiHidden="1" w:uiPriority="0" w:unhideWhenUsed="1"/>
+    <w:lsdException w:name="toc 6" w:semiHidden="1" w:uiPriority="0" w:unhideWhenUsed="1"/>
+    <w:lsdException w:name="toc 7" w:semiHidden="1" w:uiPriority="0" w:unhideWhenUsed="1"/>
+    <w:lsdException w:name="toc 8" w:semiHidden="1" w:uiPriority="0" w:unhideWhenUsed="1"/>
+    <w:lsdException w:name="toc 9" w:semiHidden="1" w:uiPriority="0" w:unhideWhenUsed="1"/>
+    <w:lsdException w:name="Normal Indent" w:semiHidden="1" w:uiPriority="0" w:unhideWhenUsed="1"/>
+    <w:lsdException w:name="footnote text" w:semiHidden="1" w:uiPriority="0" w:unhideWhenUsed="1"/>
+    <w:lsdException w:name="annotation text" w:semiHidden="1" w:uiPriority="0" w:unhideWhenUsed="1"/>
+    <w:lsdException w:name="header" w:semiHidden="1" w:uiPriority="0" w:unhideWhenUsed="1"/>
+    <w:lsdException w:name="footer" w:semiHidden="1" w:uiPriority="0" w:unhideWhenUsed="1"/>
     <w:lsdException w:name="index heading" w:semiHidden="1" w:unhideWhenUsed="1"/>
-    <w:lsdException w:name="caption" w:uiPriority="35" w:semiHidden="1" w:unhideWhenUsed="1" w:qFormat="1"/>
+    <w:lsdException w:name="caption" w:semiHidden="1" w:uiPriority="35" w:unhideWhenUsed="1" w:qFormat="1"/>
     <w:lsdException w:name="table of figures" w:semiHidden="1" w:unhideWhenUsed="1"/>
     <w:lsdException w:name="envelope address" w:semiHidden="1" w:unhideWhenUsed="1"/>
     <w:lsdException w:name="envelope return" w:semiHidden="1" w:unhideWhenUsed="1"/>
-    <w:lsdException w:name="footnote reference" w:uiPriority="0" w:semiHidden="1" w:unhideWhenUsed="1"/>
-    <w:lsdException w:name="annotation reference" w:uiPriority="0" w:semiHidden="1" w:unhideWhenUsed="1"/>
+    <w:lsdException w:name="footnote reference" w:semiHidden="1" w:uiPriority="0" w:unhideWhenUsed="1"/>
+    <w:lsdException w:name="annotation reference" w:semiHidden="1" w:uiPriority="0" w:unhideWhenUsed="1"/>
     <w:lsdException w:name="line number" w:semiHidden="1" w:unhideWhenUsed="1"/>
-    <w:lsdException w:name="page number" w:uiPriority="0" w:semiHidden="1" w:unhideWhenUsed="1"/>
+    <w:lsdException w:name="page number" w:semiHidden="1" w:uiPriority="0" w:unhideWhenUsed="1"/>
     <w:lsdException w:name="endnote reference" w:semiHidden="1" w:unhideWhenUsed="1"/>
     <w:lsdException w:name="endnote text" w:semiHidden="1" w:unhideWhenUsed="1"/>
     <w:lsdException w:name="table of authorities" w:semiHidden="1" w:unhideWhenUsed="1"/>
@@ -5662,9 +5589,9 @@
     <w:lsdException w:name="Title" w:uiPriority="0" w:qFormat="1"/>
     <w:lsdException w:name="Closing" w:semiHidden="1" w:unhideWhenUsed="1"/>
     <w:lsdException w:name="Signature" w:semiHidden="1" w:unhideWhenUsed="1"/>
-    <w:lsdException w:name="Default Paragraph Font" w:uiPriority="1" w:semiHidden="1" w:unhideWhenUsed="1"/>
-    <w:lsdException w:name="Body Text" w:uiPriority="0" w:semiHidden="1" w:unhideWhenUsed="1"/>
-    <w:lsdException w:name="Body Text Indent" w:uiPriority="0" w:semiHidden="1" w:unhideWhenUsed="1"/>
+    <w:lsdException w:name="Default Paragraph Font" w:semiHidden="1" w:uiPriority="1" w:unhideWhenUsed="1"/>
+    <w:lsdException w:name="Body Text" w:semiHidden="1" w:uiPriority="0" w:unhideWhenUsed="1"/>
+    <w:lsdException w:name="Body Text Indent" w:semiHidden="1" w:uiPriority="0" w:unhideWhenUsed="1"/>
     <w:lsdException w:name="List Continue" w:semiHidden="1" w:unhideWhenUsed="1"/>
     <w:lsdException w:name="List Continue 2" w:semiHidden="1" w:unhideWhenUsed="1"/>
     <w:lsdException w:name="List Continue 3" w:semiHidden="1" w:unhideWhenUsed="1"/>
@@ -5677,16 +5604,16 @@
     <w:lsdException w:name="Body Text First Indent" w:semiHidden="1" w:unhideWhenUsed="1"/>
     <w:lsdException w:name="Body Text First Indent 2" w:semiHidden="1" w:unhideWhenUsed="1"/>
     <w:lsdException w:name="Note Heading" w:semiHidden="1" w:unhideWhenUsed="1"/>
-    <w:lsdException w:name="Body Text 2" w:uiPriority="0" w:semiHidden="1" w:unhideWhenUsed="1"/>
+    <w:lsdException w:name="Body Text 2" w:semiHidden="1" w:uiPriority="0" w:unhideWhenUsed="1"/>
     <w:lsdException w:name="Body Text 3" w:semiHidden="1" w:unhideWhenUsed="1"/>
     <w:lsdException w:name="Body Text Indent 2" w:semiHidden="1" w:unhideWhenUsed="1"/>
     <w:lsdException w:name="Body Text Indent 3" w:semiHidden="1" w:unhideWhenUsed="1"/>
     <w:lsdException w:name="Block Text" w:semiHidden="1" w:unhideWhenUsed="1"/>
-    <w:lsdException w:name="Hyperlink" w:uiPriority="0" w:semiHidden="1" w:unhideWhenUsed="1"/>
+    <w:lsdException w:name="Hyperlink" w:semiHidden="1" w:uiPriority="0" w:unhideWhenUsed="1"/>
     <w:lsdException w:name="FollowedHyperlink" w:semiHidden="1" w:unhideWhenUsed="1"/>
     <w:lsdException w:name="Strong" w:uiPriority="22" w:qFormat="1"/>
     <w:lsdException w:name="Emphasis" w:uiPriority="20" w:qFormat="1"/>
-    <w:lsdException w:name="Document Map" w:uiPriority="0" w:semiHidden="1" w:unhideWhenUsed="1"/>
+    <w:lsdException w:name="Document Map" w:semiHidden="1" w:uiPriority="0" w:unhideWhenUsed="1"/>
     <w:lsdException w:name="Plain Text" w:semiHidden="1" w:unhideWhenUsed="1"/>
     <w:lsdException w:name="E-mail Signature" w:semiHidden="1" w:unhideWhenUsed="1"/>
     <w:lsdException w:name="HTML Top of Form" w:semiHidden="1" w:unhideWhenUsed="1"/>
@@ -5702,7 +5629,8 @@
     <w:lsdException w:name="HTML Sample" w:semiHidden="1" w:unhideWhenUsed="1"/>
     <w:lsdException w:name="HTML Typewriter" w:semiHidden="1" w:unhideWhenUsed="1"/>
     <w:lsdException w:name="HTML Variable" w:semiHidden="1" w:unhideWhenUsed="1"/>
-    <w:lsdException w:name="annotation subject" w:uiPriority="0" w:semiHidden="1" w:unhideWhenUsed="1"/>
+    <w:lsdException w:name="Normal Table" w:semiHidden="1" w:unhideWhenUsed="1"/>
+    <w:lsdException w:name="annotation subject" w:semiHidden="1" w:uiPriority="0" w:unhideWhenUsed="1"/>
     <w:lsdException w:name="No List" w:semiHidden="1" w:unhideWhenUsed="1"/>
     <w:lsdException w:name="Outline List 1" w:semiHidden="1" w:unhideWhenUsed="1"/>
     <w:lsdException w:name="Outline List 2" w:semiHidden="1" w:unhideWhenUsed="1"/>
@@ -5745,9 +5673,11 @@
     <w:lsdException w:name="Table Elegant" w:semiHidden="1" w:unhideWhenUsed="1"/>
     <w:lsdException w:name="Table Professional" w:semiHidden="1" w:unhideWhenUsed="1"/>
     <w:lsdException w:name="Table Subtle 1" w:semiHidden="1" w:unhideWhenUsed="1"/>
+    <w:lsdException w:name="Table Subtle 2" w:semiHidden="1" w:unhideWhenUsed="1"/>
     <w:lsdException w:name="Table Web 1" w:semiHidden="1" w:unhideWhenUsed="1"/>
     <w:lsdException w:name="Table Web 2" w:semiHidden="1" w:unhideWhenUsed="1"/>
-    <w:lsdException w:name="Balloon Text" w:uiPriority="0" w:semiHidden="1" w:unhideWhenUsed="1"/>
+    <w:lsdException w:name="Table Web 3" w:semiHidden="1" w:unhideWhenUsed="1"/>
+    <w:lsdException w:name="Balloon Text" w:semiHidden="1" w:uiPriority="0" w:unhideWhenUsed="1"/>
     <w:lsdException w:name="Table Grid" w:uiPriority="0"/>
     <w:lsdException w:name="Table Theme" w:semiHidden="1" w:unhideWhenUsed="1"/>
     <w:lsdException w:name="Placeholder Text" w:semiHidden="1"/>
@@ -5859,8 +5789,8 @@
     <w:lsdException w:name="Subtle Reference" w:uiPriority="31" w:qFormat="1"/>
     <w:lsdException w:name="Intense Reference" w:uiPriority="32" w:qFormat="1"/>
     <w:lsdException w:name="Book Title" w:uiPriority="33" w:qFormat="1"/>
-    <w:lsdException w:name="Bibliography" w:uiPriority="37" w:semiHidden="1" w:unhideWhenUsed="1"/>
-    <w:lsdException w:name="TOC Heading" w:uiPriority="39" w:semiHidden="1" w:unhideWhenUsed="1" w:qFormat="1"/>
+    <w:lsdException w:name="Bibliography" w:semiHidden="1" w:uiPriority="37" w:unhideWhenUsed="1"/>
+    <w:lsdException w:name="TOC Heading" w:semiHidden="1" w:uiPriority="39" w:unhideWhenUsed="1" w:qFormat="1"/>
     <w:lsdException w:name="Plain Table 1" w:uiPriority="41"/>
     <w:lsdException w:name="Plain Table 2" w:uiPriority="42"/>
     <w:lsdException w:name="Plain Table 3" w:uiPriority="43"/>
@@ -5965,12 +5895,8 @@
     <w:lsdException w:name="List Table 5 Dark Accent 6" w:uiPriority="50"/>
     <w:lsdException w:name="List Table 6 Colorful Accent 6" w:uiPriority="51"/>
     <w:lsdException w:name="List Table 7 Colorful Accent 6" w:uiPriority="52"/>
-    <w:lsdException w:name="Mention" w:semiHidden="1" w:unhideWhenUsed="1"/>
-    <w:lsdException w:name="Smart Hyperlink" w:semiHidden="1" w:unhideWhenUsed="1"/>
-    <w:lsdException w:name="Hashtag" w:semiHidden="1" w:unhideWhenUsed="1"/>
-    <w:lsdException w:name="Unresolved Mention" w:semiHidden="1" w:unhideWhenUsed="1"/>
   </w:latentStyles>
-  <w:style w:type="paragraph" w:styleId="Normal" w:default="1">
+  <w:style w:type="paragraph" w:default="1" w:styleId="Normal">
     <w:name w:val="Normal"/>
     <w:qFormat/>
     <w:pPr>
@@ -6139,13 +6065,13 @@
       <w:sz w:val="18"/>
     </w:rPr>
   </w:style>
-  <w:style w:type="character" w:styleId="DefaultParagraphFont" w:default="1">
+  <w:style w:type="character" w:default="1" w:styleId="DefaultParagraphFont">
     <w:name w:val="Default Paragraph Font"/>
     <w:uiPriority w:val="1"/>
     <w:semiHidden/>
     <w:unhideWhenUsed/>
   </w:style>
-  <w:style w:type="table" w:styleId="TableNormal" w:default="1">
+  <w:style w:type="table" w:default="1" w:styleId="TableNormal">
     <w:name w:val="Normal Table"/>
     <w:uiPriority w:val="99"/>
     <w:semiHidden/>
@@ -6160,13 +6086,13 @@
       </w:tblCellMar>
     </w:tblPr>
   </w:style>
-  <w:style w:type="numbering" w:styleId="NoList" w:default="1">
+  <w:style w:type="numbering" w:default="1" w:styleId="NoList">
     <w:name w:val="No List"/>
     <w:uiPriority w:val="99"/>
     <w:semiHidden/>
     <w:unhideWhenUsed/>
   </w:style>
-  <w:style w:type="paragraph" w:styleId="Paragraph2" w:customStyle="1">
+  <w:style w:type="paragraph" w:customStyle="1" w:styleId="Paragraph2">
     <w:name w:val="Paragraph2"/>
     <w:basedOn w:val="Normal"/>
     <w:pPr>
@@ -6278,14 +6204,14 @@
     <w:name w:val="page number"/>
     <w:basedOn w:val="DefaultParagraphFont"/>
   </w:style>
-  <w:style w:type="paragraph" w:styleId="Bullet1" w:customStyle="1">
+  <w:style w:type="paragraph" w:customStyle="1" w:styleId="Bullet1">
     <w:name w:val="Bullet1"/>
     <w:basedOn w:val="Normal"/>
     <w:pPr>
       <w:ind w:left="720" w:hanging="432"/>
     </w:pPr>
   </w:style>
-  <w:style w:type="paragraph" w:styleId="Bullet2" w:customStyle="1">
+  <w:style w:type="paragraph" w:customStyle="1" w:styleId="Bullet2">
     <w:name w:val="Bullet2"/>
     <w:basedOn w:val="Normal"/>
     <w:pPr>
@@ -6295,7 +6221,7 @@
       <w:color w:val="000080"/>
     </w:rPr>
   </w:style>
-  <w:style w:type="paragraph" w:styleId="Tabletext" w:customStyle="1">
+  <w:style w:type="paragraph" w:customStyle="1" w:styleId="Tabletext">
     <w:name w:val="Tabletext"/>
     <w:basedOn w:val="Normal"/>
     <w:pPr>
@@ -6340,7 +6266,7 @@
       <w:keepNext/>
       <w:keepLines/>
       <w:pBdr>
-        <w:bottom w:val="single" w:color="000000" w:sz="6" w:space="0"/>
+        <w:bottom w:val="single" w:sz="6" w:space="0" w:color="000000"/>
       </w:pBdr>
       <w:spacing w:before="40" w:after="40"/>
       <w:ind w:left="360" w:hanging="360"/>
@@ -6350,7 +6276,7 @@
       <w:sz w:val="16"/>
     </w:rPr>
   </w:style>
-  <w:style w:type="paragraph" w:styleId="MainTitle" w:customStyle="1">
+  <w:style w:type="paragraph" w:customStyle="1" w:styleId="MainTitle">
     <w:name w:val="Main Title"/>
     <w:basedOn w:val="Normal"/>
     <w:pPr>
@@ -6364,7 +6290,7 @@
       <w:sz w:val="32"/>
     </w:rPr>
   </w:style>
-  <w:style w:type="paragraph" w:styleId="Paragraph1" w:customStyle="1">
+  <w:style w:type="paragraph" w:customStyle="1" w:styleId="Paragraph1">
     <w:name w:val="Paragraph1"/>
     <w:basedOn w:val="Normal"/>
     <w:pPr>
@@ -6372,7 +6298,7 @@
       <w:jc w:val="both"/>
     </w:pPr>
   </w:style>
-  <w:style w:type="paragraph" w:styleId="Paragraph3" w:customStyle="1">
+  <w:style w:type="paragraph" w:customStyle="1" w:styleId="Paragraph3">
     <w:name w:val="Paragraph3"/>
     <w:basedOn w:val="Normal"/>
     <w:pPr>
@@ -6381,7 +6307,7 @@
       <w:jc w:val="both"/>
     </w:pPr>
   </w:style>
-  <w:style w:type="paragraph" w:styleId="Paragraph4" w:customStyle="1">
+  <w:style w:type="paragraph" w:customStyle="1" w:styleId="Paragraph4">
     <w:name w:val="Paragraph4"/>
     <w:basedOn w:val="Normal"/>
     <w:pPr>
@@ -6470,7 +6396,7 @@
       <w:u w:val="single"/>
     </w:rPr>
   </w:style>
-  <w:style w:type="paragraph" w:styleId="Body" w:customStyle="1">
+  <w:style w:type="paragraph" w:customStyle="1" w:styleId="Body">
     <w:name w:val="Body"/>
     <w:basedOn w:val="Normal"/>
     <w:pPr>
@@ -6482,7 +6408,7 @@
       <w:rFonts w:ascii="Book Antiqua" w:hAnsi="Book Antiqua"/>
     </w:rPr>
   </w:style>
-  <w:style w:type="paragraph" w:styleId="Bullet" w:customStyle="1">
+  <w:style w:type="paragraph" w:customStyle="1" w:styleId="Bullet">
     <w:name w:val="Bullet"/>
     <w:basedOn w:val="Normal"/>
     <w:pPr>
@@ -6501,7 +6427,7 @@
       <w:rFonts w:ascii="Book Antiqua" w:hAnsi="Book Antiqua"/>
     </w:rPr>
   </w:style>
-  <w:style w:type="paragraph" w:styleId="InfoBlue" w:customStyle="1">
+  <w:style w:type="paragraph" w:customStyle="1" w:styleId="InfoBlue">
     <w:name w:val="InfoBlue"/>
     <w:basedOn w:val="Normal"/>
     <w:next w:val="BodyText"/>
@@ -6523,7 +6449,7 @@
       <w:u w:val="single"/>
     </w:rPr>
   </w:style>
-  <w:style w:type="paragraph" w:styleId="infoblue0" w:customStyle="1">
+  <w:style w:type="paragraph" w:customStyle="1" w:styleId="infoblue0">
     <w:name w:val="infoblue"/>
     <w:basedOn w:val="Normal"/>
     <w:pPr>
@@ -6575,7 +6501,7 @@
       <w:bCs/>
     </w:rPr>
   </w:style>
-  <w:style w:type="paragraph" w:styleId="InfoBluelistitem" w:customStyle="1">
+  <w:style w:type="paragraph" w:customStyle="1" w:styleId="InfoBluelistitem">
     <w:name w:val="InfoBlue list item"/>
     <w:basedOn w:val="InfoBlue"/>
     <w:rsid w:val="00B7002B"/>
@@ -6597,12 +6523,12 @@
     <w:tblPr>
       <w:tblInd w:w="0" w:type="nil"/>
       <w:tblBorders>
-        <w:top w:val="single" w:color="auto" w:sz="4" w:space="0"/>
-        <w:left w:val="single" w:color="auto" w:sz="4" w:space="0"/>
-        <w:bottom w:val="single" w:color="auto" w:sz="4" w:space="0"/>
-        <w:right w:val="single" w:color="auto" w:sz="4" w:space="0"/>
-        <w:insideH w:val="single" w:color="auto" w:sz="4" w:space="0"/>
-        <w:insideV w:val="single" w:color="auto" w:sz="4" w:space="0"/>
+        <w:top w:val="single" w:sz="4" w:space="0" w:color="auto"/>
+        <w:left w:val="single" w:sz="4" w:space="0" w:color="auto"/>
+        <w:bottom w:val="single" w:sz="4" w:space="0" w:color="auto"/>
+        <w:right w:val="single" w:sz="4" w:space="0" w:color="auto"/>
+        <w:insideH w:val="single" w:sz="4" w:space="0" w:color="auto"/>
+        <w:insideV w:val="single" w:sz="4" w:space="0" w:color="auto"/>
       </w:tblBorders>
     </w:tblPr>
   </w:style>

</xml_diff>

<commit_message>
Updated Iteration Plan 2 to mark the Project Plan work item as Complete.
</commit_message>
<xml_diff>
--- a/documents/Iteration Plan/Inception Iteration Plan 2.docx
+++ b/documents/Iteration Plan/Inception Iteration Plan 2.docx
@@ -14,21 +14,11 @@
       <w:pPr>
         <w:pStyle w:val="Title"/>
       </w:pPr>
-      <w:r>
-        <w:fldChar w:fldCharType="begin"/>
-      </w:r>
-      <w:r>
-        <w:instrText xml:space="preserve"> TITLE  \* MERGEFORMAT </w:instrText>
-      </w:r>
-      <w:r>
-        <w:fldChar w:fldCharType="separate"/>
-      </w:r>
-      <w:r>
-        <w:t>Iteration Plan</w:t>
-      </w:r>
-      <w:r>
-        <w:fldChar w:fldCharType="end"/>
-      </w:r>
+      <w:fldSimple w:instr=" TITLE  \* MERGEFORMAT ">
+        <w:r>
+          <w:t>Iteration Plan</w:t>
+        </w:r>
+      </w:fldSimple>
     </w:p>
     <w:p>
       <w:pPr>
@@ -1013,8 +1003,6 @@
               </w:rPr>
               <w:t>0</w:t>
             </w:r>
-            <w:bookmarkStart w:id="1" w:name="_GoBack"/>
-            <w:bookmarkEnd w:id="1"/>
           </w:p>
         </w:tc>
       </w:tr>
@@ -1136,7 +1124,6 @@
                 <w:lang w:eastAsia="ja-JP"/>
               </w:rPr>
             </w:pPr>
-            <w:proofErr w:type="spellStart"/>
             <w:r>
               <w:rPr>
                 <w:rFonts w:ascii="Arial" w:hAnsi="Arial" w:cs="Arial"/>
@@ -1144,7 +1131,6 @@
               </w:rPr>
               <w:t>Jette</w:t>
             </w:r>
-            <w:proofErr w:type="spellEnd"/>
           </w:p>
         </w:tc>
         <w:tc>
@@ -1306,9 +1292,16 @@
                 <w:lang w:eastAsia="ja-JP"/>
               </w:rPr>
             </w:pPr>
-            <w:r>
-              <w:t>Incomplete</w:t>
-            </w:r>
+            <w:hyperlink r:id="rId9" w:history="1">
+              <w:r>
+                <w:rPr>
+                  <w:rStyle w:val="Hyperlink"/>
+                </w:rPr>
+                <w:t>Complete</w:t>
+              </w:r>
+            </w:hyperlink>
+            <w:bookmarkStart w:id="1" w:name="_GoBack"/>
+            <w:bookmarkEnd w:id="1"/>
           </w:p>
         </w:tc>
         <w:tc>
@@ -1332,17 +1325,8 @@
                 <w:rFonts w:ascii="Arial" w:hAnsi="Arial" w:cs="Arial"/>
                 <w:lang w:eastAsia="ja-JP"/>
               </w:rPr>
-              <w:t xml:space="preserve">Ryan &amp; </w:t>
-            </w:r>
-            <w:proofErr w:type="spellStart"/>
-            <w:r>
-              <w:rPr>
-                <w:rFonts w:ascii="Arial" w:hAnsi="Arial" w:cs="Arial"/>
-                <w:lang w:eastAsia="ja-JP"/>
-              </w:rPr>
-              <w:t>Jette</w:t>
-            </w:r>
-            <w:proofErr w:type="spellEnd"/>
+              <w:t>Ryan &amp; Jette</w:t>
+            </w:r>
           </w:p>
         </w:tc>
         <w:tc>
@@ -1693,39 +1677,7 @@
                 <w:rFonts w:ascii="Arial" w:hAnsi="Arial" w:cs="Arial"/>
                 <w:lang w:eastAsia="ja-JP"/>
               </w:rPr>
-              <w:t xml:space="preserve">Beau (Backend), </w:t>
-            </w:r>
-            <w:proofErr w:type="gramStart"/>
-            <w:r>
-              <w:rPr>
-                <w:rFonts w:ascii="Arial" w:hAnsi="Arial" w:cs="Arial"/>
-                <w:lang w:eastAsia="ja-JP"/>
-              </w:rPr>
-              <w:t>Lenny(</w:t>
-            </w:r>
-            <w:proofErr w:type="gramEnd"/>
-            <w:r>
-              <w:rPr>
-                <w:rFonts w:ascii="Arial" w:hAnsi="Arial" w:cs="Arial"/>
-                <w:lang w:eastAsia="ja-JP"/>
-              </w:rPr>
-              <w:t xml:space="preserve">Web form), </w:t>
-            </w:r>
-            <w:proofErr w:type="spellStart"/>
-            <w:r>
-              <w:rPr>
-                <w:rFonts w:ascii="Arial" w:hAnsi="Arial" w:cs="Arial"/>
-                <w:lang w:eastAsia="ja-JP"/>
-              </w:rPr>
-              <w:t>Jette</w:t>
-            </w:r>
-            <w:proofErr w:type="spellEnd"/>
-            <w:r>
-              <w:rPr>
-                <w:rFonts w:ascii="Arial" w:hAnsi="Arial" w:cs="Arial"/>
-                <w:lang w:eastAsia="ja-JP"/>
-              </w:rPr>
-              <w:t>(Database) Ryan(Metabase integration).</w:t>
+              <w:t>Beau (Backend), Lenny(Web form), Jette(Database) Ryan(Metabase integration).</w:t>
             </w:r>
           </w:p>
         </w:tc>
@@ -1797,8 +1749,8 @@
           <w:numId w:val="36"/>
         </w:numPr>
         <w:sectPr>
-          <w:headerReference w:type="default" r:id="rId9"/>
-          <w:footerReference w:type="default" r:id="rId10"/>
+          <w:headerReference w:type="default" r:id="rId10"/>
+          <w:footerReference w:type="default" r:id="rId11"/>
           <w:pgSz w:w="12240" w:h="15840" w:code="1"/>
           <w:pgMar w:top="1440" w:right="1440" w:bottom="1440" w:left="1440" w:header="720" w:footer="720" w:gutter="0"/>
           <w:cols w:space="720"/>
@@ -2502,16 +2454,11 @@
         <w:pStyle w:val="InfoBluelistitem"/>
       </w:pPr>
       <w:r>
-        <w:t xml:space="preserve">The most important guideline here is that although satisfactorily completed items may summarily mentioned, incomplete items require a more comprehensive </w:t>
-      </w:r>
-      <w:proofErr w:type="gramStart"/>
-      <w:r>
-        <w:t xml:space="preserve">explanation </w:t>
+        <w:t xml:space="preserve">The most important guideline here is that although satisfactorily completed items may summarily mentioned, incomplete items require a more comprehensive explanation </w:t>
       </w:r>
       <w:r>
         <w:t>]</w:t>
       </w:r>
-      <w:proofErr w:type="gramEnd"/>
     </w:p>
     <w:p>
       <w:pPr>
@@ -2650,21 +2597,11 @@
           <w:r>
             <w:sym w:font="Symbol" w:char="F0D3"/>
           </w:r>
-          <w:r>
-            <w:fldChar w:fldCharType="begin"/>
-          </w:r>
-          <w:r>
-            <w:instrText xml:space="preserve"> DOCPROPERTY "Company"  \* MERGEFORMAT </w:instrText>
-          </w:r>
-          <w:r>
-            <w:fldChar w:fldCharType="separate"/>
-          </w:r>
-          <w:r>
-            <w:t>&lt;Company Name&gt;</w:t>
-          </w:r>
-          <w:r>
-            <w:fldChar w:fldCharType="end"/>
-          </w:r>
+          <w:fldSimple w:instr=" DOCPROPERTY &quot;Company&quot;  \* MERGEFORMAT ">
+            <w:r>
+              <w:t>&lt;Company Name&gt;</w:t>
+            </w:r>
+          </w:fldSimple>
           <w:r>
             <w:t xml:space="preserve">, </w:t>
           </w:r>
@@ -2871,21 +2808,11 @@
           <w:tcW w:w="6379" w:type="dxa"/>
         </w:tcPr>
         <w:p>
-          <w:r>
-            <w:fldChar w:fldCharType="begin"/>
-          </w:r>
-          <w:r>
-            <w:instrText xml:space="preserve"> TITLE  \* MERGEFORMAT </w:instrText>
-          </w:r>
-          <w:r>
-            <w:fldChar w:fldCharType="separate"/>
-          </w:r>
-          <w:r>
-            <w:t>Iteration Plan</w:t>
-          </w:r>
-          <w:r>
-            <w:fldChar w:fldCharType="end"/>
-          </w:r>
+          <w:fldSimple w:instr=" TITLE  \* MERGEFORMAT ">
+            <w:r>
+              <w:t>Iteration Plan</w:t>
+            </w:r>
+          </w:fldSimple>
         </w:p>
       </w:tc>
       <w:tc>

</xml_diff>

<commit_message>
Updated Inception Iteration Plan 2 to include links to completed work items: Proposed Architecture, Project Plan, Master Test Plan, Technical Competency Demonstrator.
</commit_message>
<xml_diff>
--- a/documents/Iteration Plan/Inception Iteration Plan 2.docx
+++ b/documents/Iteration Plan/Inception Iteration Plan 2.docx
@@ -1,13 +1,12 @@
 
 <file path=word/document.xml><?xml version="1.0" encoding="utf-8"?>
-<w:document xmlns:wpc="http://schemas.microsoft.com/office/word/2010/wordprocessingCanvas" xmlns:cx="http://schemas.microsoft.com/office/drawing/2014/chartex" xmlns:cx1="http://schemas.microsoft.com/office/drawing/2015/9/8/chartex" xmlns:cx2="http://schemas.microsoft.com/office/drawing/2015/10/21/chartex" xmlns:cx3="http://schemas.microsoft.com/office/drawing/2016/5/9/chartex" xmlns:cx4="http://schemas.microsoft.com/office/drawing/2016/5/10/chartex" xmlns:cx5="http://schemas.microsoft.com/office/drawing/2016/5/11/chartex" xmlns:cx6="http://schemas.microsoft.com/office/drawing/2016/5/12/chartex" xmlns:cx7="http://schemas.microsoft.com/office/drawing/2016/5/13/chartex" xmlns:cx8="http://schemas.microsoft.com/office/drawing/2016/5/14/chartex" xmlns:mc="http://schemas.openxmlformats.org/markup-compatibility/2006" xmlns:aink="http://schemas.microsoft.com/office/drawing/2016/ink" xmlns:am3d="http://schemas.microsoft.com/office/drawing/2017/model3d" xmlns:o="urn:schemas-microsoft-com:office:office" xmlns:r="http://schemas.openxmlformats.org/officeDocument/2006/relationships" xmlns:m="http://schemas.openxmlformats.org/officeDocument/2006/math" xmlns:v="urn:schemas-microsoft-com:vml" xmlns:wp14="http://schemas.microsoft.com/office/word/2010/wordprocessingDrawing" xmlns:wp="http://schemas.openxmlformats.org/drawingml/2006/wordprocessingDrawing" xmlns:w10="urn:schemas-microsoft-com:office:word" xmlns:w="http://schemas.openxmlformats.org/wordprocessingml/2006/main" xmlns:w14="http://schemas.microsoft.com/office/word/2010/wordml" xmlns:w15="http://schemas.microsoft.com/office/word/2012/wordml" xmlns:w16cid="http://schemas.microsoft.com/office/word/2016/wordml/cid" xmlns:w16se="http://schemas.microsoft.com/office/word/2015/wordml/symex" xmlns:wpg="http://schemas.microsoft.com/office/word/2010/wordprocessingGroup" xmlns:wpi="http://schemas.microsoft.com/office/word/2010/wordprocessingInk" xmlns:wne="http://schemas.microsoft.com/office/word/2006/wordml" xmlns:wps="http://schemas.microsoft.com/office/word/2010/wordprocessingShape" mc:Ignorable="w14 w15 w16se w16cid wp14">
+<w:document xmlns:wpc="http://schemas.microsoft.com/office/word/2010/wordprocessingCanvas" xmlns:mc="http://schemas.openxmlformats.org/markup-compatibility/2006" xmlns:o="urn:schemas-microsoft-com:office:office" xmlns:r="http://schemas.openxmlformats.org/officeDocument/2006/relationships" xmlns:m="http://schemas.openxmlformats.org/officeDocument/2006/math" xmlns:v="urn:schemas-microsoft-com:vml" xmlns:wp14="http://schemas.microsoft.com/office/word/2010/wordprocessingDrawing" xmlns:wp="http://schemas.openxmlformats.org/drawingml/2006/wordprocessingDrawing" xmlns:w10="urn:schemas-microsoft-com:office:word" xmlns:w="http://schemas.openxmlformats.org/wordprocessingml/2006/main" xmlns:w14="http://schemas.microsoft.com/office/word/2010/wordml" xmlns:w15="http://schemas.microsoft.com/office/word/2012/wordml" xmlns:wpg="http://schemas.microsoft.com/office/word/2010/wordprocessingGroup" xmlns:wpi="http://schemas.microsoft.com/office/word/2010/wordprocessingInk" xmlns:wne="http://schemas.microsoft.com/office/word/2006/wordml" xmlns:wps="http://schemas.microsoft.com/office/word/2010/wordprocessingShape" mc:Ignorable="w14 w15 wp14">
   <w:body>
-    <w:p w14:noSpellErr="1">
+    <w:p>
       <w:pPr>
         <w:pStyle w:val="Title"/>
       </w:pPr>
       <w:r>
-        <w:rPr/>
         <w:t>Pharmacy Error Tracker</w:t>
       </w:r>
     </w:p>
@@ -15,11 +14,21 @@
       <w:pPr>
         <w:pStyle w:val="Title"/>
       </w:pPr>
-      <w:fldSimple w:instr=" TITLE  \* MERGEFORMAT ">
-        <w:r>
-          <w:t>Iteration Plan</w:t>
-        </w:r>
-      </w:fldSimple>
+      <w:r>
+        <w:fldChar w:fldCharType="begin"/>
+      </w:r>
+      <w:r>
+        <w:instrText xml:space="preserve"> TITLE  \* MERGEFORMAT </w:instrText>
+      </w:r>
+      <w:r>
+        <w:fldChar w:fldCharType="separate"/>
+      </w:r>
+      <w:r>
+        <w:t>Iteration Plan</w:t>
+      </w:r>
+      <w:r>
+        <w:fldChar w:fldCharType="end"/>
+      </w:r>
     </w:p>
     <w:p>
       <w:pPr>
@@ -63,12 +72,12 @@
         <w:tblW w:w="6480" w:type="dxa"/>
         <w:tblInd w:w="468" w:type="dxa"/>
         <w:tblBorders>
-          <w:top w:val="single" w:color="auto" w:sz="4" w:space="0"/>
-          <w:left w:val="single" w:color="auto" w:sz="4" w:space="0"/>
-          <w:bottom w:val="single" w:color="auto" w:sz="4" w:space="0"/>
-          <w:right w:val="single" w:color="auto" w:sz="4" w:space="0"/>
-          <w:insideH w:val="single" w:color="auto" w:sz="4" w:space="0"/>
-          <w:insideV w:val="single" w:color="auto" w:sz="4" w:space="0"/>
+          <w:top w:val="single" w:sz="4" w:space="0" w:color="auto"/>
+          <w:left w:val="single" w:sz="4" w:space="0" w:color="auto"/>
+          <w:bottom w:val="single" w:sz="4" w:space="0" w:color="auto"/>
+          <w:right w:val="single" w:sz="4" w:space="0" w:color="auto"/>
+          <w:insideH w:val="single" w:sz="4" w:space="0" w:color="auto"/>
+          <w:insideV w:val="single" w:sz="4" w:space="0" w:color="auto"/>
         </w:tblBorders>
         <w:tblLook w:val="0000" w:firstRow="0" w:lastRow="0" w:firstColumn="0" w:lastColumn="0" w:noHBand="0" w:noVBand="0"/>
       </w:tblPr>
@@ -89,7 +98,7 @@
                 <w:bCs/>
               </w:rPr>
             </w:pPr>
-            <w:bookmarkStart w:name="OLE_LINK1" w:id="0"/>
+            <w:bookmarkStart w:id="0" w:name="OLE_LINK1"/>
             <w:r>
               <w:rPr>
                 <w:rFonts w:ascii="Arial" w:hAnsi="Arial" w:cs="Arial"/>
@@ -267,15 +276,13 @@
           </w:p>
         </w:tc>
       </w:tr>
+      <w:bookmarkEnd w:id="0"/>
     </w:tbl>
     <w:p>
       <w:pPr>
         <w:pStyle w:val="BodyText"/>
         <w:ind w:left="0"/>
       </w:pPr>
-      <w:bookmarkStart w:name="_GoBack" w:id="1"/>
-      <w:bookmarkEnd w:id="0"/>
-      <w:bookmarkEnd w:id="1"/>
     </w:p>
     <w:p>
       <w:pPr>
@@ -486,12 +493,12 @@
         <w:tblW w:w="10958" w:type="dxa"/>
         <w:tblInd w:w="-740" w:type="dxa"/>
         <w:tblBorders>
-          <w:top w:val="single" w:color="000000" w:themeColor="text1" w:sz="4" w:space="0"/>
-          <w:left w:val="single" w:color="000000" w:themeColor="text1" w:sz="4" w:space="0"/>
-          <w:bottom w:val="single" w:color="000000" w:themeColor="text1" w:sz="4" w:space="0"/>
-          <w:right w:val="single" w:color="000000" w:themeColor="text1" w:sz="4" w:space="0"/>
-          <w:insideH w:val="single" w:color="000000" w:themeColor="text1" w:sz="6" w:space="0"/>
-          <w:insideV w:val="single" w:color="000000" w:themeColor="text1" w:sz="6" w:space="0"/>
+          <w:top w:val="single" w:sz="4" w:space="0" w:color="000000" w:themeColor="text1"/>
+          <w:left w:val="single" w:sz="4" w:space="0" w:color="000000" w:themeColor="text1"/>
+          <w:bottom w:val="single" w:sz="4" w:space="0" w:color="000000" w:themeColor="text1"/>
+          <w:right w:val="single" w:sz="4" w:space="0" w:color="000000" w:themeColor="text1"/>
+          <w:insideH w:val="single" w:sz="6" w:space="0" w:color="000000" w:themeColor="text1"/>
+          <w:insideV w:val="single" w:sz="6" w:space="0" w:color="000000" w:themeColor="text1"/>
         </w:tblBorders>
         <w:tblLayout w:type="fixed"/>
         <w:tblLook w:val="0000" w:firstRow="0" w:lastRow="0" w:firstColumn="0" w:lastColumn="0" w:noHBand="0" w:noVBand="0"/>
@@ -514,7 +521,6 @@
           <w:tcPr>
             <w:tcW w:w="710" w:type="dxa"/>
             <w:shd w:val="clear" w:color="auto" w:fill="D9D9D9" w:themeFill="background1" w:themeFillShade="D9"/>
-            <w:tcMar/>
           </w:tcPr>
           <w:p>
             <w:pPr>
@@ -544,7 +550,6 @@
           <w:tcPr>
             <w:tcW w:w="2152" w:type="dxa"/>
             <w:shd w:val="clear" w:color="auto" w:fill="D9D9D9" w:themeFill="background1" w:themeFillShade="D9"/>
-            <w:tcMar/>
           </w:tcPr>
           <w:p>
             <w:pPr>
@@ -594,7 +599,6 @@
           <w:tcPr>
             <w:tcW w:w="2310" w:type="dxa"/>
             <w:shd w:val="clear" w:color="auto" w:fill="D9D9D9" w:themeFill="background1" w:themeFillShade="D9"/>
-            <w:tcMar/>
           </w:tcPr>
           <w:p>
             <w:pPr>
@@ -624,7 +628,6 @@
           <w:tcPr>
             <w:tcW w:w="975" w:type="dxa"/>
             <w:shd w:val="clear" w:color="auto" w:fill="D9D9D9" w:themeFill="background1" w:themeFillShade="D9"/>
-            <w:tcMar/>
           </w:tcPr>
           <w:p>
             <w:pPr>
@@ -654,7 +657,6 @@
           <w:tcPr>
             <w:tcW w:w="1695" w:type="dxa"/>
             <w:shd w:val="clear" w:color="auto" w:fill="D9D9D9" w:themeFill="background1" w:themeFillShade="D9"/>
-            <w:tcMar/>
           </w:tcPr>
           <w:p>
             <w:pPr>
@@ -694,7 +696,6 @@
           <w:tcPr>
             <w:tcW w:w="1080" w:type="dxa"/>
             <w:shd w:val="clear" w:color="auto" w:fill="D9D9D9" w:themeFill="background1" w:themeFillShade="D9"/>
-            <w:tcMar/>
           </w:tcPr>
           <w:p>
             <w:pPr>
@@ -724,7 +725,6 @@
           <w:tcPr>
             <w:tcW w:w="900" w:type="dxa"/>
             <w:shd w:val="clear" w:color="auto" w:fill="D9D9D9" w:themeFill="background1" w:themeFillShade="D9"/>
-            <w:tcMar/>
           </w:tcPr>
           <w:p>
             <w:pPr>
@@ -764,7 +764,6 @@
           <w:tcPr>
             <w:tcW w:w="1136" w:type="dxa"/>
             <w:shd w:val="clear" w:color="auto" w:fill="D9D9D9" w:themeFill="background1" w:themeFillShade="D9"/>
-            <w:tcMar/>
           </w:tcPr>
           <w:p>
             <w:pPr>
@@ -848,7 +847,6 @@
         <w:tc>
           <w:tcPr>
             <w:tcW w:w="710" w:type="dxa"/>
-            <w:tcMar/>
           </w:tcPr>
           <w:p>
             <w:pPr>
@@ -869,7 +867,6 @@
             <w:tcW w:w="2152" w:type="dxa"/>
             <w:shd w:val="clear" w:color="auto" w:fill="auto"/>
             <w:noWrap/>
-            <w:tcMar/>
           </w:tcPr>
           <w:p>
             <w:pPr>
@@ -888,7 +885,6 @@
         <w:tc>
           <w:tcPr>
             <w:tcW w:w="2310" w:type="dxa"/>
-            <w:tcMar/>
           </w:tcPr>
           <w:p>
             <w:pPr>
@@ -905,7 +901,6 @@
             <w:tcW w:w="975" w:type="dxa"/>
             <w:shd w:val="clear" w:color="auto" w:fill="auto"/>
             <w:noWrap/>
-            <w:tcMar/>
           </w:tcPr>
           <w:p>
             <w:pPr>
@@ -916,9 +911,14 @@
                 <w:lang w:eastAsia="ja-JP"/>
               </w:rPr>
             </w:pPr>
-            <w:r>
-              <w:t>Incomplete</w:t>
-            </w:r>
+            <w:hyperlink r:id="rId7" w:history="1">
+              <w:r>
+                <w:rPr>
+                  <w:rStyle w:val="Hyperlink"/>
+                </w:rPr>
+                <w:t>Complete</w:t>
+              </w:r>
+            </w:hyperlink>
           </w:p>
         </w:tc>
         <w:tc>
@@ -926,7 +926,6 @@
             <w:tcW w:w="1695" w:type="dxa"/>
             <w:shd w:val="clear" w:color="auto" w:fill="auto"/>
             <w:noWrap/>
-            <w:tcMar/>
           </w:tcPr>
           <w:p>
             <w:pPr>
@@ -949,16 +948,11 @@
         <w:tc>
           <w:tcPr>
             <w:tcW w:w="1080" w:type="dxa"/>
-            <w:tcMar/>
           </w:tcPr>
           <w:p>
             <w:pPr>
-              <w:pStyle w:val="Normal"/>
               <w:widowControl/>
-              <w:bidi w:val="0"/>
-              <w:spacing w:before="0" w:beforeAutospacing="off" w:after="160" w:afterAutospacing="off" w:line="240" w:lineRule="auto"/>
-              <w:ind w:left="0" w:right="0"/>
-              <w:jc w:val="left"/>
+              <w:spacing w:after="160" w:line="240" w:lineRule="auto"/>
               <w:rPr>
                 <w:rFonts w:ascii="Arial" w:hAnsi="Arial" w:cs="Arial"/>
                 <w:lang w:eastAsia="ja-JP"/>
@@ -978,7 +972,6 @@
             <w:tcW w:w="900" w:type="dxa"/>
             <w:shd w:val="clear" w:color="auto" w:fill="auto"/>
             <w:noWrap/>
-            <w:tcMar/>
           </w:tcPr>
           <w:p>
             <w:pPr>
@@ -989,6 +982,13 @@
                 <w:lang w:eastAsia="ja-JP"/>
               </w:rPr>
             </w:pPr>
+            <w:r>
+              <w:rPr>
+                <w:rFonts w:ascii="Arial" w:hAnsi="Arial" w:cs="Arial"/>
+                <w:lang w:eastAsia="ja-JP"/>
+              </w:rPr>
+              <w:t>4</w:t>
+            </w:r>
           </w:p>
         </w:tc>
         <w:tc>
@@ -996,7 +996,6 @@
             <w:tcW w:w="1136" w:type="dxa"/>
             <w:shd w:val="clear" w:color="auto" w:fill="auto"/>
             <w:noWrap/>
-            <w:tcMar/>
           </w:tcPr>
           <w:p>
             <w:pPr>
@@ -1007,6 +1006,13 @@
                 <w:lang w:eastAsia="ja-JP"/>
               </w:rPr>
             </w:pPr>
+            <w:r>
+              <w:rPr>
+                <w:rFonts w:ascii="Arial" w:hAnsi="Arial" w:cs="Arial"/>
+                <w:lang w:eastAsia="ja-JP"/>
+              </w:rPr>
+              <w:t>0</w:t>
+            </w:r>
           </w:p>
         </w:tc>
       </w:tr>
@@ -1017,7 +1023,6 @@
         <w:tc>
           <w:tcPr>
             <w:tcW w:w="710" w:type="dxa"/>
-            <w:tcMar/>
           </w:tcPr>
           <w:p>
             <w:pPr>
@@ -1042,7 +1047,6 @@
             <w:tcW w:w="2152" w:type="dxa"/>
             <w:shd w:val="clear" w:color="auto" w:fill="auto"/>
             <w:noWrap/>
-            <w:tcMar/>
             <w:vAlign w:val="bottom"/>
           </w:tcPr>
           <w:p>
@@ -1066,21 +1070,13 @@
                 <w:rFonts w:ascii="Arial" w:hAnsi="Arial" w:cs="Arial"/>
                 <w:lang w:eastAsia="ja-JP"/>
               </w:rPr>
-              <w:t xml:space="preserve"> </w:t>
-            </w:r>
-            <w:r>
-              <w:rPr>
-                <w:rFonts w:ascii="Arial" w:hAnsi="Arial" w:cs="Arial"/>
-                <w:lang w:eastAsia="ja-JP"/>
-              </w:rPr>
-              <w:t>Risk List document.</w:t>
+              <w:t xml:space="preserve"> Risk List document.</w:t>
             </w:r>
           </w:p>
         </w:tc>
         <w:tc>
           <w:tcPr>
             <w:tcW w:w="2310" w:type="dxa"/>
-            <w:tcMar/>
           </w:tcPr>
           <w:p>
             <w:pPr>
@@ -1101,7 +1097,6 @@
             <w:tcW w:w="975" w:type="dxa"/>
             <w:shd w:val="clear" w:color="auto" w:fill="auto"/>
             <w:noWrap/>
-            <w:tcMar/>
             <w:vAlign w:val="bottom"/>
           </w:tcPr>
           <w:p>
@@ -1113,18 +1108,12 @@
                 <w:lang w:eastAsia="ja-JP"/>
               </w:rPr>
             </w:pPr>
-            <w:hyperlink r:id="R57485365bc604b3f">
+            <w:hyperlink r:id="rId8">
               <w:r>
                 <w:rPr>
                   <w:rStyle w:val="Hyperlink"/>
                 </w:rPr>
-                <w:t>C</w:t>
-              </w:r>
-              <w:r>
-                <w:rPr>
-                  <w:rStyle w:val="Hyperlink"/>
-                </w:rPr>
-                <w:t>omplete</w:t>
+                <w:t>Complete</w:t>
               </w:r>
             </w:hyperlink>
           </w:p>
@@ -1134,7 +1123,6 @@
             <w:tcW w:w="1695" w:type="dxa"/>
             <w:shd w:val="clear" w:color="auto" w:fill="auto"/>
             <w:noWrap/>
-            <w:tcMar/>
             <w:vAlign w:val="bottom"/>
           </w:tcPr>
           <w:p>
@@ -1146,6 +1134,7 @@
                 <w:lang w:eastAsia="ja-JP"/>
               </w:rPr>
             </w:pPr>
+            <w:proofErr w:type="spellStart"/>
             <w:r>
               <w:rPr>
                 <w:rFonts w:ascii="Arial" w:hAnsi="Arial" w:cs="Arial"/>
@@ -1153,21 +1142,17 @@
               </w:rPr>
               <w:t>Jette</w:t>
             </w:r>
+            <w:proofErr w:type="spellEnd"/>
           </w:p>
         </w:tc>
         <w:tc>
           <w:tcPr>
             <w:tcW w:w="1080" w:type="dxa"/>
-            <w:tcMar/>
           </w:tcPr>
           <w:p>
             <w:pPr>
-              <w:pStyle w:val="Normal"/>
               <w:widowControl/>
-              <w:bidi w:val="0"/>
-              <w:spacing w:before="0" w:beforeAutospacing="off" w:after="160" w:afterAutospacing="off" w:line="240" w:lineRule="auto"/>
-              <w:ind w:left="0" w:right="0"/>
-              <w:jc w:val="left"/>
+              <w:spacing w:after="160" w:line="240" w:lineRule="auto"/>
               <w:rPr>
                 <w:rFonts w:ascii="Arial" w:hAnsi="Arial" w:cs="Arial"/>
                 <w:lang w:eastAsia="ja-JP"/>
@@ -1187,7 +1172,6 @@
             <w:tcW w:w="900" w:type="dxa"/>
             <w:shd w:val="clear" w:color="auto" w:fill="auto"/>
             <w:noWrap/>
-            <w:tcMar/>
             <w:vAlign w:val="bottom"/>
           </w:tcPr>
           <w:p>
@@ -1213,7 +1197,6 @@
             <w:tcW w:w="1136" w:type="dxa"/>
             <w:shd w:val="clear" w:color="auto" w:fill="auto"/>
             <w:noWrap/>
-            <w:tcMar/>
             <w:vAlign w:val="bottom"/>
           </w:tcPr>
           <w:p>
@@ -1242,7 +1225,6 @@
         <w:tc>
           <w:tcPr>
             <w:tcW w:w="710" w:type="dxa"/>
-            <w:tcMar/>
           </w:tcPr>
           <w:p>
             <w:pPr>
@@ -1258,6 +1240,7 @@
                 <w:rFonts w:ascii="Arial" w:hAnsi="Arial" w:cs="Arial"/>
                 <w:lang w:eastAsia="ja-JP"/>
               </w:rPr>
+              <w:lastRenderedPageBreak/>
               <w:t>2.3</w:t>
             </w:r>
           </w:p>
@@ -1267,7 +1250,6 @@
             <w:tcW w:w="2152" w:type="dxa"/>
             <w:shd w:val="clear" w:color="auto" w:fill="auto"/>
             <w:noWrap/>
-            <w:tcMar/>
             <w:vAlign w:val="bottom"/>
           </w:tcPr>
           <w:p>
@@ -1291,7 +1273,6 @@
         <w:tc>
           <w:tcPr>
             <w:tcW w:w="2310" w:type="dxa"/>
-            <w:tcMar/>
           </w:tcPr>
           <w:p>
             <w:pPr>
@@ -1312,7 +1293,6 @@
             <w:tcW w:w="975" w:type="dxa"/>
             <w:shd w:val="clear" w:color="auto" w:fill="auto"/>
             <w:noWrap/>
-            <w:tcMar/>
             <w:vAlign w:val="bottom"/>
           </w:tcPr>
           <w:p>
@@ -1324,9 +1304,14 @@
                 <w:lang w:eastAsia="ja-JP"/>
               </w:rPr>
             </w:pPr>
-            <w:r>
-              <w:t>Incomplete</w:t>
-            </w:r>
+            <w:hyperlink r:id="rId9" w:history="1">
+              <w:r>
+                <w:rPr>
+                  <w:rStyle w:val="Hyperlink"/>
+                </w:rPr>
+                <w:t>Complete</w:t>
+              </w:r>
+            </w:hyperlink>
           </w:p>
         </w:tc>
         <w:tc>
@@ -1334,7 +1319,6 @@
             <w:tcW w:w="1695" w:type="dxa"/>
             <w:shd w:val="clear" w:color="auto" w:fill="auto"/>
             <w:noWrap/>
-            <w:tcMar/>
             <w:vAlign w:val="bottom"/>
           </w:tcPr>
           <w:p>
@@ -1351,23 +1335,27 @@
                 <w:rFonts w:ascii="Arial" w:hAnsi="Arial" w:cs="Arial"/>
                 <w:lang w:eastAsia="ja-JP"/>
               </w:rPr>
-              <w:t>Ryan &amp; Jette</w:t>
-            </w:r>
+              <w:t xml:space="preserve">Ryan &amp; </w:t>
+            </w:r>
+            <w:proofErr w:type="spellStart"/>
+            <w:r>
+              <w:rPr>
+                <w:rFonts w:ascii="Arial" w:hAnsi="Arial" w:cs="Arial"/>
+                <w:lang w:eastAsia="ja-JP"/>
+              </w:rPr>
+              <w:t>Jette</w:t>
+            </w:r>
+            <w:proofErr w:type="spellEnd"/>
           </w:p>
         </w:tc>
         <w:tc>
           <w:tcPr>
             <w:tcW w:w="1080" w:type="dxa"/>
-            <w:tcMar/>
           </w:tcPr>
           <w:p>
             <w:pPr>
-              <w:pStyle w:val="Normal"/>
               <w:widowControl/>
-              <w:bidi w:val="0"/>
-              <w:spacing w:before="0" w:beforeAutospacing="off" w:after="160" w:afterAutospacing="off" w:line="240" w:lineRule="auto"/>
-              <w:ind w:left="0" w:right="0"/>
-              <w:jc w:val="left"/>
+              <w:spacing w:after="160" w:line="240" w:lineRule="auto"/>
               <w:rPr>
                 <w:rFonts w:ascii="Arial" w:hAnsi="Arial" w:cs="Arial"/>
                 <w:lang w:eastAsia="ja-JP"/>
@@ -1387,7 +1375,6 @@
             <w:tcW w:w="900" w:type="dxa"/>
             <w:shd w:val="clear" w:color="auto" w:fill="auto"/>
             <w:noWrap/>
-            <w:tcMar/>
             <w:vAlign w:val="bottom"/>
           </w:tcPr>
           <w:p>
@@ -1399,6 +1386,13 @@
                 <w:lang w:eastAsia="ja-JP"/>
               </w:rPr>
             </w:pPr>
+            <w:r>
+              <w:rPr>
+                <w:rFonts w:ascii="Arial" w:hAnsi="Arial" w:cs="Arial"/>
+                <w:lang w:eastAsia="ja-JP"/>
+              </w:rPr>
+              <w:t>3</w:t>
+            </w:r>
           </w:p>
         </w:tc>
         <w:tc>
@@ -1406,7 +1400,6 @@
             <w:tcW w:w="1136" w:type="dxa"/>
             <w:shd w:val="clear" w:color="auto" w:fill="auto"/>
             <w:noWrap/>
-            <w:tcMar/>
             <w:vAlign w:val="bottom"/>
           </w:tcPr>
           <w:p>
@@ -1418,6 +1411,13 @@
                 <w:lang w:eastAsia="ja-JP"/>
               </w:rPr>
             </w:pPr>
+            <w:r>
+              <w:rPr>
+                <w:rFonts w:ascii="Arial" w:hAnsi="Arial" w:cs="Arial"/>
+                <w:lang w:eastAsia="ja-JP"/>
+              </w:rPr>
+              <w:t>0</w:t>
+            </w:r>
           </w:p>
         </w:tc>
       </w:tr>
@@ -1428,7 +1428,6 @@
         <w:tc>
           <w:tcPr>
             <w:tcW w:w="710" w:type="dxa"/>
-            <w:tcMar/>
           </w:tcPr>
           <w:p>
             <w:pPr>
@@ -1444,7 +1443,6 @@
                 <w:rFonts w:ascii="Arial" w:hAnsi="Arial" w:cs="Arial"/>
                 <w:lang w:eastAsia="ja-JP"/>
               </w:rPr>
-              <w:lastRenderedPageBreak/>
               <w:t>2.4</w:t>
             </w:r>
           </w:p>
@@ -1454,7 +1452,6 @@
             <w:tcW w:w="2152" w:type="dxa"/>
             <w:shd w:val="clear" w:color="auto" w:fill="auto"/>
             <w:noWrap/>
-            <w:tcMar/>
             <w:vAlign w:val="bottom"/>
           </w:tcPr>
           <w:p>
@@ -1478,7 +1475,6 @@
         <w:tc>
           <w:tcPr>
             <w:tcW w:w="2310" w:type="dxa"/>
-            <w:tcMar/>
           </w:tcPr>
           <w:p>
             <w:pPr>
@@ -1499,7 +1495,6 @@
             <w:tcW w:w="975" w:type="dxa"/>
             <w:shd w:val="clear" w:color="auto" w:fill="auto"/>
             <w:noWrap/>
-            <w:tcMar/>
             <w:vAlign w:val="bottom"/>
           </w:tcPr>
           <w:p>
@@ -1511,9 +1506,14 @@
                 <w:lang w:eastAsia="ja-JP"/>
               </w:rPr>
             </w:pPr>
-            <w:r>
-              <w:t>Incomplete</w:t>
-            </w:r>
+            <w:hyperlink r:id="rId10" w:history="1">
+              <w:r>
+                <w:rPr>
+                  <w:rStyle w:val="Hyperlink"/>
+                </w:rPr>
+                <w:t>Complete</w:t>
+              </w:r>
+            </w:hyperlink>
           </w:p>
         </w:tc>
         <w:tc>
@@ -1521,7 +1521,6 @@
             <w:tcW w:w="1695" w:type="dxa"/>
             <w:shd w:val="clear" w:color="auto" w:fill="auto"/>
             <w:noWrap/>
-            <w:tcMar/>
             <w:vAlign w:val="bottom"/>
           </w:tcPr>
           <w:p>
@@ -1545,16 +1544,11 @@
         <w:tc>
           <w:tcPr>
             <w:tcW w:w="1080" w:type="dxa"/>
-            <w:tcMar/>
           </w:tcPr>
           <w:p>
             <w:pPr>
-              <w:pStyle w:val="Normal"/>
               <w:widowControl/>
-              <w:bidi w:val="0"/>
-              <w:spacing w:before="0" w:beforeAutospacing="off" w:after="160" w:afterAutospacing="off" w:line="240" w:lineRule="auto"/>
-              <w:ind w:left="0" w:right="0"/>
-              <w:jc w:val="left"/>
+              <w:spacing w:after="160" w:line="240" w:lineRule="auto"/>
               <w:rPr>
                 <w:rFonts w:ascii="Arial" w:hAnsi="Arial" w:cs="Arial"/>
                 <w:lang w:eastAsia="ja-JP"/>
@@ -1574,7 +1568,6 @@
             <w:tcW w:w="900" w:type="dxa"/>
             <w:shd w:val="clear" w:color="auto" w:fill="auto"/>
             <w:noWrap/>
-            <w:tcMar/>
             <w:vAlign w:val="bottom"/>
           </w:tcPr>
           <w:p>
@@ -1586,6 +1579,13 @@
                 <w:lang w:eastAsia="ja-JP"/>
               </w:rPr>
             </w:pPr>
+            <w:r>
+              <w:rPr>
+                <w:rFonts w:ascii="Arial" w:hAnsi="Arial" w:cs="Arial"/>
+                <w:lang w:eastAsia="ja-JP"/>
+              </w:rPr>
+              <w:t>8</w:t>
+            </w:r>
           </w:p>
         </w:tc>
         <w:tc>
@@ -1593,7 +1593,6 @@
             <w:tcW w:w="1136" w:type="dxa"/>
             <w:shd w:val="clear" w:color="auto" w:fill="auto"/>
             <w:noWrap/>
-            <w:tcMar/>
             <w:vAlign w:val="bottom"/>
           </w:tcPr>
           <w:p>
@@ -1605,6 +1604,13 @@
                 <w:lang w:eastAsia="ja-JP"/>
               </w:rPr>
             </w:pPr>
+            <w:r>
+              <w:rPr>
+                <w:rFonts w:ascii="Arial" w:hAnsi="Arial" w:cs="Arial"/>
+                <w:lang w:eastAsia="ja-JP"/>
+              </w:rPr>
+              <w:t>0</w:t>
+            </w:r>
           </w:p>
         </w:tc>
       </w:tr>
@@ -1615,7 +1621,6 @@
         <w:tc>
           <w:tcPr>
             <w:tcW w:w="710" w:type="dxa"/>
-            <w:tcMar/>
           </w:tcPr>
           <w:p>
             <w:pPr>
@@ -1640,7 +1645,6 @@
             <w:tcW w:w="2152" w:type="dxa"/>
             <w:shd w:val="clear" w:color="auto" w:fill="auto"/>
             <w:noWrap/>
-            <w:tcMar/>
             <w:vAlign w:val="bottom"/>
           </w:tcPr>
           <w:p>
@@ -1664,7 +1668,6 @@
         <w:tc>
           <w:tcPr>
             <w:tcW w:w="2310" w:type="dxa"/>
-            <w:tcMar/>
           </w:tcPr>
           <w:p>
             <w:pPr>
@@ -1689,7 +1692,6 @@
             <w:tcW w:w="975" w:type="dxa"/>
             <w:shd w:val="clear" w:color="auto" w:fill="auto"/>
             <w:noWrap/>
-            <w:tcMar/>
             <w:vAlign w:val="bottom"/>
           </w:tcPr>
           <w:p>
@@ -1701,9 +1703,14 @@
                 <w:lang w:eastAsia="ja-JP"/>
               </w:rPr>
             </w:pPr>
-            <w:r>
-              <w:t>Incomplete</w:t>
-            </w:r>
+            <w:hyperlink r:id="rId11" w:history="1">
+              <w:r>
+                <w:rPr>
+                  <w:rStyle w:val="Hyperlink"/>
+                </w:rPr>
+                <w:t>Complete</w:t>
+              </w:r>
+            </w:hyperlink>
           </w:p>
         </w:tc>
         <w:tc>
@@ -1711,7 +1718,6 @@
             <w:tcW w:w="1695" w:type="dxa"/>
             <w:shd w:val="clear" w:color="auto" w:fill="auto"/>
             <w:noWrap/>
-            <w:tcMar/>
             <w:vAlign w:val="bottom"/>
           </w:tcPr>
           <w:p>
@@ -1728,72 +1734,7 @@
                 <w:rFonts w:ascii="Arial" w:hAnsi="Arial" w:cs="Arial"/>
                 <w:lang w:eastAsia="ja-JP"/>
               </w:rPr>
-              <w:t>Beau</w:t>
-            </w:r>
-            <w:r>
-              <w:rPr>
-                <w:rFonts w:ascii="Arial" w:hAnsi="Arial" w:cs="Arial"/>
-                <w:lang w:eastAsia="ja-JP"/>
-              </w:rPr>
-              <w:t xml:space="preserve"> (Backend)</w:t>
-            </w:r>
-            <w:r>
-              <w:rPr>
-                <w:rFonts w:ascii="Arial" w:hAnsi="Arial" w:cs="Arial"/>
-                <w:lang w:eastAsia="ja-JP"/>
-              </w:rPr>
-              <w:t xml:space="preserve">, </w:t>
-            </w:r>
-            <w:proofErr w:type="gramStart"/>
-            <w:r>
-              <w:rPr>
-                <w:rFonts w:ascii="Arial" w:hAnsi="Arial" w:cs="Arial"/>
-                <w:lang w:eastAsia="ja-JP"/>
-              </w:rPr>
-              <w:t>Lenny</w:t>
-            </w:r>
-            <w:r>
-              <w:rPr>
-                <w:rFonts w:ascii="Arial" w:hAnsi="Arial" w:cs="Arial"/>
-                <w:lang w:eastAsia="ja-JP"/>
-              </w:rPr>
-              <w:t>(</w:t>
-            </w:r>
-            <w:proofErr w:type="gramEnd"/>
-            <w:r>
-              <w:rPr>
-                <w:rFonts w:ascii="Arial" w:hAnsi="Arial" w:cs="Arial"/>
-                <w:lang w:eastAsia="ja-JP"/>
-              </w:rPr>
-              <w:t>Web form)</w:t>
-            </w:r>
-            <w:r>
-              <w:rPr>
-                <w:rFonts w:ascii="Arial" w:hAnsi="Arial" w:cs="Arial"/>
-                <w:lang w:eastAsia="ja-JP"/>
-              </w:rPr>
-              <w:t>, Jette</w:t>
-            </w:r>
-            <w:r>
-              <w:rPr>
-                <w:rFonts w:ascii="Arial" w:hAnsi="Arial" w:cs="Arial"/>
-                <w:lang w:eastAsia="ja-JP"/>
-              </w:rPr>
-              <w:t>(Database)</w:t>
-            </w:r>
-            <w:r>
-              <w:rPr>
-                <w:rFonts w:ascii="Arial" w:hAnsi="Arial" w:cs="Arial"/>
-                <w:lang w:eastAsia="ja-JP"/>
-              </w:rPr>
-              <w:t xml:space="preserve"> Ryan</w:t>
-            </w:r>
-            <w:r>
-              <w:rPr>
-                <w:rFonts w:ascii="Arial" w:hAnsi="Arial" w:cs="Arial"/>
-                <w:lang w:eastAsia="ja-JP"/>
-              </w:rPr>
-              <w:t>(</w:t>
+              <w:t xml:space="preserve">Beau (Backend), Lenny(Web form), </w:t>
             </w:r>
             <w:proofErr w:type="spellStart"/>
             <w:r>
@@ -1801,7 +1742,7 @@
                 <w:rFonts w:ascii="Arial" w:hAnsi="Arial" w:cs="Arial"/>
                 <w:lang w:eastAsia="ja-JP"/>
               </w:rPr>
-              <w:t>Metabase</w:t>
+              <w:t>Jette</w:t>
             </w:r>
             <w:proofErr w:type="spellEnd"/>
             <w:r>
@@ -1809,30 +1750,18 @@
                 <w:rFonts w:ascii="Arial" w:hAnsi="Arial" w:cs="Arial"/>
                 <w:lang w:eastAsia="ja-JP"/>
               </w:rPr>
-              <w:t xml:space="preserve"> integration)</w:t>
-            </w:r>
-            <w:r>
-              <w:rPr>
-                <w:rFonts w:ascii="Arial" w:hAnsi="Arial" w:cs="Arial"/>
-                <w:lang w:eastAsia="ja-JP"/>
-              </w:rPr>
-              <w:t>.</w:t>
+              <w:t xml:space="preserve">(Database) </w:t>
             </w:r>
           </w:p>
         </w:tc>
         <w:tc>
           <w:tcPr>
             <w:tcW w:w="1080" w:type="dxa"/>
-            <w:tcMar/>
           </w:tcPr>
           <w:p>
             <w:pPr>
-              <w:pStyle w:val="Normal"/>
               <w:widowControl/>
-              <w:bidi w:val="0"/>
-              <w:spacing w:before="0" w:beforeAutospacing="off" w:after="160" w:afterAutospacing="off" w:line="240" w:lineRule="auto"/>
-              <w:ind w:left="0" w:right="0"/>
-              <w:jc w:val="left"/>
+              <w:spacing w:after="160" w:line="240" w:lineRule="auto"/>
               <w:rPr>
                 <w:rFonts w:ascii="Arial" w:hAnsi="Arial" w:cs="Arial"/>
                 <w:lang w:eastAsia="ja-JP"/>
@@ -1852,7 +1781,6 @@
             <w:tcW w:w="900" w:type="dxa"/>
             <w:shd w:val="clear" w:color="auto" w:fill="auto"/>
             <w:noWrap/>
-            <w:tcMar/>
             <w:vAlign w:val="bottom"/>
           </w:tcPr>
           <w:p>
@@ -1864,6 +1792,13 @@
                 <w:lang w:eastAsia="ja-JP"/>
               </w:rPr>
             </w:pPr>
+            <w:r>
+              <w:rPr>
+                <w:rFonts w:ascii="Arial" w:hAnsi="Arial" w:cs="Arial"/>
+                <w:lang w:eastAsia="ja-JP"/>
+              </w:rPr>
+              <w:t>40 total</w:t>
+            </w:r>
           </w:p>
         </w:tc>
         <w:tc>
@@ -1871,7 +1806,6 @@
             <w:tcW w:w="1136" w:type="dxa"/>
             <w:shd w:val="clear" w:color="auto" w:fill="auto"/>
             <w:noWrap/>
-            <w:tcMar/>
             <w:vAlign w:val="bottom"/>
           </w:tcPr>
           <w:p>
@@ -1883,6 +1817,13 @@
                 <w:lang w:eastAsia="ja-JP"/>
               </w:rPr>
             </w:pPr>
+            <w:r>
+              <w:rPr>
+                <w:rFonts w:ascii="Arial" w:hAnsi="Arial" w:cs="Arial"/>
+                <w:lang w:eastAsia="ja-JP"/>
+              </w:rPr>
+              <w:t>0</w:t>
+            </w:r>
           </w:p>
         </w:tc>
       </w:tr>
@@ -1895,9 +1836,9 @@
           <w:numId w:val="36"/>
         </w:numPr>
         <w:sectPr>
-          <w:headerReference w:type="default" r:id="rId7"/>
-          <w:footerReference w:type="default" r:id="rId8"/>
-          <w:pgSz w:w="12240" w:h="15840" w:orient="portrait" w:code="1"/>
+          <w:headerReference w:type="default" r:id="rId12"/>
+          <w:footerReference w:type="default" r:id="rId13"/>
+          <w:pgSz w:w="12240" w:h="15840" w:code="1"/>
           <w:pgMar w:top="1440" w:right="1440" w:bottom="1440" w:left="1440" w:header="720" w:footer="720" w:gutter="0"/>
           <w:cols w:space="720"/>
         </w:sectPr>
@@ -1956,10 +1897,10 @@
           <w:tcPr>
             <w:tcW w:w="3192" w:type="dxa"/>
             <w:tcBorders>
-              <w:top w:val="single" w:color="auto" w:sz="4" w:space="0"/>
-              <w:left w:val="single" w:color="auto" w:sz="4" w:space="0"/>
-              <w:bottom w:val="single" w:color="auto" w:sz="4" w:space="0"/>
-              <w:right w:val="single" w:color="auto" w:sz="4" w:space="0"/>
+              <w:top w:val="single" w:sz="4" w:space="0" w:color="auto"/>
+              <w:left w:val="single" w:sz="4" w:space="0" w:color="auto"/>
+              <w:bottom w:val="single" w:sz="4" w:space="0" w:color="auto"/>
+              <w:right w:val="single" w:sz="4" w:space="0" w:color="auto"/>
             </w:tcBorders>
             <w:shd w:val="clear" w:color="auto" w:fill="C0C0C0"/>
           </w:tcPr>
@@ -1991,10 +1932,10 @@
           <w:tcPr>
             <w:tcW w:w="1452" w:type="dxa"/>
             <w:tcBorders>
-              <w:top w:val="single" w:color="auto" w:sz="4" w:space="0"/>
-              <w:left w:val="single" w:color="auto" w:sz="4" w:space="0"/>
-              <w:bottom w:val="single" w:color="auto" w:sz="4" w:space="0"/>
-              <w:right w:val="single" w:color="auto" w:sz="4" w:space="0"/>
+              <w:top w:val="single" w:sz="4" w:space="0" w:color="auto"/>
+              <w:left w:val="single" w:sz="4" w:space="0" w:color="auto"/>
+              <w:bottom w:val="single" w:sz="4" w:space="0" w:color="auto"/>
+              <w:right w:val="single" w:sz="4" w:space="0" w:color="auto"/>
             </w:tcBorders>
             <w:shd w:val="clear" w:color="auto" w:fill="C0C0C0"/>
           </w:tcPr>
@@ -2026,10 +1967,10 @@
           <w:tcPr>
             <w:tcW w:w="4932" w:type="dxa"/>
             <w:tcBorders>
-              <w:top w:val="single" w:color="auto" w:sz="4" w:space="0"/>
-              <w:left w:val="single" w:color="auto" w:sz="4" w:space="0"/>
-              <w:bottom w:val="single" w:color="auto" w:sz="4" w:space="0"/>
-              <w:right w:val="single" w:color="auto" w:sz="4" w:space="0"/>
+              <w:top w:val="single" w:sz="4" w:space="0" w:color="auto"/>
+              <w:left w:val="single" w:sz="4" w:space="0" w:color="auto"/>
+              <w:bottom w:val="single" w:sz="4" w:space="0" w:color="auto"/>
+              <w:right w:val="single" w:sz="4" w:space="0" w:color="auto"/>
             </w:tcBorders>
             <w:shd w:val="clear" w:color="auto" w:fill="C0C0C0"/>
           </w:tcPr>
@@ -2063,10 +2004,10 @@
           <w:tcPr>
             <w:tcW w:w="3192" w:type="dxa"/>
             <w:tcBorders>
-              <w:top w:val="single" w:color="auto" w:sz="4" w:space="0"/>
-              <w:left w:val="single" w:color="auto" w:sz="4" w:space="0"/>
-              <w:bottom w:val="single" w:color="auto" w:sz="4" w:space="0"/>
-              <w:right w:val="single" w:color="auto" w:sz="4" w:space="0"/>
+              <w:top w:val="single" w:sz="4" w:space="0" w:color="auto"/>
+              <w:left w:val="single" w:sz="4" w:space="0" w:color="auto"/>
+              <w:bottom w:val="single" w:sz="4" w:space="0" w:color="auto"/>
+              <w:right w:val="single" w:sz="4" w:space="0" w:color="auto"/>
             </w:tcBorders>
           </w:tcPr>
           <w:p>
@@ -2080,10 +2021,10 @@
           <w:tcPr>
             <w:tcW w:w="1452" w:type="dxa"/>
             <w:tcBorders>
-              <w:top w:val="single" w:color="auto" w:sz="4" w:space="0"/>
-              <w:left w:val="single" w:color="auto" w:sz="4" w:space="0"/>
-              <w:bottom w:val="single" w:color="auto" w:sz="4" w:space="0"/>
-              <w:right w:val="single" w:color="auto" w:sz="4" w:space="0"/>
+              <w:top w:val="single" w:sz="4" w:space="0" w:color="auto"/>
+              <w:left w:val="single" w:sz="4" w:space="0" w:color="auto"/>
+              <w:bottom w:val="single" w:sz="4" w:space="0" w:color="auto"/>
+              <w:right w:val="single" w:sz="4" w:space="0" w:color="auto"/>
             </w:tcBorders>
           </w:tcPr>
           <w:p>
@@ -2097,10 +2038,10 @@
           <w:tcPr>
             <w:tcW w:w="4932" w:type="dxa"/>
             <w:tcBorders>
-              <w:top w:val="single" w:color="auto" w:sz="4" w:space="0"/>
-              <w:left w:val="single" w:color="auto" w:sz="4" w:space="0"/>
-              <w:bottom w:val="single" w:color="auto" w:sz="4" w:space="0"/>
-              <w:right w:val="single" w:color="auto" w:sz="4" w:space="0"/>
+              <w:top w:val="single" w:sz="4" w:space="0" w:color="auto"/>
+              <w:left w:val="single" w:sz="4" w:space="0" w:color="auto"/>
+              <w:bottom w:val="single" w:sz="4" w:space="0" w:color="auto"/>
+              <w:right w:val="single" w:sz="4" w:space="0" w:color="auto"/>
             </w:tcBorders>
           </w:tcPr>
           <w:p>
@@ -2203,12 +2144,12 @@
         <w:tblW w:w="5543" w:type="dxa"/>
         <w:tblInd w:w="720" w:type="dxa"/>
         <w:tblBorders>
-          <w:top w:val="single" w:color="auto" w:sz="4" w:space="0"/>
-          <w:left w:val="single" w:color="auto" w:sz="4" w:space="0"/>
-          <w:bottom w:val="single" w:color="auto" w:sz="4" w:space="0"/>
-          <w:right w:val="single" w:color="auto" w:sz="4" w:space="0"/>
-          <w:insideH w:val="single" w:color="auto" w:sz="4" w:space="0"/>
-          <w:insideV w:val="single" w:color="auto" w:sz="4" w:space="0"/>
+          <w:top w:val="single" w:sz="4" w:space="0" w:color="auto"/>
+          <w:left w:val="single" w:sz="4" w:space="0" w:color="auto"/>
+          <w:bottom w:val="single" w:sz="4" w:space="0" w:color="auto"/>
+          <w:right w:val="single" w:sz="4" w:space="0" w:color="auto"/>
+          <w:insideH w:val="single" w:sz="4" w:space="0" w:color="auto"/>
+          <w:insideV w:val="single" w:sz="4" w:space="0" w:color="auto"/>
         </w:tblBorders>
         <w:tblLook w:val="0000" w:firstRow="0" w:lastRow="0" w:firstColumn="0" w:lastColumn="0" w:noHBand="0" w:noVBand="0"/>
       </w:tblPr>
@@ -2251,48 +2192,8 @@
             <w:r>
               <w:rPr>
                 <w:iCs/>
-                <w:color w:val="0000FF"/>
-              </w:rPr>
-              <w:t>[</w:t>
-            </w:r>
-            <w:r>
-              <w:rPr>
-                <w:iCs/>
-                <w:color w:val="0000FF"/>
-              </w:rPr>
-              <w:t>This c</w:t>
-            </w:r>
-            <w:r>
-              <w:rPr>
-                <w:rFonts w:ascii="Times" w:hAnsi="Times"/>
-                <w:iCs/>
-                <w:color w:val="0000FF"/>
-              </w:rPr>
-              <w:t>ould be the entire iteration or</w:t>
-            </w:r>
-            <w:r>
-              <w:rPr>
-                <w:rFonts w:ascii="Times" w:hAnsi="Times"/>
-                <w:iCs/>
-                <w:color w:val="0000FF"/>
-              </w:rPr>
-              <w:t xml:space="preserve"> just</w:t>
-            </w:r>
-            <w:r>
-              <w:rPr>
-                <w:rFonts w:ascii="Times" w:hAnsi="Times"/>
-                <w:iCs/>
-                <w:color w:val="0000FF"/>
-              </w:rPr>
-              <w:t xml:space="preserve"> a specific component</w:t>
-            </w:r>
-            <w:r>
-              <w:rPr>
-                <w:rFonts w:ascii="Times" w:hAnsi="Times"/>
-                <w:iCs/>
-                <w:color w:val="0000FF"/>
-              </w:rPr>
-              <w:t>]</w:t>
+              </w:rPr>
+              <w:t>Entire Iteration and LCOM as a whole</w:t>
             </w:r>
           </w:p>
         </w:tc>
@@ -2322,6 +2223,26 @@
                 <w:iCs/>
               </w:rPr>
             </w:pPr>
+            <w:r>
+              <w:rPr>
+                <w:iCs/>
+              </w:rPr>
+              <w:t>12/04/2018</w:t>
+            </w:r>
+            <w:r>
+              <w:rPr>
+                <w:iCs/>
+              </w:rPr>
+              <w:t xml:space="preserve"> - </w:t>
+            </w:r>
+            <w:bookmarkStart w:id="1" w:name="_GoBack"/>
+            <w:bookmarkEnd w:id="1"/>
+            <w:r>
+              <w:rPr>
+                <w:iCs/>
+              </w:rPr>
+              <w:t>Incomplete</w:t>
+            </w:r>
           </w:p>
         </w:tc>
       </w:tr>
@@ -2600,11 +2521,16 @@
         <w:pStyle w:val="InfoBluelistitem"/>
       </w:pPr>
       <w:r>
-        <w:t xml:space="preserve">The most important guideline here is that although satisfactorily completed items may summarily mentioned, incomplete items require a more comprehensive explanation </w:t>
+        <w:t xml:space="preserve">The most important guideline here is that although satisfactorily completed items may summarily mentioned, incomplete items require a more comprehensive </w:t>
+      </w:r>
+      <w:proofErr w:type="gramStart"/>
+      <w:r>
+        <w:t xml:space="preserve">explanation </w:t>
       </w:r>
       <w:r>
         <w:t>]</w:t>
       </w:r>
+      <w:proofErr w:type="gramEnd"/>
     </w:p>
     <w:p>
       <w:pPr>
@@ -2651,7 +2577,7 @@
       </w:r>
     </w:p>
     <w:sectPr>
-      <w:pgSz w:w="12240" w:h="15840" w:orient="portrait" w:code="1"/>
+      <w:pgSz w:w="12240" w:h="15840" w:code="1"/>
       <w:pgMar w:top="1440" w:right="1440" w:bottom="1440" w:left="1440" w:header="720" w:footer="720" w:gutter="0"/>
       <w:cols w:space="720"/>
     </w:sectPr>
@@ -2660,7 +2586,7 @@
 </file>
 
 <file path=word/endnotes.xml><?xml version="1.0" encoding="utf-8"?>
-<w:endnotes xmlns:wpc="http://schemas.microsoft.com/office/word/2010/wordprocessingCanvas" xmlns:cx="http://schemas.microsoft.com/office/drawing/2014/chartex" xmlns:cx1="http://schemas.microsoft.com/office/drawing/2015/9/8/chartex" xmlns:cx2="http://schemas.microsoft.com/office/drawing/2015/10/21/chartex" xmlns:cx3="http://schemas.microsoft.com/office/drawing/2016/5/9/chartex" xmlns:cx4="http://schemas.microsoft.com/office/drawing/2016/5/10/chartex" xmlns:cx5="http://schemas.microsoft.com/office/drawing/2016/5/11/chartex" xmlns:cx6="http://schemas.microsoft.com/office/drawing/2016/5/12/chartex" xmlns:cx7="http://schemas.microsoft.com/office/drawing/2016/5/13/chartex" xmlns:cx8="http://schemas.microsoft.com/office/drawing/2016/5/14/chartex" xmlns:mc="http://schemas.openxmlformats.org/markup-compatibility/2006" xmlns:aink="http://schemas.microsoft.com/office/drawing/2016/ink" xmlns:am3d="http://schemas.microsoft.com/office/drawing/2017/model3d" xmlns:o="urn:schemas-microsoft-com:office:office" xmlns:r="http://schemas.openxmlformats.org/officeDocument/2006/relationships" xmlns:m="http://schemas.openxmlformats.org/officeDocument/2006/math" xmlns:v="urn:schemas-microsoft-com:vml" xmlns:wp14="http://schemas.microsoft.com/office/word/2010/wordprocessingDrawing" xmlns:wp="http://schemas.openxmlformats.org/drawingml/2006/wordprocessingDrawing" xmlns:w10="urn:schemas-microsoft-com:office:word" xmlns:w="http://schemas.openxmlformats.org/wordprocessingml/2006/main" xmlns:w14="http://schemas.microsoft.com/office/word/2010/wordml" xmlns:w15="http://schemas.microsoft.com/office/word/2012/wordml" xmlns:w16cid="http://schemas.microsoft.com/office/word/2016/wordml/cid" xmlns:w16se="http://schemas.microsoft.com/office/word/2015/wordml/symex" xmlns:wpg="http://schemas.microsoft.com/office/word/2010/wordprocessingGroup" xmlns:wpi="http://schemas.microsoft.com/office/word/2010/wordprocessingInk" xmlns:wne="http://schemas.microsoft.com/office/word/2006/wordml" xmlns:wps="http://schemas.microsoft.com/office/word/2010/wordprocessingShape" mc:Ignorable="w14 w15 w16se w16cid wp14">
+<w:endnotes xmlns:wpc="http://schemas.microsoft.com/office/word/2010/wordprocessingCanvas" xmlns:mc="http://schemas.openxmlformats.org/markup-compatibility/2006" xmlns:o="urn:schemas-microsoft-com:office:office" xmlns:r="http://schemas.openxmlformats.org/officeDocument/2006/relationships" xmlns:m="http://schemas.openxmlformats.org/officeDocument/2006/math" xmlns:v="urn:schemas-microsoft-com:vml" xmlns:wp14="http://schemas.microsoft.com/office/word/2010/wordprocessingDrawing" xmlns:wp="http://schemas.openxmlformats.org/drawingml/2006/wordprocessingDrawing" xmlns:w10="urn:schemas-microsoft-com:office:word" xmlns:w="http://schemas.openxmlformats.org/wordprocessingml/2006/main" xmlns:w14="http://schemas.microsoft.com/office/word/2010/wordml" xmlns:w15="http://schemas.microsoft.com/office/word/2012/wordml" xmlns:wpg="http://schemas.microsoft.com/office/word/2010/wordprocessingGroup" xmlns:wpi="http://schemas.microsoft.com/office/word/2010/wordprocessingInk" xmlns:wne="http://schemas.microsoft.com/office/word/2006/wordml" xmlns:wps="http://schemas.microsoft.com/office/word/2010/wordprocessingShape" mc:Ignorable="w14 w15 wp14">
   <w:endnote w:type="separator" w:id="-1">
     <w:p>
       <w:r>
@@ -2686,17 +2612,17 @@
 </file>
 
 <file path=word/footer1.xml><?xml version="1.0" encoding="utf-8"?>
-<w:ftr xmlns:wpc="http://schemas.microsoft.com/office/word/2010/wordprocessingCanvas" xmlns:cx="http://schemas.microsoft.com/office/drawing/2014/chartex" xmlns:cx1="http://schemas.microsoft.com/office/drawing/2015/9/8/chartex" xmlns:cx2="http://schemas.microsoft.com/office/drawing/2015/10/21/chartex" xmlns:cx3="http://schemas.microsoft.com/office/drawing/2016/5/9/chartex" xmlns:cx4="http://schemas.microsoft.com/office/drawing/2016/5/10/chartex" xmlns:cx5="http://schemas.microsoft.com/office/drawing/2016/5/11/chartex" xmlns:cx6="http://schemas.microsoft.com/office/drawing/2016/5/12/chartex" xmlns:cx7="http://schemas.microsoft.com/office/drawing/2016/5/13/chartex" xmlns:cx8="http://schemas.microsoft.com/office/drawing/2016/5/14/chartex" xmlns:mc="http://schemas.openxmlformats.org/markup-compatibility/2006" xmlns:aink="http://schemas.microsoft.com/office/drawing/2016/ink" xmlns:am3d="http://schemas.microsoft.com/office/drawing/2017/model3d" xmlns:o="urn:schemas-microsoft-com:office:office" xmlns:r="http://schemas.openxmlformats.org/officeDocument/2006/relationships" xmlns:m="http://schemas.openxmlformats.org/officeDocument/2006/math" xmlns:v="urn:schemas-microsoft-com:vml" xmlns:wp14="http://schemas.microsoft.com/office/word/2010/wordprocessingDrawing" xmlns:wp="http://schemas.openxmlformats.org/drawingml/2006/wordprocessingDrawing" xmlns:w10="urn:schemas-microsoft-com:office:word" xmlns:w="http://schemas.openxmlformats.org/wordprocessingml/2006/main" xmlns:w14="http://schemas.microsoft.com/office/word/2010/wordml" xmlns:w15="http://schemas.microsoft.com/office/word/2012/wordml" xmlns:w16cid="http://schemas.microsoft.com/office/word/2016/wordml/cid" xmlns:w16se="http://schemas.microsoft.com/office/word/2015/wordml/symex" xmlns:wpg="http://schemas.microsoft.com/office/word/2010/wordprocessingGroup" xmlns:wpi="http://schemas.microsoft.com/office/word/2010/wordprocessingInk" xmlns:wne="http://schemas.microsoft.com/office/word/2006/wordml" xmlns:wps="http://schemas.microsoft.com/office/word/2010/wordprocessingShape" mc:Ignorable="w14 w15 w16se w16cid wp14">
+<w:ftr xmlns:wpc="http://schemas.microsoft.com/office/word/2010/wordprocessingCanvas" xmlns:mc="http://schemas.openxmlformats.org/markup-compatibility/2006" xmlns:o="urn:schemas-microsoft-com:office:office" xmlns:r="http://schemas.openxmlformats.org/officeDocument/2006/relationships" xmlns:m="http://schemas.openxmlformats.org/officeDocument/2006/math" xmlns:v="urn:schemas-microsoft-com:vml" xmlns:wp14="http://schemas.microsoft.com/office/word/2010/wordprocessingDrawing" xmlns:wp="http://schemas.openxmlformats.org/drawingml/2006/wordprocessingDrawing" xmlns:w10="urn:schemas-microsoft-com:office:word" xmlns:w="http://schemas.openxmlformats.org/wordprocessingml/2006/main" xmlns:w14="http://schemas.microsoft.com/office/word/2010/wordml" xmlns:w15="http://schemas.microsoft.com/office/word/2012/wordml" xmlns:wpg="http://schemas.microsoft.com/office/word/2010/wordprocessingGroup" xmlns:wpi="http://schemas.microsoft.com/office/word/2010/wordprocessingInk" xmlns:wne="http://schemas.microsoft.com/office/word/2006/wordml" xmlns:wps="http://schemas.microsoft.com/office/word/2010/wordprocessingShape" mc:Ignorable="w14 w15 wp14">
   <w:tbl>
     <w:tblPr>
       <w:tblW w:w="0" w:type="auto"/>
       <w:tblBorders>
-        <w:top w:val="single" w:color="auto" w:sz="6" w:space="0"/>
-        <w:left w:val="single" w:color="auto" w:sz="6" w:space="0"/>
-        <w:bottom w:val="single" w:color="auto" w:sz="6" w:space="0"/>
-        <w:right w:val="single" w:color="auto" w:sz="6" w:space="0"/>
-        <w:insideH w:val="single" w:color="auto" w:sz="6" w:space="0"/>
-        <w:insideV w:val="single" w:color="auto" w:sz="6" w:space="0"/>
+        <w:top w:val="single" w:sz="6" w:space="0" w:color="auto"/>
+        <w:left w:val="single" w:sz="6" w:space="0" w:color="auto"/>
+        <w:bottom w:val="single" w:sz="6" w:space="0" w:color="auto"/>
+        <w:right w:val="single" w:sz="6" w:space="0" w:color="auto"/>
+        <w:insideH w:val="single" w:sz="6" w:space="0" w:color="auto"/>
+        <w:insideV w:val="single" w:sz="6" w:space="0" w:color="auto"/>
       </w:tblBorders>
       <w:tblLayout w:type="fixed"/>
       <w:tblLook w:val="0000" w:firstRow="0" w:lastRow="0" w:firstColumn="0" w:lastColumn="0" w:noHBand="0" w:noVBand="0"/>
@@ -2743,11 +2669,21 @@
           <w:r>
             <w:sym w:font="Symbol" w:char="F0D3"/>
           </w:r>
-          <w:fldSimple w:instr=" DOCPROPERTY &quot;Company&quot;  \* MERGEFORMAT ">
-            <w:r>
-              <w:t>&lt;Company Name&gt;</w:t>
-            </w:r>
-          </w:fldSimple>
+          <w:r>
+            <w:fldChar w:fldCharType="begin"/>
+          </w:r>
+          <w:r>
+            <w:instrText xml:space="preserve"> DOCPROPERTY "Company"  \* MERGEFORMAT </w:instrText>
+          </w:r>
+          <w:r>
+            <w:fldChar w:fldCharType="separate"/>
+          </w:r>
+          <w:r>
+            <w:t>&lt;Company Name&gt;</w:t>
+          </w:r>
+          <w:r>
+            <w:fldChar w:fldCharType="end"/>
+          </w:r>
           <w:r>
             <w:t xml:space="preserve">, </w:t>
           </w:r>
@@ -2811,7 +2747,7 @@
               <w:rStyle w:val="PageNumber"/>
               <w:noProof/>
             </w:rPr>
-            <w:t>2</w:t>
+            <w:t>3</w:t>
           </w:r>
           <w:r>
             <w:rPr>
@@ -2869,7 +2805,7 @@
 </file>
 
 <file path=word/footnotes.xml><?xml version="1.0" encoding="utf-8"?>
-<w:footnotes xmlns:wpc="http://schemas.microsoft.com/office/word/2010/wordprocessingCanvas" xmlns:cx="http://schemas.microsoft.com/office/drawing/2014/chartex" xmlns:cx1="http://schemas.microsoft.com/office/drawing/2015/9/8/chartex" xmlns:cx2="http://schemas.microsoft.com/office/drawing/2015/10/21/chartex" xmlns:cx3="http://schemas.microsoft.com/office/drawing/2016/5/9/chartex" xmlns:cx4="http://schemas.microsoft.com/office/drawing/2016/5/10/chartex" xmlns:cx5="http://schemas.microsoft.com/office/drawing/2016/5/11/chartex" xmlns:cx6="http://schemas.microsoft.com/office/drawing/2016/5/12/chartex" xmlns:cx7="http://schemas.microsoft.com/office/drawing/2016/5/13/chartex" xmlns:cx8="http://schemas.microsoft.com/office/drawing/2016/5/14/chartex" xmlns:mc="http://schemas.openxmlformats.org/markup-compatibility/2006" xmlns:aink="http://schemas.microsoft.com/office/drawing/2016/ink" xmlns:am3d="http://schemas.microsoft.com/office/drawing/2017/model3d" xmlns:o="urn:schemas-microsoft-com:office:office" xmlns:r="http://schemas.openxmlformats.org/officeDocument/2006/relationships" xmlns:m="http://schemas.openxmlformats.org/officeDocument/2006/math" xmlns:v="urn:schemas-microsoft-com:vml" xmlns:wp14="http://schemas.microsoft.com/office/word/2010/wordprocessingDrawing" xmlns:wp="http://schemas.openxmlformats.org/drawingml/2006/wordprocessingDrawing" xmlns:w10="urn:schemas-microsoft-com:office:word" xmlns:w="http://schemas.openxmlformats.org/wordprocessingml/2006/main" xmlns:w14="http://schemas.microsoft.com/office/word/2010/wordml" xmlns:w15="http://schemas.microsoft.com/office/word/2012/wordml" xmlns:w16cid="http://schemas.microsoft.com/office/word/2016/wordml/cid" xmlns:w16se="http://schemas.microsoft.com/office/word/2015/wordml/symex" xmlns:wpg="http://schemas.microsoft.com/office/word/2010/wordprocessingGroup" xmlns:wpi="http://schemas.microsoft.com/office/word/2010/wordprocessingInk" xmlns:wne="http://schemas.microsoft.com/office/word/2006/wordml" xmlns:wps="http://schemas.microsoft.com/office/word/2010/wordprocessingShape" mc:Ignorable="w14 w15 w16se w16cid wp14">
+<w:footnotes xmlns:wpc="http://schemas.microsoft.com/office/word/2010/wordprocessingCanvas" xmlns:mc="http://schemas.openxmlformats.org/markup-compatibility/2006" xmlns:o="urn:schemas-microsoft-com:office:office" xmlns:r="http://schemas.openxmlformats.org/officeDocument/2006/relationships" xmlns:m="http://schemas.openxmlformats.org/officeDocument/2006/math" xmlns:v="urn:schemas-microsoft-com:vml" xmlns:wp14="http://schemas.microsoft.com/office/word/2010/wordprocessingDrawing" xmlns:wp="http://schemas.openxmlformats.org/drawingml/2006/wordprocessingDrawing" xmlns:w10="urn:schemas-microsoft-com:office:word" xmlns:w="http://schemas.openxmlformats.org/wordprocessingml/2006/main" xmlns:w14="http://schemas.microsoft.com/office/word/2010/wordml" xmlns:w15="http://schemas.microsoft.com/office/word/2012/wordml" xmlns:wpg="http://schemas.microsoft.com/office/word/2010/wordprocessingGroup" xmlns:wpi="http://schemas.microsoft.com/office/word/2010/wordprocessingInk" xmlns:wne="http://schemas.microsoft.com/office/word/2006/wordml" xmlns:wps="http://schemas.microsoft.com/office/word/2010/wordprocessingShape" mc:Ignorable="w14 w15 wp14">
   <w:footnote w:type="separator" w:id="-1">
     <w:p>
       <w:r>
@@ -2895,17 +2831,17 @@
 </file>
 
 <file path=word/header1.xml><?xml version="1.0" encoding="utf-8"?>
-<w:hdr xmlns:wpc="http://schemas.microsoft.com/office/word/2010/wordprocessingCanvas" xmlns:cx="http://schemas.microsoft.com/office/drawing/2014/chartex" xmlns:cx1="http://schemas.microsoft.com/office/drawing/2015/9/8/chartex" xmlns:cx2="http://schemas.microsoft.com/office/drawing/2015/10/21/chartex" xmlns:cx3="http://schemas.microsoft.com/office/drawing/2016/5/9/chartex" xmlns:cx4="http://schemas.microsoft.com/office/drawing/2016/5/10/chartex" xmlns:cx5="http://schemas.microsoft.com/office/drawing/2016/5/11/chartex" xmlns:cx6="http://schemas.microsoft.com/office/drawing/2016/5/12/chartex" xmlns:cx7="http://schemas.microsoft.com/office/drawing/2016/5/13/chartex" xmlns:cx8="http://schemas.microsoft.com/office/drawing/2016/5/14/chartex" xmlns:mc="http://schemas.openxmlformats.org/markup-compatibility/2006" xmlns:aink="http://schemas.microsoft.com/office/drawing/2016/ink" xmlns:am3d="http://schemas.microsoft.com/office/drawing/2017/model3d" xmlns:o="urn:schemas-microsoft-com:office:office" xmlns:r="http://schemas.openxmlformats.org/officeDocument/2006/relationships" xmlns:m="http://schemas.openxmlformats.org/officeDocument/2006/math" xmlns:v="urn:schemas-microsoft-com:vml" xmlns:wp14="http://schemas.microsoft.com/office/word/2010/wordprocessingDrawing" xmlns:wp="http://schemas.openxmlformats.org/drawingml/2006/wordprocessingDrawing" xmlns:w10="urn:schemas-microsoft-com:office:word" xmlns:w="http://schemas.openxmlformats.org/wordprocessingml/2006/main" xmlns:w14="http://schemas.microsoft.com/office/word/2010/wordml" xmlns:w15="http://schemas.microsoft.com/office/word/2012/wordml" xmlns:w16cid="http://schemas.microsoft.com/office/word/2016/wordml/cid" xmlns:w16se="http://schemas.microsoft.com/office/word/2015/wordml/symex" xmlns:wpg="http://schemas.microsoft.com/office/word/2010/wordprocessingGroup" xmlns:wpi="http://schemas.microsoft.com/office/word/2010/wordprocessingInk" xmlns:wne="http://schemas.microsoft.com/office/word/2006/wordml" xmlns:wps="http://schemas.microsoft.com/office/word/2010/wordprocessingShape" mc:Ignorable="w14 w15 w16se w16cid wp14">
+<w:hdr xmlns:wpc="http://schemas.microsoft.com/office/word/2010/wordprocessingCanvas" xmlns:mc="http://schemas.openxmlformats.org/markup-compatibility/2006" xmlns:o="urn:schemas-microsoft-com:office:office" xmlns:r="http://schemas.openxmlformats.org/officeDocument/2006/relationships" xmlns:m="http://schemas.openxmlformats.org/officeDocument/2006/math" xmlns:v="urn:schemas-microsoft-com:vml" xmlns:wp14="http://schemas.microsoft.com/office/word/2010/wordprocessingDrawing" xmlns:wp="http://schemas.openxmlformats.org/drawingml/2006/wordprocessingDrawing" xmlns:w10="urn:schemas-microsoft-com:office:word" xmlns:w="http://schemas.openxmlformats.org/wordprocessingml/2006/main" xmlns:w14="http://schemas.microsoft.com/office/word/2010/wordml" xmlns:w15="http://schemas.microsoft.com/office/word/2012/wordml" xmlns:wpg="http://schemas.microsoft.com/office/word/2010/wordprocessingGroup" xmlns:wpi="http://schemas.microsoft.com/office/word/2010/wordprocessingInk" xmlns:wne="http://schemas.microsoft.com/office/word/2006/wordml" xmlns:wps="http://schemas.microsoft.com/office/word/2010/wordprocessingShape" mc:Ignorable="w14 w15 wp14">
   <w:tbl>
     <w:tblPr>
       <w:tblW w:w="0" w:type="auto"/>
       <w:tblBorders>
-        <w:top w:val="single" w:color="auto" w:sz="6" w:space="0"/>
-        <w:left w:val="single" w:color="auto" w:sz="6" w:space="0"/>
-        <w:bottom w:val="single" w:color="auto" w:sz="6" w:space="0"/>
-        <w:right w:val="single" w:color="auto" w:sz="6" w:space="0"/>
-        <w:insideH w:val="single" w:color="auto" w:sz="6" w:space="0"/>
-        <w:insideV w:val="single" w:color="auto" w:sz="6" w:space="0"/>
+        <w:top w:val="single" w:sz="6" w:space="0" w:color="auto"/>
+        <w:left w:val="single" w:sz="6" w:space="0" w:color="auto"/>
+        <w:bottom w:val="single" w:sz="6" w:space="0" w:color="auto"/>
+        <w:right w:val="single" w:sz="6" w:space="0" w:color="auto"/>
+        <w:insideH w:val="single" w:sz="6" w:space="0" w:color="auto"/>
+        <w:insideV w:val="single" w:sz="6" w:space="0" w:color="auto"/>
       </w:tblBorders>
       <w:tblLayout w:type="fixed"/>
       <w:tblLook w:val="0000" w:firstRow="0" w:lastRow="0" w:firstColumn="0" w:lastColumn="0" w:noHBand="0" w:noVBand="0"/>
@@ -2954,11 +2890,21 @@
           <w:tcW w:w="6379" w:type="dxa"/>
         </w:tcPr>
         <w:p>
-          <w:fldSimple w:instr=" TITLE  \* MERGEFORMAT ">
-            <w:r>
-              <w:t>Iteration Plan</w:t>
-            </w:r>
-          </w:fldSimple>
+          <w:r>
+            <w:fldChar w:fldCharType="begin"/>
+          </w:r>
+          <w:r>
+            <w:instrText xml:space="preserve"> TITLE  \* MERGEFORMAT </w:instrText>
+          </w:r>
+          <w:r>
+            <w:fldChar w:fldCharType="separate"/>
+          </w:r>
+          <w:r>
+            <w:t>Iteration Plan</w:t>
+          </w:r>
+          <w:r>
+            <w:fldChar w:fldCharType="end"/>
+          </w:r>
         </w:p>
       </w:tc>
       <w:tc>
@@ -2985,7 +2931,7 @@
 </file>
 
 <file path=word/numbering.xml><?xml version="1.0" encoding="utf-8"?>
-<w:numbering xmlns:wpc="http://schemas.microsoft.com/office/word/2010/wordprocessingCanvas" xmlns:cx="http://schemas.microsoft.com/office/drawing/2014/chartex" xmlns:cx1="http://schemas.microsoft.com/office/drawing/2015/9/8/chartex" xmlns:cx2="http://schemas.microsoft.com/office/drawing/2015/10/21/chartex" xmlns:cx3="http://schemas.microsoft.com/office/drawing/2016/5/9/chartex" xmlns:cx4="http://schemas.microsoft.com/office/drawing/2016/5/10/chartex" xmlns:cx5="http://schemas.microsoft.com/office/drawing/2016/5/11/chartex" xmlns:cx6="http://schemas.microsoft.com/office/drawing/2016/5/12/chartex" xmlns:cx7="http://schemas.microsoft.com/office/drawing/2016/5/13/chartex" xmlns:cx8="http://schemas.microsoft.com/office/drawing/2016/5/14/chartex" xmlns:mc="http://schemas.openxmlformats.org/markup-compatibility/2006" xmlns:aink="http://schemas.microsoft.com/office/drawing/2016/ink" xmlns:am3d="http://schemas.microsoft.com/office/drawing/2017/model3d" xmlns:o="urn:schemas-microsoft-com:office:office" xmlns:r="http://schemas.openxmlformats.org/officeDocument/2006/relationships" xmlns:m="http://schemas.openxmlformats.org/officeDocument/2006/math" xmlns:v="urn:schemas-microsoft-com:vml" xmlns:wp14="http://schemas.microsoft.com/office/word/2010/wordprocessingDrawing" xmlns:wp="http://schemas.openxmlformats.org/drawingml/2006/wordprocessingDrawing" xmlns:w10="urn:schemas-microsoft-com:office:word" xmlns:w="http://schemas.openxmlformats.org/wordprocessingml/2006/main" xmlns:w14="http://schemas.microsoft.com/office/word/2010/wordml" xmlns:w15="http://schemas.microsoft.com/office/word/2012/wordml" xmlns:w16cid="http://schemas.microsoft.com/office/word/2016/wordml/cid" xmlns:w16se="http://schemas.microsoft.com/office/word/2015/wordml/symex" xmlns:wpg="http://schemas.microsoft.com/office/word/2010/wordprocessingGroup" xmlns:wpi="http://schemas.microsoft.com/office/word/2010/wordprocessingInk" xmlns:wne="http://schemas.microsoft.com/office/word/2006/wordml" xmlns:wps="http://schemas.microsoft.com/office/word/2010/wordprocessingShape" mc:Ignorable="w14 w15 w16se w16cid wp14">
+<w:numbering xmlns:wpc="http://schemas.microsoft.com/office/word/2010/wordprocessingCanvas" xmlns:mc="http://schemas.openxmlformats.org/markup-compatibility/2006" xmlns:o="urn:schemas-microsoft-com:office:office" xmlns:r="http://schemas.openxmlformats.org/officeDocument/2006/relationships" xmlns:m="http://schemas.openxmlformats.org/officeDocument/2006/math" xmlns:v="urn:schemas-microsoft-com:vml" xmlns:wp14="http://schemas.microsoft.com/office/word/2010/wordprocessingDrawing" xmlns:wp="http://schemas.openxmlformats.org/drawingml/2006/wordprocessingDrawing" xmlns:w10="urn:schemas-microsoft-com:office:word" xmlns:w="http://schemas.openxmlformats.org/wordprocessingml/2006/main" xmlns:w14="http://schemas.microsoft.com/office/word/2010/wordml" xmlns:w15="http://schemas.microsoft.com/office/word/2012/wordml" xmlns:wpg="http://schemas.microsoft.com/office/word/2010/wordprocessingGroup" xmlns:wpi="http://schemas.microsoft.com/office/word/2010/wordprocessingInk" xmlns:wne="http://schemas.microsoft.com/office/word/2006/wordml" xmlns:wps="http://schemas.microsoft.com/office/word/2010/wordprocessingShape" mc:Ignorable="w14 w15 wp14">
   <w:abstractNum w:abstractNumId="0" w15:restartNumberingAfterBreak="0">
     <w:nsid w:val="FFFFFFFB"/>
     <w:multiLevelType w:val="multilevel"/>
@@ -3002,7 +2948,7 @@
         <w:ind w:left="1080" w:hanging="360"/>
       </w:pPr>
       <w:rPr>
-        <w:rFonts w:hint="default" w:ascii="Symbol" w:hAnsi="Symbol"/>
+        <w:rFonts w:ascii="Symbol" w:hAnsi="Symbol" w:hint="default"/>
       </w:rPr>
     </w:lvl>
     <w:lvl w:ilvl="1">
@@ -3095,7 +3041,7 @@
         <w:ind w:left="360" w:hanging="360"/>
       </w:pPr>
       <w:rPr>
-        <w:rFonts w:hint="default" w:ascii="Symbol" w:hAnsi="Symbol"/>
+        <w:rFonts w:ascii="Symbol" w:hAnsi="Symbol" w:hint="default"/>
       </w:rPr>
     </w:lvl>
   </w:abstractNum>
@@ -3115,7 +3061,7 @@
         <w:ind w:left="360" w:hanging="360"/>
       </w:pPr>
       <w:rPr>
-        <w:rFonts w:hint="default" w:ascii="Symbol" w:hAnsi="Symbol"/>
+        <w:rFonts w:ascii="Symbol" w:hAnsi="Symbol" w:hint="default"/>
       </w:rPr>
     </w:lvl>
   </w:abstractNum>
@@ -3248,7 +3194,7 @@
         <w:ind w:left="360" w:hanging="360"/>
       </w:pPr>
       <w:rPr>
-        <w:rFonts w:hint="default" w:ascii="Symbol" w:hAnsi="Symbol"/>
+        <w:rFonts w:ascii="Symbol" w:hAnsi="Symbol" w:hint="default"/>
       </w:rPr>
     </w:lvl>
   </w:abstractNum>
@@ -3268,7 +3214,7 @@
         <w:ind w:left="1440" w:hanging="360"/>
       </w:pPr>
       <w:rPr>
-        <w:rFonts w:hint="default" w:ascii="Wingdings" w:hAnsi="Wingdings"/>
+        <w:rFonts w:ascii="Wingdings" w:hAnsi="Wingdings" w:hint="default"/>
       </w:rPr>
     </w:lvl>
     <w:lvl w:ilvl="1">
@@ -3283,7 +3229,7 @@
         <w:ind w:left="2160" w:hanging="360"/>
       </w:pPr>
       <w:rPr>
-        <w:rFonts w:hint="default" w:ascii="Courier New" w:hAnsi="Courier New" w:cs="Courier New"/>
+        <w:rFonts w:ascii="Courier New" w:hAnsi="Courier New" w:cs="Courier New" w:hint="default"/>
       </w:rPr>
     </w:lvl>
     <w:lvl w:ilvl="2">
@@ -3298,7 +3244,7 @@
         <w:ind w:left="2880" w:hanging="360"/>
       </w:pPr>
       <w:rPr>
-        <w:rFonts w:hint="default" w:ascii="Wingdings" w:hAnsi="Wingdings"/>
+        <w:rFonts w:ascii="Wingdings" w:hAnsi="Wingdings" w:hint="default"/>
       </w:rPr>
     </w:lvl>
     <w:lvl w:ilvl="3">
@@ -3313,7 +3259,7 @@
         <w:ind w:left="3600" w:hanging="360"/>
       </w:pPr>
       <w:rPr>
-        <w:rFonts w:hint="default" w:ascii="Symbol" w:hAnsi="Symbol"/>
+        <w:rFonts w:ascii="Symbol" w:hAnsi="Symbol" w:hint="default"/>
       </w:rPr>
     </w:lvl>
     <w:lvl w:ilvl="4">
@@ -3328,7 +3274,7 @@
         <w:ind w:left="4320" w:hanging="360"/>
       </w:pPr>
       <w:rPr>
-        <w:rFonts w:hint="default" w:ascii="Courier New" w:hAnsi="Courier New" w:cs="Courier New"/>
+        <w:rFonts w:ascii="Courier New" w:hAnsi="Courier New" w:cs="Courier New" w:hint="default"/>
       </w:rPr>
     </w:lvl>
     <w:lvl w:ilvl="5">
@@ -3343,7 +3289,7 @@
         <w:ind w:left="5040" w:hanging="360"/>
       </w:pPr>
       <w:rPr>
-        <w:rFonts w:hint="default" w:ascii="Wingdings" w:hAnsi="Wingdings"/>
+        <w:rFonts w:ascii="Wingdings" w:hAnsi="Wingdings" w:hint="default"/>
       </w:rPr>
     </w:lvl>
     <w:lvl w:ilvl="6">
@@ -3358,7 +3304,7 @@
         <w:ind w:left="5760" w:hanging="360"/>
       </w:pPr>
       <w:rPr>
-        <w:rFonts w:hint="default" w:ascii="Symbol" w:hAnsi="Symbol"/>
+        <w:rFonts w:ascii="Symbol" w:hAnsi="Symbol" w:hint="default"/>
       </w:rPr>
     </w:lvl>
     <w:lvl w:ilvl="7">
@@ -3373,7 +3319,7 @@
         <w:ind w:left="6480" w:hanging="360"/>
       </w:pPr>
       <w:rPr>
-        <w:rFonts w:hint="default" w:ascii="Courier New" w:hAnsi="Courier New" w:cs="Courier New"/>
+        <w:rFonts w:ascii="Courier New" w:hAnsi="Courier New" w:cs="Courier New" w:hint="default"/>
       </w:rPr>
     </w:lvl>
     <w:lvl w:ilvl="8">
@@ -3388,7 +3334,7 @@
         <w:ind w:left="7200" w:hanging="360"/>
       </w:pPr>
       <w:rPr>
-        <w:rFonts w:hint="default" w:ascii="Wingdings" w:hAnsi="Wingdings"/>
+        <w:rFonts w:ascii="Wingdings" w:hAnsi="Wingdings" w:hint="default"/>
       </w:rPr>
     </w:lvl>
   </w:abstractNum>
@@ -3522,7 +3468,7 @@
         <w:ind w:left="360" w:hanging="360"/>
       </w:pPr>
       <w:rPr>
-        <w:rFonts w:hint="default" w:ascii="Symbol" w:hAnsi="Symbol"/>
+        <w:rFonts w:ascii="Symbol" w:hAnsi="Symbol" w:hint="default"/>
       </w:rPr>
     </w:lvl>
   </w:abstractNum>
@@ -3655,7 +3601,7 @@
         <w:ind w:left="360" w:hanging="360"/>
       </w:pPr>
       <w:rPr>
-        <w:rFonts w:hint="default" w:ascii="Symbol" w:hAnsi="Symbol"/>
+        <w:rFonts w:ascii="Symbol" w:hAnsi="Symbol" w:hint="default"/>
       </w:rPr>
     </w:lvl>
   </w:abstractNum>
@@ -3675,7 +3621,7 @@
         <w:ind w:left="360" w:hanging="360"/>
       </w:pPr>
       <w:rPr>
-        <w:rFonts w:hint="default" w:ascii="Symbol" w:hAnsi="Symbol"/>
+        <w:rFonts w:ascii="Symbol" w:hAnsi="Symbol" w:hint="default"/>
       </w:rPr>
     </w:lvl>
   </w:abstractNum>
@@ -3695,7 +3641,7 @@
         <w:ind w:left="360" w:hanging="360"/>
       </w:pPr>
       <w:rPr>
-        <w:rFonts w:hint="default" w:ascii="Symbol" w:hAnsi="Symbol"/>
+        <w:rFonts w:ascii="Symbol" w:hAnsi="Symbol" w:hint="default"/>
       </w:rPr>
     </w:lvl>
   </w:abstractNum>
@@ -3715,7 +3661,7 @@
         <w:ind w:left="360" w:hanging="360"/>
       </w:pPr>
       <w:rPr>
-        <w:rFonts w:hint="default" w:ascii="Symbol" w:hAnsi="Symbol"/>
+        <w:rFonts w:ascii="Symbol" w:hAnsi="Symbol" w:hint="default"/>
       </w:rPr>
     </w:lvl>
   </w:abstractNum>
@@ -3735,7 +3681,7 @@
         <w:ind w:left="360" w:hanging="360"/>
       </w:pPr>
       <w:rPr>
-        <w:rFonts w:hint="default" w:ascii="Symbol" w:hAnsi="Symbol"/>
+        <w:rFonts w:ascii="Symbol" w:hAnsi="Symbol" w:hint="default"/>
       </w:rPr>
     </w:lvl>
   </w:abstractNum>
@@ -3868,7 +3814,7 @@
         <w:ind w:left="360" w:hanging="360"/>
       </w:pPr>
       <w:rPr>
-        <w:rFonts w:hint="default" w:ascii="Symbol" w:hAnsi="Symbol"/>
+        <w:rFonts w:ascii="Symbol" w:hAnsi="Symbol" w:hint="default"/>
       </w:rPr>
     </w:lvl>
   </w:abstractNum>
@@ -3889,7 +3835,7 @@
         <w:ind w:left="720" w:hanging="360"/>
       </w:pPr>
       <w:rPr>
-        <w:rFonts w:hint="default" w:ascii="Symbol" w:hAnsi="Symbol"/>
+        <w:rFonts w:ascii="Symbol" w:hAnsi="Symbol" w:hint="default"/>
       </w:rPr>
     </w:lvl>
     <w:lvl w:ilvl="1" w:tplc="04090003" w:tentative="1">
@@ -3904,7 +3850,7 @@
         <w:ind w:left="1440" w:hanging="360"/>
       </w:pPr>
       <w:rPr>
-        <w:rFonts w:hint="default" w:ascii="Courier New" w:hAnsi="Courier New" w:cs="Courier New"/>
+        <w:rFonts w:ascii="Courier New" w:hAnsi="Courier New" w:cs="Courier New" w:hint="default"/>
       </w:rPr>
     </w:lvl>
     <w:lvl w:ilvl="2" w:tplc="04090005" w:tentative="1">
@@ -3919,7 +3865,7 @@
         <w:ind w:left="2160" w:hanging="360"/>
       </w:pPr>
       <w:rPr>
-        <w:rFonts w:hint="default" w:ascii="Wingdings" w:hAnsi="Wingdings"/>
+        <w:rFonts w:ascii="Wingdings" w:hAnsi="Wingdings" w:hint="default"/>
       </w:rPr>
     </w:lvl>
     <w:lvl w:ilvl="3" w:tplc="04090001" w:tentative="1">
@@ -3934,7 +3880,7 @@
         <w:ind w:left="2880" w:hanging="360"/>
       </w:pPr>
       <w:rPr>
-        <w:rFonts w:hint="default" w:ascii="Symbol" w:hAnsi="Symbol"/>
+        <w:rFonts w:ascii="Symbol" w:hAnsi="Symbol" w:hint="default"/>
       </w:rPr>
     </w:lvl>
     <w:lvl w:ilvl="4" w:tplc="04090003" w:tentative="1">
@@ -3949,7 +3895,7 @@
         <w:ind w:left="3600" w:hanging="360"/>
       </w:pPr>
       <w:rPr>
-        <w:rFonts w:hint="default" w:ascii="Courier New" w:hAnsi="Courier New" w:cs="Courier New"/>
+        <w:rFonts w:ascii="Courier New" w:hAnsi="Courier New" w:cs="Courier New" w:hint="default"/>
       </w:rPr>
     </w:lvl>
     <w:lvl w:ilvl="5" w:tplc="04090005" w:tentative="1">
@@ -3964,7 +3910,7 @@
         <w:ind w:left="4320" w:hanging="360"/>
       </w:pPr>
       <w:rPr>
-        <w:rFonts w:hint="default" w:ascii="Wingdings" w:hAnsi="Wingdings"/>
+        <w:rFonts w:ascii="Wingdings" w:hAnsi="Wingdings" w:hint="default"/>
       </w:rPr>
     </w:lvl>
     <w:lvl w:ilvl="6" w:tplc="04090001" w:tentative="1">
@@ -3979,7 +3925,7 @@
         <w:ind w:left="5040" w:hanging="360"/>
       </w:pPr>
       <w:rPr>
-        <w:rFonts w:hint="default" w:ascii="Symbol" w:hAnsi="Symbol"/>
+        <w:rFonts w:ascii="Symbol" w:hAnsi="Symbol" w:hint="default"/>
       </w:rPr>
     </w:lvl>
     <w:lvl w:ilvl="7" w:tplc="04090003" w:tentative="1">
@@ -3994,7 +3940,7 @@
         <w:ind w:left="5760" w:hanging="360"/>
       </w:pPr>
       <w:rPr>
-        <w:rFonts w:hint="default" w:ascii="Courier New" w:hAnsi="Courier New" w:cs="Courier New"/>
+        <w:rFonts w:ascii="Courier New" w:hAnsi="Courier New" w:cs="Courier New" w:hint="default"/>
       </w:rPr>
     </w:lvl>
     <w:lvl w:ilvl="8" w:tplc="04090005" w:tentative="1">
@@ -4009,7 +3955,7 @@
         <w:ind w:left="6480" w:hanging="360"/>
       </w:pPr>
       <w:rPr>
-        <w:rFonts w:hint="default" w:ascii="Wingdings" w:hAnsi="Wingdings"/>
+        <w:rFonts w:ascii="Wingdings" w:hAnsi="Wingdings" w:hint="default"/>
       </w:rPr>
     </w:lvl>
   </w:abstractNum>
@@ -4029,7 +3975,7 @@
         <w:ind w:left="720" w:hanging="360"/>
       </w:pPr>
       <w:rPr>
-        <w:rFonts w:hint="default" w:ascii="Symbol" w:hAnsi="Symbol"/>
+        <w:rFonts w:ascii="Symbol" w:hAnsi="Symbol" w:hint="default"/>
       </w:rPr>
     </w:lvl>
     <w:lvl w:ilvl="1" w:tplc="04090003" w:tentative="1">
@@ -4044,7 +3990,7 @@
         <w:ind w:left="1440" w:hanging="360"/>
       </w:pPr>
       <w:rPr>
-        <w:rFonts w:hint="default" w:ascii="Courier New" w:hAnsi="Courier New"/>
+        <w:rFonts w:ascii="Courier New" w:hAnsi="Courier New" w:hint="default"/>
       </w:rPr>
     </w:lvl>
     <w:lvl w:ilvl="2" w:tplc="04090005" w:tentative="1">
@@ -4059,7 +4005,7 @@
         <w:ind w:left="2160" w:hanging="360"/>
       </w:pPr>
       <w:rPr>
-        <w:rFonts w:hint="default" w:ascii="Wingdings" w:hAnsi="Wingdings"/>
+        <w:rFonts w:ascii="Wingdings" w:hAnsi="Wingdings" w:hint="default"/>
       </w:rPr>
     </w:lvl>
     <w:lvl w:ilvl="3" w:tplc="04090001" w:tentative="1">
@@ -4074,7 +4020,7 @@
         <w:ind w:left="2880" w:hanging="360"/>
       </w:pPr>
       <w:rPr>
-        <w:rFonts w:hint="default" w:ascii="Symbol" w:hAnsi="Symbol"/>
+        <w:rFonts w:ascii="Symbol" w:hAnsi="Symbol" w:hint="default"/>
       </w:rPr>
     </w:lvl>
     <w:lvl w:ilvl="4" w:tplc="04090003" w:tentative="1">
@@ -4089,7 +4035,7 @@
         <w:ind w:left="3600" w:hanging="360"/>
       </w:pPr>
       <w:rPr>
-        <w:rFonts w:hint="default" w:ascii="Courier New" w:hAnsi="Courier New"/>
+        <w:rFonts w:ascii="Courier New" w:hAnsi="Courier New" w:hint="default"/>
       </w:rPr>
     </w:lvl>
     <w:lvl w:ilvl="5" w:tplc="04090005" w:tentative="1">
@@ -4104,7 +4050,7 @@
         <w:ind w:left="4320" w:hanging="360"/>
       </w:pPr>
       <w:rPr>
-        <w:rFonts w:hint="default" w:ascii="Wingdings" w:hAnsi="Wingdings"/>
+        <w:rFonts w:ascii="Wingdings" w:hAnsi="Wingdings" w:hint="default"/>
       </w:rPr>
     </w:lvl>
     <w:lvl w:ilvl="6" w:tplc="04090001" w:tentative="1">
@@ -4119,7 +4065,7 @@
         <w:ind w:left="5040" w:hanging="360"/>
       </w:pPr>
       <w:rPr>
-        <w:rFonts w:hint="default" w:ascii="Symbol" w:hAnsi="Symbol"/>
+        <w:rFonts w:ascii="Symbol" w:hAnsi="Symbol" w:hint="default"/>
       </w:rPr>
     </w:lvl>
     <w:lvl w:ilvl="7" w:tplc="04090003" w:tentative="1">
@@ -4134,7 +4080,7 @@
         <w:ind w:left="5760" w:hanging="360"/>
       </w:pPr>
       <w:rPr>
-        <w:rFonts w:hint="default" w:ascii="Courier New" w:hAnsi="Courier New"/>
+        <w:rFonts w:ascii="Courier New" w:hAnsi="Courier New" w:hint="default"/>
       </w:rPr>
     </w:lvl>
     <w:lvl w:ilvl="8" w:tplc="04090005" w:tentative="1">
@@ -4149,7 +4095,7 @@
         <w:ind w:left="6480" w:hanging="360"/>
       </w:pPr>
       <w:rPr>
-        <w:rFonts w:hint="default" w:ascii="Wingdings" w:hAnsi="Wingdings"/>
+        <w:rFonts w:ascii="Wingdings" w:hAnsi="Wingdings" w:hint="default"/>
       </w:rPr>
     </w:lvl>
   </w:abstractNum>
@@ -4169,7 +4115,7 @@
         <w:ind w:left="720" w:hanging="360"/>
       </w:pPr>
       <w:rPr>
-        <w:rFonts w:hint="default" w:ascii="Symbol" w:hAnsi="Symbol"/>
+        <w:rFonts w:ascii="Symbol" w:hAnsi="Symbol" w:hint="default"/>
       </w:rPr>
     </w:lvl>
     <w:lvl w:ilvl="1" w:tplc="04090003" w:tentative="1">
@@ -4184,7 +4130,7 @@
         <w:ind w:left="1440" w:hanging="360"/>
       </w:pPr>
       <w:rPr>
-        <w:rFonts w:hint="default" w:ascii="Courier New" w:hAnsi="Courier New" w:cs="Courier New"/>
+        <w:rFonts w:ascii="Courier New" w:hAnsi="Courier New" w:cs="Courier New" w:hint="default"/>
       </w:rPr>
     </w:lvl>
     <w:lvl w:ilvl="2" w:tplc="04090005" w:tentative="1">
@@ -4199,7 +4145,7 @@
         <w:ind w:left="2160" w:hanging="360"/>
       </w:pPr>
       <w:rPr>
-        <w:rFonts w:hint="default" w:ascii="Wingdings" w:hAnsi="Wingdings"/>
+        <w:rFonts w:ascii="Wingdings" w:hAnsi="Wingdings" w:hint="default"/>
       </w:rPr>
     </w:lvl>
     <w:lvl w:ilvl="3" w:tplc="04090001" w:tentative="1">
@@ -4214,7 +4160,7 @@
         <w:ind w:left="2880" w:hanging="360"/>
       </w:pPr>
       <w:rPr>
-        <w:rFonts w:hint="default" w:ascii="Symbol" w:hAnsi="Symbol"/>
+        <w:rFonts w:ascii="Symbol" w:hAnsi="Symbol" w:hint="default"/>
       </w:rPr>
     </w:lvl>
     <w:lvl w:ilvl="4" w:tplc="04090003" w:tentative="1">
@@ -4229,7 +4175,7 @@
         <w:ind w:left="3600" w:hanging="360"/>
       </w:pPr>
       <w:rPr>
-        <w:rFonts w:hint="default" w:ascii="Courier New" w:hAnsi="Courier New" w:cs="Courier New"/>
+        <w:rFonts w:ascii="Courier New" w:hAnsi="Courier New" w:cs="Courier New" w:hint="default"/>
       </w:rPr>
     </w:lvl>
     <w:lvl w:ilvl="5" w:tplc="04090005" w:tentative="1">
@@ -4244,7 +4190,7 @@
         <w:ind w:left="4320" w:hanging="360"/>
       </w:pPr>
       <w:rPr>
-        <w:rFonts w:hint="default" w:ascii="Wingdings" w:hAnsi="Wingdings"/>
+        <w:rFonts w:ascii="Wingdings" w:hAnsi="Wingdings" w:hint="default"/>
       </w:rPr>
     </w:lvl>
     <w:lvl w:ilvl="6" w:tplc="04090001" w:tentative="1">
@@ -4259,7 +4205,7 @@
         <w:ind w:left="5040" w:hanging="360"/>
       </w:pPr>
       <w:rPr>
-        <w:rFonts w:hint="default" w:ascii="Symbol" w:hAnsi="Symbol"/>
+        <w:rFonts w:ascii="Symbol" w:hAnsi="Symbol" w:hint="default"/>
       </w:rPr>
     </w:lvl>
     <w:lvl w:ilvl="7" w:tplc="04090003" w:tentative="1">
@@ -4274,7 +4220,7 @@
         <w:ind w:left="5760" w:hanging="360"/>
       </w:pPr>
       <w:rPr>
-        <w:rFonts w:hint="default" w:ascii="Courier New" w:hAnsi="Courier New" w:cs="Courier New"/>
+        <w:rFonts w:ascii="Courier New" w:hAnsi="Courier New" w:cs="Courier New" w:hint="default"/>
       </w:rPr>
     </w:lvl>
     <w:lvl w:ilvl="8" w:tplc="04090005" w:tentative="1">
@@ -4289,7 +4235,7 @@
         <w:ind w:left="6480" w:hanging="360"/>
       </w:pPr>
       <w:rPr>
-        <w:rFonts w:hint="default" w:ascii="Wingdings" w:hAnsi="Wingdings"/>
+        <w:rFonts w:ascii="Wingdings" w:hAnsi="Wingdings" w:hint="default"/>
       </w:rPr>
     </w:lvl>
   </w:abstractNum>
@@ -4309,7 +4255,7 @@
         <w:ind w:left="360" w:hanging="360"/>
       </w:pPr>
       <w:rPr>
-        <w:rFonts w:hint="default" w:ascii="Symbol" w:hAnsi="Symbol"/>
+        <w:rFonts w:ascii="Symbol" w:hAnsi="Symbol" w:hint="default"/>
       </w:rPr>
     </w:lvl>
   </w:abstractNum>
@@ -4329,7 +4275,7 @@
         <w:ind w:left="720" w:hanging="360"/>
       </w:pPr>
       <w:rPr>
-        <w:rFonts w:hint="default" w:ascii="Symbol" w:hAnsi="Symbol"/>
+        <w:rFonts w:ascii="Symbol" w:hAnsi="Symbol" w:hint="default"/>
       </w:rPr>
     </w:lvl>
     <w:lvl w:ilvl="1">
@@ -4344,7 +4290,7 @@
         <w:ind w:left="1440" w:hanging="360"/>
       </w:pPr>
       <w:rPr>
-        <w:rFonts w:hint="default" w:ascii="Courier New" w:hAnsi="Courier New" w:cs="Courier New"/>
+        <w:rFonts w:ascii="Courier New" w:hAnsi="Courier New" w:cs="Courier New" w:hint="default"/>
       </w:rPr>
     </w:lvl>
     <w:lvl w:ilvl="2">
@@ -4359,7 +4305,7 @@
         <w:ind w:left="2160" w:hanging="360"/>
       </w:pPr>
       <w:rPr>
-        <w:rFonts w:hint="default" w:ascii="Wingdings" w:hAnsi="Wingdings"/>
+        <w:rFonts w:ascii="Wingdings" w:hAnsi="Wingdings" w:hint="default"/>
       </w:rPr>
     </w:lvl>
     <w:lvl w:ilvl="3">
@@ -4374,7 +4320,7 @@
         <w:ind w:left="2880" w:hanging="360"/>
       </w:pPr>
       <w:rPr>
-        <w:rFonts w:hint="default" w:ascii="Symbol" w:hAnsi="Symbol"/>
+        <w:rFonts w:ascii="Symbol" w:hAnsi="Symbol" w:hint="default"/>
       </w:rPr>
     </w:lvl>
     <w:lvl w:ilvl="4">
@@ -4389,7 +4335,7 @@
         <w:ind w:left="3600" w:hanging="360"/>
       </w:pPr>
       <w:rPr>
-        <w:rFonts w:hint="default" w:ascii="Courier New" w:hAnsi="Courier New" w:cs="Courier New"/>
+        <w:rFonts w:ascii="Courier New" w:hAnsi="Courier New" w:cs="Courier New" w:hint="default"/>
       </w:rPr>
     </w:lvl>
     <w:lvl w:ilvl="5">
@@ -4404,7 +4350,7 @@
         <w:ind w:left="4320" w:hanging="360"/>
       </w:pPr>
       <w:rPr>
-        <w:rFonts w:hint="default" w:ascii="Wingdings" w:hAnsi="Wingdings"/>
+        <w:rFonts w:ascii="Wingdings" w:hAnsi="Wingdings" w:hint="default"/>
       </w:rPr>
     </w:lvl>
     <w:lvl w:ilvl="6">
@@ -4419,7 +4365,7 @@
         <w:ind w:left="5040" w:hanging="360"/>
       </w:pPr>
       <w:rPr>
-        <w:rFonts w:hint="default" w:ascii="Symbol" w:hAnsi="Symbol"/>
+        <w:rFonts w:ascii="Symbol" w:hAnsi="Symbol" w:hint="default"/>
       </w:rPr>
     </w:lvl>
     <w:lvl w:ilvl="7">
@@ -4434,7 +4380,7 @@
         <w:ind w:left="5760" w:hanging="360"/>
       </w:pPr>
       <w:rPr>
-        <w:rFonts w:hint="default" w:ascii="Courier New" w:hAnsi="Courier New" w:cs="Courier New"/>
+        <w:rFonts w:ascii="Courier New" w:hAnsi="Courier New" w:cs="Courier New" w:hint="default"/>
       </w:rPr>
     </w:lvl>
     <w:lvl w:ilvl="8">
@@ -4449,7 +4395,7 @@
         <w:ind w:left="6480" w:hanging="360"/>
       </w:pPr>
       <w:rPr>
-        <w:rFonts w:hint="default" w:ascii="Wingdings" w:hAnsi="Wingdings"/>
+        <w:rFonts w:ascii="Wingdings" w:hAnsi="Wingdings" w:hint="default"/>
       </w:rPr>
     </w:lvl>
   </w:abstractNum>
@@ -4469,7 +4415,7 @@
         <w:ind w:left="360" w:hanging="360"/>
       </w:pPr>
       <w:rPr>
-        <w:rFonts w:hint="default" w:ascii="Symbol" w:hAnsi="Symbol"/>
+        <w:rFonts w:ascii="Symbol" w:hAnsi="Symbol" w:hint="default"/>
       </w:rPr>
     </w:lvl>
   </w:abstractNum>
@@ -4489,7 +4435,7 @@
         <w:ind w:left="1440" w:hanging="360"/>
       </w:pPr>
       <w:rPr>
-        <w:rFonts w:hint="default" w:ascii="Wingdings" w:hAnsi="Wingdings"/>
+        <w:rFonts w:ascii="Wingdings" w:hAnsi="Wingdings" w:hint="default"/>
       </w:rPr>
     </w:lvl>
     <w:lvl w:ilvl="1" w:tplc="04090003" w:tentative="1">
@@ -4504,7 +4450,7 @@
         <w:ind w:left="2160" w:hanging="360"/>
       </w:pPr>
       <w:rPr>
-        <w:rFonts w:hint="default" w:ascii="Courier New" w:hAnsi="Courier New" w:cs="Courier New"/>
+        <w:rFonts w:ascii="Courier New" w:hAnsi="Courier New" w:cs="Courier New" w:hint="default"/>
       </w:rPr>
     </w:lvl>
     <w:lvl w:ilvl="2" w:tplc="04090005" w:tentative="1">
@@ -4519,7 +4465,7 @@
         <w:ind w:left="2880" w:hanging="360"/>
       </w:pPr>
       <w:rPr>
-        <w:rFonts w:hint="default" w:ascii="Wingdings" w:hAnsi="Wingdings"/>
+        <w:rFonts w:ascii="Wingdings" w:hAnsi="Wingdings" w:hint="default"/>
       </w:rPr>
     </w:lvl>
     <w:lvl w:ilvl="3" w:tplc="04090001" w:tentative="1">
@@ -4534,7 +4480,7 @@
         <w:ind w:left="3600" w:hanging="360"/>
       </w:pPr>
       <w:rPr>
-        <w:rFonts w:hint="default" w:ascii="Symbol" w:hAnsi="Symbol"/>
+        <w:rFonts w:ascii="Symbol" w:hAnsi="Symbol" w:hint="default"/>
       </w:rPr>
     </w:lvl>
     <w:lvl w:ilvl="4" w:tplc="04090003" w:tentative="1">
@@ -4549,7 +4495,7 @@
         <w:ind w:left="4320" w:hanging="360"/>
       </w:pPr>
       <w:rPr>
-        <w:rFonts w:hint="default" w:ascii="Courier New" w:hAnsi="Courier New" w:cs="Courier New"/>
+        <w:rFonts w:ascii="Courier New" w:hAnsi="Courier New" w:cs="Courier New" w:hint="default"/>
       </w:rPr>
     </w:lvl>
     <w:lvl w:ilvl="5" w:tplc="04090005" w:tentative="1">
@@ -4564,7 +4510,7 @@
         <w:ind w:left="5040" w:hanging="360"/>
       </w:pPr>
       <w:rPr>
-        <w:rFonts w:hint="default" w:ascii="Wingdings" w:hAnsi="Wingdings"/>
+        <w:rFonts w:ascii="Wingdings" w:hAnsi="Wingdings" w:hint="default"/>
       </w:rPr>
     </w:lvl>
     <w:lvl w:ilvl="6" w:tplc="04090001" w:tentative="1">
@@ -4579,7 +4525,7 @@
         <w:ind w:left="5760" w:hanging="360"/>
       </w:pPr>
       <w:rPr>
-        <w:rFonts w:hint="default" w:ascii="Symbol" w:hAnsi="Symbol"/>
+        <w:rFonts w:ascii="Symbol" w:hAnsi="Symbol" w:hint="default"/>
       </w:rPr>
     </w:lvl>
     <w:lvl w:ilvl="7" w:tplc="04090003" w:tentative="1">
@@ -4594,7 +4540,7 @@
         <w:ind w:left="6480" w:hanging="360"/>
       </w:pPr>
       <w:rPr>
-        <w:rFonts w:hint="default" w:ascii="Courier New" w:hAnsi="Courier New" w:cs="Courier New"/>
+        <w:rFonts w:ascii="Courier New" w:hAnsi="Courier New" w:cs="Courier New" w:hint="default"/>
       </w:rPr>
     </w:lvl>
     <w:lvl w:ilvl="8" w:tplc="04090005" w:tentative="1">
@@ -4609,7 +4555,7 @@
         <w:ind w:left="7200" w:hanging="360"/>
       </w:pPr>
       <w:rPr>
-        <w:rFonts w:hint="default" w:ascii="Wingdings" w:hAnsi="Wingdings"/>
+        <w:rFonts w:ascii="Wingdings" w:hAnsi="Wingdings" w:hint="default"/>
       </w:rPr>
     </w:lvl>
   </w:abstractNum>
@@ -4629,7 +4575,7 @@
         <w:ind w:left="360" w:hanging="360"/>
       </w:pPr>
       <w:rPr>
-        <w:rFonts w:hint="default" w:ascii="Symbol" w:hAnsi="Symbol"/>
+        <w:rFonts w:ascii="Symbol" w:hAnsi="Symbol" w:hint="default"/>
       </w:rPr>
     </w:lvl>
   </w:abstractNum>
@@ -4649,7 +4595,7 @@
         <w:ind w:left="720" w:hanging="360"/>
       </w:pPr>
       <w:rPr>
-        <w:rFonts w:hint="default" w:ascii="Symbol" w:hAnsi="Symbol"/>
+        <w:rFonts w:ascii="Symbol" w:hAnsi="Symbol" w:hint="default"/>
       </w:rPr>
     </w:lvl>
     <w:lvl w:ilvl="1" w:tplc="04090003">
@@ -4664,7 +4610,7 @@
         <w:ind w:left="1440" w:hanging="360"/>
       </w:pPr>
       <w:rPr>
-        <w:rFonts w:hint="default" w:ascii="Courier New" w:hAnsi="Courier New" w:cs="Courier New"/>
+        <w:rFonts w:ascii="Courier New" w:hAnsi="Courier New" w:cs="Courier New" w:hint="default"/>
       </w:rPr>
     </w:lvl>
     <w:lvl w:ilvl="2" w:tplc="04090005" w:tentative="1">
@@ -4679,7 +4625,7 @@
         <w:ind w:left="2160" w:hanging="360"/>
       </w:pPr>
       <w:rPr>
-        <w:rFonts w:hint="default" w:ascii="Wingdings" w:hAnsi="Wingdings"/>
+        <w:rFonts w:ascii="Wingdings" w:hAnsi="Wingdings" w:hint="default"/>
       </w:rPr>
     </w:lvl>
     <w:lvl w:ilvl="3" w:tplc="04090001" w:tentative="1">
@@ -4694,7 +4640,7 @@
         <w:ind w:left="2880" w:hanging="360"/>
       </w:pPr>
       <w:rPr>
-        <w:rFonts w:hint="default" w:ascii="Symbol" w:hAnsi="Symbol"/>
+        <w:rFonts w:ascii="Symbol" w:hAnsi="Symbol" w:hint="default"/>
       </w:rPr>
     </w:lvl>
     <w:lvl w:ilvl="4" w:tplc="04090003" w:tentative="1">
@@ -4709,7 +4655,7 @@
         <w:ind w:left="3600" w:hanging="360"/>
       </w:pPr>
       <w:rPr>
-        <w:rFonts w:hint="default" w:ascii="Courier New" w:hAnsi="Courier New" w:cs="Courier New"/>
+        <w:rFonts w:ascii="Courier New" w:hAnsi="Courier New" w:cs="Courier New" w:hint="default"/>
       </w:rPr>
     </w:lvl>
     <w:lvl w:ilvl="5" w:tplc="04090005" w:tentative="1">
@@ -4724,7 +4670,7 @@
         <w:ind w:left="4320" w:hanging="360"/>
       </w:pPr>
       <w:rPr>
-        <w:rFonts w:hint="default" w:ascii="Wingdings" w:hAnsi="Wingdings"/>
+        <w:rFonts w:ascii="Wingdings" w:hAnsi="Wingdings" w:hint="default"/>
       </w:rPr>
     </w:lvl>
     <w:lvl w:ilvl="6" w:tplc="04090001" w:tentative="1">
@@ -4739,7 +4685,7 @@
         <w:ind w:left="5040" w:hanging="360"/>
       </w:pPr>
       <w:rPr>
-        <w:rFonts w:hint="default" w:ascii="Symbol" w:hAnsi="Symbol"/>
+        <w:rFonts w:ascii="Symbol" w:hAnsi="Symbol" w:hint="default"/>
       </w:rPr>
     </w:lvl>
     <w:lvl w:ilvl="7" w:tplc="04090003" w:tentative="1">
@@ -4754,7 +4700,7 @@
         <w:ind w:left="5760" w:hanging="360"/>
       </w:pPr>
       <w:rPr>
-        <w:rFonts w:hint="default" w:ascii="Courier New" w:hAnsi="Courier New" w:cs="Courier New"/>
+        <w:rFonts w:ascii="Courier New" w:hAnsi="Courier New" w:cs="Courier New" w:hint="default"/>
       </w:rPr>
     </w:lvl>
     <w:lvl w:ilvl="8" w:tplc="04090005" w:tentative="1">
@@ -4769,7 +4715,7 @@
         <w:ind w:left="6480" w:hanging="360"/>
       </w:pPr>
       <w:rPr>
-        <w:rFonts w:hint="default" w:ascii="Wingdings" w:hAnsi="Wingdings"/>
+        <w:rFonts w:ascii="Wingdings" w:hAnsi="Wingdings" w:hint="default"/>
       </w:rPr>
     </w:lvl>
   </w:abstractNum>
@@ -4804,7 +4750,7 @@
         <w:ind w:left="1350" w:hanging="360"/>
       </w:pPr>
       <w:rPr>
-        <w:rFonts w:hint="default" w:ascii="Courier New" w:hAnsi="Courier New" w:cs="Courier New"/>
+        <w:rFonts w:ascii="Courier New" w:hAnsi="Courier New" w:cs="Courier New" w:hint="default"/>
       </w:rPr>
     </w:lvl>
     <w:lvl w:ilvl="2" w:tplc="04090005" w:tentative="1">
@@ -4819,7 +4765,7 @@
         <w:ind w:left="2070" w:hanging="360"/>
       </w:pPr>
       <w:rPr>
-        <w:rFonts w:hint="default" w:ascii="Wingdings" w:hAnsi="Wingdings"/>
+        <w:rFonts w:ascii="Wingdings" w:hAnsi="Wingdings" w:hint="default"/>
       </w:rPr>
     </w:lvl>
     <w:lvl w:ilvl="3" w:tplc="04090001" w:tentative="1">
@@ -4834,7 +4780,7 @@
         <w:ind w:left="2790" w:hanging="360"/>
       </w:pPr>
       <w:rPr>
-        <w:rFonts w:hint="default" w:ascii="Symbol" w:hAnsi="Symbol"/>
+        <w:rFonts w:ascii="Symbol" w:hAnsi="Symbol" w:hint="default"/>
       </w:rPr>
     </w:lvl>
     <w:lvl w:ilvl="4" w:tplc="04090003" w:tentative="1">
@@ -4849,7 +4795,7 @@
         <w:ind w:left="3510" w:hanging="360"/>
       </w:pPr>
       <w:rPr>
-        <w:rFonts w:hint="default" w:ascii="Courier New" w:hAnsi="Courier New" w:cs="Courier New"/>
+        <w:rFonts w:ascii="Courier New" w:hAnsi="Courier New" w:cs="Courier New" w:hint="default"/>
       </w:rPr>
     </w:lvl>
     <w:lvl w:ilvl="5" w:tplc="04090005" w:tentative="1">
@@ -4864,7 +4810,7 @@
         <w:ind w:left="4230" w:hanging="360"/>
       </w:pPr>
       <w:rPr>
-        <w:rFonts w:hint="default" w:ascii="Wingdings" w:hAnsi="Wingdings"/>
+        <w:rFonts w:ascii="Wingdings" w:hAnsi="Wingdings" w:hint="default"/>
       </w:rPr>
     </w:lvl>
     <w:lvl w:ilvl="6" w:tplc="04090001" w:tentative="1">
@@ -4879,7 +4825,7 @@
         <w:ind w:left="4950" w:hanging="360"/>
       </w:pPr>
       <w:rPr>
-        <w:rFonts w:hint="default" w:ascii="Symbol" w:hAnsi="Symbol"/>
+        <w:rFonts w:ascii="Symbol" w:hAnsi="Symbol" w:hint="default"/>
       </w:rPr>
     </w:lvl>
     <w:lvl w:ilvl="7" w:tplc="04090003" w:tentative="1">
@@ -4894,7 +4840,7 @@
         <w:ind w:left="5670" w:hanging="360"/>
       </w:pPr>
       <w:rPr>
-        <w:rFonts w:hint="default" w:ascii="Courier New" w:hAnsi="Courier New" w:cs="Courier New"/>
+        <w:rFonts w:ascii="Courier New" w:hAnsi="Courier New" w:cs="Courier New" w:hint="default"/>
       </w:rPr>
     </w:lvl>
     <w:lvl w:ilvl="8" w:tplc="04090005" w:tentative="1">
@@ -4909,7 +4855,7 @@
         <w:ind w:left="6390" w:hanging="360"/>
       </w:pPr>
       <w:rPr>
-        <w:rFonts w:hint="default" w:ascii="Wingdings" w:hAnsi="Wingdings"/>
+        <w:rFonts w:ascii="Wingdings" w:hAnsi="Wingdings" w:hint="default"/>
       </w:rPr>
     </w:lvl>
   </w:abstractNum>
@@ -4944,7 +4890,7 @@
         <w:ind w:left="1080" w:hanging="360"/>
       </w:pPr>
       <w:rPr>
-        <w:rFonts w:hint="default" w:ascii="Courier New" w:hAnsi="Courier New" w:cs="Courier New"/>
+        <w:rFonts w:ascii="Courier New" w:hAnsi="Courier New" w:cs="Courier New" w:hint="default"/>
       </w:rPr>
     </w:lvl>
     <w:lvl w:ilvl="2" w:tplc="04090005" w:tentative="1">
@@ -4959,7 +4905,7 @@
         <w:ind w:left="1800" w:hanging="360"/>
       </w:pPr>
       <w:rPr>
-        <w:rFonts w:hint="default" w:ascii="Wingdings" w:hAnsi="Wingdings"/>
+        <w:rFonts w:ascii="Wingdings" w:hAnsi="Wingdings" w:hint="default"/>
       </w:rPr>
     </w:lvl>
     <w:lvl w:ilvl="3" w:tplc="04090001" w:tentative="1">
@@ -4974,7 +4920,7 @@
         <w:ind w:left="2520" w:hanging="360"/>
       </w:pPr>
       <w:rPr>
-        <w:rFonts w:hint="default" w:ascii="Symbol" w:hAnsi="Symbol"/>
+        <w:rFonts w:ascii="Symbol" w:hAnsi="Symbol" w:hint="default"/>
       </w:rPr>
     </w:lvl>
     <w:lvl w:ilvl="4" w:tplc="04090003" w:tentative="1">
@@ -4989,7 +4935,7 @@
         <w:ind w:left="3240" w:hanging="360"/>
       </w:pPr>
       <w:rPr>
-        <w:rFonts w:hint="default" w:ascii="Courier New" w:hAnsi="Courier New" w:cs="Courier New"/>
+        <w:rFonts w:ascii="Courier New" w:hAnsi="Courier New" w:cs="Courier New" w:hint="default"/>
       </w:rPr>
     </w:lvl>
     <w:lvl w:ilvl="5" w:tplc="04090005" w:tentative="1">
@@ -5004,7 +4950,7 @@
         <w:ind w:left="3960" w:hanging="360"/>
       </w:pPr>
       <w:rPr>
-        <w:rFonts w:hint="default" w:ascii="Wingdings" w:hAnsi="Wingdings"/>
+        <w:rFonts w:ascii="Wingdings" w:hAnsi="Wingdings" w:hint="default"/>
       </w:rPr>
     </w:lvl>
     <w:lvl w:ilvl="6" w:tplc="04090001" w:tentative="1">
@@ -5019,7 +4965,7 @@
         <w:ind w:left="4680" w:hanging="360"/>
       </w:pPr>
       <w:rPr>
-        <w:rFonts w:hint="default" w:ascii="Symbol" w:hAnsi="Symbol"/>
+        <w:rFonts w:ascii="Symbol" w:hAnsi="Symbol" w:hint="default"/>
       </w:rPr>
     </w:lvl>
     <w:lvl w:ilvl="7" w:tplc="04090003" w:tentative="1">
@@ -5034,7 +4980,7 @@
         <w:ind w:left="5400" w:hanging="360"/>
       </w:pPr>
       <w:rPr>
-        <w:rFonts w:hint="default" w:ascii="Courier New" w:hAnsi="Courier New" w:cs="Courier New"/>
+        <w:rFonts w:ascii="Courier New" w:hAnsi="Courier New" w:cs="Courier New" w:hint="default"/>
       </w:rPr>
     </w:lvl>
     <w:lvl w:ilvl="8" w:tplc="04090005" w:tentative="1">
@@ -5049,7 +4995,7 @@
         <w:ind w:left="6120" w:hanging="360"/>
       </w:pPr>
       <w:rPr>
-        <w:rFonts w:hint="default" w:ascii="Wingdings" w:hAnsi="Wingdings"/>
+        <w:rFonts w:ascii="Wingdings" w:hAnsi="Wingdings" w:hint="default"/>
       </w:rPr>
     </w:lvl>
   </w:abstractNum>
@@ -5182,7 +5128,7 @@
         <w:ind w:left="720" w:hanging="360"/>
       </w:pPr>
       <w:rPr>
-        <w:rFonts w:hint="default" w:ascii="Symbol" w:hAnsi="Symbol"/>
+        <w:rFonts w:ascii="Symbol" w:hAnsi="Symbol" w:hint="default"/>
       </w:rPr>
     </w:lvl>
     <w:lvl w:ilvl="1" w:tplc="04090003" w:tentative="1">
@@ -5197,7 +5143,7 @@
         <w:ind w:left="1440" w:hanging="360"/>
       </w:pPr>
       <w:rPr>
-        <w:rFonts w:hint="default" w:ascii="Courier New" w:hAnsi="Courier New" w:cs="Courier New"/>
+        <w:rFonts w:ascii="Courier New" w:hAnsi="Courier New" w:cs="Courier New" w:hint="default"/>
       </w:rPr>
     </w:lvl>
     <w:lvl w:ilvl="2" w:tplc="04090005" w:tentative="1">
@@ -5212,7 +5158,7 @@
         <w:ind w:left="2160" w:hanging="360"/>
       </w:pPr>
       <w:rPr>
-        <w:rFonts w:hint="default" w:ascii="Wingdings" w:hAnsi="Wingdings"/>
+        <w:rFonts w:ascii="Wingdings" w:hAnsi="Wingdings" w:hint="default"/>
       </w:rPr>
     </w:lvl>
     <w:lvl w:ilvl="3" w:tplc="04090001" w:tentative="1">
@@ -5227,7 +5173,7 @@
         <w:ind w:left="2880" w:hanging="360"/>
       </w:pPr>
       <w:rPr>
-        <w:rFonts w:hint="default" w:ascii="Symbol" w:hAnsi="Symbol"/>
+        <w:rFonts w:ascii="Symbol" w:hAnsi="Symbol" w:hint="default"/>
       </w:rPr>
     </w:lvl>
     <w:lvl w:ilvl="4" w:tplc="04090003" w:tentative="1">
@@ -5242,7 +5188,7 @@
         <w:ind w:left="3600" w:hanging="360"/>
       </w:pPr>
       <w:rPr>
-        <w:rFonts w:hint="default" w:ascii="Courier New" w:hAnsi="Courier New" w:cs="Courier New"/>
+        <w:rFonts w:ascii="Courier New" w:hAnsi="Courier New" w:cs="Courier New" w:hint="default"/>
       </w:rPr>
     </w:lvl>
     <w:lvl w:ilvl="5" w:tplc="04090005" w:tentative="1">
@@ -5257,7 +5203,7 @@
         <w:ind w:left="4320" w:hanging="360"/>
       </w:pPr>
       <w:rPr>
-        <w:rFonts w:hint="default" w:ascii="Wingdings" w:hAnsi="Wingdings"/>
+        <w:rFonts w:ascii="Wingdings" w:hAnsi="Wingdings" w:hint="default"/>
       </w:rPr>
     </w:lvl>
     <w:lvl w:ilvl="6" w:tplc="04090001" w:tentative="1">
@@ -5272,7 +5218,7 @@
         <w:ind w:left="5040" w:hanging="360"/>
       </w:pPr>
       <w:rPr>
-        <w:rFonts w:hint="default" w:ascii="Symbol" w:hAnsi="Symbol"/>
+        <w:rFonts w:ascii="Symbol" w:hAnsi="Symbol" w:hint="default"/>
       </w:rPr>
     </w:lvl>
     <w:lvl w:ilvl="7" w:tplc="04090003" w:tentative="1">
@@ -5287,7 +5233,7 @@
         <w:ind w:left="5760" w:hanging="360"/>
       </w:pPr>
       <w:rPr>
-        <w:rFonts w:hint="default" w:ascii="Courier New" w:hAnsi="Courier New" w:cs="Courier New"/>
+        <w:rFonts w:ascii="Courier New" w:hAnsi="Courier New" w:cs="Courier New" w:hint="default"/>
       </w:rPr>
     </w:lvl>
     <w:lvl w:ilvl="8" w:tplc="04090005" w:tentative="1">
@@ -5302,7 +5248,7 @@
         <w:ind w:left="6480" w:hanging="360"/>
       </w:pPr>
       <w:rPr>
-        <w:rFonts w:hint="default" w:ascii="Wingdings" w:hAnsi="Wingdings"/>
+        <w:rFonts w:ascii="Wingdings" w:hAnsi="Wingdings" w:hint="default"/>
       </w:rPr>
     </w:lvl>
   </w:abstractNum>
@@ -5322,7 +5268,7 @@
         <w:ind w:left="360" w:hanging="360"/>
       </w:pPr>
       <w:rPr>
-        <w:rFonts w:hint="default" w:ascii="Symbol" w:hAnsi="Symbol"/>
+        <w:rFonts w:ascii="Symbol" w:hAnsi="Symbol" w:hint="default"/>
       </w:rPr>
     </w:lvl>
   </w:abstractNum>
@@ -5342,7 +5288,7 @@
         <w:ind w:left="360" w:hanging="360"/>
       </w:pPr>
       <w:rPr>
-        <w:rFonts w:hint="default" w:ascii="Symbol" w:hAnsi="Symbol"/>
+        <w:rFonts w:ascii="Symbol" w:hAnsi="Symbol" w:hint="default"/>
       </w:rPr>
     </w:lvl>
   </w:abstractNum>
@@ -5362,7 +5308,7 @@
         <w:ind w:left="360" w:hanging="360"/>
       </w:pPr>
       <w:rPr>
-        <w:rFonts w:hint="default" w:ascii="Symbol" w:hAnsi="Symbol"/>
+        <w:rFonts w:ascii="Symbol" w:hAnsi="Symbol" w:hint="default"/>
       </w:rPr>
     </w:lvl>
   </w:abstractNum>
@@ -5382,7 +5328,7 @@
         <w:ind w:left="360" w:hanging="360"/>
       </w:pPr>
       <w:rPr>
-        <w:rFonts w:hint="default" w:ascii="Symbol" w:hAnsi="Symbol"/>
+        <w:rFonts w:ascii="Symbol" w:hAnsi="Symbol" w:hint="default"/>
       </w:rPr>
     </w:lvl>
   </w:abstractNum>
@@ -5402,7 +5348,7 @@
         <w:ind w:left="360" w:hanging="360"/>
       </w:pPr>
       <w:rPr>
-        <w:rFonts w:hint="default" w:ascii="Symbol" w:hAnsi="Symbol"/>
+        <w:rFonts w:ascii="Symbol" w:hAnsi="Symbol" w:hint="default"/>
       </w:rPr>
     </w:lvl>
   </w:abstractNum>
@@ -5422,7 +5368,7 @@
           <w:ind w:left="1080" w:hanging="360"/>
         </w:pPr>
         <w:rPr>
-          <w:rFonts w:hint="default" w:ascii="Symbol" w:hAnsi="Symbol"/>
+          <w:rFonts w:ascii="Symbol" w:hAnsi="Symbol" w:hint="default"/>
         </w:rPr>
       </w:lvl>
     </w:lvlOverride>
@@ -5451,7 +5397,7 @@
           <w:ind w:left="720" w:hanging="360"/>
         </w:pPr>
         <w:rPr>
-          <w:rFonts w:hint="default" w:ascii="Symbol" w:hAnsi="Symbol"/>
+          <w:rFonts w:ascii="Symbol" w:hAnsi="Symbol" w:hint="default"/>
         </w:rPr>
       </w:lvl>
     </w:lvlOverride>
@@ -5586,17 +5532,17 @@
 </file>
 
 <file path=word/styles.xml><?xml version="1.0" encoding="utf-8"?>
-<w:styles xmlns:mc="http://schemas.openxmlformats.org/markup-compatibility/2006" xmlns:r="http://schemas.openxmlformats.org/officeDocument/2006/relationships" xmlns:w="http://schemas.openxmlformats.org/wordprocessingml/2006/main" xmlns:w14="http://schemas.microsoft.com/office/word/2010/wordml" xmlns:w15="http://schemas.microsoft.com/office/word/2012/wordml" xmlns:w16cid="http://schemas.microsoft.com/office/word/2016/wordml/cid" xmlns:w16se="http://schemas.microsoft.com/office/word/2015/wordml/symex" mc:Ignorable="w14 w15 w16se w16cid">
+<w:styles xmlns:mc="http://schemas.openxmlformats.org/markup-compatibility/2006" xmlns:r="http://schemas.openxmlformats.org/officeDocument/2006/relationships" xmlns:w="http://schemas.openxmlformats.org/wordprocessingml/2006/main" xmlns:w14="http://schemas.microsoft.com/office/word/2010/wordml" xmlns:w15="http://schemas.microsoft.com/office/word/2012/wordml" mc:Ignorable="w14 w15">
   <w:docDefaults>
     <w:rPrDefault>
       <w:rPr>
-        <w:rFonts w:ascii="Times New Roman" w:hAnsi="Times New Roman" w:eastAsia="Times New Roman" w:cs="Times New Roman"/>
+        <w:rFonts w:ascii="Times New Roman" w:eastAsia="Times New Roman" w:hAnsi="Times New Roman" w:cs="Times New Roman"/>
         <w:lang w:val="en-AU" w:eastAsia="en-AU" w:bidi="ar-SA"/>
       </w:rPr>
     </w:rPrDefault>
     <w:pPrDefault/>
   </w:docDefaults>
-  <w:latentStyles w:defLockedState="0" w:defUIPriority="99" w:defSemiHidden="0" w:defUnhideWhenUsed="0" w:defQFormat="0" w:count="375">
+  <w:latentStyles w:defLockedState="0" w:defUIPriority="99" w:defSemiHidden="0" w:defUnhideWhenUsed="0" w:defQFormat="0" w:count="371">
     <w:lsdException w:name="Normal" w:uiPriority="0" w:qFormat="1"/>
     <w:lsdException w:name="heading 1" w:uiPriority="0" w:qFormat="1"/>
     <w:lsdException w:name="heading 2" w:uiPriority="0" w:qFormat="1"/>
@@ -5616,29 +5562,29 @@
     <w:lsdException w:name="index 7" w:semiHidden="1" w:unhideWhenUsed="1"/>
     <w:lsdException w:name="index 8" w:semiHidden="1" w:unhideWhenUsed="1"/>
     <w:lsdException w:name="index 9" w:semiHidden="1" w:unhideWhenUsed="1"/>
-    <w:lsdException w:name="toc 1" w:uiPriority="0" w:semiHidden="1" w:unhideWhenUsed="1"/>
-    <w:lsdException w:name="toc 2" w:uiPriority="0" w:semiHidden="1" w:unhideWhenUsed="1"/>
-    <w:lsdException w:name="toc 3" w:uiPriority="0" w:semiHidden="1" w:unhideWhenUsed="1"/>
-    <w:lsdException w:name="toc 4" w:uiPriority="0" w:semiHidden="1" w:unhideWhenUsed="1"/>
-    <w:lsdException w:name="toc 5" w:uiPriority="0" w:semiHidden="1" w:unhideWhenUsed="1"/>
-    <w:lsdException w:name="toc 6" w:uiPriority="0" w:semiHidden="1" w:unhideWhenUsed="1"/>
-    <w:lsdException w:name="toc 7" w:uiPriority="0" w:semiHidden="1" w:unhideWhenUsed="1"/>
-    <w:lsdException w:name="toc 8" w:uiPriority="0" w:semiHidden="1" w:unhideWhenUsed="1"/>
-    <w:lsdException w:name="toc 9" w:uiPriority="0" w:semiHidden="1" w:unhideWhenUsed="1"/>
-    <w:lsdException w:name="Normal Indent" w:uiPriority="0" w:semiHidden="1" w:unhideWhenUsed="1"/>
-    <w:lsdException w:name="footnote text" w:uiPriority="0" w:semiHidden="1" w:unhideWhenUsed="1"/>
-    <w:lsdException w:name="annotation text" w:uiPriority="0" w:semiHidden="1" w:unhideWhenUsed="1"/>
-    <w:lsdException w:name="header" w:uiPriority="0" w:semiHidden="1" w:unhideWhenUsed="1"/>
-    <w:lsdException w:name="footer" w:uiPriority="0" w:semiHidden="1" w:unhideWhenUsed="1"/>
+    <w:lsdException w:name="toc 1" w:semiHidden="1" w:uiPriority="0" w:unhideWhenUsed="1"/>
+    <w:lsdException w:name="toc 2" w:semiHidden="1" w:uiPriority="0" w:unhideWhenUsed="1"/>
+    <w:lsdException w:name="toc 3" w:semiHidden="1" w:uiPriority="0" w:unhideWhenUsed="1"/>
+    <w:lsdException w:name="toc 4" w:semiHidden="1" w:uiPriority="0" w:unhideWhenUsed="1"/>
+    <w:lsdException w:name="toc 5" w:semiHidden="1" w:uiPriority="0" w:unhideWhenUsed="1"/>
+    <w:lsdException w:name="toc 6" w:semiHidden="1" w:uiPriority="0" w:unhideWhenUsed="1"/>
+    <w:lsdException w:name="toc 7" w:semiHidden="1" w:uiPriority="0" w:unhideWhenUsed="1"/>
+    <w:lsdException w:name="toc 8" w:semiHidden="1" w:uiPriority="0" w:unhideWhenUsed="1"/>
+    <w:lsdException w:name="toc 9" w:semiHidden="1" w:uiPriority="0" w:unhideWhenUsed="1"/>
+    <w:lsdException w:name="Normal Indent" w:semiHidden="1" w:uiPriority="0" w:unhideWhenUsed="1"/>
+    <w:lsdException w:name="footnote text" w:semiHidden="1" w:uiPriority="0" w:unhideWhenUsed="1"/>
+    <w:lsdException w:name="annotation text" w:semiHidden="1" w:uiPriority="0" w:unhideWhenUsed="1"/>
+    <w:lsdException w:name="header" w:semiHidden="1" w:uiPriority="0" w:unhideWhenUsed="1"/>
+    <w:lsdException w:name="footer" w:semiHidden="1" w:uiPriority="0" w:unhideWhenUsed="1"/>
     <w:lsdException w:name="index heading" w:semiHidden="1" w:unhideWhenUsed="1"/>
-    <w:lsdException w:name="caption" w:uiPriority="35" w:semiHidden="1" w:unhideWhenUsed="1" w:qFormat="1"/>
+    <w:lsdException w:name="caption" w:semiHidden="1" w:uiPriority="35" w:unhideWhenUsed="1" w:qFormat="1"/>
     <w:lsdException w:name="table of figures" w:semiHidden="1" w:unhideWhenUsed="1"/>
     <w:lsdException w:name="envelope address" w:semiHidden="1" w:unhideWhenUsed="1"/>
     <w:lsdException w:name="envelope return" w:semiHidden="1" w:unhideWhenUsed="1"/>
-    <w:lsdException w:name="footnote reference" w:uiPriority="0" w:semiHidden="1" w:unhideWhenUsed="1"/>
-    <w:lsdException w:name="annotation reference" w:uiPriority="0" w:semiHidden="1" w:unhideWhenUsed="1"/>
+    <w:lsdException w:name="footnote reference" w:semiHidden="1" w:uiPriority="0" w:unhideWhenUsed="1"/>
+    <w:lsdException w:name="annotation reference" w:semiHidden="1" w:uiPriority="0" w:unhideWhenUsed="1"/>
     <w:lsdException w:name="line number" w:semiHidden="1" w:unhideWhenUsed="1"/>
-    <w:lsdException w:name="page number" w:uiPriority="0" w:semiHidden="1" w:unhideWhenUsed="1"/>
+    <w:lsdException w:name="page number" w:semiHidden="1" w:uiPriority="0" w:unhideWhenUsed="1"/>
     <w:lsdException w:name="endnote reference" w:semiHidden="1" w:unhideWhenUsed="1"/>
     <w:lsdException w:name="endnote text" w:semiHidden="1" w:unhideWhenUsed="1"/>
     <w:lsdException w:name="table of authorities" w:semiHidden="1" w:unhideWhenUsed="1"/>
@@ -5662,9 +5608,9 @@
     <w:lsdException w:name="Title" w:uiPriority="0" w:qFormat="1"/>
     <w:lsdException w:name="Closing" w:semiHidden="1" w:unhideWhenUsed="1"/>
     <w:lsdException w:name="Signature" w:semiHidden="1" w:unhideWhenUsed="1"/>
-    <w:lsdException w:name="Default Paragraph Font" w:uiPriority="1" w:semiHidden="1" w:unhideWhenUsed="1"/>
-    <w:lsdException w:name="Body Text" w:uiPriority="0" w:semiHidden="1" w:unhideWhenUsed="1"/>
-    <w:lsdException w:name="Body Text Indent" w:uiPriority="0" w:semiHidden="1" w:unhideWhenUsed="1"/>
+    <w:lsdException w:name="Default Paragraph Font" w:semiHidden="1" w:uiPriority="1" w:unhideWhenUsed="1"/>
+    <w:lsdException w:name="Body Text" w:semiHidden="1" w:uiPriority="0" w:unhideWhenUsed="1"/>
+    <w:lsdException w:name="Body Text Indent" w:semiHidden="1" w:uiPriority="0" w:unhideWhenUsed="1"/>
     <w:lsdException w:name="List Continue" w:semiHidden="1" w:unhideWhenUsed="1"/>
     <w:lsdException w:name="List Continue 2" w:semiHidden="1" w:unhideWhenUsed="1"/>
     <w:lsdException w:name="List Continue 3" w:semiHidden="1" w:unhideWhenUsed="1"/>
@@ -5677,16 +5623,16 @@
     <w:lsdException w:name="Body Text First Indent" w:semiHidden="1" w:unhideWhenUsed="1"/>
     <w:lsdException w:name="Body Text First Indent 2" w:semiHidden="1" w:unhideWhenUsed="1"/>
     <w:lsdException w:name="Note Heading" w:semiHidden="1" w:unhideWhenUsed="1"/>
-    <w:lsdException w:name="Body Text 2" w:uiPriority="0" w:semiHidden="1" w:unhideWhenUsed="1"/>
+    <w:lsdException w:name="Body Text 2" w:semiHidden="1" w:uiPriority="0" w:unhideWhenUsed="1"/>
     <w:lsdException w:name="Body Text 3" w:semiHidden="1" w:unhideWhenUsed="1"/>
     <w:lsdException w:name="Body Text Indent 2" w:semiHidden="1" w:unhideWhenUsed="1"/>
     <w:lsdException w:name="Body Text Indent 3" w:semiHidden="1" w:unhideWhenUsed="1"/>
     <w:lsdException w:name="Block Text" w:semiHidden="1" w:unhideWhenUsed="1"/>
-    <w:lsdException w:name="Hyperlink" w:uiPriority="0" w:semiHidden="1" w:unhideWhenUsed="1"/>
+    <w:lsdException w:name="Hyperlink" w:semiHidden="1" w:uiPriority="0" w:unhideWhenUsed="1"/>
     <w:lsdException w:name="FollowedHyperlink" w:semiHidden="1" w:unhideWhenUsed="1"/>
     <w:lsdException w:name="Strong" w:uiPriority="22" w:qFormat="1"/>
     <w:lsdException w:name="Emphasis" w:uiPriority="20" w:qFormat="1"/>
-    <w:lsdException w:name="Document Map" w:uiPriority="0" w:semiHidden="1" w:unhideWhenUsed="1"/>
+    <w:lsdException w:name="Document Map" w:semiHidden="1" w:uiPriority="0" w:unhideWhenUsed="1"/>
     <w:lsdException w:name="Plain Text" w:semiHidden="1" w:unhideWhenUsed="1"/>
     <w:lsdException w:name="E-mail Signature" w:semiHidden="1" w:unhideWhenUsed="1"/>
     <w:lsdException w:name="HTML Top of Form" w:semiHidden="1" w:unhideWhenUsed="1"/>
@@ -5702,7 +5648,8 @@
     <w:lsdException w:name="HTML Sample" w:semiHidden="1" w:unhideWhenUsed="1"/>
     <w:lsdException w:name="HTML Typewriter" w:semiHidden="1" w:unhideWhenUsed="1"/>
     <w:lsdException w:name="HTML Variable" w:semiHidden="1" w:unhideWhenUsed="1"/>
-    <w:lsdException w:name="annotation subject" w:uiPriority="0" w:semiHidden="1" w:unhideWhenUsed="1"/>
+    <w:lsdException w:name="Normal Table" w:semiHidden="1" w:unhideWhenUsed="1"/>
+    <w:lsdException w:name="annotation subject" w:semiHidden="1" w:uiPriority="0" w:unhideWhenUsed="1"/>
     <w:lsdException w:name="No List" w:semiHidden="1" w:unhideWhenUsed="1"/>
     <w:lsdException w:name="Outline List 1" w:semiHidden="1" w:unhideWhenUsed="1"/>
     <w:lsdException w:name="Outline List 2" w:semiHidden="1" w:unhideWhenUsed="1"/>
@@ -5745,9 +5692,11 @@
     <w:lsdException w:name="Table Elegant" w:semiHidden="1" w:unhideWhenUsed="1"/>
     <w:lsdException w:name="Table Professional" w:semiHidden="1" w:unhideWhenUsed="1"/>
     <w:lsdException w:name="Table Subtle 1" w:semiHidden="1" w:unhideWhenUsed="1"/>
+    <w:lsdException w:name="Table Subtle 2" w:semiHidden="1" w:unhideWhenUsed="1"/>
     <w:lsdException w:name="Table Web 1" w:semiHidden="1" w:unhideWhenUsed="1"/>
     <w:lsdException w:name="Table Web 2" w:semiHidden="1" w:unhideWhenUsed="1"/>
-    <w:lsdException w:name="Balloon Text" w:uiPriority="0" w:semiHidden="1" w:unhideWhenUsed="1"/>
+    <w:lsdException w:name="Table Web 3" w:semiHidden="1" w:unhideWhenUsed="1"/>
+    <w:lsdException w:name="Balloon Text" w:semiHidden="1" w:uiPriority="0" w:unhideWhenUsed="1"/>
     <w:lsdException w:name="Table Grid" w:uiPriority="0"/>
     <w:lsdException w:name="Table Theme" w:semiHidden="1" w:unhideWhenUsed="1"/>
     <w:lsdException w:name="Placeholder Text" w:semiHidden="1"/>
@@ -5859,8 +5808,8 @@
     <w:lsdException w:name="Subtle Reference" w:uiPriority="31" w:qFormat="1"/>
     <w:lsdException w:name="Intense Reference" w:uiPriority="32" w:qFormat="1"/>
     <w:lsdException w:name="Book Title" w:uiPriority="33" w:qFormat="1"/>
-    <w:lsdException w:name="Bibliography" w:uiPriority="37" w:semiHidden="1" w:unhideWhenUsed="1"/>
-    <w:lsdException w:name="TOC Heading" w:uiPriority="39" w:semiHidden="1" w:unhideWhenUsed="1" w:qFormat="1"/>
+    <w:lsdException w:name="Bibliography" w:semiHidden="1" w:uiPriority="37" w:unhideWhenUsed="1"/>
+    <w:lsdException w:name="TOC Heading" w:semiHidden="1" w:uiPriority="39" w:unhideWhenUsed="1" w:qFormat="1"/>
     <w:lsdException w:name="Plain Table 1" w:uiPriority="41"/>
     <w:lsdException w:name="Plain Table 2" w:uiPriority="42"/>
     <w:lsdException w:name="Plain Table 3" w:uiPriority="43"/>
@@ -5965,12 +5914,8 @@
     <w:lsdException w:name="List Table 5 Dark Accent 6" w:uiPriority="50"/>
     <w:lsdException w:name="List Table 6 Colorful Accent 6" w:uiPriority="51"/>
     <w:lsdException w:name="List Table 7 Colorful Accent 6" w:uiPriority="52"/>
-    <w:lsdException w:name="Mention" w:semiHidden="1" w:unhideWhenUsed="1"/>
-    <w:lsdException w:name="Smart Hyperlink" w:semiHidden="1" w:unhideWhenUsed="1"/>
-    <w:lsdException w:name="Hashtag" w:semiHidden="1" w:unhideWhenUsed="1"/>
-    <w:lsdException w:name="Unresolved Mention" w:semiHidden="1" w:unhideWhenUsed="1"/>
   </w:latentStyles>
-  <w:style w:type="paragraph" w:styleId="Normal" w:default="1">
+  <w:style w:type="paragraph" w:default="1" w:styleId="Normal">
     <w:name w:val="Normal"/>
     <w:qFormat/>
     <w:pPr>
@@ -6139,13 +6084,13 @@
       <w:sz w:val="18"/>
     </w:rPr>
   </w:style>
-  <w:style w:type="character" w:styleId="DefaultParagraphFont" w:default="1">
+  <w:style w:type="character" w:default="1" w:styleId="DefaultParagraphFont">
     <w:name w:val="Default Paragraph Font"/>
     <w:uiPriority w:val="1"/>
     <w:semiHidden/>
     <w:unhideWhenUsed/>
   </w:style>
-  <w:style w:type="table" w:styleId="TableNormal" w:default="1">
+  <w:style w:type="table" w:default="1" w:styleId="TableNormal">
     <w:name w:val="Normal Table"/>
     <w:uiPriority w:val="99"/>
     <w:semiHidden/>
@@ -6160,13 +6105,13 @@
       </w:tblCellMar>
     </w:tblPr>
   </w:style>
-  <w:style w:type="numbering" w:styleId="NoList" w:default="1">
+  <w:style w:type="numbering" w:default="1" w:styleId="NoList">
     <w:name w:val="No List"/>
     <w:uiPriority w:val="99"/>
     <w:semiHidden/>
     <w:unhideWhenUsed/>
   </w:style>
-  <w:style w:type="paragraph" w:styleId="Paragraph2" w:customStyle="1">
+  <w:style w:type="paragraph" w:customStyle="1" w:styleId="Paragraph2">
     <w:name w:val="Paragraph2"/>
     <w:basedOn w:val="Normal"/>
     <w:pPr>
@@ -6278,14 +6223,14 @@
     <w:name w:val="page number"/>
     <w:basedOn w:val="DefaultParagraphFont"/>
   </w:style>
-  <w:style w:type="paragraph" w:styleId="Bullet1" w:customStyle="1">
+  <w:style w:type="paragraph" w:customStyle="1" w:styleId="Bullet1">
     <w:name w:val="Bullet1"/>
     <w:basedOn w:val="Normal"/>
     <w:pPr>
       <w:ind w:left="720" w:hanging="432"/>
     </w:pPr>
   </w:style>
-  <w:style w:type="paragraph" w:styleId="Bullet2" w:customStyle="1">
+  <w:style w:type="paragraph" w:customStyle="1" w:styleId="Bullet2">
     <w:name w:val="Bullet2"/>
     <w:basedOn w:val="Normal"/>
     <w:pPr>
@@ -6295,7 +6240,7 @@
       <w:color w:val="000080"/>
     </w:rPr>
   </w:style>
-  <w:style w:type="paragraph" w:styleId="Tabletext" w:customStyle="1">
+  <w:style w:type="paragraph" w:customStyle="1" w:styleId="Tabletext">
     <w:name w:val="Tabletext"/>
     <w:basedOn w:val="Normal"/>
     <w:pPr>
@@ -6340,7 +6285,7 @@
       <w:keepNext/>
       <w:keepLines/>
       <w:pBdr>
-        <w:bottom w:val="single" w:color="000000" w:sz="6" w:space="0"/>
+        <w:bottom w:val="single" w:sz="6" w:space="0" w:color="000000"/>
       </w:pBdr>
       <w:spacing w:before="40" w:after="40"/>
       <w:ind w:left="360" w:hanging="360"/>
@@ -6350,7 +6295,7 @@
       <w:sz w:val="16"/>
     </w:rPr>
   </w:style>
-  <w:style w:type="paragraph" w:styleId="MainTitle" w:customStyle="1">
+  <w:style w:type="paragraph" w:customStyle="1" w:styleId="MainTitle">
     <w:name w:val="Main Title"/>
     <w:basedOn w:val="Normal"/>
     <w:pPr>
@@ -6364,7 +6309,7 @@
       <w:sz w:val="32"/>
     </w:rPr>
   </w:style>
-  <w:style w:type="paragraph" w:styleId="Paragraph1" w:customStyle="1">
+  <w:style w:type="paragraph" w:customStyle="1" w:styleId="Paragraph1">
     <w:name w:val="Paragraph1"/>
     <w:basedOn w:val="Normal"/>
     <w:pPr>
@@ -6372,7 +6317,7 @@
       <w:jc w:val="both"/>
     </w:pPr>
   </w:style>
-  <w:style w:type="paragraph" w:styleId="Paragraph3" w:customStyle="1">
+  <w:style w:type="paragraph" w:customStyle="1" w:styleId="Paragraph3">
     <w:name w:val="Paragraph3"/>
     <w:basedOn w:val="Normal"/>
     <w:pPr>
@@ -6381,7 +6326,7 @@
       <w:jc w:val="both"/>
     </w:pPr>
   </w:style>
-  <w:style w:type="paragraph" w:styleId="Paragraph4" w:customStyle="1">
+  <w:style w:type="paragraph" w:customStyle="1" w:styleId="Paragraph4">
     <w:name w:val="Paragraph4"/>
     <w:basedOn w:val="Normal"/>
     <w:pPr>
@@ -6470,7 +6415,7 @@
       <w:u w:val="single"/>
     </w:rPr>
   </w:style>
-  <w:style w:type="paragraph" w:styleId="Body" w:customStyle="1">
+  <w:style w:type="paragraph" w:customStyle="1" w:styleId="Body">
     <w:name w:val="Body"/>
     <w:basedOn w:val="Normal"/>
     <w:pPr>
@@ -6482,7 +6427,7 @@
       <w:rFonts w:ascii="Book Antiqua" w:hAnsi="Book Antiqua"/>
     </w:rPr>
   </w:style>
-  <w:style w:type="paragraph" w:styleId="Bullet" w:customStyle="1">
+  <w:style w:type="paragraph" w:customStyle="1" w:styleId="Bullet">
     <w:name w:val="Bullet"/>
     <w:basedOn w:val="Normal"/>
     <w:pPr>
@@ -6501,7 +6446,7 @@
       <w:rFonts w:ascii="Book Antiqua" w:hAnsi="Book Antiqua"/>
     </w:rPr>
   </w:style>
-  <w:style w:type="paragraph" w:styleId="InfoBlue" w:customStyle="1">
+  <w:style w:type="paragraph" w:customStyle="1" w:styleId="InfoBlue">
     <w:name w:val="InfoBlue"/>
     <w:basedOn w:val="Normal"/>
     <w:next w:val="BodyText"/>
@@ -6523,7 +6468,7 @@
       <w:u w:val="single"/>
     </w:rPr>
   </w:style>
-  <w:style w:type="paragraph" w:styleId="infoblue0" w:customStyle="1">
+  <w:style w:type="paragraph" w:customStyle="1" w:styleId="infoblue0">
     <w:name w:val="infoblue"/>
     <w:basedOn w:val="Normal"/>
     <w:pPr>
@@ -6575,7 +6520,7 @@
       <w:bCs/>
     </w:rPr>
   </w:style>
-  <w:style w:type="paragraph" w:styleId="InfoBluelistitem" w:customStyle="1">
+  <w:style w:type="paragraph" w:customStyle="1" w:styleId="InfoBluelistitem">
     <w:name w:val="InfoBlue list item"/>
     <w:basedOn w:val="InfoBlue"/>
     <w:rsid w:val="00B7002B"/>
@@ -6597,12 +6542,12 @@
     <w:tblPr>
       <w:tblInd w:w="0" w:type="nil"/>
       <w:tblBorders>
-        <w:top w:val="single" w:color="auto" w:sz="4" w:space="0"/>
-        <w:left w:val="single" w:color="auto" w:sz="4" w:space="0"/>
-        <w:bottom w:val="single" w:color="auto" w:sz="4" w:space="0"/>
-        <w:right w:val="single" w:color="auto" w:sz="4" w:space="0"/>
-        <w:insideH w:val="single" w:color="auto" w:sz="4" w:space="0"/>
-        <w:insideV w:val="single" w:color="auto" w:sz="4" w:space="0"/>
+        <w:top w:val="single" w:sz="4" w:space="0" w:color="auto"/>
+        <w:left w:val="single" w:sz="4" w:space="0" w:color="auto"/>
+        <w:bottom w:val="single" w:sz="4" w:space="0" w:color="auto"/>
+        <w:right w:val="single" w:sz="4" w:space="0" w:color="auto"/>
+        <w:insideH w:val="single" w:sz="4" w:space="0" w:color="auto"/>
+        <w:insideV w:val="single" w:sz="4" w:space="0" w:color="auto"/>
       </w:tblBorders>
     </w:tblPr>
   </w:style>

</xml_diff>

<commit_message>
Revert "Updated Inception Iteration Plan 2 to include links to completed work items: Proposed Architecture, Project Plan, Master Test Plan, Technical Competency Demonstrator."
This reverts commit 7a14db0c7c16caafb6ade4d65b5630bcc078f280.
</commit_message>
<xml_diff>
--- a/documents/Iteration Plan/Inception Iteration Plan 2.docx
+++ b/documents/Iteration Plan/Inception Iteration Plan 2.docx
@@ -1,12 +1,13 @@
 
 <file path=word/document.xml><?xml version="1.0" encoding="utf-8"?>
-<w:document xmlns:wpc="http://schemas.microsoft.com/office/word/2010/wordprocessingCanvas" xmlns:mc="http://schemas.openxmlformats.org/markup-compatibility/2006" xmlns:o="urn:schemas-microsoft-com:office:office" xmlns:r="http://schemas.openxmlformats.org/officeDocument/2006/relationships" xmlns:m="http://schemas.openxmlformats.org/officeDocument/2006/math" xmlns:v="urn:schemas-microsoft-com:vml" xmlns:wp14="http://schemas.microsoft.com/office/word/2010/wordprocessingDrawing" xmlns:wp="http://schemas.openxmlformats.org/drawingml/2006/wordprocessingDrawing" xmlns:w10="urn:schemas-microsoft-com:office:word" xmlns:w="http://schemas.openxmlformats.org/wordprocessingml/2006/main" xmlns:w14="http://schemas.microsoft.com/office/word/2010/wordml" xmlns:w15="http://schemas.microsoft.com/office/word/2012/wordml" xmlns:wpg="http://schemas.microsoft.com/office/word/2010/wordprocessingGroup" xmlns:wpi="http://schemas.microsoft.com/office/word/2010/wordprocessingInk" xmlns:wne="http://schemas.microsoft.com/office/word/2006/wordml" xmlns:wps="http://schemas.microsoft.com/office/word/2010/wordprocessingShape" mc:Ignorable="w14 w15 wp14">
+<w:document xmlns:wpc="http://schemas.microsoft.com/office/word/2010/wordprocessingCanvas" xmlns:cx="http://schemas.microsoft.com/office/drawing/2014/chartex" xmlns:cx1="http://schemas.microsoft.com/office/drawing/2015/9/8/chartex" xmlns:cx2="http://schemas.microsoft.com/office/drawing/2015/10/21/chartex" xmlns:cx3="http://schemas.microsoft.com/office/drawing/2016/5/9/chartex" xmlns:cx4="http://schemas.microsoft.com/office/drawing/2016/5/10/chartex" xmlns:cx5="http://schemas.microsoft.com/office/drawing/2016/5/11/chartex" xmlns:cx6="http://schemas.microsoft.com/office/drawing/2016/5/12/chartex" xmlns:cx7="http://schemas.microsoft.com/office/drawing/2016/5/13/chartex" xmlns:cx8="http://schemas.microsoft.com/office/drawing/2016/5/14/chartex" xmlns:mc="http://schemas.openxmlformats.org/markup-compatibility/2006" xmlns:aink="http://schemas.microsoft.com/office/drawing/2016/ink" xmlns:am3d="http://schemas.microsoft.com/office/drawing/2017/model3d" xmlns:o="urn:schemas-microsoft-com:office:office" xmlns:r="http://schemas.openxmlformats.org/officeDocument/2006/relationships" xmlns:m="http://schemas.openxmlformats.org/officeDocument/2006/math" xmlns:v="urn:schemas-microsoft-com:vml" xmlns:wp14="http://schemas.microsoft.com/office/word/2010/wordprocessingDrawing" xmlns:wp="http://schemas.openxmlformats.org/drawingml/2006/wordprocessingDrawing" xmlns:w10="urn:schemas-microsoft-com:office:word" xmlns:w="http://schemas.openxmlformats.org/wordprocessingml/2006/main" xmlns:w14="http://schemas.microsoft.com/office/word/2010/wordml" xmlns:w15="http://schemas.microsoft.com/office/word/2012/wordml" xmlns:w16cid="http://schemas.microsoft.com/office/word/2016/wordml/cid" xmlns:w16se="http://schemas.microsoft.com/office/word/2015/wordml/symex" xmlns:wpg="http://schemas.microsoft.com/office/word/2010/wordprocessingGroup" xmlns:wpi="http://schemas.microsoft.com/office/word/2010/wordprocessingInk" xmlns:wne="http://schemas.microsoft.com/office/word/2006/wordml" xmlns:wps="http://schemas.microsoft.com/office/word/2010/wordprocessingShape" mc:Ignorable="w14 w15 w16se w16cid wp14">
   <w:body>
-    <w:p>
+    <w:p w14:noSpellErr="1">
       <w:pPr>
         <w:pStyle w:val="Title"/>
       </w:pPr>
       <w:r>
+        <w:rPr/>
         <w:t>Pharmacy Error Tracker</w:t>
       </w:r>
     </w:p>
@@ -14,21 +15,11 @@
       <w:pPr>
         <w:pStyle w:val="Title"/>
       </w:pPr>
-      <w:r>
-        <w:fldChar w:fldCharType="begin"/>
-      </w:r>
-      <w:r>
-        <w:instrText xml:space="preserve"> TITLE  \* MERGEFORMAT </w:instrText>
-      </w:r>
-      <w:r>
-        <w:fldChar w:fldCharType="separate"/>
-      </w:r>
-      <w:r>
-        <w:t>Iteration Plan</w:t>
-      </w:r>
-      <w:r>
-        <w:fldChar w:fldCharType="end"/>
-      </w:r>
+      <w:fldSimple w:instr=" TITLE  \* MERGEFORMAT ">
+        <w:r>
+          <w:t>Iteration Plan</w:t>
+        </w:r>
+      </w:fldSimple>
     </w:p>
     <w:p>
       <w:pPr>
@@ -72,12 +63,12 @@
         <w:tblW w:w="6480" w:type="dxa"/>
         <w:tblInd w:w="468" w:type="dxa"/>
         <w:tblBorders>
-          <w:top w:val="single" w:sz="4" w:space="0" w:color="auto"/>
-          <w:left w:val="single" w:sz="4" w:space="0" w:color="auto"/>
-          <w:bottom w:val="single" w:sz="4" w:space="0" w:color="auto"/>
-          <w:right w:val="single" w:sz="4" w:space="0" w:color="auto"/>
-          <w:insideH w:val="single" w:sz="4" w:space="0" w:color="auto"/>
-          <w:insideV w:val="single" w:sz="4" w:space="0" w:color="auto"/>
+          <w:top w:val="single" w:color="auto" w:sz="4" w:space="0"/>
+          <w:left w:val="single" w:color="auto" w:sz="4" w:space="0"/>
+          <w:bottom w:val="single" w:color="auto" w:sz="4" w:space="0"/>
+          <w:right w:val="single" w:color="auto" w:sz="4" w:space="0"/>
+          <w:insideH w:val="single" w:color="auto" w:sz="4" w:space="0"/>
+          <w:insideV w:val="single" w:color="auto" w:sz="4" w:space="0"/>
         </w:tblBorders>
         <w:tblLook w:val="0000" w:firstRow="0" w:lastRow="0" w:firstColumn="0" w:lastColumn="0" w:noHBand="0" w:noVBand="0"/>
       </w:tblPr>
@@ -98,7 +89,7 @@
                 <w:bCs/>
               </w:rPr>
             </w:pPr>
-            <w:bookmarkStart w:id="0" w:name="OLE_LINK1"/>
+            <w:bookmarkStart w:name="OLE_LINK1" w:id="0"/>
             <w:r>
               <w:rPr>
                 <w:rFonts w:ascii="Arial" w:hAnsi="Arial" w:cs="Arial"/>
@@ -276,13 +267,15 @@
           </w:p>
         </w:tc>
       </w:tr>
-      <w:bookmarkEnd w:id="0"/>
     </w:tbl>
     <w:p>
       <w:pPr>
         <w:pStyle w:val="BodyText"/>
         <w:ind w:left="0"/>
       </w:pPr>
+      <w:bookmarkStart w:name="_GoBack" w:id="1"/>
+      <w:bookmarkEnd w:id="0"/>
+      <w:bookmarkEnd w:id="1"/>
     </w:p>
     <w:p>
       <w:pPr>
@@ -493,12 +486,12 @@
         <w:tblW w:w="10958" w:type="dxa"/>
         <w:tblInd w:w="-740" w:type="dxa"/>
         <w:tblBorders>
-          <w:top w:val="single" w:sz="4" w:space="0" w:color="000000" w:themeColor="text1"/>
-          <w:left w:val="single" w:sz="4" w:space="0" w:color="000000" w:themeColor="text1"/>
-          <w:bottom w:val="single" w:sz="4" w:space="0" w:color="000000" w:themeColor="text1"/>
-          <w:right w:val="single" w:sz="4" w:space="0" w:color="000000" w:themeColor="text1"/>
-          <w:insideH w:val="single" w:sz="6" w:space="0" w:color="000000" w:themeColor="text1"/>
-          <w:insideV w:val="single" w:sz="6" w:space="0" w:color="000000" w:themeColor="text1"/>
+          <w:top w:val="single" w:color="000000" w:themeColor="text1" w:sz="4" w:space="0"/>
+          <w:left w:val="single" w:color="000000" w:themeColor="text1" w:sz="4" w:space="0"/>
+          <w:bottom w:val="single" w:color="000000" w:themeColor="text1" w:sz="4" w:space="0"/>
+          <w:right w:val="single" w:color="000000" w:themeColor="text1" w:sz="4" w:space="0"/>
+          <w:insideH w:val="single" w:color="000000" w:themeColor="text1" w:sz="6" w:space="0"/>
+          <w:insideV w:val="single" w:color="000000" w:themeColor="text1" w:sz="6" w:space="0"/>
         </w:tblBorders>
         <w:tblLayout w:type="fixed"/>
         <w:tblLook w:val="0000" w:firstRow="0" w:lastRow="0" w:firstColumn="0" w:lastColumn="0" w:noHBand="0" w:noVBand="0"/>
@@ -521,6 +514,7 @@
           <w:tcPr>
             <w:tcW w:w="710" w:type="dxa"/>
             <w:shd w:val="clear" w:color="auto" w:fill="D9D9D9" w:themeFill="background1" w:themeFillShade="D9"/>
+            <w:tcMar/>
           </w:tcPr>
           <w:p>
             <w:pPr>
@@ -550,6 +544,7 @@
           <w:tcPr>
             <w:tcW w:w="2152" w:type="dxa"/>
             <w:shd w:val="clear" w:color="auto" w:fill="D9D9D9" w:themeFill="background1" w:themeFillShade="D9"/>
+            <w:tcMar/>
           </w:tcPr>
           <w:p>
             <w:pPr>
@@ -599,6 +594,7 @@
           <w:tcPr>
             <w:tcW w:w="2310" w:type="dxa"/>
             <w:shd w:val="clear" w:color="auto" w:fill="D9D9D9" w:themeFill="background1" w:themeFillShade="D9"/>
+            <w:tcMar/>
           </w:tcPr>
           <w:p>
             <w:pPr>
@@ -628,6 +624,7 @@
           <w:tcPr>
             <w:tcW w:w="975" w:type="dxa"/>
             <w:shd w:val="clear" w:color="auto" w:fill="D9D9D9" w:themeFill="background1" w:themeFillShade="D9"/>
+            <w:tcMar/>
           </w:tcPr>
           <w:p>
             <w:pPr>
@@ -657,6 +654,7 @@
           <w:tcPr>
             <w:tcW w:w="1695" w:type="dxa"/>
             <w:shd w:val="clear" w:color="auto" w:fill="D9D9D9" w:themeFill="background1" w:themeFillShade="D9"/>
+            <w:tcMar/>
           </w:tcPr>
           <w:p>
             <w:pPr>
@@ -696,6 +694,7 @@
           <w:tcPr>
             <w:tcW w:w="1080" w:type="dxa"/>
             <w:shd w:val="clear" w:color="auto" w:fill="D9D9D9" w:themeFill="background1" w:themeFillShade="D9"/>
+            <w:tcMar/>
           </w:tcPr>
           <w:p>
             <w:pPr>
@@ -725,6 +724,7 @@
           <w:tcPr>
             <w:tcW w:w="900" w:type="dxa"/>
             <w:shd w:val="clear" w:color="auto" w:fill="D9D9D9" w:themeFill="background1" w:themeFillShade="D9"/>
+            <w:tcMar/>
           </w:tcPr>
           <w:p>
             <w:pPr>
@@ -764,6 +764,7 @@
           <w:tcPr>
             <w:tcW w:w="1136" w:type="dxa"/>
             <w:shd w:val="clear" w:color="auto" w:fill="D9D9D9" w:themeFill="background1" w:themeFillShade="D9"/>
+            <w:tcMar/>
           </w:tcPr>
           <w:p>
             <w:pPr>
@@ -847,6 +848,7 @@
         <w:tc>
           <w:tcPr>
             <w:tcW w:w="710" w:type="dxa"/>
+            <w:tcMar/>
           </w:tcPr>
           <w:p>
             <w:pPr>
@@ -867,6 +869,7 @@
             <w:tcW w:w="2152" w:type="dxa"/>
             <w:shd w:val="clear" w:color="auto" w:fill="auto"/>
             <w:noWrap/>
+            <w:tcMar/>
           </w:tcPr>
           <w:p>
             <w:pPr>
@@ -885,6 +888,7 @@
         <w:tc>
           <w:tcPr>
             <w:tcW w:w="2310" w:type="dxa"/>
+            <w:tcMar/>
           </w:tcPr>
           <w:p>
             <w:pPr>
@@ -901,6 +905,7 @@
             <w:tcW w:w="975" w:type="dxa"/>
             <w:shd w:val="clear" w:color="auto" w:fill="auto"/>
             <w:noWrap/>
+            <w:tcMar/>
           </w:tcPr>
           <w:p>
             <w:pPr>
@@ -911,14 +916,9 @@
                 <w:lang w:eastAsia="ja-JP"/>
               </w:rPr>
             </w:pPr>
-            <w:hyperlink r:id="rId7" w:history="1">
-              <w:r>
-                <w:rPr>
-                  <w:rStyle w:val="Hyperlink"/>
-                </w:rPr>
-                <w:t>Complete</w:t>
-              </w:r>
-            </w:hyperlink>
+            <w:r>
+              <w:t>Incomplete</w:t>
+            </w:r>
           </w:p>
         </w:tc>
         <w:tc>
@@ -926,6 +926,7 @@
             <w:tcW w:w="1695" w:type="dxa"/>
             <w:shd w:val="clear" w:color="auto" w:fill="auto"/>
             <w:noWrap/>
+            <w:tcMar/>
           </w:tcPr>
           <w:p>
             <w:pPr>
@@ -948,11 +949,16 @@
         <w:tc>
           <w:tcPr>
             <w:tcW w:w="1080" w:type="dxa"/>
+            <w:tcMar/>
           </w:tcPr>
           <w:p>
             <w:pPr>
+              <w:pStyle w:val="Normal"/>
               <w:widowControl/>
-              <w:spacing w:after="160" w:line="240" w:lineRule="auto"/>
+              <w:bidi w:val="0"/>
+              <w:spacing w:before="0" w:beforeAutospacing="off" w:after="160" w:afterAutospacing="off" w:line="240" w:lineRule="auto"/>
+              <w:ind w:left="0" w:right="0"/>
+              <w:jc w:val="left"/>
               <w:rPr>
                 <w:rFonts w:ascii="Arial" w:hAnsi="Arial" w:cs="Arial"/>
                 <w:lang w:eastAsia="ja-JP"/>
@@ -972,6 +978,7 @@
             <w:tcW w:w="900" w:type="dxa"/>
             <w:shd w:val="clear" w:color="auto" w:fill="auto"/>
             <w:noWrap/>
+            <w:tcMar/>
           </w:tcPr>
           <w:p>
             <w:pPr>
@@ -982,13 +989,6 @@
                 <w:lang w:eastAsia="ja-JP"/>
               </w:rPr>
             </w:pPr>
-            <w:r>
-              <w:rPr>
-                <w:rFonts w:ascii="Arial" w:hAnsi="Arial" w:cs="Arial"/>
-                <w:lang w:eastAsia="ja-JP"/>
-              </w:rPr>
-              <w:t>4</w:t>
-            </w:r>
           </w:p>
         </w:tc>
         <w:tc>
@@ -996,6 +996,7 @@
             <w:tcW w:w="1136" w:type="dxa"/>
             <w:shd w:val="clear" w:color="auto" w:fill="auto"/>
             <w:noWrap/>
+            <w:tcMar/>
           </w:tcPr>
           <w:p>
             <w:pPr>
@@ -1006,13 +1007,6 @@
                 <w:lang w:eastAsia="ja-JP"/>
               </w:rPr>
             </w:pPr>
-            <w:r>
-              <w:rPr>
-                <w:rFonts w:ascii="Arial" w:hAnsi="Arial" w:cs="Arial"/>
-                <w:lang w:eastAsia="ja-JP"/>
-              </w:rPr>
-              <w:t>0</w:t>
-            </w:r>
           </w:p>
         </w:tc>
       </w:tr>
@@ -1023,6 +1017,7 @@
         <w:tc>
           <w:tcPr>
             <w:tcW w:w="710" w:type="dxa"/>
+            <w:tcMar/>
           </w:tcPr>
           <w:p>
             <w:pPr>
@@ -1047,6 +1042,7 @@
             <w:tcW w:w="2152" w:type="dxa"/>
             <w:shd w:val="clear" w:color="auto" w:fill="auto"/>
             <w:noWrap/>
+            <w:tcMar/>
             <w:vAlign w:val="bottom"/>
           </w:tcPr>
           <w:p>
@@ -1070,13 +1066,21 @@
                 <w:rFonts w:ascii="Arial" w:hAnsi="Arial" w:cs="Arial"/>
                 <w:lang w:eastAsia="ja-JP"/>
               </w:rPr>
-              <w:t xml:space="preserve"> Risk List document.</w:t>
+              <w:t xml:space="preserve"> </w:t>
+            </w:r>
+            <w:r>
+              <w:rPr>
+                <w:rFonts w:ascii="Arial" w:hAnsi="Arial" w:cs="Arial"/>
+                <w:lang w:eastAsia="ja-JP"/>
+              </w:rPr>
+              <w:t>Risk List document.</w:t>
             </w:r>
           </w:p>
         </w:tc>
         <w:tc>
           <w:tcPr>
             <w:tcW w:w="2310" w:type="dxa"/>
+            <w:tcMar/>
           </w:tcPr>
           <w:p>
             <w:pPr>
@@ -1097,6 +1101,7 @@
             <w:tcW w:w="975" w:type="dxa"/>
             <w:shd w:val="clear" w:color="auto" w:fill="auto"/>
             <w:noWrap/>
+            <w:tcMar/>
             <w:vAlign w:val="bottom"/>
           </w:tcPr>
           <w:p>
@@ -1108,12 +1113,18 @@
                 <w:lang w:eastAsia="ja-JP"/>
               </w:rPr>
             </w:pPr>
-            <w:hyperlink r:id="rId8">
+            <w:hyperlink r:id="R57485365bc604b3f">
               <w:r>
                 <w:rPr>
                   <w:rStyle w:val="Hyperlink"/>
                 </w:rPr>
-                <w:t>Complete</w:t>
+                <w:t>C</w:t>
+              </w:r>
+              <w:r>
+                <w:rPr>
+                  <w:rStyle w:val="Hyperlink"/>
+                </w:rPr>
+                <w:t>omplete</w:t>
               </w:r>
             </w:hyperlink>
           </w:p>
@@ -1123,6 +1134,7 @@
             <w:tcW w:w="1695" w:type="dxa"/>
             <w:shd w:val="clear" w:color="auto" w:fill="auto"/>
             <w:noWrap/>
+            <w:tcMar/>
             <w:vAlign w:val="bottom"/>
           </w:tcPr>
           <w:p>
@@ -1134,7 +1146,6 @@
                 <w:lang w:eastAsia="ja-JP"/>
               </w:rPr>
             </w:pPr>
-            <w:proofErr w:type="spellStart"/>
             <w:r>
               <w:rPr>
                 <w:rFonts w:ascii="Arial" w:hAnsi="Arial" w:cs="Arial"/>
@@ -1142,17 +1153,21 @@
               </w:rPr>
               <w:t>Jette</w:t>
             </w:r>
-            <w:proofErr w:type="spellEnd"/>
           </w:p>
         </w:tc>
         <w:tc>
           <w:tcPr>
             <w:tcW w:w="1080" w:type="dxa"/>
+            <w:tcMar/>
           </w:tcPr>
           <w:p>
             <w:pPr>
+              <w:pStyle w:val="Normal"/>
               <w:widowControl/>
-              <w:spacing w:after="160" w:line="240" w:lineRule="auto"/>
+              <w:bidi w:val="0"/>
+              <w:spacing w:before="0" w:beforeAutospacing="off" w:after="160" w:afterAutospacing="off" w:line="240" w:lineRule="auto"/>
+              <w:ind w:left="0" w:right="0"/>
+              <w:jc w:val="left"/>
               <w:rPr>
                 <w:rFonts w:ascii="Arial" w:hAnsi="Arial" w:cs="Arial"/>
                 <w:lang w:eastAsia="ja-JP"/>
@@ -1172,6 +1187,7 @@
             <w:tcW w:w="900" w:type="dxa"/>
             <w:shd w:val="clear" w:color="auto" w:fill="auto"/>
             <w:noWrap/>
+            <w:tcMar/>
             <w:vAlign w:val="bottom"/>
           </w:tcPr>
           <w:p>
@@ -1197,6 +1213,7 @@
             <w:tcW w:w="1136" w:type="dxa"/>
             <w:shd w:val="clear" w:color="auto" w:fill="auto"/>
             <w:noWrap/>
+            <w:tcMar/>
             <w:vAlign w:val="bottom"/>
           </w:tcPr>
           <w:p>
@@ -1225,6 +1242,7 @@
         <w:tc>
           <w:tcPr>
             <w:tcW w:w="710" w:type="dxa"/>
+            <w:tcMar/>
           </w:tcPr>
           <w:p>
             <w:pPr>
@@ -1240,7 +1258,6 @@
                 <w:rFonts w:ascii="Arial" w:hAnsi="Arial" w:cs="Arial"/>
                 <w:lang w:eastAsia="ja-JP"/>
               </w:rPr>
-              <w:lastRenderedPageBreak/>
               <w:t>2.3</w:t>
             </w:r>
           </w:p>
@@ -1250,6 +1267,7 @@
             <w:tcW w:w="2152" w:type="dxa"/>
             <w:shd w:val="clear" w:color="auto" w:fill="auto"/>
             <w:noWrap/>
+            <w:tcMar/>
             <w:vAlign w:val="bottom"/>
           </w:tcPr>
           <w:p>
@@ -1273,6 +1291,7 @@
         <w:tc>
           <w:tcPr>
             <w:tcW w:w="2310" w:type="dxa"/>
+            <w:tcMar/>
           </w:tcPr>
           <w:p>
             <w:pPr>
@@ -1293,6 +1312,7 @@
             <w:tcW w:w="975" w:type="dxa"/>
             <w:shd w:val="clear" w:color="auto" w:fill="auto"/>
             <w:noWrap/>
+            <w:tcMar/>
             <w:vAlign w:val="bottom"/>
           </w:tcPr>
           <w:p>
@@ -1304,14 +1324,9 @@
                 <w:lang w:eastAsia="ja-JP"/>
               </w:rPr>
             </w:pPr>
-            <w:hyperlink r:id="rId9" w:history="1">
-              <w:r>
-                <w:rPr>
-                  <w:rStyle w:val="Hyperlink"/>
-                </w:rPr>
-                <w:t>Complete</w:t>
-              </w:r>
-            </w:hyperlink>
+            <w:r>
+              <w:t>Incomplete</w:t>
+            </w:r>
           </w:p>
         </w:tc>
         <w:tc>
@@ -1319,6 +1334,7 @@
             <w:tcW w:w="1695" w:type="dxa"/>
             <w:shd w:val="clear" w:color="auto" w:fill="auto"/>
             <w:noWrap/>
+            <w:tcMar/>
             <w:vAlign w:val="bottom"/>
           </w:tcPr>
           <w:p>
@@ -1335,27 +1351,23 @@
                 <w:rFonts w:ascii="Arial" w:hAnsi="Arial" w:cs="Arial"/>
                 <w:lang w:eastAsia="ja-JP"/>
               </w:rPr>
-              <w:t xml:space="preserve">Ryan &amp; </w:t>
-            </w:r>
-            <w:proofErr w:type="spellStart"/>
-            <w:r>
-              <w:rPr>
-                <w:rFonts w:ascii="Arial" w:hAnsi="Arial" w:cs="Arial"/>
-                <w:lang w:eastAsia="ja-JP"/>
-              </w:rPr>
-              <w:t>Jette</w:t>
-            </w:r>
-            <w:proofErr w:type="spellEnd"/>
+              <w:t>Ryan &amp; Jette</w:t>
+            </w:r>
           </w:p>
         </w:tc>
         <w:tc>
           <w:tcPr>
             <w:tcW w:w="1080" w:type="dxa"/>
+            <w:tcMar/>
           </w:tcPr>
           <w:p>
             <w:pPr>
+              <w:pStyle w:val="Normal"/>
               <w:widowControl/>
-              <w:spacing w:after="160" w:line="240" w:lineRule="auto"/>
+              <w:bidi w:val="0"/>
+              <w:spacing w:before="0" w:beforeAutospacing="off" w:after="160" w:afterAutospacing="off" w:line="240" w:lineRule="auto"/>
+              <w:ind w:left="0" w:right="0"/>
+              <w:jc w:val="left"/>
               <w:rPr>
                 <w:rFonts w:ascii="Arial" w:hAnsi="Arial" w:cs="Arial"/>
                 <w:lang w:eastAsia="ja-JP"/>
@@ -1375,6 +1387,7 @@
             <w:tcW w:w="900" w:type="dxa"/>
             <w:shd w:val="clear" w:color="auto" w:fill="auto"/>
             <w:noWrap/>
+            <w:tcMar/>
             <w:vAlign w:val="bottom"/>
           </w:tcPr>
           <w:p>
@@ -1386,13 +1399,6 @@
                 <w:lang w:eastAsia="ja-JP"/>
               </w:rPr>
             </w:pPr>
-            <w:r>
-              <w:rPr>
-                <w:rFonts w:ascii="Arial" w:hAnsi="Arial" w:cs="Arial"/>
-                <w:lang w:eastAsia="ja-JP"/>
-              </w:rPr>
-              <w:t>3</w:t>
-            </w:r>
           </w:p>
         </w:tc>
         <w:tc>
@@ -1400,6 +1406,7 @@
             <w:tcW w:w="1136" w:type="dxa"/>
             <w:shd w:val="clear" w:color="auto" w:fill="auto"/>
             <w:noWrap/>
+            <w:tcMar/>
             <w:vAlign w:val="bottom"/>
           </w:tcPr>
           <w:p>
@@ -1411,13 +1418,6 @@
                 <w:lang w:eastAsia="ja-JP"/>
               </w:rPr>
             </w:pPr>
-            <w:r>
-              <w:rPr>
-                <w:rFonts w:ascii="Arial" w:hAnsi="Arial" w:cs="Arial"/>
-                <w:lang w:eastAsia="ja-JP"/>
-              </w:rPr>
-              <w:t>0</w:t>
-            </w:r>
           </w:p>
         </w:tc>
       </w:tr>
@@ -1428,6 +1428,7 @@
         <w:tc>
           <w:tcPr>
             <w:tcW w:w="710" w:type="dxa"/>
+            <w:tcMar/>
           </w:tcPr>
           <w:p>
             <w:pPr>
@@ -1443,6 +1444,7 @@
                 <w:rFonts w:ascii="Arial" w:hAnsi="Arial" w:cs="Arial"/>
                 <w:lang w:eastAsia="ja-JP"/>
               </w:rPr>
+              <w:lastRenderedPageBreak/>
               <w:t>2.4</w:t>
             </w:r>
           </w:p>
@@ -1452,6 +1454,7 @@
             <w:tcW w:w="2152" w:type="dxa"/>
             <w:shd w:val="clear" w:color="auto" w:fill="auto"/>
             <w:noWrap/>
+            <w:tcMar/>
             <w:vAlign w:val="bottom"/>
           </w:tcPr>
           <w:p>
@@ -1475,6 +1478,7 @@
         <w:tc>
           <w:tcPr>
             <w:tcW w:w="2310" w:type="dxa"/>
+            <w:tcMar/>
           </w:tcPr>
           <w:p>
             <w:pPr>
@@ -1495,6 +1499,7 @@
             <w:tcW w:w="975" w:type="dxa"/>
             <w:shd w:val="clear" w:color="auto" w:fill="auto"/>
             <w:noWrap/>
+            <w:tcMar/>
             <w:vAlign w:val="bottom"/>
           </w:tcPr>
           <w:p>
@@ -1506,14 +1511,9 @@
                 <w:lang w:eastAsia="ja-JP"/>
               </w:rPr>
             </w:pPr>
-            <w:hyperlink r:id="rId10" w:history="1">
-              <w:r>
-                <w:rPr>
-                  <w:rStyle w:val="Hyperlink"/>
-                </w:rPr>
-                <w:t>Complete</w:t>
-              </w:r>
-            </w:hyperlink>
+            <w:r>
+              <w:t>Incomplete</w:t>
+            </w:r>
           </w:p>
         </w:tc>
         <w:tc>
@@ -1521,6 +1521,7 @@
             <w:tcW w:w="1695" w:type="dxa"/>
             <w:shd w:val="clear" w:color="auto" w:fill="auto"/>
             <w:noWrap/>
+            <w:tcMar/>
             <w:vAlign w:val="bottom"/>
           </w:tcPr>
           <w:p>
@@ -1544,11 +1545,16 @@
         <w:tc>
           <w:tcPr>
             <w:tcW w:w="1080" w:type="dxa"/>
+            <w:tcMar/>
           </w:tcPr>
           <w:p>
             <w:pPr>
+              <w:pStyle w:val="Normal"/>
               <w:widowControl/>
-              <w:spacing w:after="160" w:line="240" w:lineRule="auto"/>
+              <w:bidi w:val="0"/>
+              <w:spacing w:before="0" w:beforeAutospacing="off" w:after="160" w:afterAutospacing="off" w:line="240" w:lineRule="auto"/>
+              <w:ind w:left="0" w:right="0"/>
+              <w:jc w:val="left"/>
               <w:rPr>
                 <w:rFonts w:ascii="Arial" w:hAnsi="Arial" w:cs="Arial"/>
                 <w:lang w:eastAsia="ja-JP"/>
@@ -1568,6 +1574,7 @@
             <w:tcW w:w="900" w:type="dxa"/>
             <w:shd w:val="clear" w:color="auto" w:fill="auto"/>
             <w:noWrap/>
+            <w:tcMar/>
             <w:vAlign w:val="bottom"/>
           </w:tcPr>
           <w:p>
@@ -1579,13 +1586,6 @@
                 <w:lang w:eastAsia="ja-JP"/>
               </w:rPr>
             </w:pPr>
-            <w:r>
-              <w:rPr>
-                <w:rFonts w:ascii="Arial" w:hAnsi="Arial" w:cs="Arial"/>
-                <w:lang w:eastAsia="ja-JP"/>
-              </w:rPr>
-              <w:t>8</w:t>
-            </w:r>
           </w:p>
         </w:tc>
         <w:tc>
@@ -1593,6 +1593,7 @@
             <w:tcW w:w="1136" w:type="dxa"/>
             <w:shd w:val="clear" w:color="auto" w:fill="auto"/>
             <w:noWrap/>
+            <w:tcMar/>
             <w:vAlign w:val="bottom"/>
           </w:tcPr>
           <w:p>
@@ -1604,13 +1605,6 @@
                 <w:lang w:eastAsia="ja-JP"/>
               </w:rPr>
             </w:pPr>
-            <w:r>
-              <w:rPr>
-                <w:rFonts w:ascii="Arial" w:hAnsi="Arial" w:cs="Arial"/>
-                <w:lang w:eastAsia="ja-JP"/>
-              </w:rPr>
-              <w:t>0</w:t>
-            </w:r>
           </w:p>
         </w:tc>
       </w:tr>
@@ -1621,6 +1615,7 @@
         <w:tc>
           <w:tcPr>
             <w:tcW w:w="710" w:type="dxa"/>
+            <w:tcMar/>
           </w:tcPr>
           <w:p>
             <w:pPr>
@@ -1645,6 +1640,7 @@
             <w:tcW w:w="2152" w:type="dxa"/>
             <w:shd w:val="clear" w:color="auto" w:fill="auto"/>
             <w:noWrap/>
+            <w:tcMar/>
             <w:vAlign w:val="bottom"/>
           </w:tcPr>
           <w:p>
@@ -1668,6 +1664,7 @@
         <w:tc>
           <w:tcPr>
             <w:tcW w:w="2310" w:type="dxa"/>
+            <w:tcMar/>
           </w:tcPr>
           <w:p>
             <w:pPr>
@@ -1692,6 +1689,7 @@
             <w:tcW w:w="975" w:type="dxa"/>
             <w:shd w:val="clear" w:color="auto" w:fill="auto"/>
             <w:noWrap/>
+            <w:tcMar/>
             <w:vAlign w:val="bottom"/>
           </w:tcPr>
           <w:p>
@@ -1703,14 +1701,9 @@
                 <w:lang w:eastAsia="ja-JP"/>
               </w:rPr>
             </w:pPr>
-            <w:hyperlink r:id="rId11" w:history="1">
-              <w:r>
-                <w:rPr>
-                  <w:rStyle w:val="Hyperlink"/>
-                </w:rPr>
-                <w:t>Complete</w:t>
-              </w:r>
-            </w:hyperlink>
+            <w:r>
+              <w:t>Incomplete</w:t>
+            </w:r>
           </w:p>
         </w:tc>
         <w:tc>
@@ -1718,6 +1711,7 @@
             <w:tcW w:w="1695" w:type="dxa"/>
             <w:shd w:val="clear" w:color="auto" w:fill="auto"/>
             <w:noWrap/>
+            <w:tcMar/>
             <w:vAlign w:val="bottom"/>
           </w:tcPr>
           <w:p>
@@ -1734,7 +1728,72 @@
                 <w:rFonts w:ascii="Arial" w:hAnsi="Arial" w:cs="Arial"/>
                 <w:lang w:eastAsia="ja-JP"/>
               </w:rPr>
-              <w:t xml:space="preserve">Beau (Backend), Lenny(Web form), </w:t>
+              <w:t>Beau</w:t>
+            </w:r>
+            <w:r>
+              <w:rPr>
+                <w:rFonts w:ascii="Arial" w:hAnsi="Arial" w:cs="Arial"/>
+                <w:lang w:eastAsia="ja-JP"/>
+              </w:rPr>
+              <w:t xml:space="preserve"> (Backend)</w:t>
+            </w:r>
+            <w:r>
+              <w:rPr>
+                <w:rFonts w:ascii="Arial" w:hAnsi="Arial" w:cs="Arial"/>
+                <w:lang w:eastAsia="ja-JP"/>
+              </w:rPr>
+              <w:t xml:space="preserve">, </w:t>
+            </w:r>
+            <w:proofErr w:type="gramStart"/>
+            <w:r>
+              <w:rPr>
+                <w:rFonts w:ascii="Arial" w:hAnsi="Arial" w:cs="Arial"/>
+                <w:lang w:eastAsia="ja-JP"/>
+              </w:rPr>
+              <w:t>Lenny</w:t>
+            </w:r>
+            <w:r>
+              <w:rPr>
+                <w:rFonts w:ascii="Arial" w:hAnsi="Arial" w:cs="Arial"/>
+                <w:lang w:eastAsia="ja-JP"/>
+              </w:rPr>
+              <w:t>(</w:t>
+            </w:r>
+            <w:proofErr w:type="gramEnd"/>
+            <w:r>
+              <w:rPr>
+                <w:rFonts w:ascii="Arial" w:hAnsi="Arial" w:cs="Arial"/>
+                <w:lang w:eastAsia="ja-JP"/>
+              </w:rPr>
+              <w:t>Web form)</w:t>
+            </w:r>
+            <w:r>
+              <w:rPr>
+                <w:rFonts w:ascii="Arial" w:hAnsi="Arial" w:cs="Arial"/>
+                <w:lang w:eastAsia="ja-JP"/>
+              </w:rPr>
+              <w:t>, Jette</w:t>
+            </w:r>
+            <w:r>
+              <w:rPr>
+                <w:rFonts w:ascii="Arial" w:hAnsi="Arial" w:cs="Arial"/>
+                <w:lang w:eastAsia="ja-JP"/>
+              </w:rPr>
+              <w:t>(Database)</w:t>
+            </w:r>
+            <w:r>
+              <w:rPr>
+                <w:rFonts w:ascii="Arial" w:hAnsi="Arial" w:cs="Arial"/>
+                <w:lang w:eastAsia="ja-JP"/>
+              </w:rPr>
+              <w:t xml:space="preserve"> Ryan</w:t>
+            </w:r>
+            <w:r>
+              <w:rPr>
+                <w:rFonts w:ascii="Arial" w:hAnsi="Arial" w:cs="Arial"/>
+                <w:lang w:eastAsia="ja-JP"/>
+              </w:rPr>
+              <w:t>(</w:t>
             </w:r>
             <w:proofErr w:type="spellStart"/>
             <w:r>
@@ -1742,7 +1801,7 @@
                 <w:rFonts w:ascii="Arial" w:hAnsi="Arial" w:cs="Arial"/>
                 <w:lang w:eastAsia="ja-JP"/>
               </w:rPr>
-              <w:t>Jette</w:t>
+              <w:t>Metabase</w:t>
             </w:r>
             <w:proofErr w:type="spellEnd"/>
             <w:r>
@@ -1750,18 +1809,30 @@
                 <w:rFonts w:ascii="Arial" w:hAnsi="Arial" w:cs="Arial"/>
                 <w:lang w:eastAsia="ja-JP"/>
               </w:rPr>
-              <w:t xml:space="preserve">(Database) </w:t>
+              <w:t xml:space="preserve"> integration)</w:t>
+            </w:r>
+            <w:r>
+              <w:rPr>
+                <w:rFonts w:ascii="Arial" w:hAnsi="Arial" w:cs="Arial"/>
+                <w:lang w:eastAsia="ja-JP"/>
+              </w:rPr>
+              <w:t>.</w:t>
             </w:r>
           </w:p>
         </w:tc>
         <w:tc>
           <w:tcPr>
             <w:tcW w:w="1080" w:type="dxa"/>
+            <w:tcMar/>
           </w:tcPr>
           <w:p>
             <w:pPr>
+              <w:pStyle w:val="Normal"/>
               <w:widowControl/>
-              <w:spacing w:after="160" w:line="240" w:lineRule="auto"/>
+              <w:bidi w:val="0"/>
+              <w:spacing w:before="0" w:beforeAutospacing="off" w:after="160" w:afterAutospacing="off" w:line="240" w:lineRule="auto"/>
+              <w:ind w:left="0" w:right="0"/>
+              <w:jc w:val="left"/>
               <w:rPr>
                 <w:rFonts w:ascii="Arial" w:hAnsi="Arial" w:cs="Arial"/>
                 <w:lang w:eastAsia="ja-JP"/>
@@ -1781,6 +1852,7 @@
             <w:tcW w:w="900" w:type="dxa"/>
             <w:shd w:val="clear" w:color="auto" w:fill="auto"/>
             <w:noWrap/>
+            <w:tcMar/>
             <w:vAlign w:val="bottom"/>
           </w:tcPr>
           <w:p>
@@ -1792,13 +1864,6 @@
                 <w:lang w:eastAsia="ja-JP"/>
               </w:rPr>
             </w:pPr>
-            <w:r>
-              <w:rPr>
-                <w:rFonts w:ascii="Arial" w:hAnsi="Arial" w:cs="Arial"/>
-                <w:lang w:eastAsia="ja-JP"/>
-              </w:rPr>
-              <w:t>40 total</w:t>
-            </w:r>
           </w:p>
         </w:tc>
         <w:tc>
@@ -1806,6 +1871,7 @@
             <w:tcW w:w="1136" w:type="dxa"/>
             <w:shd w:val="clear" w:color="auto" w:fill="auto"/>
             <w:noWrap/>
+            <w:tcMar/>
             <w:vAlign w:val="bottom"/>
           </w:tcPr>
           <w:p>
@@ -1817,13 +1883,6 @@
                 <w:lang w:eastAsia="ja-JP"/>
               </w:rPr>
             </w:pPr>
-            <w:r>
-              <w:rPr>
-                <w:rFonts w:ascii="Arial" w:hAnsi="Arial" w:cs="Arial"/>
-                <w:lang w:eastAsia="ja-JP"/>
-              </w:rPr>
-              <w:t>0</w:t>
-            </w:r>
           </w:p>
         </w:tc>
       </w:tr>
@@ -1836,9 +1895,9 @@
           <w:numId w:val="36"/>
         </w:numPr>
         <w:sectPr>
-          <w:headerReference w:type="default" r:id="rId12"/>
-          <w:footerReference w:type="default" r:id="rId13"/>
-          <w:pgSz w:w="12240" w:h="15840" w:code="1"/>
+          <w:headerReference w:type="default" r:id="rId7"/>
+          <w:footerReference w:type="default" r:id="rId8"/>
+          <w:pgSz w:w="12240" w:h="15840" w:orient="portrait" w:code="1"/>
           <w:pgMar w:top="1440" w:right="1440" w:bottom="1440" w:left="1440" w:header="720" w:footer="720" w:gutter="0"/>
           <w:cols w:space="720"/>
         </w:sectPr>
@@ -1897,10 +1956,10 @@
           <w:tcPr>
             <w:tcW w:w="3192" w:type="dxa"/>
             <w:tcBorders>
-              <w:top w:val="single" w:sz="4" w:space="0" w:color="auto"/>
-              <w:left w:val="single" w:sz="4" w:space="0" w:color="auto"/>
-              <w:bottom w:val="single" w:sz="4" w:space="0" w:color="auto"/>
-              <w:right w:val="single" w:sz="4" w:space="0" w:color="auto"/>
+              <w:top w:val="single" w:color="auto" w:sz="4" w:space="0"/>
+              <w:left w:val="single" w:color="auto" w:sz="4" w:space="0"/>
+              <w:bottom w:val="single" w:color="auto" w:sz="4" w:space="0"/>
+              <w:right w:val="single" w:color="auto" w:sz="4" w:space="0"/>
             </w:tcBorders>
             <w:shd w:val="clear" w:color="auto" w:fill="C0C0C0"/>
           </w:tcPr>
@@ -1932,10 +1991,10 @@
           <w:tcPr>
             <w:tcW w:w="1452" w:type="dxa"/>
             <w:tcBorders>
-              <w:top w:val="single" w:sz="4" w:space="0" w:color="auto"/>
-              <w:left w:val="single" w:sz="4" w:space="0" w:color="auto"/>
-              <w:bottom w:val="single" w:sz="4" w:space="0" w:color="auto"/>
-              <w:right w:val="single" w:sz="4" w:space="0" w:color="auto"/>
+              <w:top w:val="single" w:color="auto" w:sz="4" w:space="0"/>
+              <w:left w:val="single" w:color="auto" w:sz="4" w:space="0"/>
+              <w:bottom w:val="single" w:color="auto" w:sz="4" w:space="0"/>
+              <w:right w:val="single" w:color="auto" w:sz="4" w:space="0"/>
             </w:tcBorders>
             <w:shd w:val="clear" w:color="auto" w:fill="C0C0C0"/>
           </w:tcPr>
@@ -1967,10 +2026,10 @@
           <w:tcPr>
             <w:tcW w:w="4932" w:type="dxa"/>
             <w:tcBorders>
-              <w:top w:val="single" w:sz="4" w:space="0" w:color="auto"/>
-              <w:left w:val="single" w:sz="4" w:space="0" w:color="auto"/>
-              <w:bottom w:val="single" w:sz="4" w:space="0" w:color="auto"/>
-              <w:right w:val="single" w:sz="4" w:space="0" w:color="auto"/>
+              <w:top w:val="single" w:color="auto" w:sz="4" w:space="0"/>
+              <w:left w:val="single" w:color="auto" w:sz="4" w:space="0"/>
+              <w:bottom w:val="single" w:color="auto" w:sz="4" w:space="0"/>
+              <w:right w:val="single" w:color="auto" w:sz="4" w:space="0"/>
             </w:tcBorders>
             <w:shd w:val="clear" w:color="auto" w:fill="C0C0C0"/>
           </w:tcPr>
@@ -2004,10 +2063,10 @@
           <w:tcPr>
             <w:tcW w:w="3192" w:type="dxa"/>
             <w:tcBorders>
-              <w:top w:val="single" w:sz="4" w:space="0" w:color="auto"/>
-              <w:left w:val="single" w:sz="4" w:space="0" w:color="auto"/>
-              <w:bottom w:val="single" w:sz="4" w:space="0" w:color="auto"/>
-              <w:right w:val="single" w:sz="4" w:space="0" w:color="auto"/>
+              <w:top w:val="single" w:color="auto" w:sz="4" w:space="0"/>
+              <w:left w:val="single" w:color="auto" w:sz="4" w:space="0"/>
+              <w:bottom w:val="single" w:color="auto" w:sz="4" w:space="0"/>
+              <w:right w:val="single" w:color="auto" w:sz="4" w:space="0"/>
             </w:tcBorders>
           </w:tcPr>
           <w:p>
@@ -2021,10 +2080,10 @@
           <w:tcPr>
             <w:tcW w:w="1452" w:type="dxa"/>
             <w:tcBorders>
-              <w:top w:val="single" w:sz="4" w:space="0" w:color="auto"/>
-              <w:left w:val="single" w:sz="4" w:space="0" w:color="auto"/>
-              <w:bottom w:val="single" w:sz="4" w:space="0" w:color="auto"/>
-              <w:right w:val="single" w:sz="4" w:space="0" w:color="auto"/>
+              <w:top w:val="single" w:color="auto" w:sz="4" w:space="0"/>
+              <w:left w:val="single" w:color="auto" w:sz="4" w:space="0"/>
+              <w:bottom w:val="single" w:color="auto" w:sz="4" w:space="0"/>
+              <w:right w:val="single" w:color="auto" w:sz="4" w:space="0"/>
             </w:tcBorders>
           </w:tcPr>
           <w:p>
@@ -2038,10 +2097,10 @@
           <w:tcPr>
             <w:tcW w:w="4932" w:type="dxa"/>
             <w:tcBorders>
-              <w:top w:val="single" w:sz="4" w:space="0" w:color="auto"/>
-              <w:left w:val="single" w:sz="4" w:space="0" w:color="auto"/>
-              <w:bottom w:val="single" w:sz="4" w:space="0" w:color="auto"/>
-              <w:right w:val="single" w:sz="4" w:space="0" w:color="auto"/>
+              <w:top w:val="single" w:color="auto" w:sz="4" w:space="0"/>
+              <w:left w:val="single" w:color="auto" w:sz="4" w:space="0"/>
+              <w:bottom w:val="single" w:color="auto" w:sz="4" w:space="0"/>
+              <w:right w:val="single" w:color="auto" w:sz="4" w:space="0"/>
             </w:tcBorders>
           </w:tcPr>
           <w:p>
@@ -2144,12 +2203,12 @@
         <w:tblW w:w="5543" w:type="dxa"/>
         <w:tblInd w:w="720" w:type="dxa"/>
         <w:tblBorders>
-          <w:top w:val="single" w:sz="4" w:space="0" w:color="auto"/>
-          <w:left w:val="single" w:sz="4" w:space="0" w:color="auto"/>
-          <w:bottom w:val="single" w:sz="4" w:space="0" w:color="auto"/>
-          <w:right w:val="single" w:sz="4" w:space="0" w:color="auto"/>
-          <w:insideH w:val="single" w:sz="4" w:space="0" w:color="auto"/>
-          <w:insideV w:val="single" w:sz="4" w:space="0" w:color="auto"/>
+          <w:top w:val="single" w:color="auto" w:sz="4" w:space="0"/>
+          <w:left w:val="single" w:color="auto" w:sz="4" w:space="0"/>
+          <w:bottom w:val="single" w:color="auto" w:sz="4" w:space="0"/>
+          <w:right w:val="single" w:color="auto" w:sz="4" w:space="0"/>
+          <w:insideH w:val="single" w:color="auto" w:sz="4" w:space="0"/>
+          <w:insideV w:val="single" w:color="auto" w:sz="4" w:space="0"/>
         </w:tblBorders>
         <w:tblLook w:val="0000" w:firstRow="0" w:lastRow="0" w:firstColumn="0" w:lastColumn="0" w:noHBand="0" w:noVBand="0"/>
       </w:tblPr>
@@ -2192,8 +2251,48 @@
             <w:r>
               <w:rPr>
                 <w:iCs/>
-              </w:rPr>
-              <w:t>Entire Iteration and LCOM as a whole</w:t>
+                <w:color w:val="0000FF"/>
+              </w:rPr>
+              <w:t>[</w:t>
+            </w:r>
+            <w:r>
+              <w:rPr>
+                <w:iCs/>
+                <w:color w:val="0000FF"/>
+              </w:rPr>
+              <w:t>This c</w:t>
+            </w:r>
+            <w:r>
+              <w:rPr>
+                <w:rFonts w:ascii="Times" w:hAnsi="Times"/>
+                <w:iCs/>
+                <w:color w:val="0000FF"/>
+              </w:rPr>
+              <w:t>ould be the entire iteration or</w:t>
+            </w:r>
+            <w:r>
+              <w:rPr>
+                <w:rFonts w:ascii="Times" w:hAnsi="Times"/>
+                <w:iCs/>
+                <w:color w:val="0000FF"/>
+              </w:rPr>
+              <w:t xml:space="preserve"> just</w:t>
+            </w:r>
+            <w:r>
+              <w:rPr>
+                <w:rFonts w:ascii="Times" w:hAnsi="Times"/>
+                <w:iCs/>
+                <w:color w:val="0000FF"/>
+              </w:rPr>
+              <w:t xml:space="preserve"> a specific component</w:t>
+            </w:r>
+            <w:r>
+              <w:rPr>
+                <w:rFonts w:ascii="Times" w:hAnsi="Times"/>
+                <w:iCs/>
+                <w:color w:val="0000FF"/>
+              </w:rPr>
+              <w:t>]</w:t>
             </w:r>
           </w:p>
         </w:tc>
@@ -2223,26 +2322,6 @@
                 <w:iCs/>
               </w:rPr>
             </w:pPr>
-            <w:r>
-              <w:rPr>
-                <w:iCs/>
-              </w:rPr>
-              <w:t>12/04/2018</w:t>
-            </w:r>
-            <w:r>
-              <w:rPr>
-                <w:iCs/>
-              </w:rPr>
-              <w:t xml:space="preserve"> - </w:t>
-            </w:r>
-            <w:bookmarkStart w:id="1" w:name="_GoBack"/>
-            <w:bookmarkEnd w:id="1"/>
-            <w:r>
-              <w:rPr>
-                <w:iCs/>
-              </w:rPr>
-              <w:t>Incomplete</w:t>
-            </w:r>
           </w:p>
         </w:tc>
       </w:tr>
@@ -2521,16 +2600,11 @@
         <w:pStyle w:val="InfoBluelistitem"/>
       </w:pPr>
       <w:r>
-        <w:t xml:space="preserve">The most important guideline here is that although satisfactorily completed items may summarily mentioned, incomplete items require a more comprehensive </w:t>
-      </w:r>
-      <w:proofErr w:type="gramStart"/>
-      <w:r>
-        <w:t xml:space="preserve">explanation </w:t>
+        <w:t xml:space="preserve">The most important guideline here is that although satisfactorily completed items may summarily mentioned, incomplete items require a more comprehensive explanation </w:t>
       </w:r>
       <w:r>
         <w:t>]</w:t>
       </w:r>
-      <w:proofErr w:type="gramEnd"/>
     </w:p>
     <w:p>
       <w:pPr>
@@ -2577,7 +2651,7 @@
       </w:r>
     </w:p>
     <w:sectPr>
-      <w:pgSz w:w="12240" w:h="15840" w:code="1"/>
+      <w:pgSz w:w="12240" w:h="15840" w:orient="portrait" w:code="1"/>
       <w:pgMar w:top="1440" w:right="1440" w:bottom="1440" w:left="1440" w:header="720" w:footer="720" w:gutter="0"/>
       <w:cols w:space="720"/>
     </w:sectPr>
@@ -2586,7 +2660,7 @@
 </file>
 
 <file path=word/endnotes.xml><?xml version="1.0" encoding="utf-8"?>
-<w:endnotes xmlns:wpc="http://schemas.microsoft.com/office/word/2010/wordprocessingCanvas" xmlns:mc="http://schemas.openxmlformats.org/markup-compatibility/2006" xmlns:o="urn:schemas-microsoft-com:office:office" xmlns:r="http://schemas.openxmlformats.org/officeDocument/2006/relationships" xmlns:m="http://schemas.openxmlformats.org/officeDocument/2006/math" xmlns:v="urn:schemas-microsoft-com:vml" xmlns:wp14="http://schemas.microsoft.com/office/word/2010/wordprocessingDrawing" xmlns:wp="http://schemas.openxmlformats.org/drawingml/2006/wordprocessingDrawing" xmlns:w10="urn:schemas-microsoft-com:office:word" xmlns:w="http://schemas.openxmlformats.org/wordprocessingml/2006/main" xmlns:w14="http://schemas.microsoft.com/office/word/2010/wordml" xmlns:w15="http://schemas.microsoft.com/office/word/2012/wordml" xmlns:wpg="http://schemas.microsoft.com/office/word/2010/wordprocessingGroup" xmlns:wpi="http://schemas.microsoft.com/office/word/2010/wordprocessingInk" xmlns:wne="http://schemas.microsoft.com/office/word/2006/wordml" xmlns:wps="http://schemas.microsoft.com/office/word/2010/wordprocessingShape" mc:Ignorable="w14 w15 wp14">
+<w:endnotes xmlns:wpc="http://schemas.microsoft.com/office/word/2010/wordprocessingCanvas" xmlns:cx="http://schemas.microsoft.com/office/drawing/2014/chartex" xmlns:cx1="http://schemas.microsoft.com/office/drawing/2015/9/8/chartex" xmlns:cx2="http://schemas.microsoft.com/office/drawing/2015/10/21/chartex" xmlns:cx3="http://schemas.microsoft.com/office/drawing/2016/5/9/chartex" xmlns:cx4="http://schemas.microsoft.com/office/drawing/2016/5/10/chartex" xmlns:cx5="http://schemas.microsoft.com/office/drawing/2016/5/11/chartex" xmlns:cx6="http://schemas.microsoft.com/office/drawing/2016/5/12/chartex" xmlns:cx7="http://schemas.microsoft.com/office/drawing/2016/5/13/chartex" xmlns:cx8="http://schemas.microsoft.com/office/drawing/2016/5/14/chartex" xmlns:mc="http://schemas.openxmlformats.org/markup-compatibility/2006" xmlns:aink="http://schemas.microsoft.com/office/drawing/2016/ink" xmlns:am3d="http://schemas.microsoft.com/office/drawing/2017/model3d" xmlns:o="urn:schemas-microsoft-com:office:office" xmlns:r="http://schemas.openxmlformats.org/officeDocument/2006/relationships" xmlns:m="http://schemas.openxmlformats.org/officeDocument/2006/math" xmlns:v="urn:schemas-microsoft-com:vml" xmlns:wp14="http://schemas.microsoft.com/office/word/2010/wordprocessingDrawing" xmlns:wp="http://schemas.openxmlformats.org/drawingml/2006/wordprocessingDrawing" xmlns:w10="urn:schemas-microsoft-com:office:word" xmlns:w="http://schemas.openxmlformats.org/wordprocessingml/2006/main" xmlns:w14="http://schemas.microsoft.com/office/word/2010/wordml" xmlns:w15="http://schemas.microsoft.com/office/word/2012/wordml" xmlns:w16cid="http://schemas.microsoft.com/office/word/2016/wordml/cid" xmlns:w16se="http://schemas.microsoft.com/office/word/2015/wordml/symex" xmlns:wpg="http://schemas.microsoft.com/office/word/2010/wordprocessingGroup" xmlns:wpi="http://schemas.microsoft.com/office/word/2010/wordprocessingInk" xmlns:wne="http://schemas.microsoft.com/office/word/2006/wordml" xmlns:wps="http://schemas.microsoft.com/office/word/2010/wordprocessingShape" mc:Ignorable="w14 w15 w16se w16cid wp14">
   <w:endnote w:type="separator" w:id="-1">
     <w:p>
       <w:r>
@@ -2612,17 +2686,17 @@
 </file>
 
 <file path=word/footer1.xml><?xml version="1.0" encoding="utf-8"?>
-<w:ftr xmlns:wpc="http://schemas.microsoft.com/office/word/2010/wordprocessingCanvas" xmlns:mc="http://schemas.openxmlformats.org/markup-compatibility/2006" xmlns:o="urn:schemas-microsoft-com:office:office" xmlns:r="http://schemas.openxmlformats.org/officeDocument/2006/relationships" xmlns:m="http://schemas.openxmlformats.org/officeDocument/2006/math" xmlns:v="urn:schemas-microsoft-com:vml" xmlns:wp14="http://schemas.microsoft.com/office/word/2010/wordprocessingDrawing" xmlns:wp="http://schemas.openxmlformats.org/drawingml/2006/wordprocessingDrawing" xmlns:w10="urn:schemas-microsoft-com:office:word" xmlns:w="http://schemas.openxmlformats.org/wordprocessingml/2006/main" xmlns:w14="http://schemas.microsoft.com/office/word/2010/wordml" xmlns:w15="http://schemas.microsoft.com/office/word/2012/wordml" xmlns:wpg="http://schemas.microsoft.com/office/word/2010/wordprocessingGroup" xmlns:wpi="http://schemas.microsoft.com/office/word/2010/wordprocessingInk" xmlns:wne="http://schemas.microsoft.com/office/word/2006/wordml" xmlns:wps="http://schemas.microsoft.com/office/word/2010/wordprocessingShape" mc:Ignorable="w14 w15 wp14">
+<w:ftr xmlns:wpc="http://schemas.microsoft.com/office/word/2010/wordprocessingCanvas" xmlns:cx="http://schemas.microsoft.com/office/drawing/2014/chartex" xmlns:cx1="http://schemas.microsoft.com/office/drawing/2015/9/8/chartex" xmlns:cx2="http://schemas.microsoft.com/office/drawing/2015/10/21/chartex" xmlns:cx3="http://schemas.microsoft.com/office/drawing/2016/5/9/chartex" xmlns:cx4="http://schemas.microsoft.com/office/drawing/2016/5/10/chartex" xmlns:cx5="http://schemas.microsoft.com/office/drawing/2016/5/11/chartex" xmlns:cx6="http://schemas.microsoft.com/office/drawing/2016/5/12/chartex" xmlns:cx7="http://schemas.microsoft.com/office/drawing/2016/5/13/chartex" xmlns:cx8="http://schemas.microsoft.com/office/drawing/2016/5/14/chartex" xmlns:mc="http://schemas.openxmlformats.org/markup-compatibility/2006" xmlns:aink="http://schemas.microsoft.com/office/drawing/2016/ink" xmlns:am3d="http://schemas.microsoft.com/office/drawing/2017/model3d" xmlns:o="urn:schemas-microsoft-com:office:office" xmlns:r="http://schemas.openxmlformats.org/officeDocument/2006/relationships" xmlns:m="http://schemas.openxmlformats.org/officeDocument/2006/math" xmlns:v="urn:schemas-microsoft-com:vml" xmlns:wp14="http://schemas.microsoft.com/office/word/2010/wordprocessingDrawing" xmlns:wp="http://schemas.openxmlformats.org/drawingml/2006/wordprocessingDrawing" xmlns:w10="urn:schemas-microsoft-com:office:word" xmlns:w="http://schemas.openxmlformats.org/wordprocessingml/2006/main" xmlns:w14="http://schemas.microsoft.com/office/word/2010/wordml" xmlns:w15="http://schemas.microsoft.com/office/word/2012/wordml" xmlns:w16cid="http://schemas.microsoft.com/office/word/2016/wordml/cid" xmlns:w16se="http://schemas.microsoft.com/office/word/2015/wordml/symex" xmlns:wpg="http://schemas.microsoft.com/office/word/2010/wordprocessingGroup" xmlns:wpi="http://schemas.microsoft.com/office/word/2010/wordprocessingInk" xmlns:wne="http://schemas.microsoft.com/office/word/2006/wordml" xmlns:wps="http://schemas.microsoft.com/office/word/2010/wordprocessingShape" mc:Ignorable="w14 w15 w16se w16cid wp14">
   <w:tbl>
     <w:tblPr>
       <w:tblW w:w="0" w:type="auto"/>
       <w:tblBorders>
-        <w:top w:val="single" w:sz="6" w:space="0" w:color="auto"/>
-        <w:left w:val="single" w:sz="6" w:space="0" w:color="auto"/>
-        <w:bottom w:val="single" w:sz="6" w:space="0" w:color="auto"/>
-        <w:right w:val="single" w:sz="6" w:space="0" w:color="auto"/>
-        <w:insideH w:val="single" w:sz="6" w:space="0" w:color="auto"/>
-        <w:insideV w:val="single" w:sz="6" w:space="0" w:color="auto"/>
+        <w:top w:val="single" w:color="auto" w:sz="6" w:space="0"/>
+        <w:left w:val="single" w:color="auto" w:sz="6" w:space="0"/>
+        <w:bottom w:val="single" w:color="auto" w:sz="6" w:space="0"/>
+        <w:right w:val="single" w:color="auto" w:sz="6" w:space="0"/>
+        <w:insideH w:val="single" w:color="auto" w:sz="6" w:space="0"/>
+        <w:insideV w:val="single" w:color="auto" w:sz="6" w:space="0"/>
       </w:tblBorders>
       <w:tblLayout w:type="fixed"/>
       <w:tblLook w:val="0000" w:firstRow="0" w:lastRow="0" w:firstColumn="0" w:lastColumn="0" w:noHBand="0" w:noVBand="0"/>
@@ -2669,21 +2743,11 @@
           <w:r>
             <w:sym w:font="Symbol" w:char="F0D3"/>
           </w:r>
-          <w:r>
-            <w:fldChar w:fldCharType="begin"/>
-          </w:r>
-          <w:r>
-            <w:instrText xml:space="preserve"> DOCPROPERTY "Company"  \* MERGEFORMAT </w:instrText>
-          </w:r>
-          <w:r>
-            <w:fldChar w:fldCharType="separate"/>
-          </w:r>
-          <w:r>
-            <w:t>&lt;Company Name&gt;</w:t>
-          </w:r>
-          <w:r>
-            <w:fldChar w:fldCharType="end"/>
-          </w:r>
+          <w:fldSimple w:instr=" DOCPROPERTY &quot;Company&quot;  \* MERGEFORMAT ">
+            <w:r>
+              <w:t>&lt;Company Name&gt;</w:t>
+            </w:r>
+          </w:fldSimple>
           <w:r>
             <w:t xml:space="preserve">, </w:t>
           </w:r>
@@ -2747,7 +2811,7 @@
               <w:rStyle w:val="PageNumber"/>
               <w:noProof/>
             </w:rPr>
-            <w:t>3</w:t>
+            <w:t>2</w:t>
           </w:r>
           <w:r>
             <w:rPr>
@@ -2805,7 +2869,7 @@
 </file>
 
 <file path=word/footnotes.xml><?xml version="1.0" encoding="utf-8"?>
-<w:footnotes xmlns:wpc="http://schemas.microsoft.com/office/word/2010/wordprocessingCanvas" xmlns:mc="http://schemas.openxmlformats.org/markup-compatibility/2006" xmlns:o="urn:schemas-microsoft-com:office:office" xmlns:r="http://schemas.openxmlformats.org/officeDocument/2006/relationships" xmlns:m="http://schemas.openxmlformats.org/officeDocument/2006/math" xmlns:v="urn:schemas-microsoft-com:vml" xmlns:wp14="http://schemas.microsoft.com/office/word/2010/wordprocessingDrawing" xmlns:wp="http://schemas.openxmlformats.org/drawingml/2006/wordprocessingDrawing" xmlns:w10="urn:schemas-microsoft-com:office:word" xmlns:w="http://schemas.openxmlformats.org/wordprocessingml/2006/main" xmlns:w14="http://schemas.microsoft.com/office/word/2010/wordml" xmlns:w15="http://schemas.microsoft.com/office/word/2012/wordml" xmlns:wpg="http://schemas.microsoft.com/office/word/2010/wordprocessingGroup" xmlns:wpi="http://schemas.microsoft.com/office/word/2010/wordprocessingInk" xmlns:wne="http://schemas.microsoft.com/office/word/2006/wordml" xmlns:wps="http://schemas.microsoft.com/office/word/2010/wordprocessingShape" mc:Ignorable="w14 w15 wp14">
+<w:footnotes xmlns:wpc="http://schemas.microsoft.com/office/word/2010/wordprocessingCanvas" xmlns:cx="http://schemas.microsoft.com/office/drawing/2014/chartex" xmlns:cx1="http://schemas.microsoft.com/office/drawing/2015/9/8/chartex" xmlns:cx2="http://schemas.microsoft.com/office/drawing/2015/10/21/chartex" xmlns:cx3="http://schemas.microsoft.com/office/drawing/2016/5/9/chartex" xmlns:cx4="http://schemas.microsoft.com/office/drawing/2016/5/10/chartex" xmlns:cx5="http://schemas.microsoft.com/office/drawing/2016/5/11/chartex" xmlns:cx6="http://schemas.microsoft.com/office/drawing/2016/5/12/chartex" xmlns:cx7="http://schemas.microsoft.com/office/drawing/2016/5/13/chartex" xmlns:cx8="http://schemas.microsoft.com/office/drawing/2016/5/14/chartex" xmlns:mc="http://schemas.openxmlformats.org/markup-compatibility/2006" xmlns:aink="http://schemas.microsoft.com/office/drawing/2016/ink" xmlns:am3d="http://schemas.microsoft.com/office/drawing/2017/model3d" xmlns:o="urn:schemas-microsoft-com:office:office" xmlns:r="http://schemas.openxmlformats.org/officeDocument/2006/relationships" xmlns:m="http://schemas.openxmlformats.org/officeDocument/2006/math" xmlns:v="urn:schemas-microsoft-com:vml" xmlns:wp14="http://schemas.microsoft.com/office/word/2010/wordprocessingDrawing" xmlns:wp="http://schemas.openxmlformats.org/drawingml/2006/wordprocessingDrawing" xmlns:w10="urn:schemas-microsoft-com:office:word" xmlns:w="http://schemas.openxmlformats.org/wordprocessingml/2006/main" xmlns:w14="http://schemas.microsoft.com/office/word/2010/wordml" xmlns:w15="http://schemas.microsoft.com/office/word/2012/wordml" xmlns:w16cid="http://schemas.microsoft.com/office/word/2016/wordml/cid" xmlns:w16se="http://schemas.microsoft.com/office/word/2015/wordml/symex" xmlns:wpg="http://schemas.microsoft.com/office/word/2010/wordprocessingGroup" xmlns:wpi="http://schemas.microsoft.com/office/word/2010/wordprocessingInk" xmlns:wne="http://schemas.microsoft.com/office/word/2006/wordml" xmlns:wps="http://schemas.microsoft.com/office/word/2010/wordprocessingShape" mc:Ignorable="w14 w15 w16se w16cid wp14">
   <w:footnote w:type="separator" w:id="-1">
     <w:p>
       <w:r>
@@ -2831,17 +2895,17 @@
 </file>
 
 <file path=word/header1.xml><?xml version="1.0" encoding="utf-8"?>
-<w:hdr xmlns:wpc="http://schemas.microsoft.com/office/word/2010/wordprocessingCanvas" xmlns:mc="http://schemas.openxmlformats.org/markup-compatibility/2006" xmlns:o="urn:schemas-microsoft-com:office:office" xmlns:r="http://schemas.openxmlformats.org/officeDocument/2006/relationships" xmlns:m="http://schemas.openxmlformats.org/officeDocument/2006/math" xmlns:v="urn:schemas-microsoft-com:vml" xmlns:wp14="http://schemas.microsoft.com/office/word/2010/wordprocessingDrawing" xmlns:wp="http://schemas.openxmlformats.org/drawingml/2006/wordprocessingDrawing" xmlns:w10="urn:schemas-microsoft-com:office:word" xmlns:w="http://schemas.openxmlformats.org/wordprocessingml/2006/main" xmlns:w14="http://schemas.microsoft.com/office/word/2010/wordml" xmlns:w15="http://schemas.microsoft.com/office/word/2012/wordml" xmlns:wpg="http://schemas.microsoft.com/office/word/2010/wordprocessingGroup" xmlns:wpi="http://schemas.microsoft.com/office/word/2010/wordprocessingInk" xmlns:wne="http://schemas.microsoft.com/office/word/2006/wordml" xmlns:wps="http://schemas.microsoft.com/office/word/2010/wordprocessingShape" mc:Ignorable="w14 w15 wp14">
+<w:hdr xmlns:wpc="http://schemas.microsoft.com/office/word/2010/wordprocessingCanvas" xmlns:cx="http://schemas.microsoft.com/office/drawing/2014/chartex" xmlns:cx1="http://schemas.microsoft.com/office/drawing/2015/9/8/chartex" xmlns:cx2="http://schemas.microsoft.com/office/drawing/2015/10/21/chartex" xmlns:cx3="http://schemas.microsoft.com/office/drawing/2016/5/9/chartex" xmlns:cx4="http://schemas.microsoft.com/office/drawing/2016/5/10/chartex" xmlns:cx5="http://schemas.microsoft.com/office/drawing/2016/5/11/chartex" xmlns:cx6="http://schemas.microsoft.com/office/drawing/2016/5/12/chartex" xmlns:cx7="http://schemas.microsoft.com/office/drawing/2016/5/13/chartex" xmlns:cx8="http://schemas.microsoft.com/office/drawing/2016/5/14/chartex" xmlns:mc="http://schemas.openxmlformats.org/markup-compatibility/2006" xmlns:aink="http://schemas.microsoft.com/office/drawing/2016/ink" xmlns:am3d="http://schemas.microsoft.com/office/drawing/2017/model3d" xmlns:o="urn:schemas-microsoft-com:office:office" xmlns:r="http://schemas.openxmlformats.org/officeDocument/2006/relationships" xmlns:m="http://schemas.openxmlformats.org/officeDocument/2006/math" xmlns:v="urn:schemas-microsoft-com:vml" xmlns:wp14="http://schemas.microsoft.com/office/word/2010/wordprocessingDrawing" xmlns:wp="http://schemas.openxmlformats.org/drawingml/2006/wordprocessingDrawing" xmlns:w10="urn:schemas-microsoft-com:office:word" xmlns:w="http://schemas.openxmlformats.org/wordprocessingml/2006/main" xmlns:w14="http://schemas.microsoft.com/office/word/2010/wordml" xmlns:w15="http://schemas.microsoft.com/office/word/2012/wordml" xmlns:w16cid="http://schemas.microsoft.com/office/word/2016/wordml/cid" xmlns:w16se="http://schemas.microsoft.com/office/word/2015/wordml/symex" xmlns:wpg="http://schemas.microsoft.com/office/word/2010/wordprocessingGroup" xmlns:wpi="http://schemas.microsoft.com/office/word/2010/wordprocessingInk" xmlns:wne="http://schemas.microsoft.com/office/word/2006/wordml" xmlns:wps="http://schemas.microsoft.com/office/word/2010/wordprocessingShape" mc:Ignorable="w14 w15 w16se w16cid wp14">
   <w:tbl>
     <w:tblPr>
       <w:tblW w:w="0" w:type="auto"/>
       <w:tblBorders>
-        <w:top w:val="single" w:sz="6" w:space="0" w:color="auto"/>
-        <w:left w:val="single" w:sz="6" w:space="0" w:color="auto"/>
-        <w:bottom w:val="single" w:sz="6" w:space="0" w:color="auto"/>
-        <w:right w:val="single" w:sz="6" w:space="0" w:color="auto"/>
-        <w:insideH w:val="single" w:sz="6" w:space="0" w:color="auto"/>
-        <w:insideV w:val="single" w:sz="6" w:space="0" w:color="auto"/>
+        <w:top w:val="single" w:color="auto" w:sz="6" w:space="0"/>
+        <w:left w:val="single" w:color="auto" w:sz="6" w:space="0"/>
+        <w:bottom w:val="single" w:color="auto" w:sz="6" w:space="0"/>
+        <w:right w:val="single" w:color="auto" w:sz="6" w:space="0"/>
+        <w:insideH w:val="single" w:color="auto" w:sz="6" w:space="0"/>
+        <w:insideV w:val="single" w:color="auto" w:sz="6" w:space="0"/>
       </w:tblBorders>
       <w:tblLayout w:type="fixed"/>
       <w:tblLook w:val="0000" w:firstRow="0" w:lastRow="0" w:firstColumn="0" w:lastColumn="0" w:noHBand="0" w:noVBand="0"/>
@@ -2890,21 +2954,11 @@
           <w:tcW w:w="6379" w:type="dxa"/>
         </w:tcPr>
         <w:p>
-          <w:r>
-            <w:fldChar w:fldCharType="begin"/>
-          </w:r>
-          <w:r>
-            <w:instrText xml:space="preserve"> TITLE  \* MERGEFORMAT </w:instrText>
-          </w:r>
-          <w:r>
-            <w:fldChar w:fldCharType="separate"/>
-          </w:r>
-          <w:r>
-            <w:t>Iteration Plan</w:t>
-          </w:r>
-          <w:r>
-            <w:fldChar w:fldCharType="end"/>
-          </w:r>
+          <w:fldSimple w:instr=" TITLE  \* MERGEFORMAT ">
+            <w:r>
+              <w:t>Iteration Plan</w:t>
+            </w:r>
+          </w:fldSimple>
         </w:p>
       </w:tc>
       <w:tc>
@@ -2931,7 +2985,7 @@
 </file>
 
 <file path=word/numbering.xml><?xml version="1.0" encoding="utf-8"?>
-<w:numbering xmlns:wpc="http://schemas.microsoft.com/office/word/2010/wordprocessingCanvas" xmlns:mc="http://schemas.openxmlformats.org/markup-compatibility/2006" xmlns:o="urn:schemas-microsoft-com:office:office" xmlns:r="http://schemas.openxmlformats.org/officeDocument/2006/relationships" xmlns:m="http://schemas.openxmlformats.org/officeDocument/2006/math" xmlns:v="urn:schemas-microsoft-com:vml" xmlns:wp14="http://schemas.microsoft.com/office/word/2010/wordprocessingDrawing" xmlns:wp="http://schemas.openxmlformats.org/drawingml/2006/wordprocessingDrawing" xmlns:w10="urn:schemas-microsoft-com:office:word" xmlns:w="http://schemas.openxmlformats.org/wordprocessingml/2006/main" xmlns:w14="http://schemas.microsoft.com/office/word/2010/wordml" xmlns:w15="http://schemas.microsoft.com/office/word/2012/wordml" xmlns:wpg="http://schemas.microsoft.com/office/word/2010/wordprocessingGroup" xmlns:wpi="http://schemas.microsoft.com/office/word/2010/wordprocessingInk" xmlns:wne="http://schemas.microsoft.com/office/word/2006/wordml" xmlns:wps="http://schemas.microsoft.com/office/word/2010/wordprocessingShape" mc:Ignorable="w14 w15 wp14">
+<w:numbering xmlns:wpc="http://schemas.microsoft.com/office/word/2010/wordprocessingCanvas" xmlns:cx="http://schemas.microsoft.com/office/drawing/2014/chartex" xmlns:cx1="http://schemas.microsoft.com/office/drawing/2015/9/8/chartex" xmlns:cx2="http://schemas.microsoft.com/office/drawing/2015/10/21/chartex" xmlns:cx3="http://schemas.microsoft.com/office/drawing/2016/5/9/chartex" xmlns:cx4="http://schemas.microsoft.com/office/drawing/2016/5/10/chartex" xmlns:cx5="http://schemas.microsoft.com/office/drawing/2016/5/11/chartex" xmlns:cx6="http://schemas.microsoft.com/office/drawing/2016/5/12/chartex" xmlns:cx7="http://schemas.microsoft.com/office/drawing/2016/5/13/chartex" xmlns:cx8="http://schemas.microsoft.com/office/drawing/2016/5/14/chartex" xmlns:mc="http://schemas.openxmlformats.org/markup-compatibility/2006" xmlns:aink="http://schemas.microsoft.com/office/drawing/2016/ink" xmlns:am3d="http://schemas.microsoft.com/office/drawing/2017/model3d" xmlns:o="urn:schemas-microsoft-com:office:office" xmlns:r="http://schemas.openxmlformats.org/officeDocument/2006/relationships" xmlns:m="http://schemas.openxmlformats.org/officeDocument/2006/math" xmlns:v="urn:schemas-microsoft-com:vml" xmlns:wp14="http://schemas.microsoft.com/office/word/2010/wordprocessingDrawing" xmlns:wp="http://schemas.openxmlformats.org/drawingml/2006/wordprocessingDrawing" xmlns:w10="urn:schemas-microsoft-com:office:word" xmlns:w="http://schemas.openxmlformats.org/wordprocessingml/2006/main" xmlns:w14="http://schemas.microsoft.com/office/word/2010/wordml" xmlns:w15="http://schemas.microsoft.com/office/word/2012/wordml" xmlns:w16cid="http://schemas.microsoft.com/office/word/2016/wordml/cid" xmlns:w16se="http://schemas.microsoft.com/office/word/2015/wordml/symex" xmlns:wpg="http://schemas.microsoft.com/office/word/2010/wordprocessingGroup" xmlns:wpi="http://schemas.microsoft.com/office/word/2010/wordprocessingInk" xmlns:wne="http://schemas.microsoft.com/office/word/2006/wordml" xmlns:wps="http://schemas.microsoft.com/office/word/2010/wordprocessingShape" mc:Ignorable="w14 w15 w16se w16cid wp14">
   <w:abstractNum w:abstractNumId="0" w15:restartNumberingAfterBreak="0">
     <w:nsid w:val="FFFFFFFB"/>
     <w:multiLevelType w:val="multilevel"/>
@@ -2948,7 +3002,7 @@
         <w:ind w:left="1080" w:hanging="360"/>
       </w:pPr>
       <w:rPr>
-        <w:rFonts w:ascii="Symbol" w:hAnsi="Symbol" w:hint="default"/>
+        <w:rFonts w:hint="default" w:ascii="Symbol" w:hAnsi="Symbol"/>
       </w:rPr>
     </w:lvl>
     <w:lvl w:ilvl="1">
@@ -3041,7 +3095,7 @@
         <w:ind w:left="360" w:hanging="360"/>
       </w:pPr>
       <w:rPr>
-        <w:rFonts w:ascii="Symbol" w:hAnsi="Symbol" w:hint="default"/>
+        <w:rFonts w:hint="default" w:ascii="Symbol" w:hAnsi="Symbol"/>
       </w:rPr>
     </w:lvl>
   </w:abstractNum>
@@ -3061,7 +3115,7 @@
         <w:ind w:left="360" w:hanging="360"/>
       </w:pPr>
       <w:rPr>
-        <w:rFonts w:ascii="Symbol" w:hAnsi="Symbol" w:hint="default"/>
+        <w:rFonts w:hint="default" w:ascii="Symbol" w:hAnsi="Symbol"/>
       </w:rPr>
     </w:lvl>
   </w:abstractNum>
@@ -3194,7 +3248,7 @@
         <w:ind w:left="360" w:hanging="360"/>
       </w:pPr>
       <w:rPr>
-        <w:rFonts w:ascii="Symbol" w:hAnsi="Symbol" w:hint="default"/>
+        <w:rFonts w:hint="default" w:ascii="Symbol" w:hAnsi="Symbol"/>
       </w:rPr>
     </w:lvl>
   </w:abstractNum>
@@ -3214,7 +3268,7 @@
         <w:ind w:left="1440" w:hanging="360"/>
       </w:pPr>
       <w:rPr>
-        <w:rFonts w:ascii="Wingdings" w:hAnsi="Wingdings" w:hint="default"/>
+        <w:rFonts w:hint="default" w:ascii="Wingdings" w:hAnsi="Wingdings"/>
       </w:rPr>
     </w:lvl>
     <w:lvl w:ilvl="1">
@@ -3229,7 +3283,7 @@
         <w:ind w:left="2160" w:hanging="360"/>
       </w:pPr>
       <w:rPr>
-        <w:rFonts w:ascii="Courier New" w:hAnsi="Courier New" w:cs="Courier New" w:hint="default"/>
+        <w:rFonts w:hint="default" w:ascii="Courier New" w:hAnsi="Courier New" w:cs="Courier New"/>
       </w:rPr>
     </w:lvl>
     <w:lvl w:ilvl="2">
@@ -3244,7 +3298,7 @@
         <w:ind w:left="2880" w:hanging="360"/>
       </w:pPr>
       <w:rPr>
-        <w:rFonts w:ascii="Wingdings" w:hAnsi="Wingdings" w:hint="default"/>
+        <w:rFonts w:hint="default" w:ascii="Wingdings" w:hAnsi="Wingdings"/>
       </w:rPr>
     </w:lvl>
     <w:lvl w:ilvl="3">
@@ -3259,7 +3313,7 @@
         <w:ind w:left="3600" w:hanging="360"/>
       </w:pPr>
       <w:rPr>
-        <w:rFonts w:ascii="Symbol" w:hAnsi="Symbol" w:hint="default"/>
+        <w:rFonts w:hint="default" w:ascii="Symbol" w:hAnsi="Symbol"/>
       </w:rPr>
     </w:lvl>
     <w:lvl w:ilvl="4">
@@ -3274,7 +3328,7 @@
         <w:ind w:left="4320" w:hanging="360"/>
       </w:pPr>
       <w:rPr>
-        <w:rFonts w:ascii="Courier New" w:hAnsi="Courier New" w:cs="Courier New" w:hint="default"/>
+        <w:rFonts w:hint="default" w:ascii="Courier New" w:hAnsi="Courier New" w:cs="Courier New"/>
       </w:rPr>
     </w:lvl>
     <w:lvl w:ilvl="5">
@@ -3289,7 +3343,7 @@
         <w:ind w:left="5040" w:hanging="360"/>
       </w:pPr>
       <w:rPr>
-        <w:rFonts w:ascii="Wingdings" w:hAnsi="Wingdings" w:hint="default"/>
+        <w:rFonts w:hint="default" w:ascii="Wingdings" w:hAnsi="Wingdings"/>
       </w:rPr>
     </w:lvl>
     <w:lvl w:ilvl="6">
@@ -3304,7 +3358,7 @@
         <w:ind w:left="5760" w:hanging="360"/>
       </w:pPr>
       <w:rPr>
-        <w:rFonts w:ascii="Symbol" w:hAnsi="Symbol" w:hint="default"/>
+        <w:rFonts w:hint="default" w:ascii="Symbol" w:hAnsi="Symbol"/>
       </w:rPr>
     </w:lvl>
     <w:lvl w:ilvl="7">
@@ -3319,7 +3373,7 @@
         <w:ind w:left="6480" w:hanging="360"/>
       </w:pPr>
       <w:rPr>
-        <w:rFonts w:ascii="Courier New" w:hAnsi="Courier New" w:cs="Courier New" w:hint="default"/>
+        <w:rFonts w:hint="default" w:ascii="Courier New" w:hAnsi="Courier New" w:cs="Courier New"/>
       </w:rPr>
     </w:lvl>
     <w:lvl w:ilvl="8">
@@ -3334,7 +3388,7 @@
         <w:ind w:left="7200" w:hanging="360"/>
       </w:pPr>
       <w:rPr>
-        <w:rFonts w:ascii="Wingdings" w:hAnsi="Wingdings" w:hint="default"/>
+        <w:rFonts w:hint="default" w:ascii="Wingdings" w:hAnsi="Wingdings"/>
       </w:rPr>
     </w:lvl>
   </w:abstractNum>
@@ -3468,7 +3522,7 @@
         <w:ind w:left="360" w:hanging="360"/>
       </w:pPr>
       <w:rPr>
-        <w:rFonts w:ascii="Symbol" w:hAnsi="Symbol" w:hint="default"/>
+        <w:rFonts w:hint="default" w:ascii="Symbol" w:hAnsi="Symbol"/>
       </w:rPr>
     </w:lvl>
   </w:abstractNum>
@@ -3601,7 +3655,7 @@
         <w:ind w:left="360" w:hanging="360"/>
       </w:pPr>
       <w:rPr>
-        <w:rFonts w:ascii="Symbol" w:hAnsi="Symbol" w:hint="default"/>
+        <w:rFonts w:hint="default" w:ascii="Symbol" w:hAnsi="Symbol"/>
       </w:rPr>
     </w:lvl>
   </w:abstractNum>
@@ -3621,7 +3675,7 @@
         <w:ind w:left="360" w:hanging="360"/>
       </w:pPr>
       <w:rPr>
-        <w:rFonts w:ascii="Symbol" w:hAnsi="Symbol" w:hint="default"/>
+        <w:rFonts w:hint="default" w:ascii="Symbol" w:hAnsi="Symbol"/>
       </w:rPr>
     </w:lvl>
   </w:abstractNum>
@@ -3641,7 +3695,7 @@
         <w:ind w:left="360" w:hanging="360"/>
       </w:pPr>
       <w:rPr>
-        <w:rFonts w:ascii="Symbol" w:hAnsi="Symbol" w:hint="default"/>
+        <w:rFonts w:hint="default" w:ascii="Symbol" w:hAnsi="Symbol"/>
       </w:rPr>
     </w:lvl>
   </w:abstractNum>
@@ -3661,7 +3715,7 @@
         <w:ind w:left="360" w:hanging="360"/>
       </w:pPr>
       <w:rPr>
-        <w:rFonts w:ascii="Symbol" w:hAnsi="Symbol" w:hint="default"/>
+        <w:rFonts w:hint="default" w:ascii="Symbol" w:hAnsi="Symbol"/>
       </w:rPr>
     </w:lvl>
   </w:abstractNum>
@@ -3681,7 +3735,7 @@
         <w:ind w:left="360" w:hanging="360"/>
       </w:pPr>
       <w:rPr>
-        <w:rFonts w:ascii="Symbol" w:hAnsi="Symbol" w:hint="default"/>
+        <w:rFonts w:hint="default" w:ascii="Symbol" w:hAnsi="Symbol"/>
       </w:rPr>
     </w:lvl>
   </w:abstractNum>
@@ -3814,7 +3868,7 @@
         <w:ind w:left="360" w:hanging="360"/>
       </w:pPr>
       <w:rPr>
-        <w:rFonts w:ascii="Symbol" w:hAnsi="Symbol" w:hint="default"/>
+        <w:rFonts w:hint="default" w:ascii="Symbol" w:hAnsi="Symbol"/>
       </w:rPr>
     </w:lvl>
   </w:abstractNum>
@@ -3835,7 +3889,7 @@
         <w:ind w:left="720" w:hanging="360"/>
       </w:pPr>
       <w:rPr>
-        <w:rFonts w:ascii="Symbol" w:hAnsi="Symbol" w:hint="default"/>
+        <w:rFonts w:hint="default" w:ascii="Symbol" w:hAnsi="Symbol"/>
       </w:rPr>
     </w:lvl>
     <w:lvl w:ilvl="1" w:tplc="04090003" w:tentative="1">
@@ -3850,7 +3904,7 @@
         <w:ind w:left="1440" w:hanging="360"/>
       </w:pPr>
       <w:rPr>
-        <w:rFonts w:ascii="Courier New" w:hAnsi="Courier New" w:cs="Courier New" w:hint="default"/>
+        <w:rFonts w:hint="default" w:ascii="Courier New" w:hAnsi="Courier New" w:cs="Courier New"/>
       </w:rPr>
     </w:lvl>
     <w:lvl w:ilvl="2" w:tplc="04090005" w:tentative="1">
@@ -3865,7 +3919,7 @@
         <w:ind w:left="2160" w:hanging="360"/>
       </w:pPr>
       <w:rPr>
-        <w:rFonts w:ascii="Wingdings" w:hAnsi="Wingdings" w:hint="default"/>
+        <w:rFonts w:hint="default" w:ascii="Wingdings" w:hAnsi="Wingdings"/>
       </w:rPr>
     </w:lvl>
     <w:lvl w:ilvl="3" w:tplc="04090001" w:tentative="1">
@@ -3880,7 +3934,7 @@
         <w:ind w:left="2880" w:hanging="360"/>
       </w:pPr>
       <w:rPr>
-        <w:rFonts w:ascii="Symbol" w:hAnsi="Symbol" w:hint="default"/>
+        <w:rFonts w:hint="default" w:ascii="Symbol" w:hAnsi="Symbol"/>
       </w:rPr>
     </w:lvl>
     <w:lvl w:ilvl="4" w:tplc="04090003" w:tentative="1">
@@ -3895,7 +3949,7 @@
         <w:ind w:left="3600" w:hanging="360"/>
       </w:pPr>
       <w:rPr>
-        <w:rFonts w:ascii="Courier New" w:hAnsi="Courier New" w:cs="Courier New" w:hint="default"/>
+        <w:rFonts w:hint="default" w:ascii="Courier New" w:hAnsi="Courier New" w:cs="Courier New"/>
       </w:rPr>
     </w:lvl>
     <w:lvl w:ilvl="5" w:tplc="04090005" w:tentative="1">
@@ -3910,7 +3964,7 @@
         <w:ind w:left="4320" w:hanging="360"/>
       </w:pPr>
       <w:rPr>
-        <w:rFonts w:ascii="Wingdings" w:hAnsi="Wingdings" w:hint="default"/>
+        <w:rFonts w:hint="default" w:ascii="Wingdings" w:hAnsi="Wingdings"/>
       </w:rPr>
     </w:lvl>
     <w:lvl w:ilvl="6" w:tplc="04090001" w:tentative="1">
@@ -3925,7 +3979,7 @@
         <w:ind w:left="5040" w:hanging="360"/>
       </w:pPr>
       <w:rPr>
-        <w:rFonts w:ascii="Symbol" w:hAnsi="Symbol" w:hint="default"/>
+        <w:rFonts w:hint="default" w:ascii="Symbol" w:hAnsi="Symbol"/>
       </w:rPr>
     </w:lvl>
     <w:lvl w:ilvl="7" w:tplc="04090003" w:tentative="1">
@@ -3940,7 +3994,7 @@
         <w:ind w:left="5760" w:hanging="360"/>
       </w:pPr>
       <w:rPr>
-        <w:rFonts w:ascii="Courier New" w:hAnsi="Courier New" w:cs="Courier New" w:hint="default"/>
+        <w:rFonts w:hint="default" w:ascii="Courier New" w:hAnsi="Courier New" w:cs="Courier New"/>
       </w:rPr>
     </w:lvl>
     <w:lvl w:ilvl="8" w:tplc="04090005" w:tentative="1">
@@ -3955,7 +4009,7 @@
         <w:ind w:left="6480" w:hanging="360"/>
       </w:pPr>
       <w:rPr>
-        <w:rFonts w:ascii="Wingdings" w:hAnsi="Wingdings" w:hint="default"/>
+        <w:rFonts w:hint="default" w:ascii="Wingdings" w:hAnsi="Wingdings"/>
       </w:rPr>
     </w:lvl>
   </w:abstractNum>
@@ -3975,7 +4029,7 @@
         <w:ind w:left="720" w:hanging="360"/>
       </w:pPr>
       <w:rPr>
-        <w:rFonts w:ascii="Symbol" w:hAnsi="Symbol" w:hint="default"/>
+        <w:rFonts w:hint="default" w:ascii="Symbol" w:hAnsi="Symbol"/>
       </w:rPr>
     </w:lvl>
     <w:lvl w:ilvl="1" w:tplc="04090003" w:tentative="1">
@@ -3990,7 +4044,7 @@
         <w:ind w:left="1440" w:hanging="360"/>
       </w:pPr>
       <w:rPr>
-        <w:rFonts w:ascii="Courier New" w:hAnsi="Courier New" w:hint="default"/>
+        <w:rFonts w:hint="default" w:ascii="Courier New" w:hAnsi="Courier New"/>
       </w:rPr>
     </w:lvl>
     <w:lvl w:ilvl="2" w:tplc="04090005" w:tentative="1">
@@ -4005,7 +4059,7 @@
         <w:ind w:left="2160" w:hanging="360"/>
       </w:pPr>
       <w:rPr>
-        <w:rFonts w:ascii="Wingdings" w:hAnsi="Wingdings" w:hint="default"/>
+        <w:rFonts w:hint="default" w:ascii="Wingdings" w:hAnsi="Wingdings"/>
       </w:rPr>
     </w:lvl>
     <w:lvl w:ilvl="3" w:tplc="04090001" w:tentative="1">
@@ -4020,7 +4074,7 @@
         <w:ind w:left="2880" w:hanging="360"/>
       </w:pPr>
       <w:rPr>
-        <w:rFonts w:ascii="Symbol" w:hAnsi="Symbol" w:hint="default"/>
+        <w:rFonts w:hint="default" w:ascii="Symbol" w:hAnsi="Symbol"/>
       </w:rPr>
     </w:lvl>
     <w:lvl w:ilvl="4" w:tplc="04090003" w:tentative="1">
@@ -4035,7 +4089,7 @@
         <w:ind w:left="3600" w:hanging="360"/>
       </w:pPr>
       <w:rPr>
-        <w:rFonts w:ascii="Courier New" w:hAnsi="Courier New" w:hint="default"/>
+        <w:rFonts w:hint="default" w:ascii="Courier New" w:hAnsi="Courier New"/>
       </w:rPr>
     </w:lvl>
     <w:lvl w:ilvl="5" w:tplc="04090005" w:tentative="1">
@@ -4050,7 +4104,7 @@
         <w:ind w:left="4320" w:hanging="360"/>
       </w:pPr>
       <w:rPr>
-        <w:rFonts w:ascii="Wingdings" w:hAnsi="Wingdings" w:hint="default"/>
+        <w:rFonts w:hint="default" w:ascii="Wingdings" w:hAnsi="Wingdings"/>
       </w:rPr>
     </w:lvl>
     <w:lvl w:ilvl="6" w:tplc="04090001" w:tentative="1">
@@ -4065,7 +4119,7 @@
         <w:ind w:left="5040" w:hanging="360"/>
       </w:pPr>
       <w:rPr>
-        <w:rFonts w:ascii="Symbol" w:hAnsi="Symbol" w:hint="default"/>
+        <w:rFonts w:hint="default" w:ascii="Symbol" w:hAnsi="Symbol"/>
       </w:rPr>
     </w:lvl>
     <w:lvl w:ilvl="7" w:tplc="04090003" w:tentative="1">
@@ -4080,7 +4134,7 @@
         <w:ind w:left="5760" w:hanging="360"/>
       </w:pPr>
       <w:rPr>
-        <w:rFonts w:ascii="Courier New" w:hAnsi="Courier New" w:hint="default"/>
+        <w:rFonts w:hint="default" w:ascii="Courier New" w:hAnsi="Courier New"/>
       </w:rPr>
     </w:lvl>
     <w:lvl w:ilvl="8" w:tplc="04090005" w:tentative="1">
@@ -4095,7 +4149,7 @@
         <w:ind w:left="6480" w:hanging="360"/>
       </w:pPr>
       <w:rPr>
-        <w:rFonts w:ascii="Wingdings" w:hAnsi="Wingdings" w:hint="default"/>
+        <w:rFonts w:hint="default" w:ascii="Wingdings" w:hAnsi="Wingdings"/>
       </w:rPr>
     </w:lvl>
   </w:abstractNum>
@@ -4115,7 +4169,7 @@
         <w:ind w:left="720" w:hanging="360"/>
       </w:pPr>
       <w:rPr>
-        <w:rFonts w:ascii="Symbol" w:hAnsi="Symbol" w:hint="default"/>
+        <w:rFonts w:hint="default" w:ascii="Symbol" w:hAnsi="Symbol"/>
       </w:rPr>
     </w:lvl>
     <w:lvl w:ilvl="1" w:tplc="04090003" w:tentative="1">
@@ -4130,7 +4184,7 @@
         <w:ind w:left="1440" w:hanging="360"/>
       </w:pPr>
       <w:rPr>
-        <w:rFonts w:ascii="Courier New" w:hAnsi="Courier New" w:cs="Courier New" w:hint="default"/>
+        <w:rFonts w:hint="default" w:ascii="Courier New" w:hAnsi="Courier New" w:cs="Courier New"/>
       </w:rPr>
     </w:lvl>
     <w:lvl w:ilvl="2" w:tplc="04090005" w:tentative="1">
@@ -4145,7 +4199,7 @@
         <w:ind w:left="2160" w:hanging="360"/>
       </w:pPr>
       <w:rPr>
-        <w:rFonts w:ascii="Wingdings" w:hAnsi="Wingdings" w:hint="default"/>
+        <w:rFonts w:hint="default" w:ascii="Wingdings" w:hAnsi="Wingdings"/>
       </w:rPr>
     </w:lvl>
     <w:lvl w:ilvl="3" w:tplc="04090001" w:tentative="1">
@@ -4160,7 +4214,7 @@
         <w:ind w:left="2880" w:hanging="360"/>
       </w:pPr>
       <w:rPr>
-        <w:rFonts w:ascii="Symbol" w:hAnsi="Symbol" w:hint="default"/>
+        <w:rFonts w:hint="default" w:ascii="Symbol" w:hAnsi="Symbol"/>
       </w:rPr>
     </w:lvl>
     <w:lvl w:ilvl="4" w:tplc="04090003" w:tentative="1">
@@ -4175,7 +4229,7 @@
         <w:ind w:left="3600" w:hanging="360"/>
       </w:pPr>
       <w:rPr>
-        <w:rFonts w:ascii="Courier New" w:hAnsi="Courier New" w:cs="Courier New" w:hint="default"/>
+        <w:rFonts w:hint="default" w:ascii="Courier New" w:hAnsi="Courier New" w:cs="Courier New"/>
       </w:rPr>
     </w:lvl>
     <w:lvl w:ilvl="5" w:tplc="04090005" w:tentative="1">
@@ -4190,7 +4244,7 @@
         <w:ind w:left="4320" w:hanging="360"/>
       </w:pPr>
       <w:rPr>
-        <w:rFonts w:ascii="Wingdings" w:hAnsi="Wingdings" w:hint="default"/>
+        <w:rFonts w:hint="default" w:ascii="Wingdings" w:hAnsi="Wingdings"/>
       </w:rPr>
     </w:lvl>
     <w:lvl w:ilvl="6" w:tplc="04090001" w:tentative="1">
@@ -4205,7 +4259,7 @@
         <w:ind w:left="5040" w:hanging="360"/>
       </w:pPr>
       <w:rPr>
-        <w:rFonts w:ascii="Symbol" w:hAnsi="Symbol" w:hint="default"/>
+        <w:rFonts w:hint="default" w:ascii="Symbol" w:hAnsi="Symbol"/>
       </w:rPr>
     </w:lvl>
     <w:lvl w:ilvl="7" w:tplc="04090003" w:tentative="1">
@@ -4220,7 +4274,7 @@
         <w:ind w:left="5760" w:hanging="360"/>
       </w:pPr>
       <w:rPr>
-        <w:rFonts w:ascii="Courier New" w:hAnsi="Courier New" w:cs="Courier New" w:hint="default"/>
+        <w:rFonts w:hint="default" w:ascii="Courier New" w:hAnsi="Courier New" w:cs="Courier New"/>
       </w:rPr>
     </w:lvl>
     <w:lvl w:ilvl="8" w:tplc="04090005" w:tentative="1">
@@ -4235,7 +4289,7 @@
         <w:ind w:left="6480" w:hanging="360"/>
       </w:pPr>
       <w:rPr>
-        <w:rFonts w:ascii="Wingdings" w:hAnsi="Wingdings" w:hint="default"/>
+        <w:rFonts w:hint="default" w:ascii="Wingdings" w:hAnsi="Wingdings"/>
       </w:rPr>
     </w:lvl>
   </w:abstractNum>
@@ -4255,7 +4309,7 @@
         <w:ind w:left="360" w:hanging="360"/>
       </w:pPr>
       <w:rPr>
-        <w:rFonts w:ascii="Symbol" w:hAnsi="Symbol" w:hint="default"/>
+        <w:rFonts w:hint="default" w:ascii="Symbol" w:hAnsi="Symbol"/>
       </w:rPr>
     </w:lvl>
   </w:abstractNum>
@@ -4275,7 +4329,7 @@
         <w:ind w:left="720" w:hanging="360"/>
       </w:pPr>
       <w:rPr>
-        <w:rFonts w:ascii="Symbol" w:hAnsi="Symbol" w:hint="default"/>
+        <w:rFonts w:hint="default" w:ascii="Symbol" w:hAnsi="Symbol"/>
       </w:rPr>
     </w:lvl>
     <w:lvl w:ilvl="1">
@@ -4290,7 +4344,7 @@
         <w:ind w:left="1440" w:hanging="360"/>
       </w:pPr>
       <w:rPr>
-        <w:rFonts w:ascii="Courier New" w:hAnsi="Courier New" w:cs="Courier New" w:hint="default"/>
+        <w:rFonts w:hint="default" w:ascii="Courier New" w:hAnsi="Courier New" w:cs="Courier New"/>
       </w:rPr>
     </w:lvl>
     <w:lvl w:ilvl="2">
@@ -4305,7 +4359,7 @@
         <w:ind w:left="2160" w:hanging="360"/>
       </w:pPr>
       <w:rPr>
-        <w:rFonts w:ascii="Wingdings" w:hAnsi="Wingdings" w:hint="default"/>
+        <w:rFonts w:hint="default" w:ascii="Wingdings" w:hAnsi="Wingdings"/>
       </w:rPr>
     </w:lvl>
     <w:lvl w:ilvl="3">
@@ -4320,7 +4374,7 @@
         <w:ind w:left="2880" w:hanging="360"/>
       </w:pPr>
       <w:rPr>
-        <w:rFonts w:ascii="Symbol" w:hAnsi="Symbol" w:hint="default"/>
+        <w:rFonts w:hint="default" w:ascii="Symbol" w:hAnsi="Symbol"/>
       </w:rPr>
     </w:lvl>
     <w:lvl w:ilvl="4">
@@ -4335,7 +4389,7 @@
         <w:ind w:left="3600" w:hanging="360"/>
       </w:pPr>
       <w:rPr>
-        <w:rFonts w:ascii="Courier New" w:hAnsi="Courier New" w:cs="Courier New" w:hint="default"/>
+        <w:rFonts w:hint="default" w:ascii="Courier New" w:hAnsi="Courier New" w:cs="Courier New"/>
       </w:rPr>
     </w:lvl>
     <w:lvl w:ilvl="5">
@@ -4350,7 +4404,7 @@
         <w:ind w:left="4320" w:hanging="360"/>
       </w:pPr>
       <w:rPr>
-        <w:rFonts w:ascii="Wingdings" w:hAnsi="Wingdings" w:hint="default"/>
+        <w:rFonts w:hint="default" w:ascii="Wingdings" w:hAnsi="Wingdings"/>
       </w:rPr>
     </w:lvl>
     <w:lvl w:ilvl="6">
@@ -4365,7 +4419,7 @@
         <w:ind w:left="5040" w:hanging="360"/>
       </w:pPr>
       <w:rPr>
-        <w:rFonts w:ascii="Symbol" w:hAnsi="Symbol" w:hint="default"/>
+        <w:rFonts w:hint="default" w:ascii="Symbol" w:hAnsi="Symbol"/>
       </w:rPr>
     </w:lvl>
     <w:lvl w:ilvl="7">
@@ -4380,7 +4434,7 @@
         <w:ind w:left="5760" w:hanging="360"/>
       </w:pPr>
       <w:rPr>
-        <w:rFonts w:ascii="Courier New" w:hAnsi="Courier New" w:cs="Courier New" w:hint="default"/>
+        <w:rFonts w:hint="default" w:ascii="Courier New" w:hAnsi="Courier New" w:cs="Courier New"/>
       </w:rPr>
     </w:lvl>
     <w:lvl w:ilvl="8">
@@ -4395,7 +4449,7 @@
         <w:ind w:left="6480" w:hanging="360"/>
       </w:pPr>
       <w:rPr>
-        <w:rFonts w:ascii="Wingdings" w:hAnsi="Wingdings" w:hint="default"/>
+        <w:rFonts w:hint="default" w:ascii="Wingdings" w:hAnsi="Wingdings"/>
       </w:rPr>
     </w:lvl>
   </w:abstractNum>
@@ -4415,7 +4469,7 @@
         <w:ind w:left="360" w:hanging="360"/>
       </w:pPr>
       <w:rPr>
-        <w:rFonts w:ascii="Symbol" w:hAnsi="Symbol" w:hint="default"/>
+        <w:rFonts w:hint="default" w:ascii="Symbol" w:hAnsi="Symbol"/>
       </w:rPr>
     </w:lvl>
   </w:abstractNum>
@@ -4435,7 +4489,7 @@
         <w:ind w:left="1440" w:hanging="360"/>
       </w:pPr>
       <w:rPr>
-        <w:rFonts w:ascii="Wingdings" w:hAnsi="Wingdings" w:hint="default"/>
+        <w:rFonts w:hint="default" w:ascii="Wingdings" w:hAnsi="Wingdings"/>
       </w:rPr>
     </w:lvl>
     <w:lvl w:ilvl="1" w:tplc="04090003" w:tentative="1">
@@ -4450,7 +4504,7 @@
         <w:ind w:left="2160" w:hanging="360"/>
       </w:pPr>
       <w:rPr>
-        <w:rFonts w:ascii="Courier New" w:hAnsi="Courier New" w:cs="Courier New" w:hint="default"/>
+        <w:rFonts w:hint="default" w:ascii="Courier New" w:hAnsi="Courier New" w:cs="Courier New"/>
       </w:rPr>
     </w:lvl>
     <w:lvl w:ilvl="2" w:tplc="04090005" w:tentative="1">
@@ -4465,7 +4519,7 @@
         <w:ind w:left="2880" w:hanging="360"/>
       </w:pPr>
       <w:rPr>
-        <w:rFonts w:ascii="Wingdings" w:hAnsi="Wingdings" w:hint="default"/>
+        <w:rFonts w:hint="default" w:ascii="Wingdings" w:hAnsi="Wingdings"/>
       </w:rPr>
     </w:lvl>
     <w:lvl w:ilvl="3" w:tplc="04090001" w:tentative="1">
@@ -4480,7 +4534,7 @@
         <w:ind w:left="3600" w:hanging="360"/>
       </w:pPr>
       <w:rPr>
-        <w:rFonts w:ascii="Symbol" w:hAnsi="Symbol" w:hint="default"/>
+        <w:rFonts w:hint="default" w:ascii="Symbol" w:hAnsi="Symbol"/>
       </w:rPr>
     </w:lvl>
     <w:lvl w:ilvl="4" w:tplc="04090003" w:tentative="1">
@@ -4495,7 +4549,7 @@
         <w:ind w:left="4320" w:hanging="360"/>
       </w:pPr>
       <w:rPr>
-        <w:rFonts w:ascii="Courier New" w:hAnsi="Courier New" w:cs="Courier New" w:hint="default"/>
+        <w:rFonts w:hint="default" w:ascii="Courier New" w:hAnsi="Courier New" w:cs="Courier New"/>
       </w:rPr>
     </w:lvl>
     <w:lvl w:ilvl="5" w:tplc="04090005" w:tentative="1">
@@ -4510,7 +4564,7 @@
         <w:ind w:left="5040" w:hanging="360"/>
       </w:pPr>
       <w:rPr>
-        <w:rFonts w:ascii="Wingdings" w:hAnsi="Wingdings" w:hint="default"/>
+        <w:rFonts w:hint="default" w:ascii="Wingdings" w:hAnsi="Wingdings"/>
       </w:rPr>
     </w:lvl>
     <w:lvl w:ilvl="6" w:tplc="04090001" w:tentative="1">
@@ -4525,7 +4579,7 @@
         <w:ind w:left="5760" w:hanging="360"/>
       </w:pPr>
       <w:rPr>
-        <w:rFonts w:ascii="Symbol" w:hAnsi="Symbol" w:hint="default"/>
+        <w:rFonts w:hint="default" w:ascii="Symbol" w:hAnsi="Symbol"/>
       </w:rPr>
     </w:lvl>
     <w:lvl w:ilvl="7" w:tplc="04090003" w:tentative="1">
@@ -4540,7 +4594,7 @@
         <w:ind w:left="6480" w:hanging="360"/>
       </w:pPr>
       <w:rPr>
-        <w:rFonts w:ascii="Courier New" w:hAnsi="Courier New" w:cs="Courier New" w:hint="default"/>
+        <w:rFonts w:hint="default" w:ascii="Courier New" w:hAnsi="Courier New" w:cs="Courier New"/>
       </w:rPr>
     </w:lvl>
     <w:lvl w:ilvl="8" w:tplc="04090005" w:tentative="1">
@@ -4555,7 +4609,7 @@
         <w:ind w:left="7200" w:hanging="360"/>
       </w:pPr>
       <w:rPr>
-        <w:rFonts w:ascii="Wingdings" w:hAnsi="Wingdings" w:hint="default"/>
+        <w:rFonts w:hint="default" w:ascii="Wingdings" w:hAnsi="Wingdings"/>
       </w:rPr>
     </w:lvl>
   </w:abstractNum>
@@ -4575,7 +4629,7 @@
         <w:ind w:left="360" w:hanging="360"/>
       </w:pPr>
       <w:rPr>
-        <w:rFonts w:ascii="Symbol" w:hAnsi="Symbol" w:hint="default"/>
+        <w:rFonts w:hint="default" w:ascii="Symbol" w:hAnsi="Symbol"/>
       </w:rPr>
     </w:lvl>
   </w:abstractNum>
@@ -4595,7 +4649,7 @@
         <w:ind w:left="720" w:hanging="360"/>
       </w:pPr>
       <w:rPr>
-        <w:rFonts w:ascii="Symbol" w:hAnsi="Symbol" w:hint="default"/>
+        <w:rFonts w:hint="default" w:ascii="Symbol" w:hAnsi="Symbol"/>
       </w:rPr>
     </w:lvl>
     <w:lvl w:ilvl="1" w:tplc="04090003">
@@ -4610,7 +4664,7 @@
         <w:ind w:left="1440" w:hanging="360"/>
       </w:pPr>
       <w:rPr>
-        <w:rFonts w:ascii="Courier New" w:hAnsi="Courier New" w:cs="Courier New" w:hint="default"/>
+        <w:rFonts w:hint="default" w:ascii="Courier New" w:hAnsi="Courier New" w:cs="Courier New"/>
       </w:rPr>
     </w:lvl>
     <w:lvl w:ilvl="2" w:tplc="04090005" w:tentative="1">
@@ -4625,7 +4679,7 @@
         <w:ind w:left="2160" w:hanging="360"/>
       </w:pPr>
       <w:rPr>
-        <w:rFonts w:ascii="Wingdings" w:hAnsi="Wingdings" w:hint="default"/>
+        <w:rFonts w:hint="default" w:ascii="Wingdings" w:hAnsi="Wingdings"/>
       </w:rPr>
     </w:lvl>
     <w:lvl w:ilvl="3" w:tplc="04090001" w:tentative="1">
@@ -4640,7 +4694,7 @@
         <w:ind w:left="2880" w:hanging="360"/>
       </w:pPr>
       <w:rPr>
-        <w:rFonts w:ascii="Symbol" w:hAnsi="Symbol" w:hint="default"/>
+        <w:rFonts w:hint="default" w:ascii="Symbol" w:hAnsi="Symbol"/>
       </w:rPr>
     </w:lvl>
     <w:lvl w:ilvl="4" w:tplc="04090003" w:tentative="1">
@@ -4655,7 +4709,7 @@
         <w:ind w:left="3600" w:hanging="360"/>
       </w:pPr>
       <w:rPr>
-        <w:rFonts w:ascii="Courier New" w:hAnsi="Courier New" w:cs="Courier New" w:hint="default"/>
+        <w:rFonts w:hint="default" w:ascii="Courier New" w:hAnsi="Courier New" w:cs="Courier New"/>
       </w:rPr>
     </w:lvl>
     <w:lvl w:ilvl="5" w:tplc="04090005" w:tentative="1">
@@ -4670,7 +4724,7 @@
         <w:ind w:left="4320" w:hanging="360"/>
       </w:pPr>
       <w:rPr>
-        <w:rFonts w:ascii="Wingdings" w:hAnsi="Wingdings" w:hint="default"/>
+        <w:rFonts w:hint="default" w:ascii="Wingdings" w:hAnsi="Wingdings"/>
       </w:rPr>
     </w:lvl>
     <w:lvl w:ilvl="6" w:tplc="04090001" w:tentative="1">
@@ -4685,7 +4739,7 @@
         <w:ind w:left="5040" w:hanging="360"/>
       </w:pPr>
       <w:rPr>
-        <w:rFonts w:ascii="Symbol" w:hAnsi="Symbol" w:hint="default"/>
+        <w:rFonts w:hint="default" w:ascii="Symbol" w:hAnsi="Symbol"/>
       </w:rPr>
     </w:lvl>
     <w:lvl w:ilvl="7" w:tplc="04090003" w:tentative="1">
@@ -4700,7 +4754,7 @@
         <w:ind w:left="5760" w:hanging="360"/>
       </w:pPr>
       <w:rPr>
-        <w:rFonts w:ascii="Courier New" w:hAnsi="Courier New" w:cs="Courier New" w:hint="default"/>
+        <w:rFonts w:hint="default" w:ascii="Courier New" w:hAnsi="Courier New" w:cs="Courier New"/>
       </w:rPr>
     </w:lvl>
     <w:lvl w:ilvl="8" w:tplc="04090005" w:tentative="1">
@@ -4715,7 +4769,7 @@
         <w:ind w:left="6480" w:hanging="360"/>
       </w:pPr>
       <w:rPr>
-        <w:rFonts w:ascii="Wingdings" w:hAnsi="Wingdings" w:hint="default"/>
+        <w:rFonts w:hint="default" w:ascii="Wingdings" w:hAnsi="Wingdings"/>
       </w:rPr>
     </w:lvl>
   </w:abstractNum>
@@ -4750,7 +4804,7 @@
         <w:ind w:left="1350" w:hanging="360"/>
       </w:pPr>
       <w:rPr>
-        <w:rFonts w:ascii="Courier New" w:hAnsi="Courier New" w:cs="Courier New" w:hint="default"/>
+        <w:rFonts w:hint="default" w:ascii="Courier New" w:hAnsi="Courier New" w:cs="Courier New"/>
       </w:rPr>
     </w:lvl>
     <w:lvl w:ilvl="2" w:tplc="04090005" w:tentative="1">
@@ -4765,7 +4819,7 @@
         <w:ind w:left="2070" w:hanging="360"/>
       </w:pPr>
       <w:rPr>
-        <w:rFonts w:ascii="Wingdings" w:hAnsi="Wingdings" w:hint="default"/>
+        <w:rFonts w:hint="default" w:ascii="Wingdings" w:hAnsi="Wingdings"/>
       </w:rPr>
     </w:lvl>
     <w:lvl w:ilvl="3" w:tplc="04090001" w:tentative="1">
@@ -4780,7 +4834,7 @@
         <w:ind w:left="2790" w:hanging="360"/>
       </w:pPr>
       <w:rPr>
-        <w:rFonts w:ascii="Symbol" w:hAnsi="Symbol" w:hint="default"/>
+        <w:rFonts w:hint="default" w:ascii="Symbol" w:hAnsi="Symbol"/>
       </w:rPr>
     </w:lvl>
     <w:lvl w:ilvl="4" w:tplc="04090003" w:tentative="1">
@@ -4795,7 +4849,7 @@
         <w:ind w:left="3510" w:hanging="360"/>
       </w:pPr>
       <w:rPr>
-        <w:rFonts w:ascii="Courier New" w:hAnsi="Courier New" w:cs="Courier New" w:hint="default"/>
+        <w:rFonts w:hint="default" w:ascii="Courier New" w:hAnsi="Courier New" w:cs="Courier New"/>
       </w:rPr>
     </w:lvl>
     <w:lvl w:ilvl="5" w:tplc="04090005" w:tentative="1">
@@ -4810,7 +4864,7 @@
         <w:ind w:left="4230" w:hanging="360"/>
       </w:pPr>
       <w:rPr>
-        <w:rFonts w:ascii="Wingdings" w:hAnsi="Wingdings" w:hint="default"/>
+        <w:rFonts w:hint="default" w:ascii="Wingdings" w:hAnsi="Wingdings"/>
       </w:rPr>
     </w:lvl>
     <w:lvl w:ilvl="6" w:tplc="04090001" w:tentative="1">
@@ -4825,7 +4879,7 @@
         <w:ind w:left="4950" w:hanging="360"/>
       </w:pPr>
       <w:rPr>
-        <w:rFonts w:ascii="Symbol" w:hAnsi="Symbol" w:hint="default"/>
+        <w:rFonts w:hint="default" w:ascii="Symbol" w:hAnsi="Symbol"/>
       </w:rPr>
     </w:lvl>
     <w:lvl w:ilvl="7" w:tplc="04090003" w:tentative="1">
@@ -4840,7 +4894,7 @@
         <w:ind w:left="5670" w:hanging="360"/>
       </w:pPr>
       <w:rPr>
-        <w:rFonts w:ascii="Courier New" w:hAnsi="Courier New" w:cs="Courier New" w:hint="default"/>
+        <w:rFonts w:hint="default" w:ascii="Courier New" w:hAnsi="Courier New" w:cs="Courier New"/>
       </w:rPr>
     </w:lvl>
     <w:lvl w:ilvl="8" w:tplc="04090005" w:tentative="1">
@@ -4855,7 +4909,7 @@
         <w:ind w:left="6390" w:hanging="360"/>
       </w:pPr>
       <w:rPr>
-        <w:rFonts w:ascii="Wingdings" w:hAnsi="Wingdings" w:hint="default"/>
+        <w:rFonts w:hint="default" w:ascii="Wingdings" w:hAnsi="Wingdings"/>
       </w:rPr>
     </w:lvl>
   </w:abstractNum>
@@ -4890,7 +4944,7 @@
         <w:ind w:left="1080" w:hanging="360"/>
       </w:pPr>
       <w:rPr>
-        <w:rFonts w:ascii="Courier New" w:hAnsi="Courier New" w:cs="Courier New" w:hint="default"/>
+        <w:rFonts w:hint="default" w:ascii="Courier New" w:hAnsi="Courier New" w:cs="Courier New"/>
       </w:rPr>
     </w:lvl>
     <w:lvl w:ilvl="2" w:tplc="04090005" w:tentative="1">
@@ -4905,7 +4959,7 @@
         <w:ind w:left="1800" w:hanging="360"/>
       </w:pPr>
       <w:rPr>
-        <w:rFonts w:ascii="Wingdings" w:hAnsi="Wingdings" w:hint="default"/>
+        <w:rFonts w:hint="default" w:ascii="Wingdings" w:hAnsi="Wingdings"/>
       </w:rPr>
     </w:lvl>
     <w:lvl w:ilvl="3" w:tplc="04090001" w:tentative="1">
@@ -4920,7 +4974,7 @@
         <w:ind w:left="2520" w:hanging="360"/>
       </w:pPr>
       <w:rPr>
-        <w:rFonts w:ascii="Symbol" w:hAnsi="Symbol" w:hint="default"/>
+        <w:rFonts w:hint="default" w:ascii="Symbol" w:hAnsi="Symbol"/>
       </w:rPr>
     </w:lvl>
     <w:lvl w:ilvl="4" w:tplc="04090003" w:tentative="1">
@@ -4935,7 +4989,7 @@
         <w:ind w:left="3240" w:hanging="360"/>
       </w:pPr>
       <w:rPr>
-        <w:rFonts w:ascii="Courier New" w:hAnsi="Courier New" w:cs="Courier New" w:hint="default"/>
+        <w:rFonts w:hint="default" w:ascii="Courier New" w:hAnsi="Courier New" w:cs="Courier New"/>
       </w:rPr>
     </w:lvl>
     <w:lvl w:ilvl="5" w:tplc="04090005" w:tentative="1">
@@ -4950,7 +5004,7 @@
         <w:ind w:left="3960" w:hanging="360"/>
       </w:pPr>
       <w:rPr>
-        <w:rFonts w:ascii="Wingdings" w:hAnsi="Wingdings" w:hint="default"/>
+        <w:rFonts w:hint="default" w:ascii="Wingdings" w:hAnsi="Wingdings"/>
       </w:rPr>
     </w:lvl>
     <w:lvl w:ilvl="6" w:tplc="04090001" w:tentative="1">
@@ -4965,7 +5019,7 @@
         <w:ind w:left="4680" w:hanging="360"/>
       </w:pPr>
       <w:rPr>
-        <w:rFonts w:ascii="Symbol" w:hAnsi="Symbol" w:hint="default"/>
+        <w:rFonts w:hint="default" w:ascii="Symbol" w:hAnsi="Symbol"/>
       </w:rPr>
     </w:lvl>
     <w:lvl w:ilvl="7" w:tplc="04090003" w:tentative="1">
@@ -4980,7 +5034,7 @@
         <w:ind w:left="5400" w:hanging="360"/>
       </w:pPr>
       <w:rPr>
-        <w:rFonts w:ascii="Courier New" w:hAnsi="Courier New" w:cs="Courier New" w:hint="default"/>
+        <w:rFonts w:hint="default" w:ascii="Courier New" w:hAnsi="Courier New" w:cs="Courier New"/>
       </w:rPr>
     </w:lvl>
     <w:lvl w:ilvl="8" w:tplc="04090005" w:tentative="1">
@@ -4995,7 +5049,7 @@
         <w:ind w:left="6120" w:hanging="360"/>
       </w:pPr>
       <w:rPr>
-        <w:rFonts w:ascii="Wingdings" w:hAnsi="Wingdings" w:hint="default"/>
+        <w:rFonts w:hint="default" w:ascii="Wingdings" w:hAnsi="Wingdings"/>
       </w:rPr>
     </w:lvl>
   </w:abstractNum>
@@ -5128,7 +5182,7 @@
         <w:ind w:left="720" w:hanging="360"/>
       </w:pPr>
       <w:rPr>
-        <w:rFonts w:ascii="Symbol" w:hAnsi="Symbol" w:hint="default"/>
+        <w:rFonts w:hint="default" w:ascii="Symbol" w:hAnsi="Symbol"/>
       </w:rPr>
     </w:lvl>
     <w:lvl w:ilvl="1" w:tplc="04090003" w:tentative="1">
@@ -5143,7 +5197,7 @@
         <w:ind w:left="1440" w:hanging="360"/>
       </w:pPr>
       <w:rPr>
-        <w:rFonts w:ascii="Courier New" w:hAnsi="Courier New" w:cs="Courier New" w:hint="default"/>
+        <w:rFonts w:hint="default" w:ascii="Courier New" w:hAnsi="Courier New" w:cs="Courier New"/>
       </w:rPr>
     </w:lvl>
     <w:lvl w:ilvl="2" w:tplc="04090005" w:tentative="1">
@@ -5158,7 +5212,7 @@
         <w:ind w:left="2160" w:hanging="360"/>
       </w:pPr>
       <w:rPr>
-        <w:rFonts w:ascii="Wingdings" w:hAnsi="Wingdings" w:hint="default"/>
+        <w:rFonts w:hint="default" w:ascii="Wingdings" w:hAnsi="Wingdings"/>
       </w:rPr>
     </w:lvl>
     <w:lvl w:ilvl="3" w:tplc="04090001" w:tentative="1">
@@ -5173,7 +5227,7 @@
         <w:ind w:left="2880" w:hanging="360"/>
       </w:pPr>
       <w:rPr>
-        <w:rFonts w:ascii="Symbol" w:hAnsi="Symbol" w:hint="default"/>
+        <w:rFonts w:hint="default" w:ascii="Symbol" w:hAnsi="Symbol"/>
       </w:rPr>
     </w:lvl>
     <w:lvl w:ilvl="4" w:tplc="04090003" w:tentative="1">
@@ -5188,7 +5242,7 @@
         <w:ind w:left="3600" w:hanging="360"/>
       </w:pPr>
       <w:rPr>
-        <w:rFonts w:ascii="Courier New" w:hAnsi="Courier New" w:cs="Courier New" w:hint="default"/>
+        <w:rFonts w:hint="default" w:ascii="Courier New" w:hAnsi="Courier New" w:cs="Courier New"/>
       </w:rPr>
     </w:lvl>
     <w:lvl w:ilvl="5" w:tplc="04090005" w:tentative="1">
@@ -5203,7 +5257,7 @@
         <w:ind w:left="4320" w:hanging="360"/>
       </w:pPr>
       <w:rPr>
-        <w:rFonts w:ascii="Wingdings" w:hAnsi="Wingdings" w:hint="default"/>
+        <w:rFonts w:hint="default" w:ascii="Wingdings" w:hAnsi="Wingdings"/>
       </w:rPr>
     </w:lvl>
     <w:lvl w:ilvl="6" w:tplc="04090001" w:tentative="1">
@@ -5218,7 +5272,7 @@
         <w:ind w:left="5040" w:hanging="360"/>
       </w:pPr>
       <w:rPr>
-        <w:rFonts w:ascii="Symbol" w:hAnsi="Symbol" w:hint="default"/>
+        <w:rFonts w:hint="default" w:ascii="Symbol" w:hAnsi="Symbol"/>
       </w:rPr>
     </w:lvl>
     <w:lvl w:ilvl="7" w:tplc="04090003" w:tentative="1">
@@ -5233,7 +5287,7 @@
         <w:ind w:left="5760" w:hanging="360"/>
       </w:pPr>
       <w:rPr>
-        <w:rFonts w:ascii="Courier New" w:hAnsi="Courier New" w:cs="Courier New" w:hint="default"/>
+        <w:rFonts w:hint="default" w:ascii="Courier New" w:hAnsi="Courier New" w:cs="Courier New"/>
       </w:rPr>
     </w:lvl>
     <w:lvl w:ilvl="8" w:tplc="04090005" w:tentative="1">
@@ -5248,7 +5302,7 @@
         <w:ind w:left="6480" w:hanging="360"/>
       </w:pPr>
       <w:rPr>
-        <w:rFonts w:ascii="Wingdings" w:hAnsi="Wingdings" w:hint="default"/>
+        <w:rFonts w:hint="default" w:ascii="Wingdings" w:hAnsi="Wingdings"/>
       </w:rPr>
     </w:lvl>
   </w:abstractNum>
@@ -5268,7 +5322,7 @@
         <w:ind w:left="360" w:hanging="360"/>
       </w:pPr>
       <w:rPr>
-        <w:rFonts w:ascii="Symbol" w:hAnsi="Symbol" w:hint="default"/>
+        <w:rFonts w:hint="default" w:ascii="Symbol" w:hAnsi="Symbol"/>
       </w:rPr>
     </w:lvl>
   </w:abstractNum>
@@ -5288,7 +5342,7 @@
         <w:ind w:left="360" w:hanging="360"/>
       </w:pPr>
       <w:rPr>
-        <w:rFonts w:ascii="Symbol" w:hAnsi="Symbol" w:hint="default"/>
+        <w:rFonts w:hint="default" w:ascii="Symbol" w:hAnsi="Symbol"/>
       </w:rPr>
     </w:lvl>
   </w:abstractNum>
@@ -5308,7 +5362,7 @@
         <w:ind w:left="360" w:hanging="360"/>
       </w:pPr>
       <w:rPr>
-        <w:rFonts w:ascii="Symbol" w:hAnsi="Symbol" w:hint="default"/>
+        <w:rFonts w:hint="default" w:ascii="Symbol" w:hAnsi="Symbol"/>
       </w:rPr>
     </w:lvl>
   </w:abstractNum>
@@ -5328,7 +5382,7 @@
         <w:ind w:left="360" w:hanging="360"/>
       </w:pPr>
       <w:rPr>
-        <w:rFonts w:ascii="Symbol" w:hAnsi="Symbol" w:hint="default"/>
+        <w:rFonts w:hint="default" w:ascii="Symbol" w:hAnsi="Symbol"/>
       </w:rPr>
     </w:lvl>
   </w:abstractNum>
@@ -5348,7 +5402,7 @@
         <w:ind w:left="360" w:hanging="360"/>
       </w:pPr>
       <w:rPr>
-        <w:rFonts w:ascii="Symbol" w:hAnsi="Symbol" w:hint="default"/>
+        <w:rFonts w:hint="default" w:ascii="Symbol" w:hAnsi="Symbol"/>
       </w:rPr>
     </w:lvl>
   </w:abstractNum>
@@ -5368,7 +5422,7 @@
           <w:ind w:left="1080" w:hanging="360"/>
         </w:pPr>
         <w:rPr>
-          <w:rFonts w:ascii="Symbol" w:hAnsi="Symbol" w:hint="default"/>
+          <w:rFonts w:hint="default" w:ascii="Symbol" w:hAnsi="Symbol"/>
         </w:rPr>
       </w:lvl>
     </w:lvlOverride>
@@ -5397,7 +5451,7 @@
           <w:ind w:left="720" w:hanging="360"/>
         </w:pPr>
         <w:rPr>
-          <w:rFonts w:ascii="Symbol" w:hAnsi="Symbol" w:hint="default"/>
+          <w:rFonts w:hint="default" w:ascii="Symbol" w:hAnsi="Symbol"/>
         </w:rPr>
       </w:lvl>
     </w:lvlOverride>
@@ -5532,17 +5586,17 @@
 </file>
 
 <file path=word/styles.xml><?xml version="1.0" encoding="utf-8"?>
-<w:styles xmlns:mc="http://schemas.openxmlformats.org/markup-compatibility/2006" xmlns:r="http://schemas.openxmlformats.org/officeDocument/2006/relationships" xmlns:w="http://schemas.openxmlformats.org/wordprocessingml/2006/main" xmlns:w14="http://schemas.microsoft.com/office/word/2010/wordml" xmlns:w15="http://schemas.microsoft.com/office/word/2012/wordml" mc:Ignorable="w14 w15">
+<w:styles xmlns:mc="http://schemas.openxmlformats.org/markup-compatibility/2006" xmlns:r="http://schemas.openxmlformats.org/officeDocument/2006/relationships" xmlns:w="http://schemas.openxmlformats.org/wordprocessingml/2006/main" xmlns:w14="http://schemas.microsoft.com/office/word/2010/wordml" xmlns:w15="http://schemas.microsoft.com/office/word/2012/wordml" xmlns:w16cid="http://schemas.microsoft.com/office/word/2016/wordml/cid" xmlns:w16se="http://schemas.microsoft.com/office/word/2015/wordml/symex" mc:Ignorable="w14 w15 w16se w16cid">
   <w:docDefaults>
     <w:rPrDefault>
       <w:rPr>
-        <w:rFonts w:ascii="Times New Roman" w:eastAsia="Times New Roman" w:hAnsi="Times New Roman" w:cs="Times New Roman"/>
+        <w:rFonts w:ascii="Times New Roman" w:hAnsi="Times New Roman" w:eastAsia="Times New Roman" w:cs="Times New Roman"/>
         <w:lang w:val="en-AU" w:eastAsia="en-AU" w:bidi="ar-SA"/>
       </w:rPr>
     </w:rPrDefault>
     <w:pPrDefault/>
   </w:docDefaults>
-  <w:latentStyles w:defLockedState="0" w:defUIPriority="99" w:defSemiHidden="0" w:defUnhideWhenUsed="0" w:defQFormat="0" w:count="371">
+  <w:latentStyles w:defLockedState="0" w:defUIPriority="99" w:defSemiHidden="0" w:defUnhideWhenUsed="0" w:defQFormat="0" w:count="375">
     <w:lsdException w:name="Normal" w:uiPriority="0" w:qFormat="1"/>
     <w:lsdException w:name="heading 1" w:uiPriority="0" w:qFormat="1"/>
     <w:lsdException w:name="heading 2" w:uiPriority="0" w:qFormat="1"/>
@@ -5562,29 +5616,29 @@
     <w:lsdException w:name="index 7" w:semiHidden="1" w:unhideWhenUsed="1"/>
     <w:lsdException w:name="index 8" w:semiHidden="1" w:unhideWhenUsed="1"/>
     <w:lsdException w:name="index 9" w:semiHidden="1" w:unhideWhenUsed="1"/>
-    <w:lsdException w:name="toc 1" w:semiHidden="1" w:uiPriority="0" w:unhideWhenUsed="1"/>
-    <w:lsdException w:name="toc 2" w:semiHidden="1" w:uiPriority="0" w:unhideWhenUsed="1"/>
-    <w:lsdException w:name="toc 3" w:semiHidden="1" w:uiPriority="0" w:unhideWhenUsed="1"/>
-    <w:lsdException w:name="toc 4" w:semiHidden="1" w:uiPriority="0" w:unhideWhenUsed="1"/>
-    <w:lsdException w:name="toc 5" w:semiHidden="1" w:uiPriority="0" w:unhideWhenUsed="1"/>
-    <w:lsdException w:name="toc 6" w:semiHidden="1" w:uiPriority="0" w:unhideWhenUsed="1"/>
-    <w:lsdException w:name="toc 7" w:semiHidden="1" w:uiPriority="0" w:unhideWhenUsed="1"/>
-    <w:lsdException w:name="toc 8" w:semiHidden="1" w:uiPriority="0" w:unhideWhenUsed="1"/>
-    <w:lsdException w:name="toc 9" w:semiHidden="1" w:uiPriority="0" w:unhideWhenUsed="1"/>
-    <w:lsdException w:name="Normal Indent" w:semiHidden="1" w:uiPriority="0" w:unhideWhenUsed="1"/>
-    <w:lsdException w:name="footnote text" w:semiHidden="1" w:uiPriority="0" w:unhideWhenUsed="1"/>
-    <w:lsdException w:name="annotation text" w:semiHidden="1" w:uiPriority="0" w:unhideWhenUsed="1"/>
-    <w:lsdException w:name="header" w:semiHidden="1" w:uiPriority="0" w:unhideWhenUsed="1"/>
-    <w:lsdException w:name="footer" w:semiHidden="1" w:uiPriority="0" w:unhideWhenUsed="1"/>
+    <w:lsdException w:name="toc 1" w:uiPriority="0" w:semiHidden="1" w:unhideWhenUsed="1"/>
+    <w:lsdException w:name="toc 2" w:uiPriority="0" w:semiHidden="1" w:unhideWhenUsed="1"/>
+    <w:lsdException w:name="toc 3" w:uiPriority="0" w:semiHidden="1" w:unhideWhenUsed="1"/>
+    <w:lsdException w:name="toc 4" w:uiPriority="0" w:semiHidden="1" w:unhideWhenUsed="1"/>
+    <w:lsdException w:name="toc 5" w:uiPriority="0" w:semiHidden="1" w:unhideWhenUsed="1"/>
+    <w:lsdException w:name="toc 6" w:uiPriority="0" w:semiHidden="1" w:unhideWhenUsed="1"/>
+    <w:lsdException w:name="toc 7" w:uiPriority="0" w:semiHidden="1" w:unhideWhenUsed="1"/>
+    <w:lsdException w:name="toc 8" w:uiPriority="0" w:semiHidden="1" w:unhideWhenUsed="1"/>
+    <w:lsdException w:name="toc 9" w:uiPriority="0" w:semiHidden="1" w:unhideWhenUsed="1"/>
+    <w:lsdException w:name="Normal Indent" w:uiPriority="0" w:semiHidden="1" w:unhideWhenUsed="1"/>
+    <w:lsdException w:name="footnote text" w:uiPriority="0" w:semiHidden="1" w:unhideWhenUsed="1"/>
+    <w:lsdException w:name="annotation text" w:uiPriority="0" w:semiHidden="1" w:unhideWhenUsed="1"/>
+    <w:lsdException w:name="header" w:uiPriority="0" w:semiHidden="1" w:unhideWhenUsed="1"/>
+    <w:lsdException w:name="footer" w:uiPriority="0" w:semiHidden="1" w:unhideWhenUsed="1"/>
     <w:lsdException w:name="index heading" w:semiHidden="1" w:unhideWhenUsed="1"/>
-    <w:lsdException w:name="caption" w:semiHidden="1" w:uiPriority="35" w:unhideWhenUsed="1" w:qFormat="1"/>
+    <w:lsdException w:name="caption" w:uiPriority="35" w:semiHidden="1" w:unhideWhenUsed="1" w:qFormat="1"/>
     <w:lsdException w:name="table of figures" w:semiHidden="1" w:unhideWhenUsed="1"/>
     <w:lsdException w:name="envelope address" w:semiHidden="1" w:unhideWhenUsed="1"/>
     <w:lsdException w:name="envelope return" w:semiHidden="1" w:unhideWhenUsed="1"/>
-    <w:lsdException w:name="footnote reference" w:semiHidden="1" w:uiPriority="0" w:unhideWhenUsed="1"/>
-    <w:lsdException w:name="annotation reference" w:semiHidden="1" w:uiPriority="0" w:unhideWhenUsed="1"/>
+    <w:lsdException w:name="footnote reference" w:uiPriority="0" w:semiHidden="1" w:unhideWhenUsed="1"/>
+    <w:lsdException w:name="annotation reference" w:uiPriority="0" w:semiHidden="1" w:unhideWhenUsed="1"/>
     <w:lsdException w:name="line number" w:semiHidden="1" w:unhideWhenUsed="1"/>
-    <w:lsdException w:name="page number" w:semiHidden="1" w:uiPriority="0" w:unhideWhenUsed="1"/>
+    <w:lsdException w:name="page number" w:uiPriority="0" w:semiHidden="1" w:unhideWhenUsed="1"/>
     <w:lsdException w:name="endnote reference" w:semiHidden="1" w:unhideWhenUsed="1"/>
     <w:lsdException w:name="endnote text" w:semiHidden="1" w:unhideWhenUsed="1"/>
     <w:lsdException w:name="table of authorities" w:semiHidden="1" w:unhideWhenUsed="1"/>
@@ -5608,9 +5662,9 @@
     <w:lsdException w:name="Title" w:uiPriority="0" w:qFormat="1"/>
     <w:lsdException w:name="Closing" w:semiHidden="1" w:unhideWhenUsed="1"/>
     <w:lsdException w:name="Signature" w:semiHidden="1" w:unhideWhenUsed="1"/>
-    <w:lsdException w:name="Default Paragraph Font" w:semiHidden="1" w:uiPriority="1" w:unhideWhenUsed="1"/>
-    <w:lsdException w:name="Body Text" w:semiHidden="1" w:uiPriority="0" w:unhideWhenUsed="1"/>
-    <w:lsdException w:name="Body Text Indent" w:semiHidden="1" w:uiPriority="0" w:unhideWhenUsed="1"/>
+    <w:lsdException w:name="Default Paragraph Font" w:uiPriority="1" w:semiHidden="1" w:unhideWhenUsed="1"/>
+    <w:lsdException w:name="Body Text" w:uiPriority="0" w:semiHidden="1" w:unhideWhenUsed="1"/>
+    <w:lsdException w:name="Body Text Indent" w:uiPriority="0" w:semiHidden="1" w:unhideWhenUsed="1"/>
     <w:lsdException w:name="List Continue" w:semiHidden="1" w:unhideWhenUsed="1"/>
     <w:lsdException w:name="List Continue 2" w:semiHidden="1" w:unhideWhenUsed="1"/>
     <w:lsdException w:name="List Continue 3" w:semiHidden="1" w:unhideWhenUsed="1"/>
@@ -5623,16 +5677,16 @@
     <w:lsdException w:name="Body Text First Indent" w:semiHidden="1" w:unhideWhenUsed="1"/>
     <w:lsdException w:name="Body Text First Indent 2" w:semiHidden="1" w:unhideWhenUsed="1"/>
     <w:lsdException w:name="Note Heading" w:semiHidden="1" w:unhideWhenUsed="1"/>
-    <w:lsdException w:name="Body Text 2" w:semiHidden="1" w:uiPriority="0" w:unhideWhenUsed="1"/>
+    <w:lsdException w:name="Body Text 2" w:uiPriority="0" w:semiHidden="1" w:unhideWhenUsed="1"/>
     <w:lsdException w:name="Body Text 3" w:semiHidden="1" w:unhideWhenUsed="1"/>
     <w:lsdException w:name="Body Text Indent 2" w:semiHidden="1" w:unhideWhenUsed="1"/>
     <w:lsdException w:name="Body Text Indent 3" w:semiHidden="1" w:unhideWhenUsed="1"/>
     <w:lsdException w:name="Block Text" w:semiHidden="1" w:unhideWhenUsed="1"/>
-    <w:lsdException w:name="Hyperlink" w:semiHidden="1" w:uiPriority="0" w:unhideWhenUsed="1"/>
+    <w:lsdException w:name="Hyperlink" w:uiPriority="0" w:semiHidden="1" w:unhideWhenUsed="1"/>
     <w:lsdException w:name="FollowedHyperlink" w:semiHidden="1" w:unhideWhenUsed="1"/>
     <w:lsdException w:name="Strong" w:uiPriority="22" w:qFormat="1"/>
     <w:lsdException w:name="Emphasis" w:uiPriority="20" w:qFormat="1"/>
-    <w:lsdException w:name="Document Map" w:semiHidden="1" w:uiPriority="0" w:unhideWhenUsed="1"/>
+    <w:lsdException w:name="Document Map" w:uiPriority="0" w:semiHidden="1" w:unhideWhenUsed="1"/>
     <w:lsdException w:name="Plain Text" w:semiHidden="1" w:unhideWhenUsed="1"/>
     <w:lsdException w:name="E-mail Signature" w:semiHidden="1" w:unhideWhenUsed="1"/>
     <w:lsdException w:name="HTML Top of Form" w:semiHidden="1" w:unhideWhenUsed="1"/>
@@ -5648,8 +5702,7 @@
     <w:lsdException w:name="HTML Sample" w:semiHidden="1" w:unhideWhenUsed="1"/>
     <w:lsdException w:name="HTML Typewriter" w:semiHidden="1" w:unhideWhenUsed="1"/>
     <w:lsdException w:name="HTML Variable" w:semiHidden="1" w:unhideWhenUsed="1"/>
-    <w:lsdException w:name="Normal Table" w:semiHidden="1" w:unhideWhenUsed="1"/>
-    <w:lsdException w:name="annotation subject" w:semiHidden="1" w:uiPriority="0" w:unhideWhenUsed="1"/>
+    <w:lsdException w:name="annotation subject" w:uiPriority="0" w:semiHidden="1" w:unhideWhenUsed="1"/>
     <w:lsdException w:name="No List" w:semiHidden="1" w:unhideWhenUsed="1"/>
     <w:lsdException w:name="Outline List 1" w:semiHidden="1" w:unhideWhenUsed="1"/>
     <w:lsdException w:name="Outline List 2" w:semiHidden="1" w:unhideWhenUsed="1"/>
@@ -5692,11 +5745,9 @@
     <w:lsdException w:name="Table Elegant" w:semiHidden="1" w:unhideWhenUsed="1"/>
     <w:lsdException w:name="Table Professional" w:semiHidden="1" w:unhideWhenUsed="1"/>
     <w:lsdException w:name="Table Subtle 1" w:semiHidden="1" w:unhideWhenUsed="1"/>
-    <w:lsdException w:name="Table Subtle 2" w:semiHidden="1" w:unhideWhenUsed="1"/>
     <w:lsdException w:name="Table Web 1" w:semiHidden="1" w:unhideWhenUsed="1"/>
     <w:lsdException w:name="Table Web 2" w:semiHidden="1" w:unhideWhenUsed="1"/>
-    <w:lsdException w:name="Table Web 3" w:semiHidden="1" w:unhideWhenUsed="1"/>
-    <w:lsdException w:name="Balloon Text" w:semiHidden="1" w:uiPriority="0" w:unhideWhenUsed="1"/>
+    <w:lsdException w:name="Balloon Text" w:uiPriority="0" w:semiHidden="1" w:unhideWhenUsed="1"/>
     <w:lsdException w:name="Table Grid" w:uiPriority="0"/>
     <w:lsdException w:name="Table Theme" w:semiHidden="1" w:unhideWhenUsed="1"/>
     <w:lsdException w:name="Placeholder Text" w:semiHidden="1"/>
@@ -5808,8 +5859,8 @@
     <w:lsdException w:name="Subtle Reference" w:uiPriority="31" w:qFormat="1"/>
     <w:lsdException w:name="Intense Reference" w:uiPriority="32" w:qFormat="1"/>
     <w:lsdException w:name="Book Title" w:uiPriority="33" w:qFormat="1"/>
-    <w:lsdException w:name="Bibliography" w:semiHidden="1" w:uiPriority="37" w:unhideWhenUsed="1"/>
-    <w:lsdException w:name="TOC Heading" w:semiHidden="1" w:uiPriority="39" w:unhideWhenUsed="1" w:qFormat="1"/>
+    <w:lsdException w:name="Bibliography" w:uiPriority="37" w:semiHidden="1" w:unhideWhenUsed="1"/>
+    <w:lsdException w:name="TOC Heading" w:uiPriority="39" w:semiHidden="1" w:unhideWhenUsed="1" w:qFormat="1"/>
     <w:lsdException w:name="Plain Table 1" w:uiPriority="41"/>
     <w:lsdException w:name="Plain Table 2" w:uiPriority="42"/>
     <w:lsdException w:name="Plain Table 3" w:uiPriority="43"/>
@@ -5914,8 +5965,12 @@
     <w:lsdException w:name="List Table 5 Dark Accent 6" w:uiPriority="50"/>
     <w:lsdException w:name="List Table 6 Colorful Accent 6" w:uiPriority="51"/>
     <w:lsdException w:name="List Table 7 Colorful Accent 6" w:uiPriority="52"/>
+    <w:lsdException w:name="Mention" w:semiHidden="1" w:unhideWhenUsed="1"/>
+    <w:lsdException w:name="Smart Hyperlink" w:semiHidden="1" w:unhideWhenUsed="1"/>
+    <w:lsdException w:name="Hashtag" w:semiHidden="1" w:unhideWhenUsed="1"/>
+    <w:lsdException w:name="Unresolved Mention" w:semiHidden="1" w:unhideWhenUsed="1"/>
   </w:latentStyles>
-  <w:style w:type="paragraph" w:default="1" w:styleId="Normal">
+  <w:style w:type="paragraph" w:styleId="Normal" w:default="1">
     <w:name w:val="Normal"/>
     <w:qFormat/>
     <w:pPr>
@@ -6084,13 +6139,13 @@
       <w:sz w:val="18"/>
     </w:rPr>
   </w:style>
-  <w:style w:type="character" w:default="1" w:styleId="DefaultParagraphFont">
+  <w:style w:type="character" w:styleId="DefaultParagraphFont" w:default="1">
     <w:name w:val="Default Paragraph Font"/>
     <w:uiPriority w:val="1"/>
     <w:semiHidden/>
     <w:unhideWhenUsed/>
   </w:style>
-  <w:style w:type="table" w:default="1" w:styleId="TableNormal">
+  <w:style w:type="table" w:styleId="TableNormal" w:default="1">
     <w:name w:val="Normal Table"/>
     <w:uiPriority w:val="99"/>
     <w:semiHidden/>
@@ -6105,13 +6160,13 @@
       </w:tblCellMar>
     </w:tblPr>
   </w:style>
-  <w:style w:type="numbering" w:default="1" w:styleId="NoList">
+  <w:style w:type="numbering" w:styleId="NoList" w:default="1">
     <w:name w:val="No List"/>
     <w:uiPriority w:val="99"/>
     <w:semiHidden/>
     <w:unhideWhenUsed/>
   </w:style>
-  <w:style w:type="paragraph" w:customStyle="1" w:styleId="Paragraph2">
+  <w:style w:type="paragraph" w:styleId="Paragraph2" w:customStyle="1">
     <w:name w:val="Paragraph2"/>
     <w:basedOn w:val="Normal"/>
     <w:pPr>
@@ -6223,14 +6278,14 @@
     <w:name w:val="page number"/>
     <w:basedOn w:val="DefaultParagraphFont"/>
   </w:style>
-  <w:style w:type="paragraph" w:customStyle="1" w:styleId="Bullet1">
+  <w:style w:type="paragraph" w:styleId="Bullet1" w:customStyle="1">
     <w:name w:val="Bullet1"/>
     <w:basedOn w:val="Normal"/>
     <w:pPr>
       <w:ind w:left="720" w:hanging="432"/>
     </w:pPr>
   </w:style>
-  <w:style w:type="paragraph" w:customStyle="1" w:styleId="Bullet2">
+  <w:style w:type="paragraph" w:styleId="Bullet2" w:customStyle="1">
     <w:name w:val="Bullet2"/>
     <w:basedOn w:val="Normal"/>
     <w:pPr>
@@ -6240,7 +6295,7 @@
       <w:color w:val="000080"/>
     </w:rPr>
   </w:style>
-  <w:style w:type="paragraph" w:customStyle="1" w:styleId="Tabletext">
+  <w:style w:type="paragraph" w:styleId="Tabletext" w:customStyle="1">
     <w:name w:val="Tabletext"/>
     <w:basedOn w:val="Normal"/>
     <w:pPr>
@@ -6285,7 +6340,7 @@
       <w:keepNext/>
       <w:keepLines/>
       <w:pBdr>
-        <w:bottom w:val="single" w:sz="6" w:space="0" w:color="000000"/>
+        <w:bottom w:val="single" w:color="000000" w:sz="6" w:space="0"/>
       </w:pBdr>
       <w:spacing w:before="40" w:after="40"/>
       <w:ind w:left="360" w:hanging="360"/>
@@ -6295,7 +6350,7 @@
       <w:sz w:val="16"/>
     </w:rPr>
   </w:style>
-  <w:style w:type="paragraph" w:customStyle="1" w:styleId="MainTitle">
+  <w:style w:type="paragraph" w:styleId="MainTitle" w:customStyle="1">
     <w:name w:val="Main Title"/>
     <w:basedOn w:val="Normal"/>
     <w:pPr>
@@ -6309,7 +6364,7 @@
       <w:sz w:val="32"/>
     </w:rPr>
   </w:style>
-  <w:style w:type="paragraph" w:customStyle="1" w:styleId="Paragraph1">
+  <w:style w:type="paragraph" w:styleId="Paragraph1" w:customStyle="1">
     <w:name w:val="Paragraph1"/>
     <w:basedOn w:val="Normal"/>
     <w:pPr>
@@ -6317,7 +6372,7 @@
       <w:jc w:val="both"/>
     </w:pPr>
   </w:style>
-  <w:style w:type="paragraph" w:customStyle="1" w:styleId="Paragraph3">
+  <w:style w:type="paragraph" w:styleId="Paragraph3" w:customStyle="1">
     <w:name w:val="Paragraph3"/>
     <w:basedOn w:val="Normal"/>
     <w:pPr>
@@ -6326,7 +6381,7 @@
       <w:jc w:val="both"/>
     </w:pPr>
   </w:style>
-  <w:style w:type="paragraph" w:customStyle="1" w:styleId="Paragraph4">
+  <w:style w:type="paragraph" w:styleId="Paragraph4" w:customStyle="1">
     <w:name w:val="Paragraph4"/>
     <w:basedOn w:val="Normal"/>
     <w:pPr>
@@ -6415,7 +6470,7 @@
       <w:u w:val="single"/>
     </w:rPr>
   </w:style>
-  <w:style w:type="paragraph" w:customStyle="1" w:styleId="Body">
+  <w:style w:type="paragraph" w:styleId="Body" w:customStyle="1">
     <w:name w:val="Body"/>
     <w:basedOn w:val="Normal"/>
     <w:pPr>
@@ -6427,7 +6482,7 @@
       <w:rFonts w:ascii="Book Antiqua" w:hAnsi="Book Antiqua"/>
     </w:rPr>
   </w:style>
-  <w:style w:type="paragraph" w:customStyle="1" w:styleId="Bullet">
+  <w:style w:type="paragraph" w:styleId="Bullet" w:customStyle="1">
     <w:name w:val="Bullet"/>
     <w:basedOn w:val="Normal"/>
     <w:pPr>
@@ -6446,7 +6501,7 @@
       <w:rFonts w:ascii="Book Antiqua" w:hAnsi="Book Antiqua"/>
     </w:rPr>
   </w:style>
-  <w:style w:type="paragraph" w:customStyle="1" w:styleId="InfoBlue">
+  <w:style w:type="paragraph" w:styleId="InfoBlue" w:customStyle="1">
     <w:name w:val="InfoBlue"/>
     <w:basedOn w:val="Normal"/>
     <w:next w:val="BodyText"/>
@@ -6468,7 +6523,7 @@
       <w:u w:val="single"/>
     </w:rPr>
   </w:style>
-  <w:style w:type="paragraph" w:customStyle="1" w:styleId="infoblue0">
+  <w:style w:type="paragraph" w:styleId="infoblue0" w:customStyle="1">
     <w:name w:val="infoblue"/>
     <w:basedOn w:val="Normal"/>
     <w:pPr>
@@ -6520,7 +6575,7 @@
       <w:bCs/>
     </w:rPr>
   </w:style>
-  <w:style w:type="paragraph" w:customStyle="1" w:styleId="InfoBluelistitem">
+  <w:style w:type="paragraph" w:styleId="InfoBluelistitem" w:customStyle="1">
     <w:name w:val="InfoBlue list item"/>
     <w:basedOn w:val="InfoBlue"/>
     <w:rsid w:val="00B7002B"/>
@@ -6542,12 +6597,12 @@
     <w:tblPr>
       <w:tblInd w:w="0" w:type="nil"/>
       <w:tblBorders>
-        <w:top w:val="single" w:sz="4" w:space="0" w:color="auto"/>
-        <w:left w:val="single" w:sz="4" w:space="0" w:color="auto"/>
-        <w:bottom w:val="single" w:sz="4" w:space="0" w:color="auto"/>
-        <w:right w:val="single" w:sz="4" w:space="0" w:color="auto"/>
-        <w:insideH w:val="single" w:sz="4" w:space="0" w:color="auto"/>
-        <w:insideV w:val="single" w:sz="4" w:space="0" w:color="auto"/>
+        <w:top w:val="single" w:color="auto" w:sz="4" w:space="0"/>
+        <w:left w:val="single" w:color="auto" w:sz="4" w:space="0"/>
+        <w:bottom w:val="single" w:color="auto" w:sz="4" w:space="0"/>
+        <w:right w:val="single" w:color="auto" w:sz="4" w:space="0"/>
+        <w:insideH w:val="single" w:color="auto" w:sz="4" w:space="0"/>
+        <w:insideV w:val="single" w:color="auto" w:sz="4" w:space="0"/>
       </w:tblBorders>
     </w:tblPr>
   </w:style>

</xml_diff>